<commit_message>
update(Thesis): small updates like headers
</commit_message>
<xml_diff>
--- a/Documents/Thesis.docx
+++ b/Documents/Thesis.docx
@@ -351,6 +351,14 @@
       <w:r>
         <w:t>]</w:t>
       </w:r>
+      <w:r>
+        <w:t xml:space="preserve"> Neuroevolution benutzerdefinierter Kreaturen</w:t>
+      </w:r>
+    </w:p>
+    <w:p>
+      <w:pPr>
+        <w:pStyle w:val="Untertitel"/>
+      </w:pPr>
     </w:p>
     <w:p>
       <w:pPr>
@@ -1318,7 +1326,21 @@
             <w:rStyle w:val="Hyperlink"/>
             <w:noProof/>
           </w:rPr>
-          <w:t>Abkürzungsverzeichnis</w:t>
+          <w:t>Abkürz</w:t>
+        </w:r>
+        <w:r>
+          <w:rPr>
+            <w:rStyle w:val="Hyperlink"/>
+            <w:noProof/>
+          </w:rPr>
+          <w:t>u</w:t>
+        </w:r>
+        <w:r>
+          <w:rPr>
+            <w:rStyle w:val="Hyperlink"/>
+            <w:noProof/>
+          </w:rPr>
+          <w:t>ngsverzeichnis</w:t>
         </w:r>
         <w:r>
           <w:rPr>
@@ -2276,31 +2298,16 @@
           </mc:Fallback>
         </mc:AlternateContent>
       </w:r>
-      <w:r>
-        <w:fldChar w:fldCharType="begin"/>
-      </w:r>
-      <w:r>
-        <w:instrText xml:space="preserve"> TOC \h \z \c "Abbildung" </w:instrText>
-      </w:r>
-      <w:r>
-        <w:fldChar w:fldCharType="separate"/>
-      </w:r>
-      <w:r>
-        <w:rPr>
-          <w:b/>
-          <w:bCs/>
-          <w:noProof/>
-        </w:rPr>
-        <w:t>Es konnten keine Einträge für ein Abbildungsverzeichnis gefunden werden.</w:t>
-      </w:r>
-      <w:r>
-        <w:rPr>
-          <w:b/>
-          <w:bCs/>
-          <w:noProof/>
-        </w:rPr>
-        <w:fldChar w:fldCharType="end"/>
-      </w:r>
+      <w:fldSimple w:instr=" TOC \h \z \c &quot;Abbildung&quot; ">
+        <w:r>
+          <w:rPr>
+            <w:b/>
+            <w:bCs/>
+            <w:noProof/>
+          </w:rPr>
+          <w:t>Es konnten keine Einträge für ein Abbildungsverzeichnis gefunden werden.</w:t>
+        </w:r>
+      </w:fldSimple>
       <w:r>
         <w:rPr>
           <w:noProof/>
@@ -2460,31 +2467,16 @@
           </mc:Fallback>
         </mc:AlternateContent>
       </w:r>
-      <w:r>
-        <w:fldChar w:fldCharType="begin"/>
-      </w:r>
-      <w:r>
-        <w:instrText xml:space="preserve"> TOC \h \z \c "Tabelle" </w:instrText>
-      </w:r>
-      <w:r>
-        <w:fldChar w:fldCharType="separate"/>
-      </w:r>
-      <w:r>
-        <w:rPr>
-          <w:b/>
-          <w:bCs/>
-          <w:noProof/>
-        </w:rPr>
-        <w:t>Es konnten keine Einträge für ein Abbildungsverzeichnis gefunden werden.</w:t>
-      </w:r>
-      <w:r>
-        <w:rPr>
-          <w:b/>
-          <w:bCs/>
-          <w:noProof/>
-        </w:rPr>
-        <w:fldChar w:fldCharType="end"/>
-      </w:r>
+      <w:fldSimple w:instr=" TOC \h \z \c &quot;Tabelle&quot; ">
+        <w:r>
+          <w:rPr>
+            <w:b/>
+            <w:bCs/>
+            <w:noProof/>
+          </w:rPr>
+          <w:t>Es konnten keine Einträge für ein Abbildungsverzeichnis gefunden werden.</w:t>
+        </w:r>
+      </w:fldSimple>
       <w:r>
         <w:rPr>
           <w:noProof/>
@@ -2528,8 +2520,8 @@
         <w:tblLook w:val="04A0" w:firstRow="1" w:lastRow="0" w:firstColumn="1" w:lastColumn="0" w:noHBand="0" w:noVBand="1"/>
       </w:tblPr>
       <w:tblGrid>
-        <w:gridCol w:w="1372"/>
-        <w:gridCol w:w="6847"/>
+        <w:gridCol w:w="1374"/>
+        <w:gridCol w:w="6845"/>
       </w:tblGrid>
       <w:tr>
         <w:tc>
@@ -2549,6 +2541,39 @@
               <w:t>[Abkürzung]</w:t>
             </w:r>
           </w:p>
+          <w:p/>
+          <w:p>
+            <w:pPr>
+              <w:rPr>
+                <w:lang w:val="en-US"/>
+              </w:rPr>
+            </w:pPr>
+            <w:r>
+              <w:rPr>
+                <w:lang w:val="en-US"/>
+              </w:rPr>
+              <w:t xml:space="preserve">KGS: </w:t>
+            </w:r>
+            <w:r>
+              <w:rPr>
+                <w:lang w:val="en-US"/>
+              </w:rPr>
+              <w:t xml:space="preserve">  </w:t>
+            </w:r>
+          </w:p>
+          <w:p>
+            <w:pPr>
+              <w:rPr>
+                <w:lang w:val="en-US" w:eastAsia="de-DE"/>
+              </w:rPr>
+            </w:pPr>
+            <w:r>
+              <w:rPr>
+                <w:lang w:val="en-US"/>
+              </w:rPr>
+              <w:t xml:space="preserve">NEAT: </w:t>
+            </w:r>
+          </w:p>
         </w:tc>
         <w:tc>
           <w:tcPr>
@@ -2565,6 +2590,54 @@
                 <w:lang w:eastAsia="de-DE"/>
               </w:rPr>
               <w:t>[Ausgeschriebene Abkürzung]</w:t>
+            </w:r>
+          </w:p>
+          <w:p/>
+          <w:p/>
+          <w:p>
+            <w:r>
+              <w:t>Knochen-Gelenk-System</w:t>
+            </w:r>
+          </w:p>
+          <w:p>
+            <w:pPr>
+              <w:rPr>
+                <w:lang w:eastAsia="de-DE"/>
+              </w:rPr>
+            </w:pPr>
+            <w:proofErr w:type="spellStart"/>
+            <w:r>
+              <w:rPr>
+                <w:lang w:val="en-US"/>
+              </w:rPr>
+              <w:t>Neuroevolution</w:t>
+            </w:r>
+            <w:proofErr w:type="spellEnd"/>
+            <w:r>
+              <w:rPr>
+                <w:lang w:val="en-US"/>
+              </w:rPr>
+              <w:t xml:space="preserve"> of </w:t>
+            </w:r>
+            <w:proofErr w:type="spellStart"/>
+            <w:r>
+              <w:rPr>
+                <w:lang w:val="en-US"/>
+              </w:rPr>
+              <w:t>Augumented</w:t>
+            </w:r>
+            <w:proofErr w:type="spellEnd"/>
+            <w:r>
+              <w:rPr>
+                <w:lang w:val="en-US"/>
+              </w:rPr>
+              <w:t xml:space="preserve"> To</w:t>
+            </w:r>
+            <w:r>
+              <w:rPr>
+                <w:lang w:val="en-US"/>
+              </w:rPr>
+              <w:t>pologies</w:t>
             </w:r>
           </w:p>
         </w:tc>
@@ -2793,7 +2866,6 @@
       </w:r>
       <w:bookmarkEnd w:id="6"/>
     </w:p>
-    <w:p/>
     <w:p>
       <w:pPr>
         <w:pStyle w:val="berschrift3"/>
@@ -2830,6 +2902,9 @@
       </w:pPr>
       <w:r>
         <w:t>Editor – Kreaturen bauen, bestehend aus Gelenken, Knochen und Rotationslimits</w:t>
+      </w:r>
+      <w:r>
+        <w:t xml:space="preserve"> im KGS</w:t>
       </w:r>
     </w:p>
     <w:p>
@@ -3012,41 +3087,7 @@
         <w:rPr>
           <w:lang w:val="en-US"/>
         </w:rPr>
-        <w:t xml:space="preserve"> NEAT – </w:t>
-      </w:r>
-      <w:proofErr w:type="spellStart"/>
-      <w:r>
-        <w:rPr>
-          <w:lang w:val="en-US"/>
-        </w:rPr>
-        <w:t>Neuroevolution</w:t>
-      </w:r>
-      <w:proofErr w:type="spellEnd"/>
-      <w:r>
-        <w:rPr>
-          <w:lang w:val="en-US"/>
-        </w:rPr>
-        <w:t xml:space="preserve"> of </w:t>
-      </w:r>
-      <w:proofErr w:type="spellStart"/>
-      <w:r>
-        <w:rPr>
-          <w:lang w:val="en-US"/>
-        </w:rPr>
-        <w:t>Augumented</w:t>
-      </w:r>
-      <w:proofErr w:type="spellEnd"/>
-      <w:r>
-        <w:rPr>
-          <w:lang w:val="en-US"/>
-        </w:rPr>
-        <w:t xml:space="preserve"> To</w:t>
-      </w:r>
-      <w:r>
-        <w:rPr>
-          <w:lang w:val="en-US"/>
-        </w:rPr>
-        <w:t>pologies</w:t>
+        <w:t xml:space="preserve"> NEAT </w:t>
       </w:r>
     </w:p>
     <w:p>
@@ -3066,16 +3107,7 @@
         <w:ind w:left="720" w:hanging="720"/>
       </w:pPr>
       <w:r>
-        <w:t>1.</w:t>
-      </w:r>
-      <w:r>
-        <w:t>2</w:t>
-      </w:r>
-      <w:r>
-        <w:t xml:space="preserve"> </w:t>
-      </w:r>
-      <w:r>
-        <w:t>Zielsetzung</w:t>
+        <w:t>1.2 Zielsetzung</w:t>
       </w:r>
     </w:p>
     <w:p/>
@@ -3088,7 +3120,16 @@
         </w:numPr>
       </w:pPr>
       <w:r>
-        <w:t xml:space="preserve">Verschiedene  voneinander sich signifikant unterscheidende  Kreaturen sollen  </w:t>
+        <w:t xml:space="preserve">[..Anzahl..] </w:t>
+      </w:r>
+      <w:r>
+        <w:t xml:space="preserve">Verschiedene  voneinander sich signifikant unterscheidende  </w:t>
+      </w:r>
+      <w:r>
+        <w:t xml:space="preserve">KGS </w:t>
+      </w:r>
+      <w:r>
+        <w:t xml:space="preserve">Kreaturen sollen  </w:t>
       </w:r>
       <w:r>
         <w:t xml:space="preserve">in 5 Minuten möglichst gut </w:t>
@@ -3134,6 +3175,9 @@
       <w:r>
         <w:t>Entlinearisierung</w:t>
       </w:r>
+      <w:r>
+        <w:t>sfunktion</w:t>
+      </w:r>
       <w:proofErr w:type="spellEnd"/>
       <w:r>
         <w:t xml:space="preserve">, Fitness-Funktion, Hyperparametern und zusätzlichen </w:t>
@@ -3144,10 +3188,19 @@
       </w:r>
       <w:proofErr w:type="spellEnd"/>
       <w:r>
-        <w:t xml:space="preserve">-Algorithmen resultiert in besten Lernfortschritt </w:t>
-      </w:r>
-      <w:r>
-        <w:t xml:space="preserve"> </w:t>
+        <w:t>-Algorithmen</w:t>
+      </w:r>
+      <w:r>
+        <w:t xml:space="preserve"> in NEAT</w:t>
+      </w:r>
+      <w:r>
+        <w:t xml:space="preserve"> resultiert in beste</w:t>
+      </w:r>
+      <w:r>
+        <w:t>m</w:t>
+      </w:r>
+      <w:r>
+        <w:t xml:space="preserve"> Lernfortschritt</w:t>
       </w:r>
       <w:r>
         <w:tab/>
@@ -3184,7 +3237,18 @@
         <w:pStyle w:val="berschrift2"/>
       </w:pPr>
       <w:r>
-        <w:t>Test</w:t>
+        <w:t>NN</w:t>
+      </w:r>
+    </w:p>
+    <w:p>
+      <w:r>
+        <w:t>2.2 NEA</w:t>
+      </w:r>
+      <w:r>
+        <w:t>…</w:t>
+      </w:r>
+      <w:r>
+        <w:t>T</w:t>
       </w:r>
     </w:p>
     <w:p/>
@@ -3193,7 +3257,17 @@
         <w:pStyle w:val="berschrift2"/>
       </w:pPr>
       <w:r>
-        <w:t>Test 2</w:t>
+        <w:t>Quantisierung von Sensoren</w:t>
+      </w:r>
+    </w:p>
+    <w:p>
+      <w:r>
+        <w:t>-Wertebereich ausnutzen</w:t>
+      </w:r>
+    </w:p>
+    <w:p>
+      <w:r>
+        <w:t>-Linearisierung</w:t>
       </w:r>
     </w:p>
     <w:p>
@@ -3214,13 +3288,6 @@
     <w:p>
       <w:pPr>
         <w:pStyle w:val="berschrift1"/>
-        <w:sectPr>
-          <w:type w:val="oddPage"/>
-          <w:pgSz w:w="11906" w:h="16838" w:code="9"/>
-          <w:pgMar w:top="1701" w:right="1418" w:bottom="1134" w:left="1418" w:header="709" w:footer="709" w:gutter="851"/>
-          <w:cols w:space="708"/>
-          <w:docGrid w:linePitch="360"/>
-        </w:sectPr>
       </w:pPr>
       <w:bookmarkStart w:id="8" w:name="_Toc331872783"/>
       <w:r>
@@ -3354,6 +3421,42 @@
         <w:t>Eigene Kapitel]</w:t>
       </w:r>
       <w:bookmarkEnd w:id="8"/>
+      <w:r>
+        <w:t xml:space="preserve"> Implementierung</w:t>
+      </w:r>
+    </w:p>
+    <w:p/>
+    <w:p>
+      <w:pPr>
+        <w:pStyle w:val="berschrift2"/>
+      </w:pPr>
+      <w:r>
+        <w:t>Editor</w:t>
+      </w:r>
+    </w:p>
+    <w:p>
+      <w:proofErr w:type="spellStart"/>
+      <w:r>
+        <w:t>DockingBalls</w:t>
+      </w:r>
+      <w:proofErr w:type="spellEnd"/>
+      <w:r>
+        <w:t>, Problem Ausrichtung Docking Balls</w:t>
+      </w:r>
+    </w:p>
+    <w:p>
+      <w:pPr>
+        <w:sectPr>
+          <w:type w:val="oddPage"/>
+          <w:pgSz w:w="11906" w:h="16838" w:code="9"/>
+          <w:pgMar w:top="1701" w:right="1418" w:bottom="1134" w:left="1418" w:header="709" w:footer="709" w:gutter="851"/>
+          <w:cols w:space="708"/>
+          <w:docGrid w:linePitch="360"/>
+        </w:sectPr>
+      </w:pPr>
+      <w:r>
+        <w:t>3.2 Training</w:t>
+      </w:r>
     </w:p>
     <w:p>
       <w:pPr>
@@ -3712,29 +3815,15 @@
           </mc:Fallback>
         </mc:AlternateContent>
       </w:r>
-      <w:r>
-        <w:fldChar w:fldCharType="begin"/>
-      </w:r>
-      <w:r>
-        <w:instrText xml:space="preserve"> INDEX \e " " \c "2" \z "1031" </w:instrText>
-      </w:r>
-      <w:r>
-        <w:fldChar w:fldCharType="separate"/>
-      </w:r>
-      <w:r>
-        <w:rPr>
-          <w:b/>
-          <w:noProof/>
-        </w:rPr>
-        <w:t>Keine Indexeinträge gefunden.</w:t>
-      </w:r>
-      <w:r>
-        <w:rPr>
-          <w:b/>
-          <w:noProof/>
-        </w:rPr>
-        <w:fldChar w:fldCharType="end"/>
-      </w:r>
+      <w:fldSimple w:instr=" INDEX \e &quot; &quot; \c &quot;2&quot; \z &quot;1031&quot; ">
+        <w:r>
+          <w:rPr>
+            <w:b/>
+            <w:noProof/>
+          </w:rPr>
+          <w:t>Keine Indexeinträge gefunden.</w:t>
+        </w:r>
+      </w:fldSimple>
     </w:p>
     <w:p>
       <w:pPr>
@@ -4437,7 +4526,7 @@
         <w:rPr>
           <w:noProof/>
         </w:rPr>
-        <w:t>Stichwortverzeichnis</w:t>
+        <w:t>Eidesstattliche Erklärung</w:t>
       </w:r>
     </w:fldSimple>
     <w:r>

</xml_diff>

<commit_message>
finish(Global DockingPoints): finished global dPs
</commit_message>
<xml_diff>
--- a/Documents/Thesis.docx
+++ b/Documents/Thesis.docx
@@ -1326,21 +1326,7 @@
             <w:rStyle w:val="Hyperlink"/>
             <w:noProof/>
           </w:rPr>
-          <w:t>Abkürz</w:t>
-        </w:r>
-        <w:r>
-          <w:rPr>
-            <w:rStyle w:val="Hyperlink"/>
-            <w:noProof/>
-          </w:rPr>
-          <w:t>u</w:t>
-        </w:r>
-        <w:r>
-          <w:rPr>
-            <w:rStyle w:val="Hyperlink"/>
-            <w:noProof/>
-          </w:rPr>
-          <w:t>ngsverzeichnis</w:t>
+          <w:t>Abkürzungsverzeichnis</w:t>
         </w:r>
         <w:r>
           <w:rPr>
@@ -2552,13 +2538,7 @@
               <w:rPr>
                 <w:lang w:val="en-US"/>
               </w:rPr>
-              <w:t xml:space="preserve">KGS: </w:t>
-            </w:r>
-            <w:r>
-              <w:rPr>
-                <w:lang w:val="en-US"/>
-              </w:rPr>
-              <w:t xml:space="preserve">  </w:t>
+              <w:t xml:space="preserve">KGS:   </w:t>
             </w:r>
           </w:p>
           <w:p>
@@ -2605,40 +2585,30 @@
                 <w:lang w:eastAsia="de-DE"/>
               </w:rPr>
             </w:pPr>
+            <w:r>
+              <w:t xml:space="preserve">Neuroevolution </w:t>
+            </w:r>
             <w:proofErr w:type="spellStart"/>
             <w:r>
-              <w:rPr>
-                <w:lang w:val="en-US"/>
-              </w:rPr>
-              <w:t>Neuroevolution</w:t>
+              <w:t>of</w:t>
             </w:r>
             <w:proofErr w:type="spellEnd"/>
             <w:r>
-              <w:rPr>
-                <w:lang w:val="en-US"/>
-              </w:rPr>
-              <w:t xml:space="preserve"> of </w:t>
+              <w:t xml:space="preserve"> </w:t>
             </w:r>
             <w:proofErr w:type="spellStart"/>
             <w:r>
-              <w:rPr>
-                <w:lang w:val="en-US"/>
-              </w:rPr>
               <w:t>Augumented</w:t>
             </w:r>
             <w:proofErr w:type="spellEnd"/>
             <w:r>
-              <w:rPr>
-                <w:lang w:val="en-US"/>
-              </w:rPr>
-              <w:t xml:space="preserve"> To</w:t>
+              <w:t xml:space="preserve"> </w:t>
             </w:r>
+            <w:proofErr w:type="spellStart"/>
             <w:r>
-              <w:rPr>
-                <w:lang w:val="en-US"/>
-              </w:rPr>
-              <w:t>pologies</w:t>
+              <w:t>Topologies</w:t>
             </w:r>
+            <w:proofErr w:type="spellEnd"/>
           </w:p>
         </w:tc>
       </w:tr>
@@ -3291,24 +3261,21 @@
       </w:pPr>
       <w:bookmarkStart w:id="8" w:name="_Toc331872783"/>
       <w:r>
-        <w:lastRenderedPageBreak/>
-        <w:t>[</w:t>
-      </w:r>
-      <w:r>
         <w:rPr>
           <w:noProof/>
           <w:lang w:eastAsia="de-DE"/>
         </w:rPr>
+        <w:lastRenderedPageBreak/>
         <mc:AlternateContent>
           <mc:Choice Requires="wps">
             <w:drawing>
-              <wp:anchor distT="0" distB="0" distL="114300" distR="114300" simplePos="0" relativeHeight="251669504" behindDoc="0" locked="0" layoutInCell="1" allowOverlap="1" wp14:anchorId="359AAB83" wp14:editId="09B28946">
+              <wp:anchor distT="0" distB="0" distL="114300" distR="114300" simplePos="0" relativeHeight="251669504" behindDoc="0" locked="0" layoutInCell="1" allowOverlap="1" wp14:anchorId="359AAB83" wp14:editId="34BC7074">
                 <wp:simplePos x="0" y="0"/>
-                <wp:positionH relativeFrom="column">
-                  <wp:posOffset>732790</wp:posOffset>
+                <wp:positionH relativeFrom="page">
+                  <wp:posOffset>4407535</wp:posOffset>
                 </wp:positionH>
                 <wp:positionV relativeFrom="paragraph">
-                  <wp:posOffset>1475740</wp:posOffset>
+                  <wp:posOffset>75565</wp:posOffset>
                 </wp:positionV>
                 <wp:extent cx="3275462" cy="2074459"/>
                 <wp:effectExtent l="19050" t="704850" r="39370" b="40640"/>
@@ -3393,7 +3360,7 @@
           </mc:Choice>
           <mc:Fallback>
             <w:pict>
-              <v:shape w14:anchorId="359AAB83" id="Wolkenförmige Legende 7" o:spid="_x0000_s1031" type="#_x0000_t106" style="position:absolute;left:0;text-align:left;margin-left:57.7pt;margin-top:116.2pt;width:257.9pt;height:163.35pt;z-index:251669504;visibility:visible;mso-wrap-style:square;mso-width-percent:0;mso-height-percent:0;mso-wrap-distance-left:9pt;mso-wrap-distance-top:0;mso-wrap-distance-right:9pt;mso-wrap-distance-bottom:0;mso-position-horizontal:absolute;mso-position-horizontal-relative:text;mso-position-vertical:absolute;mso-position-vertical-relative:text;mso-width-percent:0;mso-height-percent:0;mso-width-relative:margin;mso-height-relative:margin;v-text-anchor:middle" o:gfxdata="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" adj="2435,-6650" fillcolor="white [3212]" strokecolor="red" strokeweight="2pt">
+              <v:shape w14:anchorId="359AAB83" id="Wolkenförmige Legende 7" o:spid="_x0000_s1031" type="#_x0000_t106" style="position:absolute;left:0;text-align:left;margin-left:347.05pt;margin-top:5.95pt;width:257.9pt;height:163.35pt;z-index:251669504;visibility:visible;mso-wrap-style:square;mso-width-percent:0;mso-height-percent:0;mso-wrap-distance-left:9pt;mso-wrap-distance-top:0;mso-wrap-distance-right:9pt;mso-wrap-distance-bottom:0;mso-position-horizontal:absolute;mso-position-horizontal-relative:page;mso-position-vertical:absolute;mso-position-vertical-relative:text;mso-width-percent:0;mso-height-percent:0;mso-width-relative:margin;mso-height-relative:margin;v-text-anchor:middle" o:gfxdata="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" adj="2435,-6650" fillcolor="white [3212]" strokecolor="red" strokeweight="2pt">
                 <v:textbox>
                   <w:txbxContent>
                     <w:p>
@@ -3412,13 +3379,14 @@
                     </w:p>
                   </w:txbxContent>
                 </v:textbox>
+                <w10:wrap anchorx="page"/>
               </v:shape>
             </w:pict>
           </mc:Fallback>
         </mc:AlternateContent>
       </w:r>
       <w:r>
-        <w:t>Eigene Kapitel]</w:t>
+        <w:t>[Eigene Kapitel]</w:t>
       </w:r>
       <w:bookmarkEnd w:id="8"/>
       <w:r>
@@ -3435,6 +3403,83 @@
       </w:r>
     </w:p>
     <w:p>
+      <w:pPr>
+        <w:pStyle w:val="berschrift2"/>
+      </w:pPr>
+      <w:r>
+        <w:t>Interface &amp; Steuerung</w:t>
+      </w:r>
+    </w:p>
+    <w:p>
+      <w:pPr>
+        <w:pStyle w:val="berschrift2"/>
+      </w:pPr>
+      <w:r>
+        <w:t>KGS System</w:t>
+      </w:r>
+    </w:p>
+    <w:p>
+      <w:pPr>
+        <w:pStyle w:val="berschrift2"/>
+      </w:pPr>
+      <w:r>
+        <w:t xml:space="preserve">Editor </w:t>
+      </w:r>
+      <w:proofErr w:type="spellStart"/>
+      <w:r>
+        <w:t>to</w:t>
+      </w:r>
+      <w:proofErr w:type="spellEnd"/>
+      <w:r>
+        <w:t xml:space="preserve"> </w:t>
+      </w:r>
+      <w:proofErr w:type="spellStart"/>
+      <w:r>
+        <w:t>physical</w:t>
+      </w:r>
+      <w:proofErr w:type="spellEnd"/>
+    </w:p>
+    <w:p>
+      <w:r>
+        <w:t xml:space="preserve">-Massen, </w:t>
+      </w:r>
+      <w:proofErr w:type="spellStart"/>
+      <w:r>
+        <w:t>ArticulatedJoints</w:t>
+      </w:r>
+      <w:proofErr w:type="spellEnd"/>
+      <w:r>
+        <w:t xml:space="preserve"> (</w:t>
+      </w:r>
+      <w:proofErr w:type="spellStart"/>
+      <w:r>
+        <w:t>settings</w:t>
+      </w:r>
+      <w:proofErr w:type="spellEnd"/>
+      <w:r>
+        <w:t xml:space="preserve"> aus BP </w:t>
+      </w:r>
+      <w:proofErr w:type="spellStart"/>
+      <w:r>
+        <w:t>MLAgents</w:t>
+      </w:r>
+      <w:proofErr w:type="spellEnd"/>
+      <w:r>
+        <w:t xml:space="preserve">, </w:t>
+      </w:r>
+      <w:proofErr w:type="spellStart"/>
+      <w:r>
+        <w:t>BodyParts</w:t>
+      </w:r>
+      <w:proofErr w:type="spellEnd"/>
+      <w:r>
+        <w:t>)</w:t>
+      </w:r>
+    </w:p>
+    <w:p>
+      <w:r>
+        <w:t xml:space="preserve">KGS System, </w:t>
+      </w:r>
       <w:proofErr w:type="spellStart"/>
       <w:r>
         <w:t>DockingBalls</w:t>
@@ -4425,7 +4470,7 @@
         <w:rPr>
           <w:noProof/>
         </w:rPr>
-        <w:t>2</w:t>
+        <w:t>4</w:t>
       </w:r>
     </w:fldSimple>
     <w:r>
@@ -4436,7 +4481,7 @@
         <w:rPr>
           <w:noProof/>
         </w:rPr>
-        <w:t>Grundlagen</w:t>
+        <w:t>Ausblick</w:t>
       </w:r>
     </w:fldSimple>
     <w:r>

</xml_diff>

<commit_message>
update,fix(DataCollecting, EditorLimbBuilding): datacollecting with dummy values finished, fixed limb starting front bug
</commit_message>
<xml_diff>
--- a/Documents/Thesis.docx
+++ b/Documents/Thesis.docx
@@ -3404,91 +3404,240 @@
     </w:p>
     <w:p>
       <w:pPr>
+        <w:pStyle w:val="berschrift3"/>
+        <w:numPr>
+          <w:ilvl w:val="2"/>
+          <w:numId w:val="11"/>
+        </w:numPr>
+      </w:pPr>
+      <w:r>
+        <w:t>Interface &amp; Steuerung</w:t>
+      </w:r>
+    </w:p>
+    <w:p>
+      <w:pPr>
+        <w:pStyle w:val="berschrift3"/>
+        <w:numPr>
+          <w:ilvl w:val="2"/>
+          <w:numId w:val="11"/>
+        </w:numPr>
+      </w:pPr>
+      <w:r>
+        <w:t>KGS System</w:t>
+      </w:r>
+    </w:p>
+    <w:p>
+      <w:pPr>
         <w:pStyle w:val="berschrift2"/>
-      </w:pPr>
-      <w:r>
-        <w:t>Interface &amp; Steuerung</w:t>
-      </w:r>
-    </w:p>
+        <w:numPr>
+          <w:ilvl w:val="0"/>
+          <w:numId w:val="0"/>
+        </w:numPr>
+      </w:pPr>
+      <w:r>
+        <w:t>3.1.4</w:t>
+      </w:r>
+      <w:r>
+        <w:rPr>
+          <w:lang w:val="en-US"/>
+        </w:rPr>
+        <w:t xml:space="preserve"> </w:t>
+      </w:r>
+      <w:r>
+        <w:rPr>
+          <w:lang w:val="en-US"/>
+        </w:rPr>
+        <w:t>Editor to physical</w:t>
+      </w:r>
+    </w:p>
+    <w:p>
+      <w:r>
+        <w:t xml:space="preserve">-Massen, </w:t>
+      </w:r>
+      <w:proofErr w:type="spellStart"/>
+      <w:r>
+        <w:t>ArticulatedJoints</w:t>
+      </w:r>
+      <w:proofErr w:type="spellEnd"/>
+      <w:r>
+        <w:t xml:space="preserve"> (</w:t>
+      </w:r>
+      <w:proofErr w:type="spellStart"/>
+      <w:r>
+        <w:t>settings</w:t>
+      </w:r>
+      <w:proofErr w:type="spellEnd"/>
+      <w:r>
+        <w:t xml:space="preserve"> aus BP </w:t>
+      </w:r>
+      <w:proofErr w:type="spellStart"/>
+      <w:r>
+        <w:t>MLAgents</w:t>
+      </w:r>
+      <w:proofErr w:type="spellEnd"/>
+      <w:r>
+        <w:t xml:space="preserve">, </w:t>
+      </w:r>
+      <w:proofErr w:type="spellStart"/>
+      <w:r>
+        <w:t>BodyParts</w:t>
+      </w:r>
+      <w:proofErr w:type="spellEnd"/>
+      <w:r>
+        <w:t>)</w:t>
+      </w:r>
+    </w:p>
+    <w:p>
+      <w:r>
+        <w:t xml:space="preserve">KGS System, </w:t>
+      </w:r>
+      <w:proofErr w:type="spellStart"/>
+      <w:r>
+        <w:t>DockingBalls</w:t>
+      </w:r>
+      <w:proofErr w:type="spellEnd"/>
+      <w:r>
+        <w:t>, Problem Ausrichtung Docking Balls</w:t>
+      </w:r>
+    </w:p>
+    <w:p/>
     <w:p>
       <w:pPr>
         <w:pStyle w:val="berschrift2"/>
-      </w:pPr>
-      <w:r>
-        <w:t>KGS System</w:t>
-      </w:r>
-    </w:p>
-    <w:p>
-      <w:pPr>
-        <w:pStyle w:val="berschrift2"/>
-      </w:pPr>
-      <w:r>
-        <w:t xml:space="preserve">Editor </w:t>
+        <w:numPr>
+          <w:ilvl w:val="1"/>
+          <w:numId w:val="11"/>
+        </w:numPr>
+      </w:pPr>
+      <w:r>
+        <w:t>Training</w:t>
+      </w:r>
+    </w:p>
+    <w:p>
+      <w:pPr>
+        <w:pStyle w:val="berschrift3"/>
+        <w:numPr>
+          <w:ilvl w:val="2"/>
+          <w:numId w:val="11"/>
+        </w:numPr>
+      </w:pPr>
+      <w:r>
+        <w:t xml:space="preserve">Data </w:t>
       </w:r>
       <w:proofErr w:type="spellStart"/>
       <w:r>
-        <w:t>to</w:t>
+        <w:t>Collecting</w:t>
       </w:r>
       <w:proofErr w:type="spellEnd"/>
-      <w:r>
-        <w:t xml:space="preserve"> </w:t>
+    </w:p>
+    <w:p>
+      <w:r>
+        <w:t xml:space="preserve">- </w:t>
       </w:r>
       <w:proofErr w:type="spellStart"/>
       <w:r>
-        <w:t>physical</w:t>
+        <w:t>Configurations</w:t>
       </w:r>
       <w:proofErr w:type="spellEnd"/>
     </w:p>
     <w:p>
       <w:r>
-        <w:t xml:space="preserve">-Massen, </w:t>
+        <w:tab/>
+        <w:t xml:space="preserve">- </w:t>
       </w:r>
       <w:proofErr w:type="spellStart"/>
       <w:r>
-        <w:t>ArticulatedJoints</w:t>
+        <w:t>Which</w:t>
       </w:r>
       <w:proofErr w:type="spellEnd"/>
       <w:r>
-        <w:t xml:space="preserve"> (</w:t>
+        <w:t xml:space="preserve"> Inputs</w:t>
+      </w:r>
+    </w:p>
+    <w:p>
+      <w:pPr>
+        <w:rPr>
+          <w:lang w:val="en-US"/>
+        </w:rPr>
+      </w:pPr>
+      <w:r>
+        <w:tab/>
+      </w:r>
+      <w:r>
+        <w:rPr>
+          <w:lang w:val="en-US"/>
+        </w:rPr>
+        <w:t>- Outputs Forces or just a</w:t>
+      </w:r>
+      <w:r>
+        <w:rPr>
+          <w:lang w:val="en-US"/>
+        </w:rPr>
+        <w:t>ngles</w:t>
+      </w:r>
+    </w:p>
+    <w:p>
+      <w:pPr>
+        <w:rPr>
+          <w:lang w:val="en-US"/>
+        </w:rPr>
+      </w:pPr>
+      <w:r>
+        <w:rPr>
+          <w:lang w:val="en-US"/>
+        </w:rPr>
+        <w:tab/>
+        <w:t xml:space="preserve">- </w:t>
       </w:r>
       <w:proofErr w:type="spellStart"/>
       <w:r>
-        <w:t>settings</w:t>
+        <w:rPr>
+          <w:lang w:val="en-US"/>
+        </w:rPr>
+        <w:t>Delinearization</w:t>
       </w:r>
       <w:proofErr w:type="spellEnd"/>
-      <w:r>
-        <w:t xml:space="preserve"> aus BP </w:t>
-      </w:r>
-      <w:proofErr w:type="spellStart"/>
-      <w:r>
-        <w:t>MLAgents</w:t>
-      </w:r>
-      <w:proofErr w:type="spellEnd"/>
-      <w:r>
-        <w:t xml:space="preserve">, </w:t>
-      </w:r>
-      <w:proofErr w:type="spellStart"/>
-      <w:r>
-        <w:t>BodyParts</w:t>
-      </w:r>
-      <w:proofErr w:type="spellEnd"/>
-      <w:r>
-        <w:t>)</w:t>
-      </w:r>
-    </w:p>
-    <w:p>
-      <w:r>
-        <w:t xml:space="preserve">KGS System, </w:t>
-      </w:r>
-      <w:proofErr w:type="spellStart"/>
-      <w:r>
-        <w:t>DockingBalls</w:t>
-      </w:r>
-      <w:proofErr w:type="spellEnd"/>
-      <w:r>
-        <w:t>, Problem Ausrichtung Docking Balls</w:t>
-      </w:r>
-    </w:p>
+    </w:p>
+    <w:p>
+      <w:pPr>
+        <w:rPr>
+          <w:lang w:val="en-US"/>
+        </w:rPr>
+      </w:pPr>
+      <w:r>
+        <w:rPr>
+          <w:lang w:val="en-US"/>
+        </w:rPr>
+        <w:tab/>
+        <w:t>- Fitness Functions</w:t>
+      </w:r>
+    </w:p>
+    <w:p>
+      <w:pPr>
+        <w:rPr>
+          <w:lang w:val="en-US"/>
+        </w:rPr>
+      </w:pPr>
+      <w:r>
+        <w:rPr>
+          <w:lang w:val="en-US"/>
+        </w:rPr>
+        <w:tab/>
+      </w:r>
+      <w:r>
+        <w:rPr>
+          <w:lang w:val="en-US"/>
+        </w:rPr>
+        <w:tab/>
+        <w:t>With X – punishment or without? Linear or not? Velocity Matters?</w:t>
+      </w:r>
+    </w:p>
+    <w:p>
+      <w:r>
+        <w:t xml:space="preserve">3.2.2 </w:t>
+      </w:r>
+    </w:p>
+    <w:p/>
     <w:p>
       <w:pPr>
         <w:sectPr>
@@ -3499,9 +3648,6 @@
           <w:docGrid w:linePitch="360"/>
         </w:sectPr>
       </w:pPr>
-      <w:r>
-        <w:t>3.2 Training</w:t>
-      </w:r>
     </w:p>
     <w:p>
       <w:pPr>
@@ -3527,7 +3673,15 @@
         </w:sectPr>
       </w:pPr>
       <w:r>
-        <w:t>Test 4</w:t>
+        <w:t xml:space="preserve">Als </w:t>
+      </w:r>
+      <w:proofErr w:type="spellStart"/>
+      <w:r>
+        <w:t>Playground</w:t>
+      </w:r>
+      <w:proofErr w:type="spellEnd"/>
+      <w:r>
+        <w:t xml:space="preserve">   - Didaktisch, Forschend und Unterhaltend</w:t>
       </w:r>
     </w:p>
     <w:p>
@@ -4470,7 +4624,7 @@
         <w:rPr>
           <w:noProof/>
         </w:rPr>
-        <w:t>4</w:t>
+        <w:t>5</w:t>
       </w:r>
     </w:fldSimple>
     <w:r>
@@ -4481,7 +4635,7 @@
         <w:rPr>
           <w:noProof/>
         </w:rPr>
-        <w:t>Ausblick</w:t>
+        <w:t>Fazit</w:t>
       </w:r>
     </w:fldSimple>
     <w:r>
@@ -4571,7 +4725,7 @@
         <w:rPr>
           <w:noProof/>
         </w:rPr>
-        <w:t>Eidesstattliche Erklärung</w:t>
+        <w:t>Literaturverzeichnis</w:t>
       </w:r>
     </w:fldSimple>
     <w:r>
@@ -5490,6 +5644,42 @@
   </w:num>
   <w:num w:numId="8" w16cid:durableId="1951234344">
     <w:abstractNumId w:val="3"/>
+  </w:num>
+  <w:num w:numId="9" w16cid:durableId="404837427">
+    <w:abstractNumId w:val="7"/>
+    <w:lvlOverride w:ilvl="0">
+      <w:startOverride w:val="3"/>
+    </w:lvlOverride>
+    <w:lvlOverride w:ilvl="1">
+      <w:startOverride w:val="1"/>
+    </w:lvlOverride>
+    <w:lvlOverride w:ilvl="2">
+      <w:startOverride w:val="3"/>
+    </w:lvlOverride>
+  </w:num>
+  <w:num w:numId="10" w16cid:durableId="460076961">
+    <w:abstractNumId w:val="7"/>
+    <w:lvlOverride w:ilvl="0">
+      <w:startOverride w:val="3"/>
+    </w:lvlOverride>
+    <w:lvlOverride w:ilvl="1">
+      <w:startOverride w:val="1"/>
+    </w:lvlOverride>
+    <w:lvlOverride w:ilvl="2">
+      <w:startOverride w:val="2"/>
+    </w:lvlOverride>
+  </w:num>
+  <w:num w:numId="11" w16cid:durableId="472455797">
+    <w:abstractNumId w:val="7"/>
+    <w:lvlOverride w:ilvl="0">
+      <w:startOverride w:val="3"/>
+    </w:lvlOverride>
+    <w:lvlOverride w:ilvl="1">
+      <w:startOverride w:val="1"/>
+    </w:lvlOverride>
+    <w:lvlOverride w:ilvl="2">
+      <w:startOverride w:val="2"/>
+    </w:lvlOverride>
   </w:num>
 </w:numbering>
 </file>

</xml_diff>

<commit_message>
testrun(2 creatures good test run, Thesis): good test run, Thesis important parts bullet points, started csv diagram exporting
</commit_message>
<xml_diff>
--- a/Documents/Thesis.docx
+++ b/Documents/Thesis.docx
@@ -3150,7 +3150,13 @@
       </w:r>
       <w:proofErr w:type="spellEnd"/>
       <w:r>
-        <w:t xml:space="preserve">, Fitness-Funktion, Hyperparametern und zusätzlichen </w:t>
+        <w:t xml:space="preserve">, Fitness-Funktion, Hyperparametern und </w:t>
+      </w:r>
+      <w:r>
+        <w:t>(</w:t>
+      </w:r>
+      <w:r>
+        <w:t xml:space="preserve">zusätzlichen </w:t>
       </w:r>
       <w:proofErr w:type="spellStart"/>
       <w:r>
@@ -3161,6 +3167,9 @@
         <w:t>-Algorithmen</w:t>
       </w:r>
       <w:r>
+        <w:t>)</w:t>
+      </w:r>
+      <w:r>
         <w:t xml:space="preserve"> in NEAT</w:t>
       </w:r>
       <w:r>
@@ -3176,6 +3185,27 @@
         <w:tab/>
       </w:r>
     </w:p>
+    <w:p>
+      <w:pPr>
+        <w:pStyle w:val="Listenabsatz"/>
+        <w:numPr>
+          <w:ilvl w:val="0"/>
+          <w:numId w:val="8"/>
+        </w:numPr>
+      </w:pPr>
+      <w:r>
+        <w:t>Gelingt es, einen (</w:t>
+      </w:r>
+      <w:proofErr w:type="spellStart"/>
+      <w:r>
+        <w:t>prototypen</w:t>
+      </w:r>
+      <w:proofErr w:type="spellEnd"/>
+      <w:r>
+        <w:t>) Editor für …</w:t>
+      </w:r>
+    </w:p>
+    <w:p/>
     <w:p>
       <w:pPr>
         <w:sectPr>
@@ -3212,37 +3242,134 @@
     </w:p>
     <w:p>
       <w:r>
-        <w:t>2.2 NEA</w:t>
-      </w:r>
-      <w:r>
-        <w:t>…</w:t>
+        <w:t xml:space="preserve">2.1.1 Neuronen/ </w:t>
+      </w:r>
+      <w:proofErr w:type="spellStart"/>
+      <w:r>
+        <w:t>Perceptronen</w:t>
+      </w:r>
+      <w:proofErr w:type="spellEnd"/>
+    </w:p>
+    <w:p>
+      <w:r>
+        <w:t>2.2 NE</w:t>
+      </w:r>
+      <w:r>
+        <w:t>A</w:t>
       </w:r>
       <w:r>
         <w:t>T</w:t>
       </w:r>
     </w:p>
+    <w:p>
+      <w:r>
+        <w:t xml:space="preserve">2.2.0 Minimal </w:t>
+      </w:r>
+      <w:proofErr w:type="spellStart"/>
+      <w:r>
+        <w:t>Structure</w:t>
+      </w:r>
+      <w:proofErr w:type="spellEnd"/>
+      <w:r>
+        <w:t>/ Ausgangszustand</w:t>
+      </w:r>
+    </w:p>
+    <w:p>
+      <w:r>
+        <w:t>2.2.1 Genome</w:t>
+      </w:r>
+    </w:p>
+    <w:p>
+      <w:r>
+        <w:t>2.2.2 Mutation</w:t>
+      </w:r>
+    </w:p>
+    <w:p>
+      <w:r>
+        <w:t xml:space="preserve">2.2.3 </w:t>
+      </w:r>
+      <w:proofErr w:type="spellStart"/>
+      <w:r>
+        <w:t>Speciation</w:t>
+      </w:r>
+      <w:proofErr w:type="spellEnd"/>
+    </w:p>
     <w:p/>
     <w:p>
       <w:pPr>
         <w:pStyle w:val="berschrift2"/>
       </w:pPr>
       <w:r>
-        <w:t>Quantisierung von Sensoren</w:t>
-      </w:r>
-    </w:p>
-    <w:p>
-      <w:r>
-        <w:t>-Wertebereich ausnutzen</w:t>
-      </w:r>
-    </w:p>
-    <w:p>
-      <w:r>
-        <w:t>-Linearisierung</w:t>
-      </w:r>
-    </w:p>
+        <w:t>Physiksimulation</w:t>
+      </w:r>
+    </w:p>
+    <w:p/>
     <w:p>
       <w:pPr>
         <w:pStyle w:val="berschrift3"/>
+      </w:pPr>
+      <w:r>
+        <w:t>Unity Physic</w:t>
+      </w:r>
+      <w:r>
+        <w:t>s</w:t>
+      </w:r>
+      <w:r>
+        <w:t xml:space="preserve"> Engine</w:t>
+      </w:r>
+    </w:p>
+    <w:p>
+      <w:pPr>
+        <w:pStyle w:val="Listenabsatz"/>
+        <w:numPr>
+          <w:ilvl w:val="0"/>
+          <w:numId w:val="13"/>
+        </w:numPr>
+      </w:pPr>
+      <w:proofErr w:type="spellStart"/>
+      <w:r>
+        <w:t>Rigidbodies</w:t>
+      </w:r>
+      <w:proofErr w:type="spellEnd"/>
+    </w:p>
+    <w:p>
+      <w:pPr>
+        <w:pStyle w:val="Listenabsatz"/>
+        <w:numPr>
+          <w:ilvl w:val="0"/>
+          <w:numId w:val="13"/>
+        </w:numPr>
+      </w:pPr>
+      <w:proofErr w:type="spellStart"/>
+      <w:r>
+        <w:t>Configurable</w:t>
+      </w:r>
+      <w:proofErr w:type="spellEnd"/>
+      <w:r>
+        <w:t xml:space="preserve"> Joints</w:t>
+      </w:r>
+    </w:p>
+    <w:p>
+      <w:pPr>
+        <w:pStyle w:val="Listenabsatz"/>
+        <w:numPr>
+          <w:ilvl w:val="0"/>
+          <w:numId w:val="13"/>
+        </w:numPr>
+      </w:pPr>
+      <w:r>
+        <w:t>(</w:t>
+      </w:r>
+      <w:r>
+        <w:t>Joint Drive</w:t>
+      </w:r>
+      <w:r>
+        <w:t>)</w:t>
+      </w:r>
+    </w:p>
+    <w:p/>
+    <w:p>
+      <w:pPr>
         <w:sectPr>
           <w:type w:val="oddPage"/>
           <w:pgSz w:w="11906" w:h="16838" w:code="9"/>
@@ -3252,7 +3379,15 @@
         </w:sectPr>
       </w:pPr>
       <w:r>
-        <w:t>Test 3</w:t>
+        <w:t xml:space="preserve">2.2.2 </w:t>
+      </w:r>
+      <w:proofErr w:type="spellStart"/>
+      <w:r>
+        <w:t>BodyParts</w:t>
+      </w:r>
+      <w:proofErr w:type="spellEnd"/>
+      <w:r>
+        <w:t xml:space="preserve"> (kann in Grundlagen oder in Implementierung sein)</w:t>
       </w:r>
     </w:p>
     <w:p>
@@ -3261,131 +3396,7 @@
       </w:pPr>
       <w:bookmarkStart w:id="8" w:name="_Toc331872783"/>
       <w:r>
-        <w:rPr>
-          <w:noProof/>
-          <w:lang w:eastAsia="de-DE"/>
-        </w:rPr>
         <w:lastRenderedPageBreak/>
-        <mc:AlternateContent>
-          <mc:Choice Requires="wps">
-            <w:drawing>
-              <wp:anchor distT="0" distB="0" distL="114300" distR="114300" simplePos="0" relativeHeight="251669504" behindDoc="0" locked="0" layoutInCell="1" allowOverlap="1" wp14:anchorId="359AAB83" wp14:editId="34BC7074">
-                <wp:simplePos x="0" y="0"/>
-                <wp:positionH relativeFrom="page">
-                  <wp:posOffset>4407535</wp:posOffset>
-                </wp:positionH>
-                <wp:positionV relativeFrom="paragraph">
-                  <wp:posOffset>75565</wp:posOffset>
-                </wp:positionV>
-                <wp:extent cx="3275462" cy="2074459"/>
-                <wp:effectExtent l="19050" t="704850" r="39370" b="40640"/>
-                <wp:wrapNone/>
-                <wp:docPr id="7" name="Wolkenförmige Legende 7"/>
-                <wp:cNvGraphicFramePr/>
-                <a:graphic xmlns:a="http://schemas.openxmlformats.org/drawingml/2006/main">
-                  <a:graphicData uri="http://schemas.microsoft.com/office/word/2010/wordprocessingShape">
-                    <wps:wsp>
-                      <wps:cNvSpPr/>
-                      <wps:spPr>
-                        <a:xfrm>
-                          <a:off x="0" y="0"/>
-                          <a:ext cx="3275462" cy="2074459"/>
-                        </a:xfrm>
-                        <a:prstGeom prst="cloudCallout">
-                          <a:avLst>
-                            <a:gd name="adj1" fmla="val -38728"/>
-                            <a:gd name="adj2" fmla="val -80786"/>
-                          </a:avLst>
-                        </a:prstGeom>
-                        <a:solidFill>
-                          <a:schemeClr val="bg1"/>
-                        </a:solidFill>
-                        <a:ln>
-                          <a:solidFill>
-                            <a:srgbClr val="FF0000"/>
-                          </a:solidFill>
-                        </a:ln>
-                      </wps:spPr>
-                      <wps:style>
-                        <a:lnRef idx="2">
-                          <a:schemeClr val="accent1">
-                            <a:shade val="50000"/>
-                          </a:schemeClr>
-                        </a:lnRef>
-                        <a:fillRef idx="1">
-                          <a:schemeClr val="accent1"/>
-                        </a:fillRef>
-                        <a:effectRef idx="0">
-                          <a:schemeClr val="accent1"/>
-                        </a:effectRef>
-                        <a:fontRef idx="minor">
-                          <a:schemeClr val="lt1"/>
-                        </a:fontRef>
-                      </wps:style>
-                      <wps:txbx>
-                        <w:txbxContent>
-                          <w:p>
-                            <w:pPr>
-                              <w:jc w:val="center"/>
-                              <w:rPr>
-                                <w:color w:val="FF0000"/>
-                              </w:rPr>
-                            </w:pPr>
-                            <w:r>
-                              <w:rPr>
-                                <w:color w:val="FF0000"/>
-                              </w:rPr>
-                              <w:t>Hier können Sie sich frei entfalten. Denken Sie daran, dass neue Kapitel immer auf der rechten Seite anfangen müssen!</w:t>
-                            </w:r>
-                          </w:p>
-                        </w:txbxContent>
-                      </wps:txbx>
-                      <wps:bodyPr rot="0" spcFirstLastPara="0" vertOverflow="overflow" horzOverflow="overflow" vert="horz" wrap="square" lIns="91440" tIns="45720" rIns="91440" bIns="45720" numCol="1" spcCol="0" rtlCol="0" fromWordArt="0" anchor="ctr" anchorCtr="0" forceAA="0" compatLnSpc="1">
-                        <a:prstTxWarp prst="textNoShape">
-                          <a:avLst/>
-                        </a:prstTxWarp>
-                        <a:noAutofit/>
-                      </wps:bodyPr>
-                    </wps:wsp>
-                  </a:graphicData>
-                </a:graphic>
-                <wp14:sizeRelH relativeFrom="margin">
-                  <wp14:pctWidth>0</wp14:pctWidth>
-                </wp14:sizeRelH>
-                <wp14:sizeRelV relativeFrom="margin">
-                  <wp14:pctHeight>0</wp14:pctHeight>
-                </wp14:sizeRelV>
-              </wp:anchor>
-            </w:drawing>
-          </mc:Choice>
-          <mc:Fallback>
-            <w:pict>
-              <v:shape w14:anchorId="359AAB83" id="Wolkenförmige Legende 7" o:spid="_x0000_s1031" type="#_x0000_t106" style="position:absolute;left:0;text-align:left;margin-left:347.05pt;margin-top:5.95pt;width:257.9pt;height:163.35pt;z-index:251669504;visibility:visible;mso-wrap-style:square;mso-width-percent:0;mso-height-percent:0;mso-wrap-distance-left:9pt;mso-wrap-distance-top:0;mso-wrap-distance-right:9pt;mso-wrap-distance-bottom:0;mso-position-horizontal:absolute;mso-position-horizontal-relative:page;mso-position-vertical:absolute;mso-position-vertical-relative:text;mso-width-percent:0;mso-height-percent:0;mso-width-relative:margin;mso-height-relative:margin;v-text-anchor:middle" o:gfxdata="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" adj="2435,-6650" fillcolor="white [3212]" strokecolor="red" strokeweight="2pt">
-                <v:textbox>
-                  <w:txbxContent>
-                    <w:p>
-                      <w:pPr>
-                        <w:jc w:val="center"/>
-                        <w:rPr>
-                          <w:color w:val="FF0000"/>
-                        </w:rPr>
-                      </w:pPr>
-                      <w:r>
-                        <w:rPr>
-                          <w:color w:val="FF0000"/>
-                        </w:rPr>
-                        <w:t>Hier können Sie sich frei entfalten. Denken Sie daran, dass neue Kapitel immer auf der rechten Seite anfangen müssen!</w:t>
-                      </w:r>
-                    </w:p>
-                  </w:txbxContent>
-                </v:textbox>
-                <w10:wrap anchorx="page"/>
-              </v:shape>
-            </w:pict>
-          </mc:Fallback>
-        </mc:AlternateContent>
-      </w:r>
-      <w:r>
         <w:t>[Eigene Kapitel]</w:t>
       </w:r>
       <w:bookmarkEnd w:id="8"/>
@@ -3413,6 +3424,48 @@
       <w:r>
         <w:t>Interface &amp; Steuerung</w:t>
       </w:r>
+      <w:r>
+        <w:t xml:space="preserve"> (auch Konzeptionelle)</w:t>
+      </w:r>
+    </w:p>
+    <w:p>
+      <w:r>
+        <w:drawing>
+          <wp:inline distT="0" distB="0" distL="0" distR="0" wp14:anchorId="7CB71828" wp14:editId="6D2556A2">
+            <wp:extent cx="3532243" cy="2257988"/>
+            <wp:effectExtent l="0" t="0" r="0" b="9525"/>
+            <wp:docPr id="20" name="Grafik 20"/>
+            <wp:cNvGraphicFramePr>
+              <a:graphicFrameLocks xmlns:a="http://schemas.openxmlformats.org/drawingml/2006/main" noChangeAspect="1"/>
+            </wp:cNvGraphicFramePr>
+            <a:graphic xmlns:a="http://schemas.openxmlformats.org/drawingml/2006/main">
+              <a:graphicData uri="http://schemas.openxmlformats.org/drawingml/2006/picture">
+                <pic:pic xmlns:pic="http://schemas.openxmlformats.org/drawingml/2006/picture">
+                  <pic:nvPicPr>
+                    <pic:cNvPr id="1" name=""/>
+                    <pic:cNvPicPr/>
+                  </pic:nvPicPr>
+                  <pic:blipFill>
+                    <a:blip r:embed="rId14"/>
+                    <a:stretch>
+                      <a:fillRect/>
+                    </a:stretch>
+                  </pic:blipFill>
+                  <pic:spPr>
+                    <a:xfrm>
+                      <a:off x="0" y="0"/>
+                      <a:ext cx="3541234" cy="2263735"/>
+                    </a:xfrm>
+                    <a:prstGeom prst="rect">
+                      <a:avLst/>
+                    </a:prstGeom>
+                  </pic:spPr>
+                </pic:pic>
+              </a:graphicData>
+            </a:graphic>
+          </wp:inline>
+        </w:drawing>
+      </w:r>
     </w:p>
     <w:p>
       <w:pPr>
@@ -3426,6 +3479,17 @@
         <w:t>KGS System</w:t>
       </w:r>
     </w:p>
+    <w:p/>
+    <w:p>
+      <w:r>
+        <w:t>(de-)</w:t>
+      </w:r>
+      <w:proofErr w:type="spellStart"/>
+      <w:r>
+        <w:t>Serialization</w:t>
+      </w:r>
+      <w:proofErr w:type="spellEnd"/>
+    </w:p>
     <w:p>
       <w:pPr>
         <w:pStyle w:val="berschrift2"/>
@@ -3438,16 +3502,16 @@
         <w:t>3.1.4</w:t>
       </w:r>
       <w:r>
-        <w:rPr>
-          <w:lang w:val="en-US"/>
-        </w:rPr>
         <w:t xml:space="preserve"> </w:t>
       </w:r>
       <w:r>
-        <w:rPr>
-          <w:lang w:val="en-US"/>
-        </w:rPr>
-        <w:t>Editor to physical</w:t>
+        <w:t>Editor</w:t>
+      </w:r>
+      <w:r>
+        <w:t>-Kreatur zu Trainings-K</w:t>
+      </w:r>
+      <w:r>
+        <w:t>reatur</w:t>
       </w:r>
     </w:p>
     <w:p>
@@ -3500,6 +3564,12 @@
         <w:t>, Problem Ausrichtung Docking Balls</w:t>
       </w:r>
     </w:p>
+    <w:p/>
+    <w:p/>
+    <w:p/>
+    <w:p/>
+    <w:p/>
+    <w:p/>
     <w:p/>
     <w:p>
       <w:pPr>
@@ -3510,17 +3580,760 @@
         </w:numPr>
       </w:pPr>
       <w:r>
+        <w:lastRenderedPageBreak/>
         <w:t>Training</w:t>
       </w:r>
     </w:p>
+    <w:p/>
+    <w:p>
+      <w:r>
+        <w:t>Für die Implementierung gibt es an mehreren Stellen verschiedene Konfigurationen. Die Standard-Konfiguration zeichnet den Ausgangszustand aus, die Variations-Konfiguration zeichnet den zu testenden Zustand aus.</w:t>
+      </w:r>
+    </w:p>
+    <w:p>
+      <w:pPr>
+        <w:pStyle w:val="Listenabsatz"/>
+        <w:numPr>
+          <w:ilvl w:val="0"/>
+          <w:numId w:val="12"/>
+        </w:numPr>
+      </w:pPr>
+      <w:r>
+        <w:t>NEAT Genom pro Kreatur</w:t>
+      </w:r>
+      <w:r>
+        <w:t>-</w:t>
+      </w:r>
+      <w:r>
+        <w:t>Instanz</w:t>
+      </w:r>
+    </w:p>
+    <w:p>
+      <w:pPr>
+        <w:pStyle w:val="Listenabsatz"/>
+        <w:numPr>
+          <w:ilvl w:val="0"/>
+          <w:numId w:val="12"/>
+        </w:numPr>
+      </w:pPr>
+      <w:r>
+        <w:t>Einige Kreaturen pro Welle</w:t>
+      </w:r>
+    </w:p>
+    <w:p>
+      <w:pPr>
+        <w:pStyle w:val="Listenabsatz"/>
+        <w:numPr>
+          <w:ilvl w:val="0"/>
+          <w:numId w:val="12"/>
+        </w:numPr>
+      </w:pPr>
+      <w:r>
+        <w:t>NEAT Outputs</w:t>
+      </w:r>
+    </w:p>
+    <w:p>
+      <w:pPr>
+        <w:pStyle w:val="Listenabsatz"/>
+        <w:numPr>
+          <w:ilvl w:val="1"/>
+          <w:numId w:val="12"/>
+        </w:numPr>
+      </w:pPr>
+      <w:r>
+        <w:t>-1 bis 1</w:t>
+      </w:r>
+    </w:p>
+    <w:p>
+      <w:pPr>
+        <w:pStyle w:val="Listenabsatz"/>
+        <w:numPr>
+          <w:ilvl w:val="1"/>
+          <w:numId w:val="12"/>
+        </w:numPr>
+      </w:pPr>
+      <w:r>
+        <w:t>Standard-</w:t>
+      </w:r>
+      <w:proofErr w:type="spellStart"/>
+      <w:r>
+        <w:t>C</w:t>
+      </w:r>
+      <w:r>
+        <w:t>onfig</w:t>
+      </w:r>
+      <w:proofErr w:type="spellEnd"/>
+      <w:r>
+        <w:t>.:</w:t>
+      </w:r>
+    </w:p>
+    <w:p>
+      <w:pPr>
+        <w:pStyle w:val="Listenabsatz"/>
+        <w:numPr>
+          <w:ilvl w:val="2"/>
+          <w:numId w:val="12"/>
+        </w:numPr>
+      </w:pPr>
+      <w:r>
+        <w:t>Steuern Zielrotationen</w:t>
+      </w:r>
+      <w:r>
+        <w:t xml:space="preserve"> pro Glied</w:t>
+      </w:r>
+    </w:p>
+    <w:p>
+      <w:pPr>
+        <w:pStyle w:val="Listenabsatz"/>
+        <w:numPr>
+          <w:ilvl w:val="3"/>
+          <w:numId w:val="12"/>
+        </w:numPr>
+      </w:pPr>
+      <w:r>
+        <w:t>-1: kleinster möglicher Winkel</w:t>
+      </w:r>
+    </w:p>
+    <w:p>
+      <w:pPr>
+        <w:pStyle w:val="Listenabsatz"/>
+        <w:numPr>
+          <w:ilvl w:val="3"/>
+          <w:numId w:val="12"/>
+        </w:numPr>
+      </w:pPr>
+      <w:r>
+        <w:t xml:space="preserve">1: größter </w:t>
+      </w:r>
+      <w:r>
+        <w:t>möglicher Winkel</w:t>
+      </w:r>
+    </w:p>
+    <w:p>
+      <w:pPr>
+        <w:pStyle w:val="Listenabsatz"/>
+        <w:numPr>
+          <w:ilvl w:val="1"/>
+          <w:numId w:val="12"/>
+        </w:numPr>
+      </w:pPr>
+      <w:r>
+        <w:t>Variations-</w:t>
+      </w:r>
+      <w:proofErr w:type="spellStart"/>
+      <w:r>
+        <w:t>C</w:t>
+      </w:r>
+      <w:r>
+        <w:t>onfig</w:t>
+      </w:r>
+      <w:proofErr w:type="spellEnd"/>
+      <w:r>
+        <w:t>:</w:t>
+      </w:r>
+    </w:p>
+    <w:p>
+      <w:pPr>
+        <w:pStyle w:val="Listenabsatz"/>
+        <w:numPr>
+          <w:ilvl w:val="2"/>
+          <w:numId w:val="12"/>
+        </w:numPr>
+      </w:pPr>
+      <w:r>
+        <w:t>Steuern Zielrotationen</w:t>
+      </w:r>
+      <w:r>
+        <w:t xml:space="preserve"> pro Glied</w:t>
+      </w:r>
+    </w:p>
+    <w:p>
+      <w:pPr>
+        <w:pStyle w:val="Listenabsatz"/>
+        <w:numPr>
+          <w:ilvl w:val="3"/>
+          <w:numId w:val="12"/>
+        </w:numPr>
+      </w:pPr>
+      <w:r>
+        <w:t>-1: kleinster möglicher Winkel</w:t>
+      </w:r>
+    </w:p>
+    <w:p>
+      <w:pPr>
+        <w:pStyle w:val="Listenabsatz"/>
+        <w:numPr>
+          <w:ilvl w:val="3"/>
+          <w:numId w:val="12"/>
+        </w:numPr>
+      </w:pPr>
+      <w:r>
+        <w:t>1: größter möglicher Winkel</w:t>
+      </w:r>
+    </w:p>
+    <w:p>
+      <w:pPr>
+        <w:pStyle w:val="Listenabsatz"/>
+        <w:numPr>
+          <w:ilvl w:val="2"/>
+          <w:numId w:val="12"/>
+        </w:numPr>
+      </w:pPr>
+      <w:r>
+        <w:t xml:space="preserve">Steuern </w:t>
+      </w:r>
+      <w:r>
+        <w:t>maximale Kräfte</w:t>
+      </w:r>
+      <w:r>
+        <w:t xml:space="preserve"> pro Glied</w:t>
+      </w:r>
+    </w:p>
+    <w:p>
+      <w:pPr>
+        <w:pStyle w:val="Listenabsatz"/>
+        <w:numPr>
+          <w:ilvl w:val="0"/>
+          <w:numId w:val="12"/>
+        </w:numPr>
+      </w:pPr>
+      <w:r>
+        <w:t>NEAT Inputs</w:t>
+      </w:r>
+    </w:p>
+    <w:p>
+      <w:pPr>
+        <w:pStyle w:val="Listenabsatz"/>
+        <w:numPr>
+          <w:ilvl w:val="1"/>
+          <w:numId w:val="12"/>
+        </w:numPr>
+      </w:pPr>
+      <w:r>
+        <w:t>Triviale und vorhersehbare Probleme</w:t>
+      </w:r>
+    </w:p>
+    <w:p>
+      <w:pPr>
+        <w:pStyle w:val="Listenabsatz"/>
+        <w:numPr>
+          <w:ilvl w:val="2"/>
+          <w:numId w:val="12"/>
+        </w:numPr>
+      </w:pPr>
+      <w:r>
+        <w:t>Negative Werte erreichen</w:t>
+      </w:r>
+    </w:p>
+    <w:p>
+      <w:pPr>
+        <w:pStyle w:val="Listenabsatz"/>
+        <w:numPr>
+          <w:ilvl w:val="2"/>
+          <w:numId w:val="12"/>
+        </w:numPr>
+      </w:pPr>
+      <w:r>
+        <w:t>Wertebereich -1 bis 1 ausschöpfen</w:t>
+      </w:r>
+    </w:p>
+    <w:p>
+      <w:pPr>
+        <w:pStyle w:val="Listenabsatz"/>
+        <w:numPr>
+          <w:ilvl w:val="2"/>
+          <w:numId w:val="12"/>
+        </w:numPr>
+      </w:pPr>
+      <w:r>
+        <w:t>Lernrelevante Einflüsse kodieren</w:t>
+      </w:r>
+    </w:p>
+    <w:p>
+      <w:pPr>
+        <w:pStyle w:val="Listenabsatz"/>
+        <w:numPr>
+          <w:ilvl w:val="1"/>
+          <w:numId w:val="12"/>
+        </w:numPr>
+      </w:pPr>
+      <w:r>
+        <w:t xml:space="preserve">Lösungen in dieser Thesis: </w:t>
+      </w:r>
+      <w:r>
+        <w:t>Verschiedene Sensoren aus der Simulation</w:t>
+      </w:r>
+    </w:p>
+    <w:p>
+      <w:pPr>
+        <w:pStyle w:val="Listenabsatz"/>
+        <w:numPr>
+          <w:ilvl w:val="1"/>
+          <w:numId w:val="12"/>
+        </w:numPr>
+      </w:pPr>
+      <w:r>
+        <w:t>Standard-</w:t>
+      </w:r>
+      <w:proofErr w:type="spellStart"/>
+      <w:r>
+        <w:t>Konfig</w:t>
+      </w:r>
+      <w:proofErr w:type="spellEnd"/>
+      <w:r>
+        <w:t>.:</w:t>
+      </w:r>
+    </w:p>
+    <w:p>
+      <w:pPr>
+        <w:pStyle w:val="Listenabsatz"/>
+        <w:numPr>
+          <w:ilvl w:val="2"/>
+          <w:numId w:val="12"/>
+        </w:numPr>
+      </w:pPr>
+      <w:r>
+        <w:t xml:space="preserve">Distanz zum </w:t>
+      </w:r>
+      <w:proofErr w:type="spellStart"/>
+      <w:r>
+        <w:t>CoM</w:t>
+      </w:r>
+      <w:proofErr w:type="spellEnd"/>
+      <w:r>
+        <w:t xml:space="preserve"> für quantifizierbaren Bezug zur Gewichtsverteilung des gesamten KGS pro Kreatur</w:t>
+      </w:r>
+    </w:p>
+    <w:p>
+      <w:pPr>
+        <w:pStyle w:val="Listenabsatz"/>
+        <w:numPr>
+          <w:ilvl w:val="1"/>
+          <w:numId w:val="12"/>
+        </w:numPr>
+      </w:pPr>
+      <w:r>
+        <w:t>Variations-</w:t>
+      </w:r>
+      <w:proofErr w:type="spellStart"/>
+      <w:r>
+        <w:t>Konfig</w:t>
+      </w:r>
+      <w:proofErr w:type="spellEnd"/>
+      <w:r>
+        <w:t>:</w:t>
+      </w:r>
+    </w:p>
+    <w:p>
+      <w:pPr>
+        <w:pStyle w:val="Listenabsatz"/>
+        <w:numPr>
+          <w:ilvl w:val="2"/>
+          <w:numId w:val="12"/>
+        </w:numPr>
+      </w:pPr>
+      <w:r>
+        <w:t>Faktor der momentanen Rotation für Bezug zur Pose des gesamten KGS pro Kreatur</w:t>
+      </w:r>
+    </w:p>
+    <w:p/>
+    <w:p>
+      <w:pPr>
+        <w:pStyle w:val="Listenabsatz"/>
+        <w:numPr>
+          <w:ilvl w:val="1"/>
+          <w:numId w:val="12"/>
+        </w:numPr>
+      </w:pPr>
+      <w:proofErr w:type="spellStart"/>
+      <w:r>
+        <w:lastRenderedPageBreak/>
+        <w:t>Delinearisierung</w:t>
+      </w:r>
+      <w:proofErr w:type="spellEnd"/>
+    </w:p>
+    <w:p>
+      <w:pPr>
+        <w:pStyle w:val="Listenabsatz"/>
+        <w:numPr>
+          <w:ilvl w:val="2"/>
+          <w:numId w:val="12"/>
+        </w:numPr>
+      </w:pPr>
+      <w:r>
+        <w:t>Standard-</w:t>
+      </w:r>
+      <w:proofErr w:type="spellStart"/>
+      <w:r>
+        <w:t>Konfig</w:t>
+      </w:r>
+      <w:proofErr w:type="spellEnd"/>
+      <w:r>
+        <w:t>.:</w:t>
+      </w:r>
+    </w:p>
+    <w:p>
+      <w:pPr>
+        <w:pStyle w:val="Listenabsatz"/>
+        <w:numPr>
+          <w:ilvl w:val="3"/>
+          <w:numId w:val="12"/>
+        </w:numPr>
+      </w:pPr>
+      <w:r>
+        <w:t xml:space="preserve">Tangens </w:t>
+      </w:r>
+      <w:proofErr w:type="spellStart"/>
+      <w:r>
+        <w:t>Hyperbolikus</w:t>
+      </w:r>
+      <w:proofErr w:type="spellEnd"/>
+    </w:p>
+    <w:p>
+      <w:pPr>
+        <w:pStyle w:val="Listenabsatz"/>
+        <w:numPr>
+          <w:ilvl w:val="2"/>
+          <w:numId w:val="12"/>
+        </w:numPr>
+      </w:pPr>
+      <w:r>
+        <w:t>Variations-</w:t>
+      </w:r>
+      <w:proofErr w:type="spellStart"/>
+      <w:r>
+        <w:t>Konfig</w:t>
+      </w:r>
+      <w:proofErr w:type="spellEnd"/>
+      <w:r>
+        <w:t>:</w:t>
+      </w:r>
+    </w:p>
+    <w:p>
+      <w:pPr>
+        <w:pStyle w:val="Listenabsatz"/>
+        <w:numPr>
+          <w:ilvl w:val="3"/>
+          <w:numId w:val="12"/>
+        </w:numPr>
+      </w:pPr>
+      <w:r>
+        <w:t>Keine</w:t>
+      </w:r>
+    </w:p>
+    <w:p>
+      <w:pPr>
+        <w:pStyle w:val="Listenabsatz"/>
+        <w:numPr>
+          <w:ilvl w:val="0"/>
+          <w:numId w:val="12"/>
+        </w:numPr>
+      </w:pPr>
+      <w:r>
+        <w:t>Wellen</w:t>
+      </w:r>
+    </w:p>
+    <w:p>
+      <w:pPr>
+        <w:pStyle w:val="Listenabsatz"/>
+        <w:numPr>
+          <w:ilvl w:val="1"/>
+          <w:numId w:val="12"/>
+        </w:numPr>
+      </w:pPr>
+      <w:r>
+        <w:t>Nach Dauer einer Welle -&gt; nächste Generation, nächste Welle</w:t>
+      </w:r>
+    </w:p>
+    <w:p>
+      <w:pPr>
+        <w:pStyle w:val="Listenabsatz"/>
+        <w:numPr>
+          <w:ilvl w:val="1"/>
+          <w:numId w:val="12"/>
+        </w:numPr>
+      </w:pPr>
+      <w:r>
+        <w:t xml:space="preserve">UI für die </w:t>
+      </w:r>
+      <w:proofErr w:type="spellStart"/>
+      <w:r>
+        <w:t>MaxWaveTime</w:t>
+      </w:r>
+      <w:proofErr w:type="spellEnd"/>
+    </w:p>
+    <w:p>
+      <w:pPr>
+        <w:pStyle w:val="Listenabsatz"/>
+        <w:numPr>
+          <w:ilvl w:val="0"/>
+          <w:numId w:val="12"/>
+        </w:numPr>
+      </w:pPr>
+      <w:r>
+        <w:t>Fitness</w:t>
+      </w:r>
+    </w:p>
+    <w:p>
+      <w:pPr>
+        <w:pStyle w:val="Listenabsatz"/>
+        <w:numPr>
+          <w:ilvl w:val="1"/>
+          <w:numId w:val="12"/>
+        </w:numPr>
+      </w:pPr>
+      <w:r>
+        <w:t>Standard-</w:t>
+      </w:r>
+      <w:proofErr w:type="spellStart"/>
+      <w:r>
+        <w:t>Konfig</w:t>
+      </w:r>
+      <w:proofErr w:type="spellEnd"/>
+      <w:r>
+        <w:t>.:</w:t>
+      </w:r>
+    </w:p>
+    <w:p>
+      <w:pPr>
+        <w:pStyle w:val="Listenabsatz"/>
+        <w:numPr>
+          <w:ilvl w:val="2"/>
+          <w:numId w:val="12"/>
+        </w:numPr>
+      </w:pPr>
+      <w:r>
+        <w:t>Fitness = Z-Posit</w:t>
+      </w:r>
+      <w:r>
+        <w:t>io</w:t>
+      </w:r>
+      <w:r>
+        <w:t>n</w:t>
+      </w:r>
+    </w:p>
+    <w:p>
+      <w:pPr>
+        <w:pStyle w:val="Listenabsatz"/>
+        <w:numPr>
+          <w:ilvl w:val="1"/>
+          <w:numId w:val="12"/>
+        </w:numPr>
+      </w:pPr>
+      <w:r>
+        <w:t>Variations-</w:t>
+      </w:r>
+      <w:proofErr w:type="spellStart"/>
+      <w:r>
+        <w:t>Konfig</w:t>
+      </w:r>
+      <w:proofErr w:type="spellEnd"/>
+      <w:r>
+        <w:t>:</w:t>
+      </w:r>
+    </w:p>
+    <w:p>
+      <w:pPr>
+        <w:pStyle w:val="Listenabsatz"/>
+        <w:numPr>
+          <w:ilvl w:val="2"/>
+          <w:numId w:val="12"/>
+        </w:numPr>
+      </w:pPr>
+      <w:r>
+        <w:t>Kontinuierlich Z-Geschwindigkeit auf Fitness ad</w:t>
+      </w:r>
+      <w:r>
+        <w:t>d</w:t>
+      </w:r>
+      <w:r>
+        <w:t>ieren</w:t>
+      </w:r>
+    </w:p>
+    <w:p>
+      <w:pPr>
+        <w:pStyle w:val="Listenabsatz"/>
+        <w:numPr>
+          <w:ilvl w:val="2"/>
+          <w:numId w:val="12"/>
+        </w:numPr>
+      </w:pPr>
+      <w:r>
+        <w:t>Kontinuierlich Z-Position auf Fitness ad</w:t>
+      </w:r>
+      <w:r>
+        <w:t>d</w:t>
+      </w:r>
+      <w:r>
+        <w:t>ieren</w:t>
+      </w:r>
+    </w:p>
+    <w:p>
+      <w:pPr>
+        <w:pStyle w:val="Listenabsatz"/>
+        <w:numPr>
+          <w:ilvl w:val="2"/>
+          <w:numId w:val="12"/>
+        </w:numPr>
+      </w:pPr>
+      <w:r>
+        <w:t>Kontinuierlich X-Position von Fitness abziehen</w:t>
+      </w:r>
+    </w:p>
+    <w:p>
+      <w:pPr>
+        <w:pStyle w:val="Listenabsatz"/>
+        <w:numPr>
+          <w:ilvl w:val="2"/>
+          <w:numId w:val="12"/>
+        </w:numPr>
+      </w:pPr>
+      <w:r>
+        <w:t xml:space="preserve">Wenn Z-Pos </w:t>
+      </w:r>
+      <w:r>
+        <w:t xml:space="preserve">zu </w:t>
+      </w:r>
+      <w:r>
+        <w:t>negativ, abziehen</w:t>
+      </w:r>
+    </w:p>
+    <w:p>
+      <w:pPr>
+        <w:pStyle w:val="Listenabsatz"/>
+        <w:numPr>
+          <w:ilvl w:val="2"/>
+          <w:numId w:val="12"/>
+        </w:numPr>
+      </w:pPr>
+      <w:r>
+        <w:t xml:space="preserve">Kontinuierlich Winkel zwischen Body und </w:t>
+      </w:r>
+      <w:proofErr w:type="spellStart"/>
+      <w:r>
+        <w:t>fo</w:t>
+      </w:r>
+      <w:r>
+        <w:t>r</w:t>
+      </w:r>
+      <w:r>
+        <w:t>ward</w:t>
+      </w:r>
+      <w:proofErr w:type="spellEnd"/>
+      <w:r>
+        <w:t xml:space="preserve"> von Fitness abziehen</w:t>
+      </w:r>
+    </w:p>
+    <w:p>
+      <w:pPr>
+        <w:pStyle w:val="Listenabsatz"/>
+        <w:ind w:left="1440"/>
+      </w:pPr>
+    </w:p>
+    <w:p>
+      <w:pPr>
+        <w:pStyle w:val="Listenabsatz"/>
+        <w:numPr>
+          <w:ilvl w:val="0"/>
+          <w:numId w:val="12"/>
+        </w:numPr>
+      </w:pPr>
+      <w:r>
+        <w:t>Hyperparameter</w:t>
+      </w:r>
+    </w:p>
+    <w:p>
+      <w:pPr>
+        <w:pStyle w:val="Listenabsatz"/>
+        <w:numPr>
+          <w:ilvl w:val="1"/>
+          <w:numId w:val="12"/>
+        </w:numPr>
+      </w:pPr>
+      <w:r>
+        <w:t>Standard-</w:t>
+      </w:r>
+      <w:proofErr w:type="spellStart"/>
+      <w:r>
+        <w:t>Konfig</w:t>
+      </w:r>
+      <w:proofErr w:type="spellEnd"/>
+      <w:r>
+        <w:t>.:</w:t>
+      </w:r>
+    </w:p>
+    <w:p>
+      <w:pPr>
+        <w:pStyle w:val="Listenabsatz"/>
+        <w:numPr>
+          <w:ilvl w:val="2"/>
+          <w:numId w:val="12"/>
+        </w:numPr>
+      </w:pPr>
+      <w:r>
+        <w:t>Crossing aus</w:t>
+      </w:r>
+    </w:p>
+    <w:p>
+      <w:pPr>
+        <w:pStyle w:val="Listenabsatz"/>
+        <w:numPr>
+          <w:ilvl w:val="1"/>
+          <w:numId w:val="12"/>
+        </w:numPr>
+      </w:pPr>
+      <w:r>
+        <w:t>Variations-</w:t>
+      </w:r>
+      <w:proofErr w:type="spellStart"/>
+      <w:r>
+        <w:t>Konfig</w:t>
+      </w:r>
+      <w:proofErr w:type="spellEnd"/>
+      <w:r>
+        <w:t>:</w:t>
+      </w:r>
+    </w:p>
+    <w:p>
+      <w:pPr>
+        <w:pStyle w:val="Listenabsatz"/>
+        <w:numPr>
+          <w:ilvl w:val="2"/>
+          <w:numId w:val="12"/>
+        </w:numPr>
+      </w:pPr>
+      <w:r>
+        <w:t>Crossing an</w:t>
+      </w:r>
+    </w:p>
+    <w:p/>
+    <w:p/>
+    <w:p/>
+    <w:p/>
+    <w:p>
+      <w:pPr>
+        <w:pStyle w:val="berschrift1"/>
+      </w:pPr>
+      <w:r>
+        <w:lastRenderedPageBreak/>
+        <w:t>[Eigene Kapitel]</w:t>
+      </w:r>
+      <w:r>
+        <w:t xml:space="preserve"> Methode</w:t>
+      </w:r>
+    </w:p>
     <w:p>
       <w:pPr>
         <w:pStyle w:val="berschrift3"/>
         <w:numPr>
-          <w:ilvl w:val="2"/>
-          <w:numId w:val="11"/>
-        </w:numPr>
-      </w:pPr>
+          <w:ilvl w:val="0"/>
+          <w:numId w:val="0"/>
+        </w:numPr>
+        <w:ind w:left="720" w:hanging="720"/>
+      </w:pPr>
+      <w:r>
+        <w:t xml:space="preserve">4.1 </w:t>
+      </w:r>
       <w:r>
         <w:t xml:space="preserve">Data </w:t>
       </w:r>
@@ -3529,108 +4342,6 @@
         <w:t>Collecting</w:t>
       </w:r>
       <w:proofErr w:type="spellEnd"/>
-    </w:p>
-    <w:p>
-      <w:r>
-        <w:t xml:space="preserve">- </w:t>
-      </w:r>
-      <w:proofErr w:type="spellStart"/>
-      <w:r>
-        <w:t>Configurations</w:t>
-      </w:r>
-      <w:proofErr w:type="spellEnd"/>
-    </w:p>
-    <w:p>
-      <w:r>
-        <w:tab/>
-        <w:t xml:space="preserve">- </w:t>
-      </w:r>
-      <w:proofErr w:type="spellStart"/>
-      <w:r>
-        <w:t>Which</w:t>
-      </w:r>
-      <w:proofErr w:type="spellEnd"/>
-      <w:r>
-        <w:t xml:space="preserve"> Inputs</w:t>
-      </w:r>
-    </w:p>
-    <w:p>
-      <w:pPr>
-        <w:rPr>
-          <w:lang w:val="en-US"/>
-        </w:rPr>
-      </w:pPr>
-      <w:r>
-        <w:tab/>
-      </w:r>
-      <w:r>
-        <w:rPr>
-          <w:lang w:val="en-US"/>
-        </w:rPr>
-        <w:t>- Outputs Forces or just a</w:t>
-      </w:r>
-      <w:r>
-        <w:rPr>
-          <w:lang w:val="en-US"/>
-        </w:rPr>
-        <w:t>ngles</w:t>
-      </w:r>
-    </w:p>
-    <w:p>
-      <w:pPr>
-        <w:rPr>
-          <w:lang w:val="en-US"/>
-        </w:rPr>
-      </w:pPr>
-      <w:r>
-        <w:rPr>
-          <w:lang w:val="en-US"/>
-        </w:rPr>
-        <w:tab/>
-        <w:t xml:space="preserve">- </w:t>
-      </w:r>
-      <w:proofErr w:type="spellStart"/>
-      <w:r>
-        <w:rPr>
-          <w:lang w:val="en-US"/>
-        </w:rPr>
-        <w:t>Delinearization</w:t>
-      </w:r>
-      <w:proofErr w:type="spellEnd"/>
-    </w:p>
-    <w:p>
-      <w:pPr>
-        <w:rPr>
-          <w:lang w:val="en-US"/>
-        </w:rPr>
-      </w:pPr>
-      <w:r>
-        <w:rPr>
-          <w:lang w:val="en-US"/>
-        </w:rPr>
-        <w:tab/>
-        <w:t>- Fitness Functions</w:t>
-      </w:r>
-    </w:p>
-    <w:p>
-      <w:pPr>
-        <w:rPr>
-          <w:lang w:val="en-US"/>
-        </w:rPr>
-      </w:pPr>
-      <w:r>
-        <w:rPr>
-          <w:lang w:val="en-US"/>
-        </w:rPr>
-        <w:tab/>
-      </w:r>
-      <w:r>
-        <w:rPr>
-          <w:lang w:val="en-US"/>
-        </w:rPr>
-        <w:tab/>
-        <w:t>With X – punishment or without? Linear or not? Velocity Matters?</w:t>
-      </w:r>
     </w:p>
     <w:p>
       <w:pPr>
@@ -3649,64 +4360,595 @@
         <w:rPr>
           <w:lang w:val="en-US"/>
         </w:rPr>
-        <w:t>Welche</w:t>
-      </w:r>
-      <w:proofErr w:type="spellEnd"/>
+        <w:t>K</w:t>
+      </w:r>
       <w:r>
         <w:rPr>
           <w:lang w:val="en-US"/>
         </w:rPr>
-        <w:t xml:space="preserve"> </w:t>
-      </w:r>
-      <w:proofErr w:type="spellStart"/>
+        <w:t>onfiguration</w:t>
+      </w:r>
       <w:r>
         <w:rPr>
           <w:lang w:val="en-US"/>
         </w:rPr>
-        <w:t>Kreaturen</w:t>
+        <w:t>en</w:t>
       </w:r>
       <w:proofErr w:type="spellEnd"/>
+    </w:p>
+    <w:p>
       <w:r>
         <w:rPr>
           <w:lang w:val="en-US"/>
         </w:rPr>
-        <w:t xml:space="preserve"> und </w:t>
+        <w:t xml:space="preserve">- </w:t>
       </w:r>
       <w:proofErr w:type="spellStart"/>
       <w:r>
         <w:rPr>
           <w:lang w:val="en-US"/>
         </w:rPr>
-        <w:t>warum</w:t>
+        <w:t>inspirationen</w:t>
       </w:r>
       <w:proofErr w:type="spellEnd"/>
       <w:r>
         <w:rPr>
           <w:lang w:val="en-US"/>
         </w:rPr>
-        <w:t>?</w:t>
-      </w:r>
-    </w:p>
-    <w:p>
-      <w:pPr>
+        <w:t xml:space="preserve"> für </w:t>
+      </w:r>
+      <w:proofErr w:type="spellStart"/>
+      <w:r>
         <w:rPr>
           <w:lang w:val="en-US"/>
         </w:rPr>
-      </w:pPr>
-      <w:r>
-        <w:rPr>
-          <w:lang w:val="en-US"/>
-        </w:rPr>
+        <w:t>konfigurationen</w:t>
+      </w:r>
+      <w:proofErr w:type="spellEnd"/>
+    </w:p>
+    <w:p>
+      <w:pPr>
+        <w:pStyle w:val="Listenabsatz"/>
+        <w:numPr>
+          <w:ilvl w:val="0"/>
+          <w:numId w:val="15"/>
+        </w:numPr>
+      </w:pPr>
+      <w:r>
+        <w:t>Default</w:t>
+      </w:r>
+    </w:p>
+    <w:p>
+      <w:pPr>
+        <w:pStyle w:val="Listenabsatz"/>
+      </w:pPr>
+      <w:r>
+        <w:drawing>
+          <wp:inline distT="0" distB="0" distL="0" distR="0" wp14:anchorId="00B151EB" wp14:editId="2DA044D1">
+            <wp:extent cx="2991267" cy="1028844"/>
+            <wp:effectExtent l="0" t="0" r="0" b="0"/>
+            <wp:docPr id="12" name="Grafik 12"/>
+            <wp:cNvGraphicFramePr>
+              <a:graphicFrameLocks xmlns:a="http://schemas.openxmlformats.org/drawingml/2006/main" noChangeAspect="1"/>
+            </wp:cNvGraphicFramePr>
+            <a:graphic xmlns:a="http://schemas.openxmlformats.org/drawingml/2006/main">
+              <a:graphicData uri="http://schemas.openxmlformats.org/drawingml/2006/picture">
+                <pic:pic xmlns:pic="http://schemas.openxmlformats.org/drawingml/2006/picture">
+                  <pic:nvPicPr>
+                    <pic:cNvPr id="1" name=""/>
+                    <pic:cNvPicPr/>
+                  </pic:nvPicPr>
+                  <pic:blipFill>
+                    <a:blip r:embed="rId15"/>
+                    <a:stretch>
+                      <a:fillRect/>
+                    </a:stretch>
+                  </pic:blipFill>
+                  <pic:spPr>
+                    <a:xfrm>
+                      <a:off x="0" y="0"/>
+                      <a:ext cx="2991267" cy="1028844"/>
+                    </a:xfrm>
+                    <a:prstGeom prst="rect">
+                      <a:avLst/>
+                    </a:prstGeom>
+                  </pic:spPr>
+                </pic:pic>
+              </a:graphicData>
+            </a:graphic>
+          </wp:inline>
+        </w:drawing>
+      </w:r>
+    </w:p>
+    <w:p>
+      <w:pPr>
+        <w:pStyle w:val="Listenabsatz"/>
+        <w:numPr>
+          <w:ilvl w:val="0"/>
+          <w:numId w:val="14"/>
+        </w:numPr>
+      </w:pPr>
+      <w:proofErr w:type="spellStart"/>
+      <w:r>
+        <w:t>RotationalFactor</w:t>
+      </w:r>
+      <w:proofErr w:type="spellEnd"/>
+    </w:p>
+    <w:p>
+      <w:pPr>
+        <w:pStyle w:val="Listenabsatz"/>
+      </w:pPr>
+      <w:r>
+        <w:drawing>
+          <wp:inline distT="0" distB="0" distL="0" distR="0" wp14:anchorId="7F88A4D7" wp14:editId="3828D167">
+            <wp:extent cx="3010320" cy="1028844"/>
+            <wp:effectExtent l="0" t="0" r="0" b="0"/>
+            <wp:docPr id="13" name="Grafik 13" descr="Ein Bild, das Text enthält.&#10;&#10;Automatisch generierte Beschreibung"/>
+            <wp:cNvGraphicFramePr>
+              <a:graphicFrameLocks xmlns:a="http://schemas.openxmlformats.org/drawingml/2006/main" noChangeAspect="1"/>
+            </wp:cNvGraphicFramePr>
+            <a:graphic xmlns:a="http://schemas.openxmlformats.org/drawingml/2006/main">
+              <a:graphicData uri="http://schemas.openxmlformats.org/drawingml/2006/picture">
+                <pic:pic xmlns:pic="http://schemas.openxmlformats.org/drawingml/2006/picture">
+                  <pic:nvPicPr>
+                    <pic:cNvPr id="13" name="Grafik 13" descr="Ein Bild, das Text enthält.&#10;&#10;Automatisch generierte Beschreibung"/>
+                    <pic:cNvPicPr/>
+                  </pic:nvPicPr>
+                  <pic:blipFill>
+                    <a:blip r:embed="rId16"/>
+                    <a:stretch>
+                      <a:fillRect/>
+                    </a:stretch>
+                  </pic:blipFill>
+                  <pic:spPr>
+                    <a:xfrm>
+                      <a:off x="0" y="0"/>
+                      <a:ext cx="3010320" cy="1028844"/>
+                    </a:xfrm>
+                    <a:prstGeom prst="rect">
+                      <a:avLst/>
+                    </a:prstGeom>
+                  </pic:spPr>
+                </pic:pic>
+              </a:graphicData>
+            </a:graphic>
+          </wp:inline>
+        </w:drawing>
+      </w:r>
+    </w:p>
+    <w:p>
+      <w:pPr>
+        <w:pStyle w:val="Listenabsatz"/>
+        <w:numPr>
+          <w:ilvl w:val="0"/>
+          <w:numId w:val="14"/>
+        </w:numPr>
+      </w:pPr>
+      <w:proofErr w:type="spellStart"/>
+      <w:r>
+        <w:t>LinearInputs</w:t>
+      </w:r>
+      <w:proofErr w:type="spellEnd"/>
+    </w:p>
+    <w:p>
+      <w:pPr>
+        <w:pStyle w:val="Listenabsatz"/>
+      </w:pPr>
+      <w:r>
+        <w:drawing>
+          <wp:inline distT="0" distB="0" distL="0" distR="0" wp14:anchorId="3439C261" wp14:editId="26E2C64D">
+            <wp:extent cx="2981741" cy="962159"/>
+            <wp:effectExtent l="0" t="0" r="9525" b="9525"/>
+            <wp:docPr id="15" name="Grafik 15" descr="Ein Bild, das Text enthält.&#10;&#10;Automatisch generierte Beschreibung"/>
+            <wp:cNvGraphicFramePr>
+              <a:graphicFrameLocks xmlns:a="http://schemas.openxmlformats.org/drawingml/2006/main" noChangeAspect="1"/>
+            </wp:cNvGraphicFramePr>
+            <a:graphic xmlns:a="http://schemas.openxmlformats.org/drawingml/2006/main">
+              <a:graphicData uri="http://schemas.openxmlformats.org/drawingml/2006/picture">
+                <pic:pic xmlns:pic="http://schemas.openxmlformats.org/drawingml/2006/picture">
+                  <pic:nvPicPr>
+                    <pic:cNvPr id="15" name="Grafik 15" descr="Ein Bild, das Text enthält.&#10;&#10;Automatisch generierte Beschreibung"/>
+                    <pic:cNvPicPr/>
+                  </pic:nvPicPr>
+                  <pic:blipFill>
+                    <a:blip r:embed="rId17"/>
+                    <a:stretch>
+                      <a:fillRect/>
+                    </a:stretch>
+                  </pic:blipFill>
+                  <pic:spPr>
+                    <a:xfrm>
+                      <a:off x="0" y="0"/>
+                      <a:ext cx="2981741" cy="962159"/>
+                    </a:xfrm>
+                    <a:prstGeom prst="rect">
+                      <a:avLst/>
+                    </a:prstGeom>
+                  </pic:spPr>
+                </pic:pic>
+              </a:graphicData>
+            </a:graphic>
+          </wp:inline>
+        </w:drawing>
+      </w:r>
+    </w:p>
+    <w:p>
+      <w:pPr>
+        <w:pStyle w:val="Listenabsatz"/>
+        <w:numPr>
+          <w:ilvl w:val="0"/>
+          <w:numId w:val="14"/>
+        </w:numPr>
+      </w:pPr>
+      <w:proofErr w:type="spellStart"/>
+      <w:r>
+        <w:t>CrossingOn</w:t>
+      </w:r>
+      <w:proofErr w:type="spellEnd"/>
+    </w:p>
+    <w:p>
+      <w:pPr>
+        <w:pStyle w:val="Listenabsatz"/>
+      </w:pPr>
+      <w:r>
+        <w:drawing>
+          <wp:inline distT="0" distB="0" distL="0" distR="0" wp14:anchorId="14CC888C" wp14:editId="059F1C2F">
+            <wp:extent cx="3010320" cy="990738"/>
+            <wp:effectExtent l="0" t="0" r="0" b="0"/>
+            <wp:docPr id="16" name="Grafik 16" descr="Ein Bild, das Text enthält.&#10;&#10;Automatisch generierte Beschreibung"/>
+            <wp:cNvGraphicFramePr>
+              <a:graphicFrameLocks xmlns:a="http://schemas.openxmlformats.org/drawingml/2006/main" noChangeAspect="1"/>
+            </wp:cNvGraphicFramePr>
+            <a:graphic xmlns:a="http://schemas.openxmlformats.org/drawingml/2006/main">
+              <a:graphicData uri="http://schemas.openxmlformats.org/drawingml/2006/picture">
+                <pic:pic xmlns:pic="http://schemas.openxmlformats.org/drawingml/2006/picture">
+                  <pic:nvPicPr>
+                    <pic:cNvPr id="16" name="Grafik 16" descr="Ein Bild, das Text enthält.&#10;&#10;Automatisch generierte Beschreibung"/>
+                    <pic:cNvPicPr/>
+                  </pic:nvPicPr>
+                  <pic:blipFill>
+                    <a:blip r:embed="rId18"/>
+                    <a:stretch>
+                      <a:fillRect/>
+                    </a:stretch>
+                  </pic:blipFill>
+                  <pic:spPr>
+                    <a:xfrm>
+                      <a:off x="0" y="0"/>
+                      <a:ext cx="3010320" cy="990738"/>
+                    </a:xfrm>
+                    <a:prstGeom prst="rect">
+                      <a:avLst/>
+                    </a:prstGeom>
+                  </pic:spPr>
+                </pic:pic>
+              </a:graphicData>
+            </a:graphic>
+          </wp:inline>
+        </w:drawing>
+      </w:r>
+    </w:p>
+    <w:p>
+      <w:pPr>
+        <w:pStyle w:val="Listenabsatz"/>
+        <w:numPr>
+          <w:ilvl w:val="0"/>
+          <w:numId w:val="14"/>
+        </w:numPr>
+      </w:pPr>
+      <w:proofErr w:type="spellStart"/>
+      <w:r>
+        <w:t>AlsoPunishX</w:t>
+      </w:r>
+      <w:proofErr w:type="spellEnd"/>
+    </w:p>
+    <w:p>
+      <w:pPr>
+        <w:pStyle w:val="Listenabsatz"/>
+      </w:pPr>
+      <w:r>
+        <w:drawing>
+          <wp:inline distT="0" distB="0" distL="0" distR="0" wp14:anchorId="03CBC4FD" wp14:editId="3B50D4AF">
+            <wp:extent cx="2953162" cy="1047896"/>
+            <wp:effectExtent l="0" t="0" r="0" b="0"/>
+            <wp:docPr id="17" name="Grafik 17" descr="Ein Bild, das Text enthält.&#10;&#10;Automatisch generierte Beschreibung"/>
+            <wp:cNvGraphicFramePr>
+              <a:graphicFrameLocks xmlns:a="http://schemas.openxmlformats.org/drawingml/2006/main" noChangeAspect="1"/>
+            </wp:cNvGraphicFramePr>
+            <a:graphic xmlns:a="http://schemas.openxmlformats.org/drawingml/2006/main">
+              <a:graphicData uri="http://schemas.openxmlformats.org/drawingml/2006/picture">
+                <pic:pic xmlns:pic="http://schemas.openxmlformats.org/drawingml/2006/picture">
+                  <pic:nvPicPr>
+                    <pic:cNvPr id="17" name="Grafik 17" descr="Ein Bild, das Text enthält.&#10;&#10;Automatisch generierte Beschreibung"/>
+                    <pic:cNvPicPr/>
+                  </pic:nvPicPr>
+                  <pic:blipFill>
+                    <a:blip r:embed="rId19"/>
+                    <a:stretch>
+                      <a:fillRect/>
+                    </a:stretch>
+                  </pic:blipFill>
+                  <pic:spPr>
+                    <a:xfrm>
+                      <a:off x="0" y="0"/>
+                      <a:ext cx="2953162" cy="1047896"/>
+                    </a:xfrm>
+                    <a:prstGeom prst="rect">
+                      <a:avLst/>
+                    </a:prstGeom>
+                  </pic:spPr>
+                </pic:pic>
+              </a:graphicData>
+            </a:graphic>
+          </wp:inline>
+        </w:drawing>
+      </w:r>
+    </w:p>
+    <w:p/>
+    <w:p/>
+    <w:p>
+      <w:r>
+        <w:t xml:space="preserve">- Welche </w:t>
+      </w:r>
+      <w:r>
+        <w:t xml:space="preserve">Test </w:t>
+      </w:r>
+      <w:r>
+        <w:t>Kreaturen und warum?</w:t>
+      </w:r>
+    </w:p>
+    <w:p>
+      <w:r>
         <w:tab/>
-        <w:t>- Angele</w:t>
-      </w:r>
-    </w:p>
-    <w:p>
-      <w:r>
-        <w:t xml:space="preserve">3.2.2 </w:t>
+        <w:t xml:space="preserve">- </w:t>
+      </w:r>
+      <w:r>
+        <w:t>Verschiedene Beinanzahl</w:t>
+      </w:r>
+    </w:p>
+    <w:p>
+      <w:pPr>
+        <w:ind w:left="708"/>
+      </w:pPr>
+      <w:r>
+        <w:t>- Angelehnt an die Tierwelt</w:t>
+      </w:r>
+    </w:p>
+    <w:p>
+      <w:r>
+        <w:drawing>
+          <wp:inline distT="0" distB="0" distL="0" distR="0" wp14:anchorId="29D712A2" wp14:editId="00A8667B">
+            <wp:extent cx="2297148" cy="1818168"/>
+            <wp:effectExtent l="0" t="0" r="8255" b="0"/>
+            <wp:docPr id="18" name="Grafik 18" descr="Ein Bild, das Outdoorobjekt enthält.&#10;&#10;Automatisch generierte Beschreibung"/>
+            <wp:cNvGraphicFramePr>
+              <a:graphicFrameLocks xmlns:a="http://schemas.openxmlformats.org/drawingml/2006/main" noChangeAspect="1"/>
+            </wp:cNvGraphicFramePr>
+            <a:graphic xmlns:a="http://schemas.openxmlformats.org/drawingml/2006/main">
+              <a:graphicData uri="http://schemas.openxmlformats.org/drawingml/2006/picture">
+                <pic:pic xmlns:pic="http://schemas.openxmlformats.org/drawingml/2006/picture">
+                  <pic:nvPicPr>
+                    <pic:cNvPr id="18" name="Grafik 18" descr="Ein Bild, das Outdoorobjekt enthält.&#10;&#10;Automatisch generierte Beschreibung"/>
+                    <pic:cNvPicPr/>
+                  </pic:nvPicPr>
+                  <pic:blipFill>
+                    <a:blip r:embed="rId20"/>
+                    <a:stretch>
+                      <a:fillRect/>
+                    </a:stretch>
+                  </pic:blipFill>
+                  <pic:spPr>
+                    <a:xfrm>
+                      <a:off x="0" y="0"/>
+                      <a:ext cx="2313433" cy="1831057"/>
+                    </a:xfrm>
+                    <a:prstGeom prst="rect">
+                      <a:avLst/>
+                    </a:prstGeom>
+                  </pic:spPr>
+                </pic:pic>
+              </a:graphicData>
+            </a:graphic>
+          </wp:inline>
+        </w:drawing>
+      </w:r>
+    </w:p>
+    <w:p>
+      <w:r>
+        <w:drawing>
+          <wp:inline distT="0" distB="0" distL="0" distR="0" wp14:anchorId="10078B39" wp14:editId="29167CA6">
+            <wp:extent cx="2349795" cy="1968593"/>
+            <wp:effectExtent l="0" t="0" r="0" b="0"/>
+            <wp:docPr id="19" name="Grafik 19"/>
+            <wp:cNvGraphicFramePr>
+              <a:graphicFrameLocks xmlns:a="http://schemas.openxmlformats.org/drawingml/2006/main" noChangeAspect="1"/>
+            </wp:cNvGraphicFramePr>
+            <a:graphic xmlns:a="http://schemas.openxmlformats.org/drawingml/2006/main">
+              <a:graphicData uri="http://schemas.openxmlformats.org/drawingml/2006/picture">
+                <pic:pic xmlns:pic="http://schemas.openxmlformats.org/drawingml/2006/picture">
+                  <pic:nvPicPr>
+                    <pic:cNvPr id="1" name=""/>
+                    <pic:cNvPicPr/>
+                  </pic:nvPicPr>
+                  <pic:blipFill>
+                    <a:blip r:embed="rId21"/>
+                    <a:stretch>
+                      <a:fillRect/>
+                    </a:stretch>
+                  </pic:blipFill>
+                  <pic:spPr>
+                    <a:xfrm>
+                      <a:off x="0" y="0"/>
+                      <a:ext cx="2357047" cy="1974668"/>
+                    </a:xfrm>
+                    <a:prstGeom prst="rect">
+                      <a:avLst/>
+                    </a:prstGeom>
+                  </pic:spPr>
+                </pic:pic>
+              </a:graphicData>
+            </a:graphic>
+          </wp:inline>
+        </w:drawing>
       </w:r>
     </w:p>
     <w:p/>
+    <w:p/>
+    <w:p>
+      <w:r>
+        <w:t xml:space="preserve">Test </w:t>
+      </w:r>
+      <w:proofErr w:type="spellStart"/>
+      <w:r>
+        <w:t>runs</w:t>
+      </w:r>
+      <w:proofErr w:type="spellEnd"/>
+      <w:r>
+        <w:t>:</w:t>
+      </w:r>
+    </w:p>
+    <w:p>
+      <w:pPr>
+        <w:pStyle w:val="Listenabsatz"/>
+        <w:numPr>
+          <w:ilvl w:val="0"/>
+          <w:numId w:val="12"/>
+        </w:numPr>
+      </w:pPr>
+      <w:r>
+        <w:t>Jede Konfiguration mit jeder Kreatur getestet</w:t>
+      </w:r>
+    </w:p>
+    <w:p>
+      <w:pPr>
+        <w:pStyle w:val="Listenabsatz"/>
+        <w:numPr>
+          <w:ilvl w:val="0"/>
+          <w:numId w:val="12"/>
+        </w:numPr>
+      </w:pPr>
+      <w:r>
+        <w:t>Mehrere Batches pro Kreatur um Zufall zu verringern</w:t>
+      </w:r>
+    </w:p>
+    <w:p>
+      <w:pPr>
+        <w:pStyle w:val="Listenabsatz"/>
+        <w:numPr>
+          <w:ilvl w:val="0"/>
+          <w:numId w:val="12"/>
+        </w:numPr>
+      </w:pPr>
+      <w:r>
+        <w:t>Pro Batch 5 Minuten Simulationszeit</w:t>
+      </w:r>
+    </w:p>
+    <w:p>
+      <w:pPr>
+        <w:pStyle w:val="Listenabsatz"/>
+        <w:numPr>
+          <w:ilvl w:val="0"/>
+          <w:numId w:val="12"/>
+        </w:numPr>
+      </w:pPr>
+      <w:r>
+        <w:t>Pro Batch unterschiedlich viele Wellen</w:t>
+      </w:r>
+    </w:p>
+    <w:p>
+      <w:pPr>
+        <w:pStyle w:val="Listenabsatz"/>
+        <w:numPr>
+          <w:ilvl w:val="0"/>
+          <w:numId w:val="12"/>
+        </w:numPr>
+      </w:pPr>
+      <w:r>
+        <w:t>Pro Welle wird die maximal-Distanz gespeichert</w:t>
+      </w:r>
+    </w:p>
+    <w:p/>
+    <w:p/>
+    <w:p>
+      <w:pPr>
+        <w:pStyle w:val="berschrift1"/>
+      </w:pPr>
+      <w:r>
+        <w:t>[Eigene Kapitel]</w:t>
+      </w:r>
+      <w:r>
+        <w:t xml:space="preserve"> </w:t>
+      </w:r>
+      <w:r>
+        <w:t>Resultate</w:t>
+      </w:r>
+    </w:p>
+    <w:p/>
+    <w:p/>
+    <w:p/>
+    <w:p/>
+    <w:p/>
+    <w:p/>
+    <w:p/>
+    <w:p/>
+    <w:p/>
+    <w:p/>
+    <w:p/>
+    <w:p/>
+    <w:p/>
+    <w:p/>
+    <w:p/>
+    <w:p/>
+    <w:p/>
+    <w:p/>
+    <w:p/>
+    <w:p/>
+    <w:p>
+      <w:pPr>
+        <w:pStyle w:val="berschrift1"/>
+      </w:pPr>
+      <w:r>
+        <w:lastRenderedPageBreak/>
+        <w:t>[Eigene Kapitel]</w:t>
+      </w:r>
+      <w:r>
+        <w:t xml:space="preserve"> </w:t>
+      </w:r>
+      <w:r>
+        <w:t>Auswertung und Diskussion</w:t>
+      </w:r>
+    </w:p>
+    <w:p>
+      <w:pPr>
+        <w:pStyle w:val="berschrift3"/>
+        <w:numPr>
+          <w:ilvl w:val="0"/>
+          <w:numId w:val="0"/>
+        </w:numPr>
+        <w:ind w:left="720" w:hanging="720"/>
+      </w:pPr>
+    </w:p>
+    <w:p>
+      <w:pPr>
+        <w:pStyle w:val="berschrift3"/>
+        <w:numPr>
+          <w:ilvl w:val="0"/>
+          <w:numId w:val="0"/>
+        </w:numPr>
+        <w:ind w:left="720" w:hanging="720"/>
+      </w:pPr>
+      <w:r>
+        <w:t xml:space="preserve">-Warum war Konfiguration </w:t>
+      </w:r>
+      <w:proofErr w:type="spellStart"/>
+      <w:r>
+        <w:t>xy</w:t>
+      </w:r>
+      <w:proofErr w:type="spellEnd"/>
+      <w:r>
+        <w:t xml:space="preserve"> am besten?</w:t>
+      </w:r>
+    </w:p>
     <w:p>
       <w:pPr>
         <w:sectPr>
@@ -3733,6 +4975,21 @@
     <w:p>
       <w:pPr>
         <w:pStyle w:val="berschrift2"/>
+      </w:pPr>
+      <w:r>
+        <w:t xml:space="preserve">Als </w:t>
+      </w:r>
+      <w:proofErr w:type="spellStart"/>
+      <w:r>
+        <w:t>Playground</w:t>
+      </w:r>
+      <w:proofErr w:type="spellEnd"/>
+      <w:r>
+        <w:t xml:space="preserve">   - Didaktisch, Forschend und Unterhaltend</w:t>
+      </w:r>
+    </w:p>
+    <w:p>
+      <w:pPr>
         <w:sectPr>
           <w:type w:val="oddPage"/>
           <w:pgSz w:w="11906" w:h="16838" w:code="9"/>
@@ -3742,15 +4999,7 @@
         </w:sectPr>
       </w:pPr>
       <w:r>
-        <w:t xml:space="preserve">Als </w:t>
-      </w:r>
-      <w:proofErr w:type="spellStart"/>
-      <w:r>
-        <w:t>Playground</w:t>
-      </w:r>
-      <w:proofErr w:type="spellEnd"/>
-      <w:r>
-        <w:t xml:space="preserve">   - Didaktisch, Forschend und Unterhaltend</w:t>
+        <w:t>7.2 Was hätte man noch machen können</w:t>
       </w:r>
     </w:p>
     <w:p>
@@ -3794,8 +5043,8 @@
           <w:szCs w:val="28"/>
         </w:rPr>
         <w:sectPr>
-          <w:headerReference w:type="even" r:id="rId14"/>
-          <w:headerReference w:type="first" r:id="rId15"/>
+          <w:headerReference w:type="even" r:id="rId22"/>
+          <w:headerReference w:type="first" r:id="rId23"/>
           <w:type w:val="oddPage"/>
           <w:pgSz w:w="11906" w:h="16838" w:code="9"/>
           <w:pgMar w:top="1701" w:right="1418" w:bottom="1134" w:left="1418" w:header="709" w:footer="709" w:gutter="851"/>
@@ -3906,7 +5155,7 @@
           </mc:Choice>
           <mc:Fallback>
             <w:pict>
-              <v:shape w14:anchorId="2148FD40" id="Wolkenförmige Legende 11" o:spid="_x0000_s1032" type="#_x0000_t106" style="position:absolute;left:0;text-align:left;margin-left:69.7pt;margin-top:80.05pt;width:257.9pt;height:163.35pt;z-index:251677696;visibility:visible;mso-wrap-style:square;mso-width-percent:0;mso-height-percent:0;mso-wrap-distance-left:9pt;mso-wrap-distance-top:0;mso-wrap-distance-right:9pt;mso-wrap-distance-bottom:0;mso-position-horizontal:absolute;mso-position-horizontal-relative:text;mso-position-vertical:absolute;mso-position-vertical-relative:text;mso-width-percent:0;mso-height-percent:0;mso-width-relative:margin;mso-height-relative:margin;v-text-anchor:middle" o:gfxdata="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" adj="2435,-6650" fillcolor="white [3212]" strokecolor="red" strokeweight="2pt">
+              <v:shape w14:anchorId="2148FD40" id="Wolkenförmige Legende 11" o:spid="_x0000_s1031" type="#_x0000_t106" style="position:absolute;left:0;text-align:left;margin-left:69.7pt;margin-top:80.05pt;width:257.9pt;height:163.35pt;z-index:251677696;visibility:visible;mso-wrap-style:square;mso-width-percent:0;mso-height-percent:0;mso-wrap-distance-left:9pt;mso-wrap-distance-top:0;mso-wrap-distance-right:9pt;mso-wrap-distance-bottom:0;mso-position-horizontal:absolute;mso-position-horizontal-relative:text;mso-position-vertical:absolute;mso-position-vertical-relative:text;mso-width-percent:0;mso-height-percent:0;mso-width-relative:margin;mso-height-relative:margin;v-text-anchor:middle" o:gfxdata="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" adj="2435,-6650" fillcolor="white [3212]" strokecolor="red" strokeweight="2pt">
                 <v:textbox>
                   <w:txbxContent>
                     <w:p>
@@ -4059,7 +5308,7 @@
           </mc:Choice>
           <mc:Fallback>
             <w:pict>
-              <v:shape w14:anchorId="0CB67152" id="Wolkenförmige Legende 8" o:spid="_x0000_s1033" type="#_x0000_t106" style="position:absolute;left:0;text-align:left;margin-left:19.15pt;margin-top:72.2pt;width:257.9pt;height:163.3pt;z-index:251671552;visibility:visible;mso-wrap-style:square;mso-width-percent:0;mso-height-percent:0;mso-wrap-distance-left:9pt;mso-wrap-distance-top:0;mso-wrap-distance-right:9pt;mso-wrap-distance-bottom:0;mso-position-horizontal:absolute;mso-position-horizontal-relative:text;mso-position-vertical:absolute;mso-position-vertical-relative:text;mso-width-percent:0;mso-height-percent:0;mso-width-relative:margin;mso-height-relative:margin;v-text-anchor:middle" o:gfxdata="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" adj="2435,-6650" fillcolor="white [3212]" strokecolor="red" strokeweight="2pt">
+              <v:shape w14:anchorId="0CB67152" id="Wolkenförmige Legende 8" o:spid="_x0000_s1032" type="#_x0000_t106" style="position:absolute;left:0;text-align:left;margin-left:19.15pt;margin-top:72.2pt;width:257.9pt;height:163.3pt;z-index:251671552;visibility:visible;mso-wrap-style:square;mso-width-percent:0;mso-height-percent:0;mso-wrap-distance-left:9pt;mso-wrap-distance-top:0;mso-wrap-distance-right:9pt;mso-wrap-distance-bottom:0;mso-position-horizontal:absolute;mso-position-horizontal-relative:text;mso-position-vertical:absolute;mso-position-vertical-relative:text;mso-width-percent:0;mso-height-percent:0;mso-width-relative:margin;mso-height-relative:margin;v-text-anchor:middle" o:gfxdata="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" adj="2435,-6650" fillcolor="white [3212]" strokecolor="red" strokeweight="2pt">
                 <v:textbox>
                   <w:txbxContent>
                     <w:p>
@@ -4083,15 +5332,29 @@
           </mc:Fallback>
         </mc:AlternateContent>
       </w:r>
-      <w:fldSimple w:instr=" INDEX \e &quot; &quot; \c &quot;2&quot; \z &quot;1031&quot; ">
-        <w:r>
-          <w:rPr>
-            <w:b/>
-            <w:noProof/>
-          </w:rPr>
-          <w:t>Keine Indexeinträge gefunden.</w:t>
-        </w:r>
-      </w:fldSimple>
+      <w:r>
+        <w:fldChar w:fldCharType="begin"/>
+      </w:r>
+      <w:r>
+        <w:instrText xml:space="preserve"> INDEX \e " " \c "2" \z "1031" </w:instrText>
+      </w:r>
+      <w:r>
+        <w:fldChar w:fldCharType="separate"/>
+      </w:r>
+      <w:r>
+        <w:rPr>
+          <w:b/>
+          <w:noProof/>
+        </w:rPr>
+        <w:t>Keine Indexeinträge gefunden.</w:t>
+      </w:r>
+      <w:r>
+        <w:rPr>
+          <w:b/>
+          <w:noProof/>
+        </w:rPr>
+        <w:fldChar w:fldCharType="end"/>
+      </w:r>
     </w:p>
     <w:p>
       <w:pPr>
@@ -4236,7 +5499,7 @@
           </mc:Choice>
           <mc:Fallback>
             <w:pict>
-              <v:shape w14:anchorId="2267DB45" id="Wolkenförmige Legende 10" o:spid="_x0000_s1034" type="#_x0000_t106" style="position:absolute;left:0;text-align:left;margin-left:84.25pt;margin-top:64.1pt;width:221.35pt;height:126.8pt;z-index:251675648;visibility:visible;mso-wrap-style:square;mso-width-percent:0;mso-height-percent:0;mso-wrap-distance-left:9pt;mso-wrap-distance-top:0;mso-wrap-distance-right:9pt;mso-wrap-distance-bottom:0;mso-position-horizontal:absolute;mso-position-horizontal-relative:text;mso-position-vertical:absolute;mso-position-vertical-relative:text;mso-width-percent:0;mso-height-percent:0;mso-width-relative:margin;mso-height-relative:margin;v-text-anchor:middle" o:gfxdata="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" adj="2435,-6650" fillcolor="white [3212]" strokecolor="red" strokeweight="2pt">
+              <v:shape w14:anchorId="2267DB45" id="Wolkenförmige Legende 10" o:spid="_x0000_s1033" type="#_x0000_t106" style="position:absolute;left:0;text-align:left;margin-left:84.25pt;margin-top:64.1pt;width:221.35pt;height:126.8pt;z-index:251675648;visibility:visible;mso-wrap-style:square;mso-width-percent:0;mso-height-percent:0;mso-wrap-distance-left:9pt;mso-wrap-distance-top:0;mso-wrap-distance-right:9pt;mso-wrap-distance-bottom:0;mso-position-horizontal:absolute;mso-position-horizontal-relative:text;mso-position-vertical:absolute;mso-position-vertical-relative:text;mso-width-percent:0;mso-height-percent:0;mso-width-relative:margin;mso-height-relative:margin;v-text-anchor:middle" o:gfxdata="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" adj="2435,-6650" fillcolor="white [3212]" strokecolor="red" strokeweight="2pt">
                 <v:textbox>
                   <w:txbxContent>
                     <w:p>
@@ -4404,7 +5667,7 @@
           </mc:Choice>
           <mc:Fallback>
             <w:pict>
-              <v:shape w14:anchorId="73391B09" id="Wolkenförmige Legende 9" o:spid="_x0000_s1035" type="#_x0000_t106" style="position:absolute;left:0;text-align:left;margin-left:53.6pt;margin-top:54.6pt;width:257.9pt;height:163.35pt;z-index:251673600;visibility:visible;mso-wrap-style:square;mso-width-percent:0;mso-height-percent:0;mso-wrap-distance-left:9pt;mso-wrap-distance-top:0;mso-wrap-distance-right:9pt;mso-wrap-distance-bottom:0;mso-position-horizontal:absolute;mso-position-horizontal-relative:text;mso-position-vertical:absolute;mso-position-vertical-relative:text;mso-width-percent:0;mso-height-percent:0;mso-width-relative:margin;mso-height-relative:margin;v-text-anchor:middle" o:gfxdata="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" adj="2435,-6650" fillcolor="white [3212]" strokecolor="red" strokeweight="2pt">
+              <v:shape w14:anchorId="73391B09" id="Wolkenförmige Legende 9" o:spid="_x0000_s1034" type="#_x0000_t106" style="position:absolute;left:0;text-align:left;margin-left:53.6pt;margin-top:54.6pt;width:257.9pt;height:163.35pt;z-index:251673600;visibility:visible;mso-wrap-style:square;mso-width-percent:0;mso-height-percent:0;mso-wrap-distance-left:9pt;mso-wrap-distance-top:0;mso-wrap-distance-right:9pt;mso-wrap-distance-bottom:0;mso-position-horizontal:absolute;mso-position-horizontal-relative:text;mso-position-vertical:absolute;mso-position-vertical-relative:text;mso-width-percent:0;mso-height-percent:0;mso-width-relative:margin;mso-height-relative:margin;v-text-anchor:middle" o:gfxdata="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" adj="2435,-6650" fillcolor="white [3212]" strokecolor="red" strokeweight="2pt">
                 <v:textbox>
                   <w:txbxContent>
                     <w:p>
@@ -4430,8 +5693,8 @@
       </w:r>
     </w:p>
     <w:sectPr>
-      <w:headerReference w:type="even" r:id="rId16"/>
-      <w:headerReference w:type="first" r:id="rId17"/>
+      <w:headerReference w:type="even" r:id="rId24"/>
+      <w:headerReference w:type="first" r:id="rId25"/>
       <w:type w:val="oddPage"/>
       <w:pgSz w:w="11906" w:h="16838" w:code="9"/>
       <w:pgMar w:top="1701" w:right="1418" w:bottom="1134" w:left="1418" w:header="709" w:footer="709" w:gutter="851"/>
@@ -4661,7 +5924,7 @@
         <w:rPr>
           <w:noProof/>
         </w:rPr>
-        <w:t>4</w:t>
+        <w:t>3</w:t>
       </w:r>
     </w:fldSimple>
     <w:r>
@@ -4672,7 +5935,7 @@
         <w:rPr>
           <w:noProof/>
         </w:rPr>
-        <w:t>Ausblick</w:t>
+        <w:t>[Eigene Kapitel] Implementierung</w:t>
       </w:r>
     </w:fldSimple>
   </w:p>
@@ -4693,7 +5956,7 @@
         <w:rPr>
           <w:noProof/>
         </w:rPr>
-        <w:t>4</w:t>
+        <w:t>3</w:t>
       </w:r>
     </w:fldSimple>
     <w:r>
@@ -4704,7 +5967,7 @@
         <w:rPr>
           <w:noProof/>
         </w:rPr>
-        <w:t>Ausblick</w:t>
+        <w:t>[Eigene Kapitel] Implementierung</w:t>
       </w:r>
     </w:fldSimple>
     <w:r>
@@ -4794,7 +6057,7 @@
         <w:rPr>
           <w:noProof/>
         </w:rPr>
-        <w:t>Eidesstattliche Erklärung</w:t>
+        <w:t>Stichwortverzeichnis</w:t>
       </w:r>
     </w:fldSimple>
     <w:r>
@@ -4940,6 +6203,119 @@
 <file path=word/numbering.xml><?xml version="1.0" encoding="utf-8"?>
 <w:numbering xmlns:wpc="http://schemas.microsoft.com/office/word/2010/wordprocessingCanvas" xmlns:cx="http://schemas.microsoft.com/office/drawing/2014/chartex" xmlns:cx1="http://schemas.microsoft.com/office/drawing/2015/9/8/chartex" xmlns:cx2="http://schemas.microsoft.com/office/drawing/2015/10/21/chartex" xmlns:cx3="http://schemas.microsoft.com/office/drawing/2016/5/9/chartex" xmlns:cx4="http://schemas.microsoft.com/office/drawing/2016/5/10/chartex" xmlns:cx5="http://schemas.microsoft.com/office/drawing/2016/5/11/chartex" xmlns:cx6="http://schemas.microsoft.com/office/drawing/2016/5/12/chartex" xmlns:cx7="http://schemas.microsoft.com/office/drawing/2016/5/13/chartex" xmlns:cx8="http://schemas.microsoft.com/office/drawing/2016/5/14/chartex" xmlns:mc="http://schemas.openxmlformats.org/markup-compatibility/2006" xmlns:aink="http://schemas.microsoft.com/office/drawing/2016/ink" xmlns:am3d="http://schemas.microsoft.com/office/drawing/2017/model3d" xmlns:o="urn:schemas-microsoft-com:office:office" xmlns:oel="http://schemas.microsoft.com/office/2019/extlst" xmlns:r="http://schemas.openxmlformats.org/officeDocument/2006/relationships" xmlns:m="http://schemas.openxmlformats.org/officeDocument/2006/math" xmlns:v="urn:schemas-microsoft-com:vml" xmlns:wp14="http://schemas.microsoft.com/office/word/2010/wordprocessingDrawing" xmlns:wp="http://schemas.openxmlformats.org/drawingml/2006/wordprocessingDrawing" xmlns:w10="urn:schemas-microsoft-com:office:word" xmlns:w="http://schemas.openxmlformats.org/wordprocessingml/2006/main" xmlns:w14="http://schemas.microsoft.com/office/word/2010/wordml" xmlns:w15="http://schemas.microsoft.com/office/word/2012/wordml" xmlns:w16cex="http://schemas.microsoft.com/office/word/2018/wordml/cex" xmlns:w16cid="http://schemas.microsoft.com/office/word/2016/wordml/cid" xmlns:w16="http://schemas.microsoft.com/office/word/2018/wordml" xmlns:w16sdtdh="http://schemas.microsoft.com/office/word/2020/wordml/sdtdatahash" xmlns:w16se="http://schemas.microsoft.com/office/word/2015/wordml/symex" xmlns:wpg="http://schemas.microsoft.com/office/word/2010/wordprocessingGroup" xmlns:wpi="http://schemas.microsoft.com/office/word/2010/wordprocessingInk" xmlns:wne="http://schemas.microsoft.com/office/word/2006/wordml" xmlns:wps="http://schemas.microsoft.com/office/word/2010/wordprocessingShape" mc:Ignorable="w14 w15 w16se w16cid w16 w16cex w16sdtdh wp14">
   <w:abstractNum w:abstractNumId="0" w15:restartNumberingAfterBreak="0">
+    <w:nsid w:val="01BA69CD"/>
+    <w:multiLevelType w:val="hybridMultilevel"/>
+    <w:tmpl w:val="DCDC7CF0"/>
+    <w:lvl w:ilvl="0" w:tplc="015C6020">
+      <w:start w:val="3"/>
+      <w:numFmt w:val="bullet"/>
+      <w:lvlText w:val="-"/>
+      <w:lvlJc w:val="left"/>
+      <w:pPr>
+        <w:ind w:left="720" w:hanging="360"/>
+      </w:pPr>
+      <w:rPr>
+        <w:rFonts w:ascii="Arial" w:eastAsiaTheme="minorHAnsi" w:hAnsi="Arial" w:cs="Arial" w:hint="default"/>
+      </w:rPr>
+    </w:lvl>
+    <w:lvl w:ilvl="1" w:tplc="04070003">
+      <w:start w:val="1"/>
+      <w:numFmt w:val="bullet"/>
+      <w:lvlText w:val="o"/>
+      <w:lvlJc w:val="left"/>
+      <w:pPr>
+        <w:ind w:left="1440" w:hanging="360"/>
+      </w:pPr>
+      <w:rPr>
+        <w:rFonts w:ascii="Courier New" w:hAnsi="Courier New" w:cs="Courier New" w:hint="default"/>
+      </w:rPr>
+    </w:lvl>
+    <w:lvl w:ilvl="2" w:tplc="04070005">
+      <w:start w:val="1"/>
+      <w:numFmt w:val="bullet"/>
+      <w:lvlText w:val=""/>
+      <w:lvlJc w:val="left"/>
+      <w:pPr>
+        <w:ind w:left="2160" w:hanging="360"/>
+      </w:pPr>
+      <w:rPr>
+        <w:rFonts w:ascii="Wingdings" w:hAnsi="Wingdings" w:hint="default"/>
+      </w:rPr>
+    </w:lvl>
+    <w:lvl w:ilvl="3" w:tplc="04070001">
+      <w:start w:val="1"/>
+      <w:numFmt w:val="bullet"/>
+      <w:lvlText w:val=""/>
+      <w:lvlJc w:val="left"/>
+      <w:pPr>
+        <w:ind w:left="2880" w:hanging="360"/>
+      </w:pPr>
+      <w:rPr>
+        <w:rFonts w:ascii="Symbol" w:hAnsi="Symbol" w:hint="default"/>
+      </w:rPr>
+    </w:lvl>
+    <w:lvl w:ilvl="4" w:tplc="04070003" w:tentative="1">
+      <w:start w:val="1"/>
+      <w:numFmt w:val="bullet"/>
+      <w:lvlText w:val="o"/>
+      <w:lvlJc w:val="left"/>
+      <w:pPr>
+        <w:ind w:left="3600" w:hanging="360"/>
+      </w:pPr>
+      <w:rPr>
+        <w:rFonts w:ascii="Courier New" w:hAnsi="Courier New" w:cs="Courier New" w:hint="default"/>
+      </w:rPr>
+    </w:lvl>
+    <w:lvl w:ilvl="5" w:tplc="04070005" w:tentative="1">
+      <w:start w:val="1"/>
+      <w:numFmt w:val="bullet"/>
+      <w:lvlText w:val=""/>
+      <w:lvlJc w:val="left"/>
+      <w:pPr>
+        <w:ind w:left="4320" w:hanging="360"/>
+      </w:pPr>
+      <w:rPr>
+        <w:rFonts w:ascii="Wingdings" w:hAnsi="Wingdings" w:hint="default"/>
+      </w:rPr>
+    </w:lvl>
+    <w:lvl w:ilvl="6" w:tplc="04070001" w:tentative="1">
+      <w:start w:val="1"/>
+      <w:numFmt w:val="bullet"/>
+      <w:lvlText w:val=""/>
+      <w:lvlJc w:val="left"/>
+      <w:pPr>
+        <w:ind w:left="5040" w:hanging="360"/>
+      </w:pPr>
+      <w:rPr>
+        <w:rFonts w:ascii="Symbol" w:hAnsi="Symbol" w:hint="default"/>
+      </w:rPr>
+    </w:lvl>
+    <w:lvl w:ilvl="7" w:tplc="04070003" w:tentative="1">
+      <w:start w:val="1"/>
+      <w:numFmt w:val="bullet"/>
+      <w:lvlText w:val="o"/>
+      <w:lvlJc w:val="left"/>
+      <w:pPr>
+        <w:ind w:left="5760" w:hanging="360"/>
+      </w:pPr>
+      <w:rPr>
+        <w:rFonts w:ascii="Courier New" w:hAnsi="Courier New" w:cs="Courier New" w:hint="default"/>
+      </w:rPr>
+    </w:lvl>
+    <w:lvl w:ilvl="8" w:tplc="04070005" w:tentative="1">
+      <w:start w:val="1"/>
+      <w:numFmt w:val="bullet"/>
+      <w:lvlText w:val=""/>
+      <w:lvlJc w:val="left"/>
+      <w:pPr>
+        <w:ind w:left="6480" w:hanging="360"/>
+      </w:pPr>
+      <w:rPr>
+        <w:rFonts w:ascii="Wingdings" w:hAnsi="Wingdings" w:hint="default"/>
+      </w:rPr>
+    </w:lvl>
+  </w:abstractNum>
+  <w:abstractNum w:abstractNumId="1" w15:restartNumberingAfterBreak="0">
     <w:nsid w:val="0362766B"/>
     <w:multiLevelType w:val="multilevel"/>
     <w:tmpl w:val="EC54E5FE"/>
@@ -5052,7 +6428,120 @@
       </w:rPr>
     </w:lvl>
   </w:abstractNum>
-  <w:abstractNum w:abstractNumId="1" w15:restartNumberingAfterBreak="0">
+  <w:abstractNum w:abstractNumId="2" w15:restartNumberingAfterBreak="0">
+    <w:nsid w:val="0F264E6A"/>
+    <w:multiLevelType w:val="hybridMultilevel"/>
+    <w:tmpl w:val="F2683348"/>
+    <w:lvl w:ilvl="0" w:tplc="015C6020">
+      <w:start w:val="3"/>
+      <w:numFmt w:val="bullet"/>
+      <w:lvlText w:val="-"/>
+      <w:lvlJc w:val="left"/>
+      <w:pPr>
+        <w:ind w:left="720" w:hanging="360"/>
+      </w:pPr>
+      <w:rPr>
+        <w:rFonts w:ascii="Arial" w:eastAsiaTheme="minorHAnsi" w:hAnsi="Arial" w:cs="Arial" w:hint="default"/>
+      </w:rPr>
+    </w:lvl>
+    <w:lvl w:ilvl="1" w:tplc="04070003" w:tentative="1">
+      <w:start w:val="1"/>
+      <w:numFmt w:val="bullet"/>
+      <w:lvlText w:val="o"/>
+      <w:lvlJc w:val="left"/>
+      <w:pPr>
+        <w:ind w:left="1440" w:hanging="360"/>
+      </w:pPr>
+      <w:rPr>
+        <w:rFonts w:ascii="Courier New" w:hAnsi="Courier New" w:cs="Courier New" w:hint="default"/>
+      </w:rPr>
+    </w:lvl>
+    <w:lvl w:ilvl="2" w:tplc="04070005" w:tentative="1">
+      <w:start w:val="1"/>
+      <w:numFmt w:val="bullet"/>
+      <w:lvlText w:val=""/>
+      <w:lvlJc w:val="left"/>
+      <w:pPr>
+        <w:ind w:left="2160" w:hanging="360"/>
+      </w:pPr>
+      <w:rPr>
+        <w:rFonts w:ascii="Wingdings" w:hAnsi="Wingdings" w:hint="default"/>
+      </w:rPr>
+    </w:lvl>
+    <w:lvl w:ilvl="3" w:tplc="04070001" w:tentative="1">
+      <w:start w:val="1"/>
+      <w:numFmt w:val="bullet"/>
+      <w:lvlText w:val=""/>
+      <w:lvlJc w:val="left"/>
+      <w:pPr>
+        <w:ind w:left="2880" w:hanging="360"/>
+      </w:pPr>
+      <w:rPr>
+        <w:rFonts w:ascii="Symbol" w:hAnsi="Symbol" w:hint="default"/>
+      </w:rPr>
+    </w:lvl>
+    <w:lvl w:ilvl="4" w:tplc="04070003" w:tentative="1">
+      <w:start w:val="1"/>
+      <w:numFmt w:val="bullet"/>
+      <w:lvlText w:val="o"/>
+      <w:lvlJc w:val="left"/>
+      <w:pPr>
+        <w:ind w:left="3600" w:hanging="360"/>
+      </w:pPr>
+      <w:rPr>
+        <w:rFonts w:ascii="Courier New" w:hAnsi="Courier New" w:cs="Courier New" w:hint="default"/>
+      </w:rPr>
+    </w:lvl>
+    <w:lvl w:ilvl="5" w:tplc="04070005" w:tentative="1">
+      <w:start w:val="1"/>
+      <w:numFmt w:val="bullet"/>
+      <w:lvlText w:val=""/>
+      <w:lvlJc w:val="left"/>
+      <w:pPr>
+        <w:ind w:left="4320" w:hanging="360"/>
+      </w:pPr>
+      <w:rPr>
+        <w:rFonts w:ascii="Wingdings" w:hAnsi="Wingdings" w:hint="default"/>
+      </w:rPr>
+    </w:lvl>
+    <w:lvl w:ilvl="6" w:tplc="04070001" w:tentative="1">
+      <w:start w:val="1"/>
+      <w:numFmt w:val="bullet"/>
+      <w:lvlText w:val=""/>
+      <w:lvlJc w:val="left"/>
+      <w:pPr>
+        <w:ind w:left="5040" w:hanging="360"/>
+      </w:pPr>
+      <w:rPr>
+        <w:rFonts w:ascii="Symbol" w:hAnsi="Symbol" w:hint="default"/>
+      </w:rPr>
+    </w:lvl>
+    <w:lvl w:ilvl="7" w:tplc="04070003" w:tentative="1">
+      <w:start w:val="1"/>
+      <w:numFmt w:val="bullet"/>
+      <w:lvlText w:val="o"/>
+      <w:lvlJc w:val="left"/>
+      <w:pPr>
+        <w:ind w:left="5760" w:hanging="360"/>
+      </w:pPr>
+      <w:rPr>
+        <w:rFonts w:ascii="Courier New" w:hAnsi="Courier New" w:cs="Courier New" w:hint="default"/>
+      </w:rPr>
+    </w:lvl>
+    <w:lvl w:ilvl="8" w:tplc="04070005" w:tentative="1">
+      <w:start w:val="1"/>
+      <w:numFmt w:val="bullet"/>
+      <w:lvlText w:val=""/>
+      <w:lvlJc w:val="left"/>
+      <w:pPr>
+        <w:ind w:left="6480" w:hanging="360"/>
+      </w:pPr>
+      <w:rPr>
+        <w:rFonts w:ascii="Wingdings" w:hAnsi="Wingdings" w:hint="default"/>
+      </w:rPr>
+    </w:lvl>
+  </w:abstractNum>
+  <w:abstractNum w:abstractNumId="3" w15:restartNumberingAfterBreak="0">
     <w:nsid w:val="110D6462"/>
     <w:multiLevelType w:val="multilevel"/>
     <w:tmpl w:val="0407001F"/>
@@ -5138,7 +6627,233 @@
       </w:pPr>
     </w:lvl>
   </w:abstractNum>
-  <w:abstractNum w:abstractNumId="2" w15:restartNumberingAfterBreak="0">
+  <w:abstractNum w:abstractNumId="4" w15:restartNumberingAfterBreak="0">
+    <w:nsid w:val="29457A66"/>
+    <w:multiLevelType w:val="hybridMultilevel"/>
+    <w:tmpl w:val="D714CE7C"/>
+    <w:lvl w:ilvl="0" w:tplc="04070005">
+      <w:start w:val="1"/>
+      <w:numFmt w:val="bullet"/>
+      <w:lvlText w:val=""/>
+      <w:lvlJc w:val="left"/>
+      <w:pPr>
+        <w:ind w:left="720" w:hanging="360"/>
+      </w:pPr>
+      <w:rPr>
+        <w:rFonts w:ascii="Wingdings" w:hAnsi="Wingdings" w:hint="default"/>
+      </w:rPr>
+    </w:lvl>
+    <w:lvl w:ilvl="1" w:tplc="04070003" w:tentative="1">
+      <w:start w:val="1"/>
+      <w:numFmt w:val="bullet"/>
+      <w:lvlText w:val="o"/>
+      <w:lvlJc w:val="left"/>
+      <w:pPr>
+        <w:ind w:left="1440" w:hanging="360"/>
+      </w:pPr>
+      <w:rPr>
+        <w:rFonts w:ascii="Courier New" w:hAnsi="Courier New" w:cs="Courier New" w:hint="default"/>
+      </w:rPr>
+    </w:lvl>
+    <w:lvl w:ilvl="2" w:tplc="04070005" w:tentative="1">
+      <w:start w:val="1"/>
+      <w:numFmt w:val="bullet"/>
+      <w:lvlText w:val=""/>
+      <w:lvlJc w:val="left"/>
+      <w:pPr>
+        <w:ind w:left="2160" w:hanging="360"/>
+      </w:pPr>
+      <w:rPr>
+        <w:rFonts w:ascii="Wingdings" w:hAnsi="Wingdings" w:hint="default"/>
+      </w:rPr>
+    </w:lvl>
+    <w:lvl w:ilvl="3" w:tplc="04070001" w:tentative="1">
+      <w:start w:val="1"/>
+      <w:numFmt w:val="bullet"/>
+      <w:lvlText w:val=""/>
+      <w:lvlJc w:val="left"/>
+      <w:pPr>
+        <w:ind w:left="2880" w:hanging="360"/>
+      </w:pPr>
+      <w:rPr>
+        <w:rFonts w:ascii="Symbol" w:hAnsi="Symbol" w:hint="default"/>
+      </w:rPr>
+    </w:lvl>
+    <w:lvl w:ilvl="4" w:tplc="04070003" w:tentative="1">
+      <w:start w:val="1"/>
+      <w:numFmt w:val="bullet"/>
+      <w:lvlText w:val="o"/>
+      <w:lvlJc w:val="left"/>
+      <w:pPr>
+        <w:ind w:left="3600" w:hanging="360"/>
+      </w:pPr>
+      <w:rPr>
+        <w:rFonts w:ascii="Courier New" w:hAnsi="Courier New" w:cs="Courier New" w:hint="default"/>
+      </w:rPr>
+    </w:lvl>
+    <w:lvl w:ilvl="5" w:tplc="04070005" w:tentative="1">
+      <w:start w:val="1"/>
+      <w:numFmt w:val="bullet"/>
+      <w:lvlText w:val=""/>
+      <w:lvlJc w:val="left"/>
+      <w:pPr>
+        <w:ind w:left="4320" w:hanging="360"/>
+      </w:pPr>
+      <w:rPr>
+        <w:rFonts w:ascii="Wingdings" w:hAnsi="Wingdings" w:hint="default"/>
+      </w:rPr>
+    </w:lvl>
+    <w:lvl w:ilvl="6" w:tplc="04070001" w:tentative="1">
+      <w:start w:val="1"/>
+      <w:numFmt w:val="bullet"/>
+      <w:lvlText w:val=""/>
+      <w:lvlJc w:val="left"/>
+      <w:pPr>
+        <w:ind w:left="5040" w:hanging="360"/>
+      </w:pPr>
+      <w:rPr>
+        <w:rFonts w:ascii="Symbol" w:hAnsi="Symbol" w:hint="default"/>
+      </w:rPr>
+    </w:lvl>
+    <w:lvl w:ilvl="7" w:tplc="04070003" w:tentative="1">
+      <w:start w:val="1"/>
+      <w:numFmt w:val="bullet"/>
+      <w:lvlText w:val="o"/>
+      <w:lvlJc w:val="left"/>
+      <w:pPr>
+        <w:ind w:left="5760" w:hanging="360"/>
+      </w:pPr>
+      <w:rPr>
+        <w:rFonts w:ascii="Courier New" w:hAnsi="Courier New" w:cs="Courier New" w:hint="default"/>
+      </w:rPr>
+    </w:lvl>
+    <w:lvl w:ilvl="8" w:tplc="04070005" w:tentative="1">
+      <w:start w:val="1"/>
+      <w:numFmt w:val="bullet"/>
+      <w:lvlText w:val=""/>
+      <w:lvlJc w:val="left"/>
+      <w:pPr>
+        <w:ind w:left="6480" w:hanging="360"/>
+      </w:pPr>
+      <w:rPr>
+        <w:rFonts w:ascii="Wingdings" w:hAnsi="Wingdings" w:hint="default"/>
+      </w:rPr>
+    </w:lvl>
+  </w:abstractNum>
+  <w:abstractNum w:abstractNumId="5" w15:restartNumberingAfterBreak="0">
+    <w:nsid w:val="43E019F3"/>
+    <w:multiLevelType w:val="hybridMultilevel"/>
+    <w:tmpl w:val="7D7A3E8C"/>
+    <w:lvl w:ilvl="0" w:tplc="04070005">
+      <w:start w:val="1"/>
+      <w:numFmt w:val="bullet"/>
+      <w:lvlText w:val=""/>
+      <w:lvlJc w:val="left"/>
+      <w:pPr>
+        <w:ind w:left="720" w:hanging="360"/>
+      </w:pPr>
+      <w:rPr>
+        <w:rFonts w:ascii="Wingdings" w:hAnsi="Wingdings" w:hint="default"/>
+      </w:rPr>
+    </w:lvl>
+    <w:lvl w:ilvl="1" w:tplc="04070003" w:tentative="1">
+      <w:start w:val="1"/>
+      <w:numFmt w:val="bullet"/>
+      <w:lvlText w:val="o"/>
+      <w:lvlJc w:val="left"/>
+      <w:pPr>
+        <w:ind w:left="1440" w:hanging="360"/>
+      </w:pPr>
+      <w:rPr>
+        <w:rFonts w:ascii="Courier New" w:hAnsi="Courier New" w:cs="Courier New" w:hint="default"/>
+      </w:rPr>
+    </w:lvl>
+    <w:lvl w:ilvl="2" w:tplc="04070005" w:tentative="1">
+      <w:start w:val="1"/>
+      <w:numFmt w:val="bullet"/>
+      <w:lvlText w:val=""/>
+      <w:lvlJc w:val="left"/>
+      <w:pPr>
+        <w:ind w:left="2160" w:hanging="360"/>
+      </w:pPr>
+      <w:rPr>
+        <w:rFonts w:ascii="Wingdings" w:hAnsi="Wingdings" w:hint="default"/>
+      </w:rPr>
+    </w:lvl>
+    <w:lvl w:ilvl="3" w:tplc="04070001" w:tentative="1">
+      <w:start w:val="1"/>
+      <w:numFmt w:val="bullet"/>
+      <w:lvlText w:val=""/>
+      <w:lvlJc w:val="left"/>
+      <w:pPr>
+        <w:ind w:left="2880" w:hanging="360"/>
+      </w:pPr>
+      <w:rPr>
+        <w:rFonts w:ascii="Symbol" w:hAnsi="Symbol" w:hint="default"/>
+      </w:rPr>
+    </w:lvl>
+    <w:lvl w:ilvl="4" w:tplc="04070003" w:tentative="1">
+      <w:start w:val="1"/>
+      <w:numFmt w:val="bullet"/>
+      <w:lvlText w:val="o"/>
+      <w:lvlJc w:val="left"/>
+      <w:pPr>
+        <w:ind w:left="3600" w:hanging="360"/>
+      </w:pPr>
+      <w:rPr>
+        <w:rFonts w:ascii="Courier New" w:hAnsi="Courier New" w:cs="Courier New" w:hint="default"/>
+      </w:rPr>
+    </w:lvl>
+    <w:lvl w:ilvl="5" w:tplc="04070005" w:tentative="1">
+      <w:start w:val="1"/>
+      <w:numFmt w:val="bullet"/>
+      <w:lvlText w:val=""/>
+      <w:lvlJc w:val="left"/>
+      <w:pPr>
+        <w:ind w:left="4320" w:hanging="360"/>
+      </w:pPr>
+      <w:rPr>
+        <w:rFonts w:ascii="Wingdings" w:hAnsi="Wingdings" w:hint="default"/>
+      </w:rPr>
+    </w:lvl>
+    <w:lvl w:ilvl="6" w:tplc="04070001" w:tentative="1">
+      <w:start w:val="1"/>
+      <w:numFmt w:val="bullet"/>
+      <w:lvlText w:val=""/>
+      <w:lvlJc w:val="left"/>
+      <w:pPr>
+        <w:ind w:left="5040" w:hanging="360"/>
+      </w:pPr>
+      <w:rPr>
+        <w:rFonts w:ascii="Symbol" w:hAnsi="Symbol" w:hint="default"/>
+      </w:rPr>
+    </w:lvl>
+    <w:lvl w:ilvl="7" w:tplc="04070003" w:tentative="1">
+      <w:start w:val="1"/>
+      <w:numFmt w:val="bullet"/>
+      <w:lvlText w:val="o"/>
+      <w:lvlJc w:val="left"/>
+      <w:pPr>
+        <w:ind w:left="5760" w:hanging="360"/>
+      </w:pPr>
+      <w:rPr>
+        <w:rFonts w:ascii="Courier New" w:hAnsi="Courier New" w:cs="Courier New" w:hint="default"/>
+      </w:rPr>
+    </w:lvl>
+    <w:lvl w:ilvl="8" w:tplc="04070005" w:tentative="1">
+      <w:start w:val="1"/>
+      <w:numFmt w:val="bullet"/>
+      <w:lvlText w:val=""/>
+      <w:lvlJc w:val="left"/>
+      <w:pPr>
+        <w:ind w:left="6480" w:hanging="360"/>
+      </w:pPr>
+      <w:rPr>
+        <w:rFonts w:ascii="Wingdings" w:hAnsi="Wingdings" w:hint="default"/>
+      </w:rPr>
+    </w:lvl>
+  </w:abstractNum>
+  <w:abstractNum w:abstractNumId="6" w15:restartNumberingAfterBreak="0">
     <w:nsid w:val="44215FCF"/>
     <w:multiLevelType w:val="multilevel"/>
     <w:tmpl w:val="3C6C50E6"/>
@@ -5224,7 +6939,7 @@
       </w:pPr>
     </w:lvl>
   </w:abstractNum>
-  <w:abstractNum w:abstractNumId="3" w15:restartNumberingAfterBreak="0">
+  <w:abstractNum w:abstractNumId="7" w15:restartNumberingAfterBreak="0">
     <w:nsid w:val="549F310B"/>
     <w:multiLevelType w:val="hybridMultilevel"/>
     <w:tmpl w:val="ED406EA8"/>
@@ -5337,7 +7052,7 @@
       </w:rPr>
     </w:lvl>
   </w:abstractNum>
-  <w:abstractNum w:abstractNumId="4" w15:restartNumberingAfterBreak="0">
+  <w:abstractNum w:abstractNumId="8" w15:restartNumberingAfterBreak="0">
     <w:nsid w:val="57BF0848"/>
     <w:multiLevelType w:val="multilevel"/>
     <w:tmpl w:val="0407001F"/>
@@ -5423,7 +7138,7 @@
       </w:pPr>
     </w:lvl>
   </w:abstractNum>
-  <w:abstractNum w:abstractNumId="5" w15:restartNumberingAfterBreak="0">
+  <w:abstractNum w:abstractNumId="9" w15:restartNumberingAfterBreak="0">
     <w:nsid w:val="5DBB0CFA"/>
     <w:multiLevelType w:val="multilevel"/>
     <w:tmpl w:val="9DA0AB9E"/>
@@ -5509,7 +7224,120 @@
       </w:pPr>
     </w:lvl>
   </w:abstractNum>
-  <w:abstractNum w:abstractNumId="6" w15:restartNumberingAfterBreak="0">
+  <w:abstractNum w:abstractNumId="10" w15:restartNumberingAfterBreak="0">
+    <w:nsid w:val="6AB73065"/>
+    <w:multiLevelType w:val="hybridMultilevel"/>
+    <w:tmpl w:val="9DE02060"/>
+    <w:lvl w:ilvl="0" w:tplc="EDB4C0BC">
+      <w:start w:val="2"/>
+      <w:numFmt w:val="bullet"/>
+      <w:lvlText w:val="-"/>
+      <w:lvlJc w:val="left"/>
+      <w:pPr>
+        <w:ind w:left="720" w:hanging="360"/>
+      </w:pPr>
+      <w:rPr>
+        <w:rFonts w:ascii="Arial" w:eastAsiaTheme="minorHAnsi" w:hAnsi="Arial" w:cs="Arial" w:hint="default"/>
+      </w:rPr>
+    </w:lvl>
+    <w:lvl w:ilvl="1" w:tplc="04070003" w:tentative="1">
+      <w:start w:val="1"/>
+      <w:numFmt w:val="bullet"/>
+      <w:lvlText w:val="o"/>
+      <w:lvlJc w:val="left"/>
+      <w:pPr>
+        <w:ind w:left="1440" w:hanging="360"/>
+      </w:pPr>
+      <w:rPr>
+        <w:rFonts w:ascii="Courier New" w:hAnsi="Courier New" w:cs="Courier New" w:hint="default"/>
+      </w:rPr>
+    </w:lvl>
+    <w:lvl w:ilvl="2" w:tplc="04070005" w:tentative="1">
+      <w:start w:val="1"/>
+      <w:numFmt w:val="bullet"/>
+      <w:lvlText w:val=""/>
+      <w:lvlJc w:val="left"/>
+      <w:pPr>
+        <w:ind w:left="2160" w:hanging="360"/>
+      </w:pPr>
+      <w:rPr>
+        <w:rFonts w:ascii="Wingdings" w:hAnsi="Wingdings" w:hint="default"/>
+      </w:rPr>
+    </w:lvl>
+    <w:lvl w:ilvl="3" w:tplc="04070001" w:tentative="1">
+      <w:start w:val="1"/>
+      <w:numFmt w:val="bullet"/>
+      <w:lvlText w:val=""/>
+      <w:lvlJc w:val="left"/>
+      <w:pPr>
+        <w:ind w:left="2880" w:hanging="360"/>
+      </w:pPr>
+      <w:rPr>
+        <w:rFonts w:ascii="Symbol" w:hAnsi="Symbol" w:hint="default"/>
+      </w:rPr>
+    </w:lvl>
+    <w:lvl w:ilvl="4" w:tplc="04070003" w:tentative="1">
+      <w:start w:val="1"/>
+      <w:numFmt w:val="bullet"/>
+      <w:lvlText w:val="o"/>
+      <w:lvlJc w:val="left"/>
+      <w:pPr>
+        <w:ind w:left="3600" w:hanging="360"/>
+      </w:pPr>
+      <w:rPr>
+        <w:rFonts w:ascii="Courier New" w:hAnsi="Courier New" w:cs="Courier New" w:hint="default"/>
+      </w:rPr>
+    </w:lvl>
+    <w:lvl w:ilvl="5" w:tplc="04070005" w:tentative="1">
+      <w:start w:val="1"/>
+      <w:numFmt w:val="bullet"/>
+      <w:lvlText w:val=""/>
+      <w:lvlJc w:val="left"/>
+      <w:pPr>
+        <w:ind w:left="4320" w:hanging="360"/>
+      </w:pPr>
+      <w:rPr>
+        <w:rFonts w:ascii="Wingdings" w:hAnsi="Wingdings" w:hint="default"/>
+      </w:rPr>
+    </w:lvl>
+    <w:lvl w:ilvl="6" w:tplc="04070001" w:tentative="1">
+      <w:start w:val="1"/>
+      <w:numFmt w:val="bullet"/>
+      <w:lvlText w:val=""/>
+      <w:lvlJc w:val="left"/>
+      <w:pPr>
+        <w:ind w:left="5040" w:hanging="360"/>
+      </w:pPr>
+      <w:rPr>
+        <w:rFonts w:ascii="Symbol" w:hAnsi="Symbol" w:hint="default"/>
+      </w:rPr>
+    </w:lvl>
+    <w:lvl w:ilvl="7" w:tplc="04070003" w:tentative="1">
+      <w:start w:val="1"/>
+      <w:numFmt w:val="bullet"/>
+      <w:lvlText w:val="o"/>
+      <w:lvlJc w:val="left"/>
+      <w:pPr>
+        <w:ind w:left="5760" w:hanging="360"/>
+      </w:pPr>
+      <w:rPr>
+        <w:rFonts w:ascii="Courier New" w:hAnsi="Courier New" w:cs="Courier New" w:hint="default"/>
+      </w:rPr>
+    </w:lvl>
+    <w:lvl w:ilvl="8" w:tplc="04070005" w:tentative="1">
+      <w:start w:val="1"/>
+      <w:numFmt w:val="bullet"/>
+      <w:lvlText w:val=""/>
+      <w:lvlJc w:val="left"/>
+      <w:pPr>
+        <w:ind w:left="6480" w:hanging="360"/>
+      </w:pPr>
+      <w:rPr>
+        <w:rFonts w:ascii="Wingdings" w:hAnsi="Wingdings" w:hint="default"/>
+      </w:rPr>
+    </w:lvl>
+  </w:abstractNum>
+  <w:abstractNum w:abstractNumId="11" w15:restartNumberingAfterBreak="0">
     <w:nsid w:val="6B73578B"/>
     <w:multiLevelType w:val="hybridMultilevel"/>
     <w:tmpl w:val="1A7413CA"/>
@@ -5595,7 +7423,120 @@
       </w:pPr>
     </w:lvl>
   </w:abstractNum>
-  <w:abstractNum w:abstractNumId="7" w15:restartNumberingAfterBreak="0">
+  <w:abstractNum w:abstractNumId="12" w15:restartNumberingAfterBreak="0">
+    <w:nsid w:val="6BDE7AC4"/>
+    <w:multiLevelType w:val="hybridMultilevel"/>
+    <w:tmpl w:val="193A45FE"/>
+    <w:lvl w:ilvl="0" w:tplc="015C6020">
+      <w:start w:val="3"/>
+      <w:numFmt w:val="bullet"/>
+      <w:lvlText w:val="-"/>
+      <w:lvlJc w:val="left"/>
+      <w:pPr>
+        <w:ind w:left="720" w:hanging="360"/>
+      </w:pPr>
+      <w:rPr>
+        <w:rFonts w:ascii="Arial" w:eastAsiaTheme="minorHAnsi" w:hAnsi="Arial" w:cs="Arial" w:hint="default"/>
+      </w:rPr>
+    </w:lvl>
+    <w:lvl w:ilvl="1" w:tplc="04070003" w:tentative="1">
+      <w:start w:val="1"/>
+      <w:numFmt w:val="bullet"/>
+      <w:lvlText w:val="o"/>
+      <w:lvlJc w:val="left"/>
+      <w:pPr>
+        <w:ind w:left="1440" w:hanging="360"/>
+      </w:pPr>
+      <w:rPr>
+        <w:rFonts w:ascii="Courier New" w:hAnsi="Courier New" w:cs="Courier New" w:hint="default"/>
+      </w:rPr>
+    </w:lvl>
+    <w:lvl w:ilvl="2" w:tplc="04070005" w:tentative="1">
+      <w:start w:val="1"/>
+      <w:numFmt w:val="bullet"/>
+      <w:lvlText w:val=""/>
+      <w:lvlJc w:val="left"/>
+      <w:pPr>
+        <w:ind w:left="2160" w:hanging="360"/>
+      </w:pPr>
+      <w:rPr>
+        <w:rFonts w:ascii="Wingdings" w:hAnsi="Wingdings" w:hint="default"/>
+      </w:rPr>
+    </w:lvl>
+    <w:lvl w:ilvl="3" w:tplc="04070001" w:tentative="1">
+      <w:start w:val="1"/>
+      <w:numFmt w:val="bullet"/>
+      <w:lvlText w:val=""/>
+      <w:lvlJc w:val="left"/>
+      <w:pPr>
+        <w:ind w:left="2880" w:hanging="360"/>
+      </w:pPr>
+      <w:rPr>
+        <w:rFonts w:ascii="Symbol" w:hAnsi="Symbol" w:hint="default"/>
+      </w:rPr>
+    </w:lvl>
+    <w:lvl w:ilvl="4" w:tplc="04070003" w:tentative="1">
+      <w:start w:val="1"/>
+      <w:numFmt w:val="bullet"/>
+      <w:lvlText w:val="o"/>
+      <w:lvlJc w:val="left"/>
+      <w:pPr>
+        <w:ind w:left="3600" w:hanging="360"/>
+      </w:pPr>
+      <w:rPr>
+        <w:rFonts w:ascii="Courier New" w:hAnsi="Courier New" w:cs="Courier New" w:hint="default"/>
+      </w:rPr>
+    </w:lvl>
+    <w:lvl w:ilvl="5" w:tplc="04070005" w:tentative="1">
+      <w:start w:val="1"/>
+      <w:numFmt w:val="bullet"/>
+      <w:lvlText w:val=""/>
+      <w:lvlJc w:val="left"/>
+      <w:pPr>
+        <w:ind w:left="4320" w:hanging="360"/>
+      </w:pPr>
+      <w:rPr>
+        <w:rFonts w:ascii="Wingdings" w:hAnsi="Wingdings" w:hint="default"/>
+      </w:rPr>
+    </w:lvl>
+    <w:lvl w:ilvl="6" w:tplc="04070001" w:tentative="1">
+      <w:start w:val="1"/>
+      <w:numFmt w:val="bullet"/>
+      <w:lvlText w:val=""/>
+      <w:lvlJc w:val="left"/>
+      <w:pPr>
+        <w:ind w:left="5040" w:hanging="360"/>
+      </w:pPr>
+      <w:rPr>
+        <w:rFonts w:ascii="Symbol" w:hAnsi="Symbol" w:hint="default"/>
+      </w:rPr>
+    </w:lvl>
+    <w:lvl w:ilvl="7" w:tplc="04070003" w:tentative="1">
+      <w:start w:val="1"/>
+      <w:numFmt w:val="bullet"/>
+      <w:lvlText w:val="o"/>
+      <w:lvlJc w:val="left"/>
+      <w:pPr>
+        <w:ind w:left="5760" w:hanging="360"/>
+      </w:pPr>
+      <w:rPr>
+        <w:rFonts w:ascii="Courier New" w:hAnsi="Courier New" w:cs="Courier New" w:hint="default"/>
+      </w:rPr>
+    </w:lvl>
+    <w:lvl w:ilvl="8" w:tplc="04070005" w:tentative="1">
+      <w:start w:val="1"/>
+      <w:numFmt w:val="bullet"/>
+      <w:lvlText w:val=""/>
+      <w:lvlJc w:val="left"/>
+      <w:pPr>
+        <w:ind w:left="6480" w:hanging="360"/>
+      </w:pPr>
+      <w:rPr>
+        <w:rFonts w:ascii="Wingdings" w:hAnsi="Wingdings" w:hint="default"/>
+      </w:rPr>
+    </w:lvl>
+  </w:abstractNum>
+  <w:abstractNum w:abstractNumId="13" w15:restartNumberingAfterBreak="0">
     <w:nsid w:val="74F53E2D"/>
     <w:multiLevelType w:val="multilevel"/>
     <w:tmpl w:val="A12E08E6"/>
@@ -5626,7 +7567,7 @@
       <w:lvlText w:val="%1.%2.%3"/>
       <w:lvlJc w:val="left"/>
       <w:pPr>
-        <w:ind w:left="720" w:hanging="720"/>
+        <w:ind w:left="2563" w:hanging="720"/>
       </w:pPr>
     </w:lvl>
     <w:lvl w:ilvl="3">
@@ -5691,31 +7632,31 @@
     </w:lvl>
   </w:abstractNum>
   <w:num w:numId="1" w16cid:durableId="941109735">
+    <w:abstractNumId w:val="11"/>
+  </w:num>
+  <w:num w:numId="2" w16cid:durableId="99568635">
+    <w:abstractNumId w:val="9"/>
+  </w:num>
+  <w:num w:numId="3" w16cid:durableId="720323907">
     <w:abstractNumId w:val="6"/>
   </w:num>
-  <w:num w:numId="2" w16cid:durableId="99568635">
-    <w:abstractNumId w:val="5"/>
-  </w:num>
-  <w:num w:numId="3" w16cid:durableId="720323907">
-    <w:abstractNumId w:val="2"/>
-  </w:num>
   <w:num w:numId="4" w16cid:durableId="794449810">
-    <w:abstractNumId w:val="0"/>
+    <w:abstractNumId w:val="1"/>
   </w:num>
   <w:num w:numId="5" w16cid:durableId="644435165">
-    <w:abstractNumId w:val="4"/>
+    <w:abstractNumId w:val="8"/>
   </w:num>
   <w:num w:numId="6" w16cid:durableId="170610249">
-    <w:abstractNumId w:val="1"/>
+    <w:abstractNumId w:val="3"/>
   </w:num>
   <w:num w:numId="7" w16cid:durableId="1161385627">
+    <w:abstractNumId w:val="13"/>
+  </w:num>
+  <w:num w:numId="8" w16cid:durableId="1951234344">
     <w:abstractNumId w:val="7"/>
   </w:num>
-  <w:num w:numId="8" w16cid:durableId="1951234344">
-    <w:abstractNumId w:val="3"/>
-  </w:num>
   <w:num w:numId="9" w16cid:durableId="404837427">
-    <w:abstractNumId w:val="7"/>
+    <w:abstractNumId w:val="13"/>
     <w:lvlOverride w:ilvl="0">
       <w:startOverride w:val="3"/>
     </w:lvlOverride>
@@ -5727,7 +7668,7 @@
     </w:lvlOverride>
   </w:num>
   <w:num w:numId="10" w16cid:durableId="460076961">
-    <w:abstractNumId w:val="7"/>
+    <w:abstractNumId w:val="13"/>
     <w:lvlOverride w:ilvl="0">
       <w:startOverride w:val="3"/>
     </w:lvlOverride>
@@ -5739,7 +7680,7 @@
     </w:lvlOverride>
   </w:num>
   <w:num w:numId="11" w16cid:durableId="472455797">
-    <w:abstractNumId w:val="7"/>
+    <w:abstractNumId w:val="13"/>
     <w:lvlOverride w:ilvl="0">
       <w:startOverride w:val="3"/>
     </w:lvlOverride>
@@ -5749,6 +7690,24 @@
     <w:lvlOverride w:ilvl="2">
       <w:startOverride w:val="2"/>
     </w:lvlOverride>
+  </w:num>
+  <w:num w:numId="12" w16cid:durableId="1661351115">
+    <w:abstractNumId w:val="0"/>
+  </w:num>
+  <w:num w:numId="13" w16cid:durableId="122164197">
+    <w:abstractNumId w:val="10"/>
+  </w:num>
+  <w:num w:numId="14" w16cid:durableId="1787890236">
+    <w:abstractNumId w:val="5"/>
+  </w:num>
+  <w:num w:numId="15" w16cid:durableId="1032609161">
+    <w:abstractNumId w:val="4"/>
+  </w:num>
+  <w:num w:numId="16" w16cid:durableId="1342202228">
+    <w:abstractNumId w:val="12"/>
+  </w:num>
+  <w:num w:numId="17" w16cid:durableId="470366958">
+    <w:abstractNumId w:val="2"/>
   </w:num>
 </w:numbering>
 </file>
@@ -6151,7 +8110,7 @@
   <w:style w:type="paragraph" w:default="1" w:styleId="Standard">
     <w:name w:val="Normal"/>
     <w:qFormat/>
-    <w:rsid w:val="007003AD"/>
+    <w:rsid w:val="003D0679"/>
     <w:pPr>
       <w:spacing w:line="360" w:lineRule="auto"/>
       <w:jc w:val="both"/>
@@ -6230,6 +8189,7 @@
         <w:numId w:val="7"/>
       </w:numPr>
       <w:spacing w:before="200" w:after="0"/>
+      <w:ind w:left="720"/>
       <w:jc w:val="left"/>
       <w:outlineLvl w:val="2"/>
     </w:pPr>

</xml_diff>

<commit_message>
update(Thesis): First Data diagram, results text started
</commit_message>
<xml_diff>
--- a/Documents/Thesis.docx
+++ b/Documents/Thesis.docx
@@ -3430,6 +3430,9 @@
     </w:p>
     <w:p>
       <w:r>
+        <w:rPr>
+          <w:noProof/>
+        </w:rPr>
         <w:drawing>
           <wp:inline distT="0" distB="0" distL="0" distR="0" wp14:anchorId="7CB71828" wp14:editId="6D2556A2">
             <wp:extent cx="3532243" cy="2257988"/>
@@ -3703,10 +3706,7 @@
         </w:numPr>
       </w:pPr>
       <w:r>
-        <w:t xml:space="preserve">1: größter </w:t>
-      </w:r>
-      <w:r>
-        <w:t>möglicher Winkel</w:t>
+        <w:t>1: größter möglicher Winkel</w:t>
       </w:r>
     </w:p>
     <w:p>
@@ -4332,10 +4332,7 @@
         <w:ind w:left="720" w:hanging="720"/>
       </w:pPr>
       <w:r>
-        <w:t xml:space="preserve">4.1 </w:t>
-      </w:r>
-      <w:r>
-        <w:t xml:space="preserve">Data </w:t>
+        <w:t xml:space="preserve">4.1 Data </w:t>
       </w:r>
       <w:proofErr w:type="spellStart"/>
       <w:r>
@@ -4423,6 +4420,9 @@
         <w:pStyle w:val="Listenabsatz"/>
       </w:pPr>
       <w:r>
+        <w:rPr>
+          <w:noProof/>
+        </w:rPr>
         <w:drawing>
           <wp:inline distT="0" distB="0" distL="0" distR="0" wp14:anchorId="00B151EB" wp14:editId="2DA044D1">
             <wp:extent cx="2991267" cy="1028844"/>
@@ -4479,6 +4479,9 @@
         <w:pStyle w:val="Listenabsatz"/>
       </w:pPr>
       <w:r>
+        <w:rPr>
+          <w:noProof/>
+        </w:rPr>
         <w:drawing>
           <wp:inline distT="0" distB="0" distL="0" distR="0" wp14:anchorId="7F88A4D7" wp14:editId="3828D167">
             <wp:extent cx="3010320" cy="1028844"/>
@@ -4535,6 +4538,9 @@
         <w:pStyle w:val="Listenabsatz"/>
       </w:pPr>
       <w:r>
+        <w:rPr>
+          <w:noProof/>
+        </w:rPr>
         <w:drawing>
           <wp:inline distT="0" distB="0" distL="0" distR="0" wp14:anchorId="3439C261" wp14:editId="26E2C64D">
             <wp:extent cx="2981741" cy="962159"/>
@@ -4591,6 +4597,9 @@
         <w:pStyle w:val="Listenabsatz"/>
       </w:pPr>
       <w:r>
+        <w:rPr>
+          <w:noProof/>
+        </w:rPr>
         <w:drawing>
           <wp:inline distT="0" distB="0" distL="0" distR="0" wp14:anchorId="14CC888C" wp14:editId="059F1C2F">
             <wp:extent cx="3010320" cy="990738"/>
@@ -4647,6 +4656,9 @@
         <w:pStyle w:val="Listenabsatz"/>
       </w:pPr>
       <w:r>
+        <w:rPr>
+          <w:noProof/>
+        </w:rPr>
         <w:drawing>
           <wp:inline distT="0" distB="0" distL="0" distR="0" wp14:anchorId="03CBC4FD" wp14:editId="3B50D4AF">
             <wp:extent cx="2953162" cy="1047896"/>
@@ -4716,6 +4728,14 @@
     </w:p>
     <w:p>
       <w:r>
+        <w:t>Spinne</w:t>
+      </w:r>
+    </w:p>
+    <w:p>
+      <w:r>
+        <w:rPr>
+          <w:noProof/>
+        </w:rPr>
         <w:drawing>
           <wp:inline distT="0" distB="0" distL="0" distR="0" wp14:anchorId="29D712A2" wp14:editId="00A8667B">
             <wp:extent cx="2297148" cy="1818168"/>
@@ -4755,6 +4775,14 @@
     </w:p>
     <w:p>
       <w:r>
+        <w:t>Hund</w:t>
+      </w:r>
+    </w:p>
+    <w:p>
+      <w:r>
+        <w:rPr>
+          <w:noProof/>
+        </w:rPr>
         <w:drawing>
           <wp:inline distT="0" distB="0" distL="0" distR="0" wp14:anchorId="10078B39" wp14:editId="29167CA6">
             <wp:extent cx="2349795" cy="1968593"/>
@@ -4793,7 +4821,6 @@
       </w:r>
     </w:p>
     <w:p/>
-    <w:p/>
     <w:p>
       <w:r>
         <w:t xml:space="preserve">Test </w:t>
@@ -4867,42 +4894,6 @@
         <w:t>Pro Welle wird die maximal-Distanz gespeichert</w:t>
       </w:r>
     </w:p>
-    <w:p/>
-    <w:p/>
-    <w:p>
-      <w:pPr>
-        <w:pStyle w:val="berschrift1"/>
-      </w:pPr>
-      <w:r>
-        <w:t>[Eigene Kapitel]</w:t>
-      </w:r>
-      <w:r>
-        <w:t xml:space="preserve"> </w:t>
-      </w:r>
-      <w:r>
-        <w:t>Resultate</w:t>
-      </w:r>
-    </w:p>
-    <w:p/>
-    <w:p/>
-    <w:p/>
-    <w:p/>
-    <w:p/>
-    <w:p/>
-    <w:p/>
-    <w:p/>
-    <w:p/>
-    <w:p/>
-    <w:p/>
-    <w:p/>
-    <w:p/>
-    <w:p/>
-    <w:p/>
-    <w:p/>
-    <w:p/>
-    <w:p/>
-    <w:p/>
-    <w:p/>
     <w:p>
       <w:pPr>
         <w:pStyle w:val="berschrift1"/>
@@ -4915,7 +4906,126 @@
         <w:t xml:space="preserve"> </w:t>
       </w:r>
       <w:r>
-        <w:t>Auswertung und Diskussion</w:t>
+        <w:t>Resultate</w:t>
+      </w:r>
+    </w:p>
+    <w:p/>
+    <w:p>
+      <w:r>
+        <w:t>Hier sind die „Maximale Distanzen“ Die Durchschnitte der Batch-Maxima. Die Batch-Maxima sind jeweils die Höchstwerte der Maximalen Distanzen pro Welle</w:t>
+      </w:r>
+    </w:p>
+    <w:p/>
+    <w:p>
+      <w:r>
+        <w:drawing>
+          <wp:inline distT="0" distB="0" distL="0" distR="0" wp14:anchorId="18C940DB" wp14:editId="354CE41D">
+            <wp:extent cx="5219065" cy="3488690"/>
+            <wp:effectExtent l="0" t="0" r="635" b="0"/>
+            <wp:docPr id="6" name="Grafik 6"/>
+            <wp:cNvGraphicFramePr>
+              <a:graphicFrameLocks xmlns:a="http://schemas.openxmlformats.org/drawingml/2006/main" noChangeAspect="1"/>
+            </wp:cNvGraphicFramePr>
+            <a:graphic xmlns:a="http://schemas.openxmlformats.org/drawingml/2006/main">
+              <a:graphicData uri="http://schemas.openxmlformats.org/drawingml/2006/picture">
+                <pic:pic xmlns:pic="http://schemas.openxmlformats.org/drawingml/2006/picture">
+                  <pic:nvPicPr>
+                    <pic:cNvPr id="1" name=""/>
+                    <pic:cNvPicPr/>
+                  </pic:nvPicPr>
+                  <pic:blipFill>
+                    <a:blip r:embed="rId22"/>
+                    <a:stretch>
+                      <a:fillRect/>
+                    </a:stretch>
+                  </pic:blipFill>
+                  <pic:spPr>
+                    <a:xfrm>
+                      <a:off x="0" y="0"/>
+                      <a:ext cx="5219065" cy="3488690"/>
+                    </a:xfrm>
+                    <a:prstGeom prst="rect">
+                      <a:avLst/>
+                    </a:prstGeom>
+                  </pic:spPr>
+                </pic:pic>
+              </a:graphicData>
+            </a:graphic>
+          </wp:inline>
+        </w:drawing>
+      </w:r>
+    </w:p>
+    <w:p/>
+    <w:p>
+      <w:r>
+        <w:t xml:space="preserve">Am besten Abgeschnitten hat „Also </w:t>
+      </w:r>
+      <w:proofErr w:type="spellStart"/>
+      <w:r>
+        <w:t>Punish</w:t>
+      </w:r>
+      <w:proofErr w:type="spellEnd"/>
+      <w:r>
+        <w:t xml:space="preserve"> X“ mit einer Durchschnittlichen Maximalen Distanz von 7,187. Darunter folgt die Konfiguration „Linear Inputs“ mit einer durchschnittlichen maximalen Distanz von 6,107 und „</w:t>
+      </w:r>
+      <w:proofErr w:type="spellStart"/>
+      <w:r>
+        <w:t>Rotational</w:t>
+      </w:r>
+      <w:proofErr w:type="spellEnd"/>
+      <w:r>
+        <w:t xml:space="preserve"> </w:t>
+      </w:r>
+      <w:proofErr w:type="spellStart"/>
+      <w:r>
+        <w:t>Factor</w:t>
+      </w:r>
+      <w:proofErr w:type="spellEnd"/>
+      <w:r>
+        <w:t>“ mit einer durchschnittlichen maximalen Distanz von ….</w:t>
+      </w:r>
+      <w:r>
+        <w:br/>
+      </w:r>
+      <w:r>
+        <w:br/>
+        <w:t xml:space="preserve">Der Unterschied zwischen der besten und schlechtesten Kreatur war bei Konfiguration …XY… am höchsten </w:t>
+      </w:r>
+    </w:p>
+    <w:p>
+      <w:pPr>
+        <w:pStyle w:val="Listenabsatz"/>
+        <w:numPr>
+          <w:ilvl w:val="0"/>
+          <w:numId w:val="12"/>
+        </w:numPr>
+      </w:pPr>
+      <w:r>
+        <w:t>Fehlt in CSV:</w:t>
+      </w:r>
+    </w:p>
+    <w:p>
+      <w:pPr>
+        <w:pStyle w:val="Listenabsatz"/>
+        <w:numPr>
+          <w:ilvl w:val="1"/>
+          <w:numId w:val="12"/>
+        </w:numPr>
+      </w:pPr>
+      <w:r>
+        <w:t>Der Unterschied maximaler Distanzen bei verschiedenen Batches war bei Konfiguration …XY… am höchsten</w:t>
+      </w:r>
+    </w:p>
+    <w:p>
+      <w:pPr>
+        <w:pStyle w:val="berschrift1"/>
+      </w:pPr>
+      <w:r>
+        <w:lastRenderedPageBreak/>
+        <w:t>[Eigene Kapitel]</w:t>
+      </w:r>
+      <w:r>
+        <w:t xml:space="preserve"> Auswertung und Diskussion</w:t>
       </w:r>
     </w:p>
     <w:p>
@@ -5043,8 +5153,8 @@
           <w:szCs w:val="28"/>
         </w:rPr>
         <w:sectPr>
-          <w:headerReference w:type="even" r:id="rId22"/>
-          <w:headerReference w:type="first" r:id="rId23"/>
+          <w:headerReference w:type="even" r:id="rId23"/>
+          <w:headerReference w:type="first" r:id="rId24"/>
           <w:type w:val="oddPage"/>
           <w:pgSz w:w="11906" w:h="16838" w:code="9"/>
           <w:pgMar w:top="1701" w:right="1418" w:bottom="1134" w:left="1418" w:header="709" w:footer="709" w:gutter="851"/>
@@ -5332,29 +5442,15 @@
           </mc:Fallback>
         </mc:AlternateContent>
       </w:r>
-      <w:r>
-        <w:fldChar w:fldCharType="begin"/>
-      </w:r>
-      <w:r>
-        <w:instrText xml:space="preserve"> INDEX \e " " \c "2" \z "1031" </w:instrText>
-      </w:r>
-      <w:r>
-        <w:fldChar w:fldCharType="separate"/>
-      </w:r>
-      <w:r>
-        <w:rPr>
-          <w:b/>
-          <w:noProof/>
-        </w:rPr>
-        <w:t>Keine Indexeinträge gefunden.</w:t>
-      </w:r>
-      <w:r>
-        <w:rPr>
-          <w:b/>
-          <w:noProof/>
-        </w:rPr>
-        <w:fldChar w:fldCharType="end"/>
-      </w:r>
+      <w:fldSimple w:instr=" INDEX \e &quot; &quot; \c &quot;2&quot; \z &quot;1031&quot; ">
+        <w:r>
+          <w:rPr>
+            <w:b/>
+            <w:noProof/>
+          </w:rPr>
+          <w:t>Keine Indexeinträge gefunden.</w:t>
+        </w:r>
+      </w:fldSimple>
     </w:p>
     <w:p>
       <w:pPr>
@@ -5693,8 +5789,8 @@
       </w:r>
     </w:p>
     <w:sectPr>
-      <w:headerReference w:type="even" r:id="rId24"/>
-      <w:headerReference w:type="first" r:id="rId25"/>
+      <w:headerReference w:type="even" r:id="rId25"/>
+      <w:headerReference w:type="first" r:id="rId26"/>
       <w:type w:val="oddPage"/>
       <w:pgSz w:w="11906" w:h="16838" w:code="9"/>
       <w:pgMar w:top="1701" w:right="1418" w:bottom="1134" w:left="1418" w:header="709" w:footer="709" w:gutter="851"/>
@@ -5924,7 +6020,7 @@
         <w:rPr>
           <w:noProof/>
         </w:rPr>
-        <w:t>3</w:t>
+        <w:t>5</w:t>
       </w:r>
     </w:fldSimple>
     <w:r>
@@ -5935,7 +6031,7 @@
         <w:rPr>
           <w:noProof/>
         </w:rPr>
-        <w:t>[Eigene Kapitel] Implementierung</w:t>
+        <w:t>[Eigene Kapitel] Resultate</w:t>
       </w:r>
     </w:fldSimple>
   </w:p>
@@ -5956,7 +6052,7 @@
         <w:rPr>
           <w:noProof/>
         </w:rPr>
-        <w:t>3</w:t>
+        <w:t>7</w:t>
       </w:r>
     </w:fldSimple>
     <w:r>
@@ -5967,7 +6063,7 @@
         <w:rPr>
           <w:noProof/>
         </w:rPr>
-        <w:t>[Eigene Kapitel] Implementierung</w:t>
+        <w:t>Ausblick</w:t>
       </w:r>
     </w:fldSimple>
     <w:r>
@@ -6057,7 +6153,7 @@
         <w:rPr>
           <w:noProof/>
         </w:rPr>
-        <w:t>Stichwortverzeichnis</w:t>
+        <w:t>Eidesstattliche Erklärung</w:t>
       </w:r>
     </w:fldSimple>
     <w:r>

</xml_diff>

<commit_message>
update(Thesis): added References and sources, wrote more in Grundlagen
</commit_message>
<xml_diff>
--- a/Documents/Thesis.docx
+++ b/Documents/Thesis.docx
@@ -14,7 +14,7 @@
         <mc:AlternateContent>
           <mc:Choice Requires="wps">
             <w:drawing>
-              <wp:anchor distT="0" distB="0" distL="114300" distR="114300" simplePos="0" relativeHeight="251659264" behindDoc="0" locked="0" layoutInCell="1" allowOverlap="1" wp14:anchorId="5D3D545E" wp14:editId="14DA7377">
+              <wp:anchor distT="0" distB="0" distL="114300" distR="114300" simplePos="0" relativeHeight="251659264" behindDoc="0" locked="0" layoutInCell="1" allowOverlap="1" wp14:anchorId="5D3D545E" wp14:editId="0BCC755A">
                 <wp:simplePos x="0" y="0"/>
                 <wp:positionH relativeFrom="column">
                   <wp:posOffset>-682066</wp:posOffset>
@@ -2290,16 +2290,31 @@
           </mc:Fallback>
         </mc:AlternateContent>
       </w:r>
-      <w:fldSimple w:instr=" TOC \h \z \c &quot;Abbildung&quot; ">
-        <w:r>
-          <w:rPr>
-            <w:b/>
-            <w:bCs/>
-            <w:noProof/>
-          </w:rPr>
-          <w:t>Es konnten keine Einträge für ein Abbildungsverzeichnis gefunden werden.</w:t>
-        </w:r>
-      </w:fldSimple>
+      <w:r>
+        <w:fldChar w:fldCharType="begin"/>
+      </w:r>
+      <w:r>
+        <w:instrText xml:space="preserve"> TOC \h \z \c "Abbildung" </w:instrText>
+      </w:r>
+      <w:r>
+        <w:fldChar w:fldCharType="separate"/>
+      </w:r>
+      <w:r>
+        <w:rPr>
+          <w:b/>
+          <w:bCs/>
+          <w:noProof/>
+        </w:rPr>
+        <w:t>Es konnten keine Einträge für ein Abbildungsverzeichnis gefunden werden.</w:t>
+      </w:r>
+      <w:r>
+        <w:rPr>
+          <w:b/>
+          <w:bCs/>
+          <w:noProof/>
+        </w:rPr>
+        <w:fldChar w:fldCharType="end"/>
+      </w:r>
       <w:r>
         <w:rPr>
           <w:noProof/>
@@ -2459,16 +2474,31 @@
           </mc:Fallback>
         </mc:AlternateContent>
       </w:r>
-      <w:fldSimple w:instr=" TOC \h \z \c &quot;Tabelle&quot; ">
-        <w:r>
-          <w:rPr>
-            <w:b/>
-            <w:bCs/>
-            <w:noProof/>
-          </w:rPr>
-          <w:t>Es konnten keine Einträge für ein Abbildungsverzeichnis gefunden werden.</w:t>
-        </w:r>
-      </w:fldSimple>
+      <w:r>
+        <w:fldChar w:fldCharType="begin"/>
+      </w:r>
+      <w:r>
+        <w:instrText xml:space="preserve"> TOC \h \z \c "Tabelle" </w:instrText>
+      </w:r>
+      <w:r>
+        <w:fldChar w:fldCharType="separate"/>
+      </w:r>
+      <w:r>
+        <w:rPr>
+          <w:b/>
+          <w:bCs/>
+          <w:noProof/>
+        </w:rPr>
+        <w:t>Es konnten keine Einträge für ein Abbildungsverzeichnis gefunden werden.</w:t>
+      </w:r>
+      <w:r>
+        <w:rPr>
+          <w:b/>
+          <w:bCs/>
+          <w:noProof/>
+        </w:rPr>
+        <w:fldChar w:fldCharType="end"/>
+      </w:r>
       <w:r>
         <w:rPr>
           <w:noProof/>
@@ -2491,6 +2521,8 @@
         </w:rPr>
       </w:pPr>
       <w:bookmarkStart w:id="5" w:name="_Toc331872780"/>
+      <w:bookmarkStart w:id="6" w:name="_Abkürzungsverzeichnis"/>
+      <w:bookmarkEnd w:id="6"/>
       <w:r>
         <w:lastRenderedPageBreak/>
         <w:t>Abkürzungsverzeichnis</w:t>
@@ -2526,14 +2558,7 @@
                 <w:lang w:eastAsia="de-DE"/>
               </w:rPr>
             </w:pPr>
-            <w:r>
-              <w:rPr>
-                <w:lang w:eastAsia="de-DE"/>
-              </w:rPr>
-              <w:t>[Abkürzung]</w:t>
-            </w:r>
           </w:p>
-          <w:p/>
           <w:p>
             <w:pPr>
               <w:rPr>
@@ -2546,6 +2571,13 @@
               </w:rPr>
               <w:t xml:space="preserve">KGS  </w:t>
             </w:r>
+          </w:p>
+          <w:p>
+            <w:pPr>
+              <w:rPr>
+                <w:lang w:val="en-US"/>
+              </w:rPr>
+            </w:pPr>
           </w:p>
           <w:p>
             <w:pPr>
@@ -2565,25 +2597,38 @@
           <w:tcPr>
             <w:tcW w:w="6975" w:type="dxa"/>
           </w:tcPr>
-          <w:p>
-            <w:pPr>
-              <w:rPr>
-                <w:lang w:eastAsia="de-DE"/>
-              </w:rPr>
-            </w:pPr>
-            <w:r>
-              <w:rPr>
-                <w:lang w:eastAsia="de-DE"/>
-              </w:rPr>
-              <w:t>[Ausgeschriebene Abkürzung]</w:t>
-            </w:r>
-          </w:p>
-          <w:p/>
           <w:p/>
           <w:p>
             <w:r>
               <w:t>Knochen-Gelenk-System</w:t>
             </w:r>
+          </w:p>
+          <w:p/>
+          <w:p>
+            <w:r>
+              <w:t xml:space="preserve">Neuroevolution </w:t>
+            </w:r>
+            <w:proofErr w:type="spellStart"/>
+            <w:r>
+              <w:t>of</w:t>
+            </w:r>
+            <w:proofErr w:type="spellEnd"/>
+            <w:r>
+              <w:t xml:space="preserve"> </w:t>
+            </w:r>
+            <w:proofErr w:type="spellStart"/>
+            <w:r>
+              <w:t>Augumented</w:t>
+            </w:r>
+            <w:proofErr w:type="spellEnd"/>
+            <w:r>
+              <w:t xml:space="preserve"> </w:t>
+            </w:r>
+            <w:proofErr w:type="spellStart"/>
+            <w:r>
+              <w:t>Topologies</w:t>
+            </w:r>
+            <w:proofErr w:type="spellEnd"/>
           </w:p>
           <w:p>
             <w:pPr>
@@ -2591,9 +2636,6 @@
                 <w:lang w:eastAsia="de-DE"/>
               </w:rPr>
             </w:pPr>
-            <w:r>
-              <w:t>Neuroevolution of Augumented Topologies</w:t>
-            </w:r>
           </w:p>
         </w:tc>
       </w:tr>
@@ -2608,12 +2650,14 @@
                 <w:lang w:eastAsia="de-DE"/>
               </w:rPr>
             </w:pPr>
+            <w:proofErr w:type="spellStart"/>
             <w:r>
               <w:rPr>
                 <w:lang w:eastAsia="de-DE"/>
               </w:rPr>
               <w:t>ZMax</w:t>
             </w:r>
+            <w:proofErr w:type="spellEnd"/>
           </w:p>
         </w:tc>
         <w:tc>
@@ -2628,6 +2672,77 @@
             </w:pPr>
             <w:r>
               <w:t>höchste Z-Position, die von der Kreatur am Ende der Simulation erreicht wurde</w:t>
+            </w:r>
+          </w:p>
+        </w:tc>
+      </w:tr>
+      <w:tr>
+        <w:tc>
+          <w:tcPr>
+            <w:tcW w:w="1384" w:type="dxa"/>
+          </w:tcPr>
+          <w:p/>
+          <w:p>
+            <w:pPr>
+              <w:rPr>
+                <w:lang w:eastAsia="de-DE"/>
+              </w:rPr>
+            </w:pPr>
+            <w:r>
+              <w:t>ANN</w:t>
+            </w:r>
+          </w:p>
+        </w:tc>
+        <w:tc>
+          <w:tcPr>
+            <w:tcW w:w="6975" w:type="dxa"/>
+          </w:tcPr>
+          <w:p>
+            <w:pPr>
+              <w:rPr>
+                <w:lang w:eastAsia="de-DE"/>
+              </w:rPr>
+            </w:pPr>
+          </w:p>
+          <w:p>
+            <w:pPr>
+              <w:rPr>
+                <w:lang w:eastAsia="de-DE"/>
+              </w:rPr>
+            </w:pPr>
+            <w:r>
+              <w:rPr>
+                <w:lang w:eastAsia="de-DE"/>
+              </w:rPr>
+              <w:t>Künstliches Neuronales Netzwerk (</w:t>
+            </w:r>
+            <w:proofErr w:type="spellStart"/>
+            <w:r>
+              <w:rPr>
+                <w:lang w:eastAsia="de-DE"/>
+              </w:rPr>
+              <w:t>Artificial</w:t>
+            </w:r>
+            <w:proofErr w:type="spellEnd"/>
+            <w:r>
+              <w:rPr>
+                <w:lang w:eastAsia="de-DE"/>
+              </w:rPr>
+              <w:t xml:space="preserve"> </w:t>
+            </w:r>
+            <w:proofErr w:type="spellStart"/>
+            <w:r>
+              <w:rPr>
+                <w:lang w:eastAsia="de-DE"/>
+              </w:rPr>
+              <w:t>Neural</w:t>
+            </w:r>
+            <w:proofErr w:type="spellEnd"/>
+            <w:r>
+              <w:rPr>
+                <w:lang w:eastAsia="de-DE"/>
+              </w:rPr>
+              <w:t xml:space="preserve"> Network)</w:t>
             </w:r>
           </w:p>
         </w:tc>
@@ -2762,32 +2877,6 @@
           </w:p>
         </w:tc>
       </w:tr>
-      <w:tr>
-        <w:tc>
-          <w:tcPr>
-            <w:tcW w:w="1384" w:type="dxa"/>
-          </w:tcPr>
-          <w:p>
-            <w:pPr>
-              <w:rPr>
-                <w:lang w:eastAsia="de-DE"/>
-              </w:rPr>
-            </w:pPr>
-          </w:p>
-        </w:tc>
-        <w:tc>
-          <w:tcPr>
-            <w:tcW w:w="6975" w:type="dxa"/>
-          </w:tcPr>
-          <w:p>
-            <w:pPr>
-              <w:rPr>
-                <w:lang w:eastAsia="de-DE"/>
-              </w:rPr>
-            </w:pPr>
-          </w:p>
-        </w:tc>
-      </w:tr>
     </w:tbl>
     <w:p>
       <w:pPr>
@@ -2823,12 +2912,12 @@
         <w:pStyle w:val="berschrift1"/>
         <w:spacing w:line="276" w:lineRule="auto"/>
       </w:pPr>
-      <w:bookmarkStart w:id="6" w:name="_Toc331872781"/>
+      <w:bookmarkStart w:id="7" w:name="_Toc331872781"/>
       <w:r>
         <w:lastRenderedPageBreak/>
         <w:t>Einleitung</w:t>
       </w:r>
-      <w:bookmarkEnd w:id="6"/>
+      <w:bookmarkEnd w:id="7"/>
     </w:p>
     <w:p>
       <w:pPr>
@@ -2857,7 +2946,36 @@
         <w:t xml:space="preserve">Im Rahmen dieser Arbeit </w:t>
       </w:r>
       <w:r>
-        <w:t xml:space="preserve">lernen die Kreaturen durch den genetischen Algorithmus NEAT Laufen. Es werden </w:t>
+        <w:t xml:space="preserve">lernen die Kreaturen durch den genetischen Algorithmus </w:t>
+      </w:r>
+      <w:hyperlink w:anchor="_Abkürzungsverzeichnis" w:tooltip="Neuroevolution of Augumented Topologies" w:history="1">
+        <w:r>
+          <w:rPr>
+            <w:rStyle w:val="Hyperlink"/>
+          </w:rPr>
+          <w:t>N</w:t>
+        </w:r>
+        <w:r>
+          <w:rPr>
+            <w:rStyle w:val="Hyperlink"/>
+          </w:rPr>
+          <w:t>E</w:t>
+        </w:r>
+        <w:r>
+          <w:rPr>
+            <w:rStyle w:val="Hyperlink"/>
+          </w:rPr>
+          <w:t>A</w:t>
+        </w:r>
+        <w:r>
+          <w:rPr>
+            <w:rStyle w:val="Hyperlink"/>
+          </w:rPr>
+          <w:t>T</w:t>
+        </w:r>
+      </w:hyperlink>
+      <w:r>
+        <w:t xml:space="preserve"> Laufen. Es werden </w:t>
       </w:r>
       <w:r>
         <w:t xml:space="preserve">die Auswirkung auf das Lernverhalten </w:t>
@@ -2872,34 +2990,15 @@
         <w:t xml:space="preserve"> Konfigurationen und Parameter </w:t>
       </w:r>
       <w:r>
-        <w:t>des NEAT-Algorithmus‘</w:t>
-      </w:r>
-      <w:r>
-        <w:t xml:space="preserve">, die </w:t>
-      </w:r>
-      <w:r>
-        <w:t xml:space="preserve">Inputs/Sensoren, </w:t>
-      </w:r>
-      <w:r>
-        <w:t>(</w:t>
-      </w:r>
-      <w:r>
-        <w:t>Outputs</w:t>
-      </w:r>
-      <w:r>
-        <w:t xml:space="preserve">), </w:t>
-      </w:r>
-      <w:r>
-        <w:t>Entlinearisierung, Fitness-Funktion</w:t>
-      </w:r>
-      <w:r>
-        <w:t xml:space="preserve"> und</w:t>
-      </w:r>
-      <w:r>
-        <w:t xml:space="preserve"> Hyperparameter</w:t>
-      </w:r>
-      <w:r>
-        <w:t xml:space="preserve"> betreffen untersucht</w:t>
+        <w:t xml:space="preserve">des NEAT-Algorithmus‘, die Inputs/Sensoren, (Outputs), </w:t>
+      </w:r>
+      <w:proofErr w:type="spellStart"/>
+      <w:r>
+        <w:t>Entlinearisierung</w:t>
+      </w:r>
+      <w:proofErr w:type="spellEnd"/>
+      <w:r>
+        <w:t>, Fitness-Funktion und Hyperparameter betreffen untersucht</w:t>
       </w:r>
       <w:r>
         <w:t>.</w:t>
@@ -2907,7 +3006,15 @@
     </w:p>
     <w:p>
       <w:r>
-        <w:t>Des weiteren wird ein Editor implementiert, in dem Kreaturen benutzerdefiniert gebaut und anschließend mit ihnen die Simulation gestartet werden können. Die Kreaturen werden aus Knochen,</w:t>
+        <w:t xml:space="preserve">Des </w:t>
+      </w:r>
+      <w:proofErr w:type="spellStart"/>
+      <w:r>
+        <w:t>weiteren</w:t>
+      </w:r>
+      <w:proofErr w:type="spellEnd"/>
+      <w:r>
+        <w:t xml:space="preserve"> wird ein Editor implementiert, in dem Kreaturen benutzerdefiniert gebaut und anschließend mit ihnen die Simulation gestartet werden können. Die Kreaturen werden aus Knochen,</w:t>
       </w:r>
       <w:r>
         <w:t xml:space="preserve"> Gelenken und Rotationslimits gebaut und dadurch definiert. </w:t>
@@ -2922,7 +3029,15 @@
         <w:t xml:space="preserve"> </w:t>
       </w:r>
       <w:r>
-        <w:t>Es ist möglich sie zu serialisieren und deserialisieren, da sie in einem eigenen Format, dem KGS, gespeichert werden.</w:t>
+        <w:t xml:space="preserve">Es ist möglich sie zu serialisieren und </w:t>
+      </w:r>
+      <w:proofErr w:type="spellStart"/>
+      <w:r>
+        <w:t>deserialisieren</w:t>
+      </w:r>
+      <w:proofErr w:type="spellEnd"/>
+      <w:r>
+        <w:t>, da sie in einem eigenen Format, dem KGS, gespeichert werden.</w:t>
       </w:r>
     </w:p>
     <w:p/>
@@ -2941,31 +3056,20 @@
     </w:p>
     <w:p>
       <w:r>
-        <w:t>Ziel dieser Thesis ist es, herauszufinden, welche Konfigurationen bei mehreren sich signifikant voneinander unterscheidenden Kreaturen im KGS zu dem besten Lernerfolg führt. Dieser wird an dem Durchschnitt der ZMax‘ über die verschiedenen Kreaturen</w:t>
+        <w:t xml:space="preserve">Ziel dieser Thesis ist es, herauszufinden, welche Konfigurationen bei mehreren sich signifikant voneinander unterscheidenden Kreaturen im KGS zu dem besten Lernerfolg führt. Dieser wird an dem Durchschnitt der </w:t>
+      </w:r>
+      <w:proofErr w:type="spellStart"/>
+      <w:r>
+        <w:t>ZMax</w:t>
+      </w:r>
+      <w:proofErr w:type="spellEnd"/>
+      <w:r>
+        <w:t>‘ über die verschiedenen Kreaturen</w:t>
       </w:r>
       <w:r>
         <w:t xml:space="preserve"> bestimmt.</w:t>
       </w:r>
     </w:p>
-    <w:p>
-      <w:r>
-        <w:t>Auch soll die Frage beantwortet werden, ob es möglich ist, einen Editor zu Realisieren, indem lauflernfähige dreidimensionale Kreaturen benutzerdefiniert erstellt werden können.</w:t>
-      </w:r>
-    </w:p>
-    <w:p>
-      <w:pPr>
-        <w:pStyle w:val="Listenabsatz"/>
-        <w:numPr>
-          <w:ilvl w:val="0"/>
-          <w:numId w:val="8"/>
-        </w:numPr>
-      </w:pPr>
-      <w:r>
-        <w:lastRenderedPageBreak/>
-        <w:t>Gelingt es, einen (prototypen) Editor für …</w:t>
-      </w:r>
-    </w:p>
-    <w:p/>
     <w:p>
       <w:pPr>
         <w:sectPr>
@@ -2979,30 +3083,55 @@
           <w:docGrid w:linePitch="360"/>
         </w:sectPr>
       </w:pPr>
+      <w:r>
+        <w:t xml:space="preserve">Auch soll die Frage beantwortet werden, ob es möglich ist, einen Editor zu </w:t>
+      </w:r>
+      <w:proofErr w:type="spellStart"/>
+      <w:r>
+        <w:t>Realisieren</w:t>
+      </w:r>
+      <w:proofErr w:type="spellEnd"/>
+      <w:r>
+        <w:t>, indem lauflernfähige dreidimensionale Kreaturen benutzerdefiniert erstellt werden können.</w:t>
+      </w:r>
     </w:p>
     <w:p>
       <w:pPr>
         <w:pStyle w:val="berschrift1"/>
       </w:pPr>
-      <w:bookmarkStart w:id="7" w:name="_Toc331872782"/>
+      <w:bookmarkStart w:id="8" w:name="_Toc331872782"/>
       <w:r>
         <w:lastRenderedPageBreak/>
         <w:t>Grundlagen</w:t>
       </w:r>
-      <w:bookmarkEnd w:id="7"/>
-    </w:p>
-    <w:p/>
+      <w:bookmarkEnd w:id="8"/>
+    </w:p>
     <w:p>
       <w:pPr>
         <w:pStyle w:val="berschrift2"/>
       </w:pPr>
       <w:r>
-        <w:t>NN</w:t>
-      </w:r>
-    </w:p>
-    <w:p>
-      <w:r>
-        <w:t>2.1.1 Neuronen/ Perceptronen</w:t>
+        <w:t>Künstliche Neuronale Netzwerke</w:t>
+      </w:r>
+    </w:p>
+    <w:p>
+      <w:r>
+        <w:t>Künstliche Neuronale Netzwerke (im Folgenden als ANN bezeichnet)</w:t>
+      </w:r>
+      <w:r>
+        <w:t xml:space="preserve"> sind</w:t>
+      </w:r>
+      <w:r>
+        <w:t xml:space="preserve"> Systeme, die von der Art der Problemlösung des menschlichen Gehirns inspiriert sind. Wie in seinem künstlichen Replikat, befinden sich im menschlichen Gehirn eine Vielzahl miteinander verbundener Neuronen. Künstliche</w:t>
+      </w:r>
+      <w:r>
+        <w:t xml:space="preserve">, digitale </w:t>
+      </w:r>
+      <w:r>
+        <w:t xml:space="preserve">Neuronen </w:t>
+      </w:r>
+      <w:r>
+        <w:t xml:space="preserve">stellen biologische Neuronen in der Funktionsweise ihrer Dendriten </w:t>
       </w:r>
     </w:p>
     <w:p>
@@ -3024,7 +3153,15 @@
     </w:p>
     <w:p>
       <w:r>
-        <w:t>2.2.0 Minimal Structure/ Ausgangszustand</w:t>
+        <w:t xml:space="preserve">2.2.0 Minimal </w:t>
+      </w:r>
+      <w:proofErr w:type="spellStart"/>
+      <w:r>
+        <w:t>Structure</w:t>
+      </w:r>
+      <w:proofErr w:type="spellEnd"/>
+      <w:r>
+        <w:t>/ Ausgangszustand</w:t>
       </w:r>
     </w:p>
     <w:p>
@@ -3041,9 +3178,11 @@
       <w:r>
         <w:t xml:space="preserve">2.2.3 </w:t>
       </w:r>
+      <w:proofErr w:type="spellStart"/>
       <w:r>
         <w:t>Speciation</w:t>
       </w:r>
+      <w:proofErr w:type="spellEnd"/>
     </w:p>
     <w:p/>
     <w:p>
@@ -3077,9 +3216,11 @@
           <w:numId w:val="13"/>
         </w:numPr>
       </w:pPr>
+      <w:proofErr w:type="spellStart"/>
       <w:r>
         <w:t>Rigidbodies</w:t>
       </w:r>
+      <w:proofErr w:type="spellEnd"/>
     </w:p>
     <w:p>
       <w:pPr>
@@ -3089,8 +3230,13 @@
           <w:numId w:val="13"/>
         </w:numPr>
       </w:pPr>
-      <w:r>
-        <w:t>Configurable Joints</w:t>
+      <w:proofErr w:type="spellStart"/>
+      <w:r>
+        <w:t>Configurable</w:t>
+      </w:r>
+      <w:proofErr w:type="spellEnd"/>
+      <w:r>
+        <w:t xml:space="preserve"> Joints</w:t>
       </w:r>
     </w:p>
     <w:p>
@@ -3123,8 +3269,13 @@
         </w:sectPr>
       </w:pPr>
       <w:r>
-        <w:t>2.2.2 BodyParts</w:t>
-      </w:r>
+        <w:t xml:space="preserve">2.2.2 </w:t>
+      </w:r>
+      <w:proofErr w:type="spellStart"/>
+      <w:r>
+        <w:t>BodyParts</w:t>
+      </w:r>
+      <w:proofErr w:type="spellEnd"/>
       <w:r>
         <w:t xml:space="preserve"> (kann in Grundlagen oder in Implementierung sein)</w:t>
       </w:r>
@@ -3133,12 +3284,12 @@
       <w:pPr>
         <w:pStyle w:val="berschrift1"/>
       </w:pPr>
-      <w:bookmarkStart w:id="8" w:name="_Toc331872783"/>
+      <w:bookmarkStart w:id="9" w:name="_Toc331872783"/>
       <w:r>
         <w:lastRenderedPageBreak/>
         <w:t>[Eigene Kapitel]</w:t>
       </w:r>
-      <w:bookmarkEnd w:id="8"/>
+      <w:bookmarkEnd w:id="9"/>
       <w:r>
         <w:t xml:space="preserve"> Implementierung</w:t>
       </w:r>
@@ -3224,8 +3375,13 @@
     <w:p/>
     <w:p>
       <w:r>
-        <w:t>(de-)Serialization</w:t>
-      </w:r>
+        <w:t>(de-)</w:t>
+      </w:r>
+      <w:proofErr w:type="spellStart"/>
+      <w:r>
+        <w:t>Serialization</w:t>
+      </w:r>
+      <w:proofErr w:type="spellEnd"/>
     </w:p>
     <w:p>
       <w:pPr>
@@ -3253,15 +3409,62 @@
     </w:p>
     <w:p>
       <w:r>
-        <w:t>-Massen, ArticulatedJoints (settings aus BP MLAgents, BodyParts)</w:t>
+        <w:t xml:space="preserve">-Massen, </w:t>
+      </w:r>
+      <w:proofErr w:type="spellStart"/>
+      <w:r>
+        <w:t>ArticulatedJoints</w:t>
+      </w:r>
+      <w:proofErr w:type="spellEnd"/>
+      <w:r>
+        <w:t xml:space="preserve"> (</w:t>
+      </w:r>
+      <w:proofErr w:type="spellStart"/>
+      <w:r>
+        <w:t>settings</w:t>
+      </w:r>
+      <w:proofErr w:type="spellEnd"/>
+      <w:r>
+        <w:t xml:space="preserve"> aus BP </w:t>
+      </w:r>
+      <w:proofErr w:type="spellStart"/>
+      <w:r>
+        <w:t>MLAgents</w:t>
+      </w:r>
+      <w:proofErr w:type="spellEnd"/>
+      <w:r>
+        <w:t xml:space="preserve">, </w:t>
+      </w:r>
+      <w:proofErr w:type="spellStart"/>
+      <w:r>
+        <w:t>BodyParts</w:t>
+      </w:r>
+      <w:proofErr w:type="spellEnd"/>
+      <w:r>
+        <w:t>)</w:t>
       </w:r>
     </w:p>
     <w:p>
       <w:r>
         <w:t xml:space="preserve">KGS System, </w:t>
       </w:r>
-      <w:r>
-        <w:t>DockingBalls, Problem Ausrichtung Docking Balls</w:t>
+      <w:proofErr w:type="spellStart"/>
+      <w:r>
+        <w:t>DockingBalls</w:t>
+      </w:r>
+      <w:proofErr w:type="spellEnd"/>
+      <w:r>
+        <w:t>, Problem Ausrichtung Docking Balls</w:t>
+      </w:r>
+    </w:p>
+    <w:p/>
+    <w:p>
+      <w:pPr>
+        <w:pStyle w:val="Listenabsatz"/>
+        <w:ind w:left="432"/>
+      </w:pPr>
+      <w:r>
+        <w:t>Aktivitätsdiagramm, Klassendiagramm</w:t>
       </w:r>
     </w:p>
     <w:p/>
@@ -3269,8 +3472,6 @@
     <w:p/>
     <w:p/>
     <w:p/>
-    <w:p/>
-    <w:p/>
     <w:p>
       <w:pPr>
         <w:pStyle w:val="berschrift2"/>
@@ -3355,11 +3556,16 @@
       <w:r>
         <w:t>Standard-</w:t>
       </w:r>
+      <w:proofErr w:type="spellStart"/>
       <w:r>
         <w:t>C</w:t>
       </w:r>
       <w:r>
-        <w:t>onfig.:</w:t>
+        <w:t>onfig</w:t>
+      </w:r>
+      <w:proofErr w:type="spellEnd"/>
+      <w:r>
+        <w:t>.:</w:t>
       </w:r>
     </w:p>
     <w:p>
@@ -3412,11 +3618,16 @@
       <w:r>
         <w:t>Variations-</w:t>
       </w:r>
+      <w:proofErr w:type="spellStart"/>
       <w:r>
         <w:t>C</w:t>
       </w:r>
       <w:r>
-        <w:t>onfig:</w:t>
+        <w:t>onfig</w:t>
+      </w:r>
+      <w:proofErr w:type="spellEnd"/>
+      <w:r>
+        <w:t>:</w:t>
       </w:r>
     </w:p>
     <w:p>
@@ -3560,7 +3771,15 @@
         </w:numPr>
       </w:pPr>
       <w:r>
-        <w:t>Standard-Konfig.:</w:t>
+        <w:t>Standard-</w:t>
+      </w:r>
+      <w:proofErr w:type="spellStart"/>
+      <w:r>
+        <w:t>Konfig</w:t>
+      </w:r>
+      <w:proofErr w:type="spellEnd"/>
+      <w:r>
+        <w:t>.:</w:t>
       </w:r>
     </w:p>
     <w:p>
@@ -3572,7 +3791,15 @@
         </w:numPr>
       </w:pPr>
       <w:r>
-        <w:t>Distanz zum CoM für quantifizierbaren Bezug zur Gewichtsverteilung des gesamten KGS pro Kreatur</w:t>
+        <w:t xml:space="preserve">Distanz zum </w:t>
+      </w:r>
+      <w:proofErr w:type="spellStart"/>
+      <w:r>
+        <w:t>CoM</w:t>
+      </w:r>
+      <w:proofErr w:type="spellEnd"/>
+      <w:r>
+        <w:t xml:space="preserve"> für quantifizierbaren Bezug zur Gewichtsverteilung des gesamten KGS pro Kreatur</w:t>
       </w:r>
     </w:p>
     <w:p>
@@ -3584,7 +3811,15 @@
         </w:numPr>
       </w:pPr>
       <w:r>
-        <w:t>Variations-Konfig:</w:t>
+        <w:t>Variations-</w:t>
+      </w:r>
+      <w:proofErr w:type="spellStart"/>
+      <w:r>
+        <w:t>Konfig</w:t>
+      </w:r>
+      <w:proofErr w:type="spellEnd"/>
+      <w:r>
+        <w:t>:</w:t>
       </w:r>
     </w:p>
     <w:p>
@@ -3608,10 +3843,12 @@
           <w:numId w:val="12"/>
         </w:numPr>
       </w:pPr>
+      <w:proofErr w:type="spellStart"/>
       <w:r>
         <w:lastRenderedPageBreak/>
         <w:t>Delinearisierung</w:t>
       </w:r>
+      <w:proofErr w:type="spellEnd"/>
     </w:p>
     <w:p>
       <w:pPr>
@@ -3622,7 +3859,15 @@
         </w:numPr>
       </w:pPr>
       <w:r>
-        <w:t>Standard-Konfig.:</w:t>
+        <w:t>Standard-</w:t>
+      </w:r>
+      <w:proofErr w:type="spellStart"/>
+      <w:r>
+        <w:t>Konfig</w:t>
+      </w:r>
+      <w:proofErr w:type="spellEnd"/>
+      <w:r>
+        <w:t>.:</w:t>
       </w:r>
     </w:p>
     <w:p>
@@ -3634,8 +3879,13 @@
         </w:numPr>
       </w:pPr>
       <w:r>
-        <w:t>Tangens Hyperbolikus</w:t>
-      </w:r>
+        <w:t xml:space="preserve">Tangens </w:t>
+      </w:r>
+      <w:proofErr w:type="spellStart"/>
+      <w:r>
+        <w:t>Hyperbolikus</w:t>
+      </w:r>
+      <w:proofErr w:type="spellEnd"/>
     </w:p>
     <w:p>
       <w:pPr>
@@ -3646,7 +3896,15 @@
         </w:numPr>
       </w:pPr>
       <w:r>
-        <w:t>Variations-Konfig:</w:t>
+        <w:t>Variations-</w:t>
+      </w:r>
+      <w:proofErr w:type="spellStart"/>
+      <w:r>
+        <w:t>Konfig</w:t>
+      </w:r>
+      <w:proofErr w:type="spellEnd"/>
+      <w:r>
+        <w:t>:</w:t>
       </w:r>
     </w:p>
     <w:p>
@@ -3694,8 +3952,13 @@
         </w:numPr>
       </w:pPr>
       <w:r>
-        <w:t>UI für die MaxWaveTime</w:t>
-      </w:r>
+        <w:t xml:space="preserve">UI für die </w:t>
+      </w:r>
+      <w:proofErr w:type="spellStart"/>
+      <w:r>
+        <w:t>MaxWaveTime</w:t>
+      </w:r>
+      <w:proofErr w:type="spellEnd"/>
     </w:p>
     <w:p>
       <w:pPr>
@@ -3718,7 +3981,15 @@
         </w:numPr>
       </w:pPr>
       <w:r>
-        <w:t>Standard-Konfig.:</w:t>
+        <w:t>Standard-</w:t>
+      </w:r>
+      <w:proofErr w:type="spellStart"/>
+      <w:r>
+        <w:t>Konfig</w:t>
+      </w:r>
+      <w:proofErr w:type="spellEnd"/>
+      <w:r>
+        <w:t>.:</w:t>
       </w:r>
     </w:p>
     <w:p>
@@ -3748,7 +4019,15 @@
         </w:numPr>
       </w:pPr>
       <w:r>
-        <w:t>Variations-Konfig:</w:t>
+        <w:t>Variations-</w:t>
+      </w:r>
+      <w:proofErr w:type="spellStart"/>
+      <w:r>
+        <w:t>Konfig</w:t>
+      </w:r>
+      <w:proofErr w:type="spellEnd"/>
+      <w:r>
+        <w:t>:</w:t>
       </w:r>
     </w:p>
     <w:p>
@@ -3826,13 +4105,21 @@
         </w:numPr>
       </w:pPr>
       <w:r>
-        <w:t>Kontinuierlich Winkel zwischen Body und fo</w:t>
+        <w:t xml:space="preserve">Kontinuierlich Winkel zwischen Body und </w:t>
+      </w:r>
+      <w:proofErr w:type="spellStart"/>
+      <w:r>
+        <w:t>fo</w:t>
       </w:r>
       <w:r>
         <w:t>r</w:t>
       </w:r>
       <w:r>
-        <w:t>ward von Fitness abziehen</w:t>
+        <w:t>ward</w:t>
+      </w:r>
+      <w:proofErr w:type="spellEnd"/>
+      <w:r>
+        <w:t xml:space="preserve"> von Fitness abziehen</w:t>
       </w:r>
     </w:p>
     <w:p>
@@ -3862,7 +4149,15 @@
         </w:numPr>
       </w:pPr>
       <w:r>
-        <w:t>Standard-Konfig.:</w:t>
+        <w:t>Standard-</w:t>
+      </w:r>
+      <w:proofErr w:type="spellStart"/>
+      <w:r>
+        <w:t>Konfig</w:t>
+      </w:r>
+      <w:proofErr w:type="spellEnd"/>
+      <w:r>
+        <w:t>.:</w:t>
       </w:r>
     </w:p>
     <w:p>
@@ -3886,7 +4181,15 @@
         </w:numPr>
       </w:pPr>
       <w:r>
-        <w:t>Variations-Konfig:</w:t>
+        <w:t>Variations-</w:t>
+      </w:r>
+      <w:proofErr w:type="spellStart"/>
+      <w:r>
+        <w:t>Konfig</w:t>
+      </w:r>
+      <w:proofErr w:type="spellEnd"/>
+      <w:r>
+        <w:t>:</w:t>
       </w:r>
     </w:p>
     <w:p>
@@ -3899,6 +4202,20 @@
       </w:pPr>
       <w:r>
         <w:t>Crossing an</w:t>
+      </w:r>
+    </w:p>
+    <w:p>
+      <w:pPr>
+        <w:pStyle w:val="Listenabsatz"/>
+      </w:pPr>
+    </w:p>
+    <w:p>
+      <w:pPr>
+        <w:pStyle w:val="Listenabsatz"/>
+        <w:ind w:left="432"/>
+      </w:pPr>
+      <w:r>
+        <w:t>Aktivitätsdiagramm, Klassendiagramm</w:t>
       </w:r>
     </w:p>
     <w:p/>
@@ -3927,8 +4244,13 @@
         <w:ind w:left="720" w:hanging="720"/>
       </w:pPr>
       <w:r>
-        <w:t>4.1 Data Collecting</w:t>
-      </w:r>
+        <w:t xml:space="preserve">4.1 Data </w:t>
+      </w:r>
+      <w:proofErr w:type="spellStart"/>
+      <w:r>
+        <w:t>Collecting</w:t>
+      </w:r>
+      <w:proofErr w:type="spellEnd"/>
     </w:p>
     <w:p>
       <w:pPr>
@@ -3942,6 +4264,7 @@
         </w:rPr>
         <w:t xml:space="preserve">- </w:t>
       </w:r>
+      <w:proofErr w:type="spellStart"/>
       <w:r>
         <w:rPr>
           <w:lang w:val="en-US"/>
@@ -3960,14 +4283,37 @@
         </w:rPr>
         <w:t>en</w:t>
       </w:r>
+      <w:proofErr w:type="spellEnd"/>
     </w:p>
     <w:p>
       <w:r>
         <w:rPr>
           <w:lang w:val="en-US"/>
         </w:rPr>
-        <w:t>- inspirationen für konfigurationen</w:t>
-      </w:r>
+        <w:t xml:space="preserve">- </w:t>
+      </w:r>
+      <w:proofErr w:type="spellStart"/>
+      <w:r>
+        <w:rPr>
+          <w:lang w:val="en-US"/>
+        </w:rPr>
+        <w:t>inspirationen</w:t>
+      </w:r>
+      <w:proofErr w:type="spellEnd"/>
+      <w:r>
+        <w:rPr>
+          <w:lang w:val="en-US"/>
+        </w:rPr>
+        <w:t xml:space="preserve"> für </w:t>
+      </w:r>
+      <w:proofErr w:type="spellStart"/>
+      <w:r>
+        <w:rPr>
+          <w:lang w:val="en-US"/>
+        </w:rPr>
+        <w:t>konfigurationen</w:t>
+      </w:r>
+      <w:proofErr w:type="spellEnd"/>
     </w:p>
     <w:p>
       <w:pPr>
@@ -4034,9 +4380,11 @@
           <w:numId w:val="14"/>
         </w:numPr>
       </w:pPr>
+      <w:proofErr w:type="spellStart"/>
       <w:r>
         <w:t>RotationalFactor</w:t>
       </w:r>
+      <w:proofErr w:type="spellEnd"/>
     </w:p>
     <w:p>
       <w:pPr>
@@ -4091,9 +4439,11 @@
           <w:numId w:val="14"/>
         </w:numPr>
       </w:pPr>
+      <w:proofErr w:type="spellStart"/>
       <w:r>
         <w:t>LinearInputs</w:t>
       </w:r>
+      <w:proofErr w:type="spellEnd"/>
     </w:p>
     <w:p>
       <w:pPr>
@@ -4148,9 +4498,11 @@
           <w:numId w:val="14"/>
         </w:numPr>
       </w:pPr>
+      <w:proofErr w:type="spellStart"/>
       <w:r>
         <w:t>CrossingOn</w:t>
       </w:r>
+      <w:proofErr w:type="spellEnd"/>
     </w:p>
     <w:p>
       <w:pPr>
@@ -4205,9 +4557,11 @@
           <w:numId w:val="14"/>
         </w:numPr>
       </w:pPr>
+      <w:proofErr w:type="spellStart"/>
       <w:r>
         <w:t>AlsoPunishX</w:t>
       </w:r>
+      <w:proofErr w:type="spellEnd"/>
     </w:p>
     <w:p>
       <w:pPr>
@@ -4381,7 +4735,15 @@
     <w:p/>
     <w:p>
       <w:r>
-        <w:t>Test runs:</w:t>
+        <w:t xml:space="preserve">Test </w:t>
+      </w:r>
+      <w:proofErr w:type="spellStart"/>
+      <w:r>
+        <w:t>runs</w:t>
+      </w:r>
+      <w:proofErr w:type="spellEnd"/>
+      <w:r>
+        <w:t>:</w:t>
       </w:r>
     </w:p>
     <w:p>
@@ -4511,7 +4873,31 @@
     <w:p/>
     <w:p>
       <w:r>
-        <w:t>Am besten Abgeschnitten hat „Also Punish X“ mit einer Durchschnittlichen Maximalen Distanz von 7,187. Darunter folgt die Konfiguration „Linear Inputs“ mit einer durchschnittlichen maximalen Distanz von 6,107 und „Rotational Factor“ mit einer durchschnittlichen maximalen Distanz von ….</w:t>
+        <w:t xml:space="preserve">Am besten Abgeschnitten hat „Also </w:t>
+      </w:r>
+      <w:proofErr w:type="spellStart"/>
+      <w:r>
+        <w:t>Punish</w:t>
+      </w:r>
+      <w:proofErr w:type="spellEnd"/>
+      <w:r>
+        <w:t xml:space="preserve"> X“ mit einer Durchschnittlichen Maximalen Distanz von 7,187. Darunter folgt die Konfiguration „Linear Inputs“ mit einer durchschnittlichen maximalen Distanz von 6,107 und „</w:t>
+      </w:r>
+      <w:proofErr w:type="spellStart"/>
+      <w:r>
+        <w:t>Rotational</w:t>
+      </w:r>
+      <w:proofErr w:type="spellEnd"/>
+      <w:r>
+        <w:t xml:space="preserve"> </w:t>
+      </w:r>
+      <w:proofErr w:type="spellStart"/>
+      <w:r>
+        <w:t>Factor</w:t>
+      </w:r>
+      <w:proofErr w:type="spellEnd"/>
+      <w:r>
+        <w:t>“ mit einer durchschnittlichen maximalen Distanz von ….</w:t>
       </w:r>
       <w:r>
         <w:br/>
@@ -4577,7 +4963,15 @@
         <w:ind w:left="720" w:hanging="720"/>
       </w:pPr>
       <w:r>
-        <w:t>-Warum war Konfiguration xy am besten?</w:t>
+        <w:t xml:space="preserve">-Warum war Konfiguration </w:t>
+      </w:r>
+      <w:proofErr w:type="spellStart"/>
+      <w:r>
+        <w:t>xy</w:t>
+      </w:r>
+      <w:proofErr w:type="spellEnd"/>
+      <w:r>
+        <w:t xml:space="preserve"> am besten?</w:t>
       </w:r>
     </w:p>
     <w:p>
@@ -4595,12 +4989,12 @@
       <w:pPr>
         <w:pStyle w:val="berschrift1"/>
       </w:pPr>
-      <w:bookmarkStart w:id="9" w:name="_Toc331872784"/>
+      <w:bookmarkStart w:id="10" w:name="_Toc331872784"/>
       <w:r>
         <w:lastRenderedPageBreak/>
         <w:t>Ausblick</w:t>
       </w:r>
-      <w:bookmarkEnd w:id="9"/>
+      <w:bookmarkEnd w:id="10"/>
     </w:p>
     <w:p/>
     <w:p>
@@ -4608,7 +5002,15 @@
         <w:pStyle w:val="berschrift2"/>
       </w:pPr>
       <w:r>
-        <w:t>Als Playground   - Didaktisch, Forschend und Unterhaltend</w:t>
+        <w:t xml:space="preserve">Als </w:t>
+      </w:r>
+      <w:proofErr w:type="spellStart"/>
+      <w:r>
+        <w:t>Playground</w:t>
+      </w:r>
+      <w:proofErr w:type="spellEnd"/>
+      <w:r>
+        <w:t xml:space="preserve">   - Didaktisch, Forschend und Unterhaltend</w:t>
       </w:r>
     </w:p>
     <w:p>
@@ -4636,12 +5038,12 @@
           <w:docGrid w:linePitch="360"/>
         </w:sectPr>
       </w:pPr>
-      <w:bookmarkStart w:id="10" w:name="_Toc331872785"/>
+      <w:bookmarkStart w:id="11" w:name="_Toc331872785"/>
       <w:r>
         <w:lastRenderedPageBreak/>
         <w:t>Fazit</w:t>
       </w:r>
-      <w:bookmarkEnd w:id="10"/>
+      <w:bookmarkEnd w:id="11"/>
     </w:p>
     <w:p>
       <w:pPr>
@@ -4651,49 +5053,42 @@
           <w:numId w:val="0"/>
         </w:numPr>
       </w:pPr>
-      <w:bookmarkStart w:id="11" w:name="_Toc331872786"/>
+      <w:bookmarkStart w:id="12" w:name="_Toc331872786"/>
       <w:r>
         <w:lastRenderedPageBreak/>
         <w:t>Literaturverzeichnis</w:t>
       </w:r>
-      <w:bookmarkEnd w:id="11"/>
-    </w:p>
-    <w:p>
-      <w:pPr>
+      <w:bookmarkEnd w:id="12"/>
+    </w:p>
+    <w:p/>
+    <w:p>
+      <w:pPr>
+        <w:ind w:left="708" w:hanging="708"/>
         <w:rPr>
-          <w:rFonts w:asciiTheme="majorHAnsi" w:eastAsiaTheme="majorEastAsia" w:hAnsiTheme="majorHAnsi" w:cstheme="majorBidi"/>
-          <w:sz w:val="28"/>
-          <w:szCs w:val="28"/>
+          <w:rFonts w:ascii="SFSS1200" w:hAnsi="SFSS1200"/>
+          <w:color w:val="000000"/>
+          <w:szCs w:val="24"/>
+          <w:lang w:val="en-US"/>
         </w:rPr>
-        <w:sectPr>
-          <w:headerReference w:type="even" r:id="rId23"/>
-          <w:headerReference w:type="first" r:id="rId24"/>
-          <w:type w:val="oddPage"/>
-          <w:pgSz w:w="11906" w:h="16838" w:code="9"/>
-          <w:pgMar w:top="1701" w:right="1418" w:bottom="1134" w:left="1418" w:header="709" w:footer="709" w:gutter="851"/>
-          <w:cols w:space="708"/>
-          <w:titlePg/>
-          <w:docGrid w:linePitch="360"/>
-        </w:sectPr>
-      </w:pPr>
-      <w:r>
-        <w:br w:type="page"/>
-      </w:r>
+      </w:pPr>
+      <w:bookmarkStart w:id="13" w:name="KrieselDavid"/>
+      <w:bookmarkEnd w:id="13"/>
       <w:r>
         <w:rPr>
+          <w:rFonts w:cstheme="minorHAnsi"/>
           <w:noProof/>
           <w:lang w:eastAsia="de-DE"/>
         </w:rPr>
         <mc:AlternateContent>
           <mc:Choice Requires="wps">
             <w:drawing>
-              <wp:anchor distT="0" distB="0" distL="114300" distR="114300" simplePos="0" relativeHeight="251677696" behindDoc="0" locked="0" layoutInCell="1" allowOverlap="1" wp14:anchorId="2148FD40" wp14:editId="08284A48">
+              <wp:anchor distT="0" distB="0" distL="114300" distR="114300" simplePos="0" relativeHeight="251677696" behindDoc="0" locked="0" layoutInCell="1" allowOverlap="1" wp14:anchorId="2148FD40" wp14:editId="2A5CC771">
                 <wp:simplePos x="0" y="0"/>
-                <wp:positionH relativeFrom="column">
-                  <wp:posOffset>885190</wp:posOffset>
+                <wp:positionH relativeFrom="page">
+                  <wp:posOffset>4563663</wp:posOffset>
                 </wp:positionH>
                 <wp:positionV relativeFrom="paragraph">
-                  <wp:posOffset>1016635</wp:posOffset>
+                  <wp:posOffset>5405562</wp:posOffset>
                 </wp:positionV>
                 <wp:extent cx="3275462" cy="2074459"/>
                 <wp:effectExtent l="19050" t="704850" r="39370" b="40640"/>
@@ -4778,7 +5173,7 @@
           </mc:Choice>
           <mc:Fallback>
             <w:pict>
-              <v:shape w14:anchorId="2148FD40" id="Wolkenförmige Legende 11" o:spid="_x0000_s1031" type="#_x0000_t106" style="position:absolute;left:0;text-align:left;margin-left:69.7pt;margin-top:80.05pt;width:257.9pt;height:163.35pt;z-index:251677696;visibility:visible;mso-wrap-style:square;mso-width-percent:0;mso-height-percent:0;mso-wrap-distance-left:9pt;mso-wrap-distance-top:0;mso-wrap-distance-right:9pt;mso-wrap-distance-bottom:0;mso-position-horizontal:absolute;mso-position-horizontal-relative:text;mso-position-vertical:absolute;mso-position-vertical-relative:text;mso-width-percent:0;mso-height-percent:0;mso-width-relative:margin;mso-height-relative:margin;v-text-anchor:middle" o:gfxdata="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" adj="2435,-6650" fillcolor="white [3212]" strokecolor="red" strokeweight="2pt">
+              <v:shape w14:anchorId="2148FD40" id="Wolkenförmige Legende 11" o:spid="_x0000_s1031" type="#_x0000_t106" style="position:absolute;left:0;text-align:left;margin-left:359.35pt;margin-top:425.65pt;width:257.9pt;height:163.35pt;z-index:251677696;visibility:visible;mso-wrap-style:square;mso-width-percent:0;mso-height-percent:0;mso-wrap-distance-left:9pt;mso-wrap-distance-top:0;mso-wrap-distance-right:9pt;mso-wrap-distance-bottom:0;mso-position-horizontal:absolute;mso-position-horizontal-relative:page;mso-position-vertical:absolute;mso-position-vertical-relative:text;mso-width-percent:0;mso-height-percent:0;mso-width-relative:margin;mso-height-relative:margin;v-text-anchor:middle" o:gfxdata="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" adj="2435,-6650" fillcolor="white [3212]" strokecolor="red" strokeweight="2pt">
                 <v:textbox>
                   <w:txbxContent>
                     <w:p>
@@ -4797,10 +5192,100 @@
                     </w:p>
                   </w:txbxContent>
                 </v:textbox>
+                <w10:wrap anchorx="page"/>
               </v:shape>
             </w:pict>
           </mc:Fallback>
         </mc:AlternateContent>
+      </w:r>
+      <w:r>
+        <w:rPr>
+          <w:rStyle w:val="fontstyle01"/>
+          <w:rFonts w:asciiTheme="minorHAnsi" w:hAnsiTheme="minorHAnsi" w:cstheme="minorHAnsi"/>
+          <w:lang w:val="en-US"/>
+        </w:rPr>
+        <w:t>[1]</w:t>
+      </w:r>
+      <w:r>
+        <w:rPr>
+          <w:rStyle w:val="fontstyle01"/>
+          <w:lang w:val="en-US"/>
+        </w:rPr>
+        <w:t xml:space="preserve"> </w:t>
+      </w:r>
+      <w:r>
+        <w:rPr>
+          <w:lang w:val="en-US"/>
+        </w:rPr>
+        <w:t xml:space="preserve">R. E. </w:t>
+      </w:r>
+      <w:proofErr w:type="spellStart"/>
+      <w:r>
+        <w:rPr>
+          <w:lang w:val="en-US"/>
+        </w:rPr>
+        <w:t>Uhrig</w:t>
+      </w:r>
+      <w:proofErr w:type="spellEnd"/>
+      <w:r>
+        <w:rPr>
+          <w:lang w:val="en-US"/>
+        </w:rPr>
+        <w:t xml:space="preserve">, "Introduction to artificial neural networks," Proceedings of IECON '95 - 21st Annual Conference on IEEE Industrial Electronics, Orlando, FL, USA, 1995, pp. 33-37 vol.1, </w:t>
+      </w:r>
+      <w:proofErr w:type="spellStart"/>
+      <w:r>
+        <w:rPr>
+          <w:lang w:val="en-US"/>
+        </w:rPr>
+        <w:t>doi</w:t>
+      </w:r>
+      <w:proofErr w:type="spellEnd"/>
+      <w:r>
+        <w:rPr>
+          <w:lang w:val="en-US"/>
+        </w:rPr>
+        <w:t>: 10.1109/IECON.1995.483329.</w:t>
+      </w:r>
+    </w:p>
+    <w:p>
+      <w:pPr>
+        <w:sectPr>
+          <w:headerReference w:type="even" r:id="rId23"/>
+          <w:headerReference w:type="first" r:id="rId24"/>
+          <w:type w:val="oddPage"/>
+          <w:pgSz w:w="11906" w:h="16838" w:code="9"/>
+          <w:pgMar w:top="1701" w:right="1418" w:bottom="1134" w:left="1418" w:header="709" w:footer="709" w:gutter="851"/>
+          <w:cols w:space="708"/>
+          <w:titlePg/>
+          <w:docGrid w:linePitch="360"/>
+        </w:sectPr>
+      </w:pPr>
+      <w:r>
+        <w:t>[2]</w:t>
+      </w:r>
+      <w:r>
+        <w:t xml:space="preserve"> </w:t>
+      </w:r>
+      <w:r>
+        <w:t xml:space="preserve">Larsen R. Nervensystem. Anästhesie und Intensivmedizin für die Fachpflege. 2016 Jun 14:13–25. German. </w:t>
+      </w:r>
+      <w:proofErr w:type="spellStart"/>
+      <w:r>
+        <w:t>doi</w:t>
+      </w:r>
+      <w:proofErr w:type="spellEnd"/>
+      <w:r>
+        <w:t>: 10.1007/978-3-662-50444-4_2. PMCID: PMC7531560.</w:t>
+      </w:r>
+      <w:r>
+        <w:t xml:space="preserve"> </w:t>
+      </w:r>
+      <w:r>
+        <w:rPr>
+          <w:lang w:val="en-US"/>
+        </w:rPr>
+        <w:br w:type="page"/>
       </w:r>
     </w:p>
     <w:p>
@@ -4812,12 +5297,12 @@
         </w:numPr>
         <w:ind w:left="360" w:hanging="360"/>
       </w:pPr>
-      <w:bookmarkStart w:id="12" w:name="_Toc331872787"/>
+      <w:bookmarkStart w:id="14" w:name="_Toc331872787"/>
       <w:r>
         <w:lastRenderedPageBreak/>
         <w:t>Stichwortverzeichnis</w:t>
       </w:r>
-      <w:bookmarkEnd w:id="12"/>
+      <w:bookmarkEnd w:id="14"/>
     </w:p>
     <w:p/>
     <w:p>
@@ -4955,15 +5440,29 @@
           </mc:Fallback>
         </mc:AlternateContent>
       </w:r>
-      <w:fldSimple w:instr=" INDEX \e &quot; &quot; \c &quot;2&quot; \z &quot;1031&quot; ">
-        <w:r>
-          <w:rPr>
-            <w:b/>
-            <w:noProof/>
-          </w:rPr>
-          <w:t>Keine Indexeinträge gefunden.</w:t>
-        </w:r>
-      </w:fldSimple>
+      <w:r>
+        <w:fldChar w:fldCharType="begin"/>
+      </w:r>
+      <w:r>
+        <w:instrText xml:space="preserve"> INDEX \e " " \c "2" \z "1031" </w:instrText>
+      </w:r>
+      <w:r>
+        <w:fldChar w:fldCharType="separate"/>
+      </w:r>
+      <w:r>
+        <w:rPr>
+          <w:b/>
+          <w:noProof/>
+        </w:rPr>
+        <w:t>Keine Indexeinträge gefunden.</w:t>
+      </w:r>
+      <w:r>
+        <w:rPr>
+          <w:b/>
+          <w:noProof/>
+        </w:rPr>
+        <w:fldChar w:fldCharType="end"/>
+      </w:r>
     </w:p>
     <w:p>
       <w:pPr>
@@ -4974,35 +5473,44 @@
         </w:numPr>
         <w:ind w:left="360" w:hanging="360"/>
       </w:pPr>
-      <w:bookmarkStart w:id="13" w:name="_Toc331872788"/>
+      <w:bookmarkStart w:id="15" w:name="_Toc331872788"/>
       <w:r>
         <w:lastRenderedPageBreak/>
         <w:t>Eidesstattliche Erklärung</w:t>
       </w:r>
-      <w:bookmarkEnd w:id="13"/>
-    </w:p>
-    <w:p>
-      <w:r>
-        <w:t xml:space="preserve">Ich versichere, dass ich die vorstehende Arbeit selbständig verfasst und hierzu </w:t>
-      </w:r>
-      <w:r>
-        <w:t>k</w:t>
-      </w:r>
-      <w:r>
-        <w:t>eine anderen als die angegebenen Hilfsmittel verwendet habe. Alle Stellen der Arbeit die wörtlich oder sinngemäß aus fremden Quellen entnommen wurden, sind als solche kenntlich gemacht.</w:t>
-      </w:r>
-    </w:p>
-    <w:p>
-      <w:r>
-        <w:t>Die Arbeit wurde bisher in gleicher oder ähnlicher Form in keinem anderen Studiengang als Prüfungsleistung vorgelegt oder an anderer Stelle veröffentlicht.</w:t>
-      </w:r>
-    </w:p>
-    <w:p>
-      <w:r>
-        <w:t>Ich bin mir bewusst, dass eine falsche Erklärung rechtliche Folgen haben kann.</w:t>
-      </w:r>
-    </w:p>
-    <w:p/>
+      <w:bookmarkEnd w:id="15"/>
+    </w:p>
+    <w:p>
+      <w:r>
+        <w:rPr>
+          <w:rFonts w:ascii="Arial" w:hAnsi="Arial" w:cs="Arial"/>
+          <w:sz w:val="27"/>
+          <w:szCs w:val="27"/>
+          <w:shd w:val="clear" w:color="auto" w:fill="FFFFFF"/>
+        </w:rPr>
+        <w:t xml:space="preserve">Ich erkläre hiermit an Eides statt, dass ich die vorliegende Thesis selbständig und ohne unzulässige fremde Hilfe angefertigt habe. Alle verwendeten Quellen und Hilfsmittel sind angegeben. Der Einsatz von KI-Anwendungen ist dem betreffenden </w:t>
+      </w:r>
+      <w:proofErr w:type="spellStart"/>
+      <w:r>
+        <w:rPr>
+          <w:rFonts w:ascii="Arial" w:hAnsi="Arial" w:cs="Arial"/>
+          <w:sz w:val="27"/>
+          <w:szCs w:val="27"/>
+          <w:shd w:val="clear" w:color="auto" w:fill="FFFFFF"/>
+        </w:rPr>
+        <w:t>Thesisteil</w:t>
+      </w:r>
+      <w:proofErr w:type="spellEnd"/>
+      <w:r>
+        <w:rPr>
+          <w:rFonts w:ascii="Arial" w:hAnsi="Arial" w:cs="Arial"/>
+          <w:sz w:val="27"/>
+          <w:szCs w:val="27"/>
+          <w:shd w:val="clear" w:color="auto" w:fill="FFFFFF"/>
+        </w:rPr>
+        <w:t>, der Art sowie dem Umfang nach detailliert benannt.</w:t>
+      </w:r>
+    </w:p>
     <w:p>
       <w:r>
         <w:t>____________________________________</w:t>
@@ -5156,7 +5664,7 @@
           <w:numId w:val="4"/>
         </w:numPr>
       </w:pPr>
-      <w:bookmarkStart w:id="14" w:name="_Toc331872789"/>
+      <w:bookmarkStart w:id="16" w:name="_Toc331872789"/>
       <w:r>
         <w:lastRenderedPageBreak/>
         <w:t>[</w:t>
@@ -5167,7 +5675,7 @@
       <w:r>
         <w:t>]</w:t>
       </w:r>
-      <w:bookmarkEnd w:id="14"/>
+      <w:bookmarkEnd w:id="16"/>
     </w:p>
     <w:p>
       <w:pPr>
@@ -5565,7 +6073,7 @@
         <w:rPr>
           <w:noProof/>
         </w:rPr>
-        <w:t>6</w:t>
+        <w:t>8</w:t>
       </w:r>
     </w:fldSimple>
     <w:r>
@@ -5576,7 +6084,7 @@
         <w:rPr>
           <w:noProof/>
         </w:rPr>
-        <w:t>[Eigene Kapitel] Auswertung und Diskussion</w:t>
+        <w:t>Fazit</w:t>
       </w:r>
     </w:fldSimple>
     <w:r>
@@ -5645,7 +6153,7 @@
         <w:rPr>
           <w:noProof/>
         </w:rPr>
-        <w:t>Fazit</w:t>
+        <w:t>Eidesstattliche Erklärung</w:t>
       </w:r>
     </w:fldSimple>
   </w:p>
@@ -5666,7 +6174,7 @@
         <w:rPr>
           <w:noProof/>
         </w:rPr>
-        <w:t>Fazit</w:t>
+        <w:t>Stichwortverzeichnis</w:t>
       </w:r>
     </w:fldSimple>
     <w:r>
@@ -7968,6 +8476,7 @@
   <w:style w:type="character" w:default="1" w:styleId="Absatz-Standardschriftart">
     <w:name w:val="Default Paragraph Font"/>
     <w:uiPriority w:val="1"/>
+    <w:semiHidden/>
     <w:unhideWhenUsed/>
   </w:style>
   <w:style w:type="table" w:default="1" w:styleId="NormaleTabelle">
@@ -8456,6 +8965,60 @@
       <w:contextualSpacing/>
     </w:pPr>
   </w:style>
+  <w:style w:type="character" w:customStyle="1" w:styleId="fontstyle01">
+    <w:name w:val="fontstyle01"/>
+    <w:basedOn w:val="Absatz-Standardschriftart"/>
+    <w:rsid w:val="003C784F"/>
+    <w:rPr>
+      <w:rFonts w:ascii="SFSS1200" w:hAnsi="SFSS1200" w:hint="default"/>
+      <w:b w:val="0"/>
+      <w:bCs w:val="0"/>
+      <w:i w:val="0"/>
+      <w:iCs w:val="0"/>
+      <w:color w:val="000000"/>
+      <w:sz w:val="24"/>
+      <w:szCs w:val="24"/>
+    </w:rPr>
+  </w:style>
+  <w:style w:type="character" w:customStyle="1" w:styleId="fontstyle21">
+    <w:name w:val="fontstyle21"/>
+    <w:basedOn w:val="Absatz-Standardschriftart"/>
+    <w:rsid w:val="003C784F"/>
+    <w:rPr>
+      <w:rFonts w:ascii="SFSI1200" w:hAnsi="SFSI1200" w:hint="default"/>
+      <w:b w:val="0"/>
+      <w:bCs w:val="0"/>
+      <w:i/>
+      <w:iCs/>
+      <w:color w:val="000000"/>
+      <w:sz w:val="24"/>
+      <w:szCs w:val="24"/>
+    </w:rPr>
+  </w:style>
+  <w:style w:type="character" w:styleId="NichtaufgelsteErwhnung">
+    <w:name w:val="Unresolved Mention"/>
+    <w:basedOn w:val="Absatz-Standardschriftart"/>
+    <w:uiPriority w:val="99"/>
+    <w:semiHidden/>
+    <w:unhideWhenUsed/>
+    <w:rsid w:val="00007B98"/>
+    <w:rPr>
+      <w:color w:val="605E5C"/>
+      <w:shd w:val="clear" w:color="auto" w:fill="E1DFDD"/>
+    </w:rPr>
+  </w:style>
+  <w:style w:type="character" w:styleId="BesuchterLink">
+    <w:name w:val="FollowedHyperlink"/>
+    <w:basedOn w:val="Absatz-Standardschriftart"/>
+    <w:uiPriority w:val="99"/>
+    <w:semiHidden/>
+    <w:unhideWhenUsed/>
+    <w:rsid w:val="00007B98"/>
+    <w:rPr>
+      <w:color w:val="800080" w:themeColor="followedHyperlink"/>
+      <w:u w:val="single"/>
+    </w:rPr>
+  </w:style>
 </w:styles>
 </file>
 

</xml_diff>

<commit_message>
update(Thesis): added new sources, Thesis Grundlagen 2.1 finished 2.2 basics finished
</commit_message>
<xml_diff>
--- a/Documents/Thesis.docx
+++ b/Documents/Thesis.docx
@@ -2650,14 +2650,18 @@
                 <w:lang w:eastAsia="de-DE"/>
               </w:rPr>
             </w:pPr>
-            <w:proofErr w:type="spellStart"/>
             <w:r>
               <w:rPr>
                 <w:lang w:eastAsia="de-DE"/>
               </w:rPr>
-              <w:t>ZMax</w:t>
+              <w:t>ZM</w:t>
             </w:r>
-            <w:proofErr w:type="spellEnd"/>
+            <w:r>
+              <w:rPr>
+                <w:lang w:eastAsia="de-DE"/>
+              </w:rPr>
+              <w:t>AX</w:t>
+            </w:r>
           </w:p>
         </w:tc>
         <w:tc>
@@ -2784,6 +2788,12 @@
                 <w:lang w:eastAsia="de-DE"/>
               </w:rPr>
             </w:pPr>
+            <w:r>
+              <w:rPr>
+                <w:lang w:eastAsia="de-DE"/>
+              </w:rPr>
+              <w:t>DNN</w:t>
+            </w:r>
           </w:p>
         </w:tc>
         <w:tc>
@@ -2796,6 +2806,40 @@
                 <w:lang w:eastAsia="de-DE"/>
               </w:rPr>
             </w:pPr>
+            <w:r>
+              <w:rPr>
+                <w:lang w:eastAsia="de-DE"/>
+              </w:rPr>
+              <w:t xml:space="preserve">Tiefes künstliches Neuronales Netzwerk (Deep </w:t>
+            </w:r>
+            <w:proofErr w:type="spellStart"/>
+            <w:r>
+              <w:rPr>
+                <w:lang w:eastAsia="de-DE"/>
+              </w:rPr>
+              <w:t>Artificial</w:t>
+            </w:r>
+            <w:proofErr w:type="spellEnd"/>
+            <w:r>
+              <w:rPr>
+                <w:lang w:eastAsia="de-DE"/>
+              </w:rPr>
+              <w:t xml:space="preserve"> </w:t>
+            </w:r>
+            <w:proofErr w:type="spellStart"/>
+            <w:r>
+              <w:rPr>
+                <w:lang w:eastAsia="de-DE"/>
+              </w:rPr>
+              <w:t>Neural</w:t>
+            </w:r>
+            <w:proofErr w:type="spellEnd"/>
+            <w:r>
+              <w:rPr>
+                <w:lang w:eastAsia="de-DE"/>
+              </w:rPr>
+              <w:t xml:space="preserve"> Network)</w:t>
+            </w:r>
           </w:p>
         </w:tc>
       </w:tr>
@@ -2990,7 +3034,18 @@
         <w:t xml:space="preserve"> Konfigurationen und Parameter </w:t>
       </w:r>
       <w:r>
-        <w:t xml:space="preserve">des NEAT-Algorithmus‘, die Inputs/Sensoren, (Outputs), </w:t>
+        <w:t xml:space="preserve">des </w:t>
+      </w:r>
+      <w:hyperlink w:anchor="_Abkürzungsverzeichnis" w:history="1">
+        <w:r>
+          <w:rPr>
+            <w:rStyle w:val="Hyperlink"/>
+          </w:rPr>
+          <w:t>NEAT</w:t>
+        </w:r>
+      </w:hyperlink>
+      <w:r>
+        <w:t xml:space="preserve">-Algorithmus‘, die Inputs/Sensoren, (Outputs), </w:t>
       </w:r>
       <w:proofErr w:type="spellStart"/>
       <w:r>
@@ -2998,7 +3053,13 @@
       </w:r>
       <w:proofErr w:type="spellEnd"/>
       <w:r>
-        <w:t>, Fitness-Funktion und Hyperparameter betreffen untersucht</w:t>
+        <w:t>, Fitness-Funktion und Hyperparameter betreffen</w:t>
+      </w:r>
+      <w:r>
+        <w:t>,</w:t>
+      </w:r>
+      <w:r>
+        <w:t xml:space="preserve"> untersucht</w:t>
       </w:r>
       <w:r>
         <w:t>.</w:t>
@@ -3008,11 +3069,9 @@
       <w:r>
         <w:t xml:space="preserve">Des </w:t>
       </w:r>
-      <w:proofErr w:type="spellStart"/>
-      <w:r>
-        <w:t>weiteren</w:t>
-      </w:r>
-      <w:proofErr w:type="spellEnd"/>
+      <w:r>
+        <w:t>Weiteren</w:t>
+      </w:r>
       <w:r>
         <w:t xml:space="preserve"> wird ein Editor implementiert, in dem Kreaturen benutzerdefiniert gebaut und anschließend mit ihnen die Simulation gestartet werden können. Die Kreaturen werden aus Knochen,</w:t>
       </w:r>
@@ -3058,11 +3117,26 @@
       <w:r>
         <w:t xml:space="preserve">Ziel dieser Thesis ist es, herauszufinden, welche Konfigurationen bei mehreren sich signifikant voneinander unterscheidenden Kreaturen im KGS zu dem besten Lernerfolg führt. Dieser wird an dem Durchschnitt der </w:t>
       </w:r>
-      <w:proofErr w:type="spellStart"/>
-      <w:r>
-        <w:t>ZMax</w:t>
-      </w:r>
-      <w:proofErr w:type="spellEnd"/>
+      <w:hyperlink w:anchor="_Abkürzungsverzeichnis" w:history="1">
+        <w:r>
+          <w:rPr>
+            <w:rStyle w:val="Hyperlink"/>
+          </w:rPr>
+          <w:t>ZM</w:t>
+        </w:r>
+        <w:r>
+          <w:rPr>
+            <w:rStyle w:val="Hyperlink"/>
+          </w:rPr>
+          <w:t>A</w:t>
+        </w:r>
+        <w:r>
+          <w:rPr>
+            <w:rStyle w:val="Hyperlink"/>
+          </w:rPr>
+          <w:t>X</w:t>
+        </w:r>
+      </w:hyperlink>
       <w:r>
         <w:t>‘ über die verschiedenen Kreaturen</w:t>
       </w:r>
@@ -3086,13 +3160,20 @@
       <w:r>
         <w:t xml:space="preserve">Auch soll die Frage beantwortet werden, ob es möglich ist, einen Editor zu </w:t>
       </w:r>
-      <w:proofErr w:type="spellStart"/>
-      <w:r>
-        <w:t>Realisieren</w:t>
-      </w:r>
-      <w:proofErr w:type="spellEnd"/>
-      <w:r>
-        <w:t>, indem lauflernfähige dreidimensionale Kreaturen benutzerdefiniert erstellt werden können.</w:t>
+      <w:r>
+        <w:t>realisieren</w:t>
+      </w:r>
+      <w:r>
+        <w:t>, in</w:t>
+      </w:r>
+      <w:r>
+        <w:t xml:space="preserve"> </w:t>
+      </w:r>
+      <w:r>
+        <w:t>dem dreidimensionale Kreaturen benutzerdefiniert erstellt werden können</w:t>
+      </w:r>
+      <w:r>
+        <w:t>, die ohne weitere Eingriffe des Nutzers lernen zu Laufen.</w:t>
       </w:r>
     </w:p>
     <w:p>
@@ -3122,7 +3203,16 @@
         <w:t xml:space="preserve"> sind</w:t>
       </w:r>
       <w:r>
-        <w:t xml:space="preserve"> Systeme, die von der Art der Problemlösung des menschlichen Gehirns inspiriert sind. Wie in seinem künstlichen Replikat, befinden sich im menschlichen Gehirn eine Vielzahl miteinander verbundener Neuronen. Künstliche</w:t>
+        <w:t xml:space="preserve"> Systeme, die von der Art der Problemlösung des menschlichen Gehirns inspiriert sind. Wie in seinem künstlichen Replikat, befinden sich im menschlichen Gehirn eine Vielzahl miteinander verbundener Neuronen</w:t>
+      </w:r>
+      <w:r>
+        <w:t xml:space="preserve"> [1]</w:t>
+      </w:r>
+      <w:r>
+        <w:t>.</w:t>
+      </w:r>
+      <w:r>
+        <w:t xml:space="preserve"> Künstliche</w:t>
       </w:r>
       <w:r>
         <w:t xml:space="preserve">, digitale </w:t>
@@ -3131,32 +3221,921 @@
         <w:t xml:space="preserve">Neuronen </w:t>
       </w:r>
       <w:r>
-        <w:t xml:space="preserve">stellen biologische Neuronen in der Funktionsweise ihrer Dendriten </w:t>
-      </w:r>
-    </w:p>
-    <w:p>
-      <w:r>
-        <w:t xml:space="preserve">2.2 </w:t>
-      </w:r>
-      <w:r>
-        <w:t xml:space="preserve">Genetische Algorithmen/ </w:t>
-      </w:r>
-      <w:r>
-        <w:t>NE</w:t>
-      </w:r>
-      <w:r>
-        <w:t>A</w:t>
-      </w:r>
-      <w:r>
-        <w:t>T</w:t>
-      </w:r>
-    </w:p>
-    <w:p>
-      <w:r>
-        <w:t xml:space="preserve">2.2.0 Minimal </w:t>
+        <w:t>stellen biologische Neuronen</w:t>
+      </w:r>
+      <w:r>
+        <w:t>, auch Nervenzellen genannt [2]</w:t>
+      </w:r>
+      <w:r>
+        <w:t>,</w:t>
+      </w:r>
+      <w:r>
+        <w:t xml:space="preserve"> in der Funktionsweise ihrer Dendriten </w:t>
+      </w:r>
+      <w:r>
+        <w:t>und Axone nach</w:t>
+      </w:r>
+      <w:r>
+        <w:t xml:space="preserve">, indem sie mehrere Eingänge (von nun an als „Inputs“ bezeichnet) </w:t>
+      </w:r>
+      <w:r>
+        <w:t>mit jeweiligen Gewichten</w:t>
+      </w:r>
+      <w:r>
+        <w:t xml:space="preserve"> verrechnen und zu einem Ausgang (von nun an als „Output“ bezeichnet) zusammenfassen</w:t>
+      </w:r>
+      <w:r>
+        <w:t>.</w:t>
+      </w:r>
+    </w:p>
+    <w:p>
+      <w:r>
+        <w:rPr>
+          <w:noProof/>
+        </w:rPr>
+        <mc:AlternateContent>
+          <mc:Choice Requires="wps">
+            <w:drawing>
+              <wp:anchor distT="0" distB="0" distL="114300" distR="114300" simplePos="0" relativeHeight="251683840" behindDoc="0" locked="0" layoutInCell="1" allowOverlap="1" wp14:anchorId="4B80979C" wp14:editId="24E410FF">
+                <wp:simplePos x="0" y="0"/>
+                <wp:positionH relativeFrom="column">
+                  <wp:posOffset>2972435</wp:posOffset>
+                </wp:positionH>
+                <wp:positionV relativeFrom="paragraph">
+                  <wp:posOffset>1901825</wp:posOffset>
+                </wp:positionV>
+                <wp:extent cx="2397760" cy="635"/>
+                <wp:effectExtent l="0" t="0" r="0" b="0"/>
+                <wp:wrapSquare wrapText="bothSides"/>
+                <wp:docPr id="22" name="Textfeld 22"/>
+                <wp:cNvGraphicFramePr/>
+                <a:graphic xmlns:a="http://schemas.openxmlformats.org/drawingml/2006/main">
+                  <a:graphicData uri="http://schemas.microsoft.com/office/word/2010/wordprocessingShape">
+                    <wps:wsp>
+                      <wps:cNvSpPr txBox="1"/>
+                      <wps:spPr>
+                        <a:xfrm>
+                          <a:off x="0" y="0"/>
+                          <a:ext cx="2397760" cy="635"/>
+                        </a:xfrm>
+                        <a:prstGeom prst="rect">
+                          <a:avLst/>
+                        </a:prstGeom>
+                        <a:solidFill>
+                          <a:prstClr val="white"/>
+                        </a:solidFill>
+                        <a:ln>
+                          <a:noFill/>
+                        </a:ln>
+                      </wps:spPr>
+                      <wps:txbx>
+                        <w:txbxContent>
+                          <w:p>
+                            <w:pPr>
+                              <w:pStyle w:val="Beschriftung"/>
+                              <w:rPr>
+                                <w:i/>
+                                <w:iCs/>
+                                <w:noProof/>
+                              </w:rPr>
+                            </w:pPr>
+                            <w:r>
+                              <w:rPr>
+                                <w:i/>
+                                <w:iCs/>
+                              </w:rPr>
+                              <w:t xml:space="preserve">Abbildung </w:t>
+                            </w:r>
+                            <w:r>
+                              <w:rPr>
+                                <w:i/>
+                                <w:iCs/>
+                              </w:rPr>
+                              <w:fldChar w:fldCharType="begin"/>
+                            </w:r>
+                            <w:r>
+                              <w:rPr>
+                                <w:i/>
+                                <w:iCs/>
+                              </w:rPr>
+                              <w:instrText xml:space="preserve"> STYLEREF 1 \s </w:instrText>
+                            </w:r>
+                            <w:r>
+                              <w:rPr>
+                                <w:i/>
+                                <w:iCs/>
+                              </w:rPr>
+                              <w:fldChar w:fldCharType="separate"/>
+                            </w:r>
+                            <w:r>
+                              <w:rPr>
+                                <w:i/>
+                                <w:iCs/>
+                                <w:noProof/>
+                              </w:rPr>
+                              <w:t>2</w:t>
+                            </w:r>
+                            <w:r>
+                              <w:rPr>
+                                <w:i/>
+                                <w:iCs/>
+                              </w:rPr>
+                              <w:fldChar w:fldCharType="end"/>
+                            </w:r>
+                            <w:r>
+                              <w:rPr>
+                                <w:i/>
+                                <w:iCs/>
+                              </w:rPr>
+                              <w:t>.</w:t>
+                            </w:r>
+                            <w:r>
+                              <w:rPr>
+                                <w:i/>
+                                <w:iCs/>
+                              </w:rPr>
+                              <w:t>1</w:t>
+                            </w:r>
+                            <w:r>
+                              <w:rPr>
+                                <w:i/>
+                                <w:iCs/>
+                              </w:rPr>
+                              <w:t>: Auszug aus [3]</w:t>
+                            </w:r>
+                          </w:p>
+                        </w:txbxContent>
+                      </wps:txbx>
+                      <wps:bodyPr rot="0" spcFirstLastPara="0" vertOverflow="overflow" horzOverflow="overflow" vert="horz" wrap="square" lIns="0" tIns="0" rIns="0" bIns="0" numCol="1" spcCol="0" rtlCol="0" fromWordArt="0" anchor="t" anchorCtr="0" forceAA="0" compatLnSpc="1">
+                        <a:prstTxWarp prst="textNoShape">
+                          <a:avLst/>
+                        </a:prstTxWarp>
+                        <a:spAutoFit/>
+                      </wps:bodyPr>
+                    </wps:wsp>
+                  </a:graphicData>
+                </a:graphic>
+              </wp:anchor>
+            </w:drawing>
+          </mc:Choice>
+          <mc:Fallback>
+            <w:pict>
+              <v:shapetype w14:anchorId="4B80979C" id="_x0000_t202" coordsize="21600,21600" o:spt="202" path="m,l,21600r21600,l21600,xe">
+                <v:stroke joinstyle="miter"/>
+                <v:path gradientshapeok="t" o:connecttype="rect"/>
+              </v:shapetype>
+              <v:shape id="Textfeld 22" o:spid="_x0000_s1031" type="#_x0000_t202" style="position:absolute;left:0;text-align:left;margin-left:234.05pt;margin-top:149.75pt;width:188.8pt;height:.05pt;z-index:251683840;visibility:visible;mso-wrap-style:square;mso-wrap-distance-left:9pt;mso-wrap-distance-top:0;mso-wrap-distance-right:9pt;mso-wrap-distance-bottom:0;mso-position-horizontal:absolute;mso-position-horizontal-relative:text;mso-position-vertical:absolute;mso-position-vertical-relative:text;v-text-anchor:top" o:gfxdata="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" stroked="f">
+                <v:textbox style="mso-fit-shape-to-text:t" inset="0,0,0,0">
+                  <w:txbxContent>
+                    <w:p>
+                      <w:pPr>
+                        <w:pStyle w:val="Beschriftung"/>
+                        <w:rPr>
+                          <w:i/>
+                          <w:iCs/>
+                          <w:noProof/>
+                        </w:rPr>
+                      </w:pPr>
+                      <w:r>
+                        <w:rPr>
+                          <w:i/>
+                          <w:iCs/>
+                        </w:rPr>
+                        <w:t xml:space="preserve">Abbildung </w:t>
+                      </w:r>
+                      <w:r>
+                        <w:rPr>
+                          <w:i/>
+                          <w:iCs/>
+                        </w:rPr>
+                        <w:fldChar w:fldCharType="begin"/>
+                      </w:r>
+                      <w:r>
+                        <w:rPr>
+                          <w:i/>
+                          <w:iCs/>
+                        </w:rPr>
+                        <w:instrText xml:space="preserve"> STYLEREF 1 \s </w:instrText>
+                      </w:r>
+                      <w:r>
+                        <w:rPr>
+                          <w:i/>
+                          <w:iCs/>
+                        </w:rPr>
+                        <w:fldChar w:fldCharType="separate"/>
+                      </w:r>
+                      <w:r>
+                        <w:rPr>
+                          <w:i/>
+                          <w:iCs/>
+                          <w:noProof/>
+                        </w:rPr>
+                        <w:t>2</w:t>
+                      </w:r>
+                      <w:r>
+                        <w:rPr>
+                          <w:i/>
+                          <w:iCs/>
+                        </w:rPr>
+                        <w:fldChar w:fldCharType="end"/>
+                      </w:r>
+                      <w:r>
+                        <w:rPr>
+                          <w:i/>
+                          <w:iCs/>
+                        </w:rPr>
+                        <w:t>.</w:t>
+                      </w:r>
+                      <w:r>
+                        <w:rPr>
+                          <w:i/>
+                          <w:iCs/>
+                        </w:rPr>
+                        <w:t>1</w:t>
+                      </w:r>
+                      <w:r>
+                        <w:rPr>
+                          <w:i/>
+                          <w:iCs/>
+                        </w:rPr>
+                        <w:t>: Auszug aus [3]</w:t>
+                      </w:r>
+                    </w:p>
+                  </w:txbxContent>
+                </v:textbox>
+                <w10:wrap type="square"/>
+              </v:shape>
+            </w:pict>
+          </mc:Fallback>
+        </mc:AlternateContent>
+      </w:r>
+      <w:r>
+        <w:rPr>
+          <w:noProof/>
+        </w:rPr>
+        <w:drawing>
+          <wp:anchor distT="0" distB="0" distL="114300" distR="114300" simplePos="0" relativeHeight="251679744" behindDoc="0" locked="0" layoutInCell="1" allowOverlap="1" wp14:anchorId="4B945DCF" wp14:editId="23015261">
+            <wp:simplePos x="0" y="0"/>
+            <wp:positionH relativeFrom="margin">
+              <wp:posOffset>2973262</wp:posOffset>
+            </wp:positionH>
+            <wp:positionV relativeFrom="paragraph">
+              <wp:posOffset>81627</wp:posOffset>
+            </wp:positionV>
+            <wp:extent cx="2397760" cy="1781175"/>
+            <wp:effectExtent l="0" t="0" r="2540" b="9525"/>
+            <wp:wrapSquare wrapText="bothSides"/>
+            <wp:docPr id="7" name="Grafik 7"/>
+            <wp:cNvGraphicFramePr>
+              <a:graphicFrameLocks xmlns:a="http://schemas.openxmlformats.org/drawingml/2006/main" noChangeAspect="1"/>
+            </wp:cNvGraphicFramePr>
+            <a:graphic xmlns:a="http://schemas.openxmlformats.org/drawingml/2006/main">
+              <a:graphicData uri="http://schemas.openxmlformats.org/drawingml/2006/picture">
+                <pic:pic xmlns:pic="http://schemas.openxmlformats.org/drawingml/2006/picture">
+                  <pic:nvPicPr>
+                    <pic:cNvPr id="0" name="Picture 1"/>
+                    <pic:cNvPicPr>
+                      <a:picLocks noChangeAspect="1" noChangeArrowheads="1"/>
+                    </pic:cNvPicPr>
+                  </pic:nvPicPr>
+                  <pic:blipFill>
+                    <a:blip r:embed="rId14" cstate="print">
+                      <a:extLst>
+                        <a:ext uri="{28A0092B-C50C-407E-A947-70E740481C1C}">
+                          <a14:useLocalDpi xmlns:a14="http://schemas.microsoft.com/office/drawing/2010/main" val="0"/>
+                        </a:ext>
+                      </a:extLst>
+                    </a:blip>
+                    <a:srcRect/>
+                    <a:stretch>
+                      <a:fillRect/>
+                    </a:stretch>
+                  </pic:blipFill>
+                  <pic:spPr bwMode="auto">
+                    <a:xfrm>
+                      <a:off x="0" y="0"/>
+                      <a:ext cx="2397760" cy="1781175"/>
+                    </a:xfrm>
+                    <a:prstGeom prst="rect">
+                      <a:avLst/>
+                    </a:prstGeom>
+                    <a:noFill/>
+                    <a:ln>
+                      <a:noFill/>
+                    </a:ln>
+                  </pic:spPr>
+                </pic:pic>
+              </a:graphicData>
+            </a:graphic>
+          </wp:anchor>
+        </w:drawing>
+      </w:r>
+      <w:r>
+        <w:t xml:space="preserve">Die Gewichte </w:t>
+      </w:r>
+      <w:r>
+        <w:t xml:space="preserve">eines Neurons </w:t>
+      </w:r>
+      <w:r>
+        <w:t xml:space="preserve">sind Skalare, die jeweils mit </w:t>
+      </w:r>
+      <w:r>
+        <w:t xml:space="preserve">den skalaren Inputs </w:t>
+      </w:r>
+      <w:r>
+        <w:t>multipliziert und deren Ergebnis summiert wird, um als Ergebnis einen Skalar für weitere Rechnungen zu erhalten. Werden die skalaren Inputs und Gewichte als Vektor betrachtet, stellt das Ergebnis das Skalarprodukt da. Zu diesem wird oft, wie in Abb. 2.</w:t>
+      </w:r>
+      <w:r>
+        <w:t>1</w:t>
+      </w:r>
+      <w:r>
+        <w:t xml:space="preserve"> zu erkennen, eine gewichtete Konstante als Bias addiert. </w:t>
+      </w:r>
+    </w:p>
+    <w:p>
+      <w:r>
+        <w:t>Die Summe des Skalarproduktes und eventuellem Bias</w:t>
+      </w:r>
+      <w:r>
+        <w:t xml:space="preserve"> wird meistens durch eine </w:t>
+      </w:r>
+      <w:r>
+        <w:t xml:space="preserve">nichtlineare </w:t>
+      </w:r>
+      <w:r>
+        <w:t>Akti</w:t>
+      </w:r>
+      <w:r>
+        <w:t>vierungsfunktion</w:t>
+      </w:r>
+      <w:r>
+        <w:t>, wie de</w:t>
+      </w:r>
+      <w:r>
+        <w:t xml:space="preserve">r </w:t>
       </w:r>
       <w:proofErr w:type="spellStart"/>
       <w:r>
+        <w:t>Sigmoidfunktion</w:t>
+      </w:r>
+      <w:proofErr w:type="spellEnd"/>
+      <w:r>
+        <w:t xml:space="preserve">, Logistischen Funktion, oder dem Tangens </w:t>
+      </w:r>
+      <w:proofErr w:type="spellStart"/>
+      <w:r>
+        <w:t>hyperbolicus</w:t>
+      </w:r>
+      <w:proofErr w:type="spellEnd"/>
+      <w:r>
+        <w:t>,</w:t>
+      </w:r>
+      <w:r>
+        <w:t xml:space="preserve"> zwischen 0 und 1 oder -1 und 1</w:t>
+      </w:r>
+      <w:r>
+        <w:t xml:space="preserve"> limitiert</w:t>
+      </w:r>
+      <w:r>
+        <w:t xml:space="preserve"> [1].</w:t>
+      </w:r>
+      <w:r>
+        <w:t xml:space="preserve"> </w:t>
+      </w:r>
+      <w:r>
+        <w:t xml:space="preserve">Das Ergebnis ist der Output des Neurons und in Abb. 2.2 als </w:t>
+      </w:r>
+      <w:proofErr w:type="spellStart"/>
+      <w:r>
+        <w:t>a</w:t>
+      </w:r>
+      <w:r>
+        <w:rPr>
+          <w:vertAlign w:val="subscript"/>
+        </w:rPr>
+        <w:t>out</w:t>
+      </w:r>
+      <w:proofErr w:type="spellEnd"/>
+      <w:r>
+        <w:t xml:space="preserve"> bezeichnet.</w:t>
+      </w:r>
+    </w:p>
+    <w:p>
+      <w:r>
+        <w:rPr>
+          <w:noProof/>
+        </w:rPr>
+        <w:lastRenderedPageBreak/>
+        <mc:AlternateContent>
+          <mc:Choice Requires="wps">
+            <w:drawing>
+              <wp:anchor distT="0" distB="0" distL="114300" distR="114300" simplePos="0" relativeHeight="251686912" behindDoc="0" locked="0" layoutInCell="1" allowOverlap="1" wp14:anchorId="56AB7503" wp14:editId="6666DC37">
+                <wp:simplePos x="0" y="0"/>
+                <wp:positionH relativeFrom="column">
+                  <wp:posOffset>2587625</wp:posOffset>
+                </wp:positionH>
+                <wp:positionV relativeFrom="paragraph">
+                  <wp:posOffset>2317750</wp:posOffset>
+                </wp:positionV>
+                <wp:extent cx="2631440" cy="635"/>
+                <wp:effectExtent l="0" t="0" r="0" b="0"/>
+                <wp:wrapSquare wrapText="bothSides"/>
+                <wp:docPr id="24" name="Textfeld 24"/>
+                <wp:cNvGraphicFramePr/>
+                <a:graphic xmlns:a="http://schemas.openxmlformats.org/drawingml/2006/main">
+                  <a:graphicData uri="http://schemas.microsoft.com/office/word/2010/wordprocessingShape">
+                    <wps:wsp>
+                      <wps:cNvSpPr txBox="1"/>
+                      <wps:spPr>
+                        <a:xfrm>
+                          <a:off x="0" y="0"/>
+                          <a:ext cx="2631440" cy="635"/>
+                        </a:xfrm>
+                        <a:prstGeom prst="rect">
+                          <a:avLst/>
+                        </a:prstGeom>
+                        <a:solidFill>
+                          <a:prstClr val="white"/>
+                        </a:solidFill>
+                        <a:ln>
+                          <a:noFill/>
+                        </a:ln>
+                      </wps:spPr>
+                      <wps:txbx>
+                        <w:txbxContent>
+                          <w:p>
+                            <w:pPr>
+                              <w:pStyle w:val="Beschriftung"/>
+                              <w:rPr>
+                                <w:noProof/>
+                              </w:rPr>
+                            </w:pPr>
+                            <w:r>
+                              <w:t>Abbildung 2.2: Auszug aus [4]</w:t>
+                            </w:r>
+                          </w:p>
+                        </w:txbxContent>
+                      </wps:txbx>
+                      <wps:bodyPr rot="0" spcFirstLastPara="0" vertOverflow="overflow" horzOverflow="overflow" vert="horz" wrap="square" lIns="0" tIns="0" rIns="0" bIns="0" numCol="1" spcCol="0" rtlCol="0" fromWordArt="0" anchor="t" anchorCtr="0" forceAA="0" compatLnSpc="1">
+                        <a:prstTxWarp prst="textNoShape">
+                          <a:avLst/>
+                        </a:prstTxWarp>
+                        <a:spAutoFit/>
+                      </wps:bodyPr>
+                    </wps:wsp>
+                  </a:graphicData>
+                </a:graphic>
+              </wp:anchor>
+            </w:drawing>
+          </mc:Choice>
+          <mc:Fallback>
+            <w:pict>
+              <v:shape w14:anchorId="56AB7503" id="Textfeld 24" o:spid="_x0000_s1032" type="#_x0000_t202" style="position:absolute;left:0;text-align:left;margin-left:203.75pt;margin-top:182.5pt;width:207.2pt;height:.05pt;z-index:251686912;visibility:visible;mso-wrap-style:square;mso-wrap-distance-left:9pt;mso-wrap-distance-top:0;mso-wrap-distance-right:9pt;mso-wrap-distance-bottom:0;mso-position-horizontal:absolute;mso-position-horizontal-relative:text;mso-position-vertical:absolute;mso-position-vertical-relative:text;v-text-anchor:top" o:gfxdata="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" stroked="f">
+                <v:textbox style="mso-fit-shape-to-text:t" inset="0,0,0,0">
+                  <w:txbxContent>
+                    <w:p>
+                      <w:pPr>
+                        <w:pStyle w:val="Beschriftung"/>
+                        <w:rPr>
+                          <w:noProof/>
+                        </w:rPr>
+                      </w:pPr>
+                      <w:r>
+                        <w:t>Abbildung 2.2: Auszug aus [4]</w:t>
+                      </w:r>
+                    </w:p>
+                  </w:txbxContent>
+                </v:textbox>
+                <w10:wrap type="square"/>
+              </v:shape>
+            </w:pict>
+          </mc:Fallback>
+        </mc:AlternateContent>
+      </w:r>
+      <w:r>
+        <w:rPr>
+          <w:noProof/>
+        </w:rPr>
+        <w:drawing>
+          <wp:anchor distT="0" distB="0" distL="114300" distR="114300" simplePos="0" relativeHeight="251684864" behindDoc="0" locked="0" layoutInCell="1" allowOverlap="1" wp14:anchorId="717C5D68" wp14:editId="0067EFC1">
+            <wp:simplePos x="0" y="0"/>
+            <wp:positionH relativeFrom="margin">
+              <wp:align>right</wp:align>
+            </wp:positionH>
+            <wp:positionV relativeFrom="paragraph">
+              <wp:posOffset>11049</wp:posOffset>
+            </wp:positionV>
+            <wp:extent cx="2631440" cy="2249805"/>
+            <wp:effectExtent l="0" t="0" r="0" b="0"/>
+            <wp:wrapSquare wrapText="bothSides"/>
+            <wp:docPr id="23" name="Grafik 23"/>
+            <wp:cNvGraphicFramePr>
+              <a:graphicFrameLocks xmlns:a="http://schemas.openxmlformats.org/drawingml/2006/main" noChangeAspect="1"/>
+            </wp:cNvGraphicFramePr>
+            <a:graphic xmlns:a="http://schemas.openxmlformats.org/drawingml/2006/main">
+              <a:graphicData uri="http://schemas.openxmlformats.org/drawingml/2006/picture">
+                <pic:pic xmlns:pic="http://schemas.openxmlformats.org/drawingml/2006/picture">
+                  <pic:nvPicPr>
+                    <pic:cNvPr id="0" name="Picture 2"/>
+                    <pic:cNvPicPr>
+                      <a:picLocks noChangeAspect="1" noChangeArrowheads="1"/>
+                    </pic:cNvPicPr>
+                  </pic:nvPicPr>
+                  <pic:blipFill>
+                    <a:blip r:embed="rId15" cstate="print">
+                      <a:extLst>
+                        <a:ext uri="{28A0092B-C50C-407E-A947-70E740481C1C}">
+                          <a14:useLocalDpi xmlns:a14="http://schemas.microsoft.com/office/drawing/2010/main" val="0"/>
+                        </a:ext>
+                      </a:extLst>
+                    </a:blip>
+                    <a:srcRect/>
+                    <a:stretch>
+                      <a:fillRect/>
+                    </a:stretch>
+                  </pic:blipFill>
+                  <pic:spPr bwMode="auto">
+                    <a:xfrm>
+                      <a:off x="0" y="0"/>
+                      <a:ext cx="2631440" cy="2249805"/>
+                    </a:xfrm>
+                    <a:prstGeom prst="rect">
+                      <a:avLst/>
+                    </a:prstGeom>
+                    <a:noFill/>
+                    <a:ln>
+                      <a:noFill/>
+                    </a:ln>
+                  </pic:spPr>
+                </pic:pic>
+              </a:graphicData>
+            </a:graphic>
+          </wp:anchor>
+        </w:drawing>
+      </w:r>
+      <w:r>
+        <w:t xml:space="preserve">Der Output eines Neurons kann wiederrum einer der Inputs von einem oder mehreren anderen Neuronen sein, wodurch sich ein </w:t>
+      </w:r>
+      <w:r>
+        <w:t>N</w:t>
+      </w:r>
+      <w:r>
+        <w:t>euronales Netzwerk bildet.</w:t>
+      </w:r>
+      <w:r>
+        <w:t xml:space="preserve"> Dieses hat, wie in Abb. 2.</w:t>
+      </w:r>
+      <w:r>
+        <w:t>2</w:t>
+      </w:r>
+      <w:r>
+        <w:t xml:space="preserve"> erkennbar, Inputs, welche nicht Outputs anderer Neuronen sind, sondern die Eingaben der bekannten Werte des Problems darstellen. Zu diesem Problem berechnet das </w:t>
+      </w:r>
+      <w:r>
+        <w:t>N</w:t>
+      </w:r>
+      <w:r>
+        <w:t>euronale Netzwerk durch die Vernetzung der Neuronen</w:t>
+      </w:r>
+      <w:r>
+        <w:t xml:space="preserve">, die oft auf „Hidden </w:t>
+      </w:r>
+      <w:proofErr w:type="spellStart"/>
+      <w:r>
+        <w:t>Layers</w:t>
+      </w:r>
+      <w:proofErr w:type="spellEnd"/>
+      <w:r>
+        <w:t>“</w:t>
+      </w:r>
+      <w:r>
+        <w:t xml:space="preserve"> stattfindet, </w:t>
+      </w:r>
+      <w:r>
+        <w:t>und den Gewichten</w:t>
+      </w:r>
+      <w:r>
+        <w:t xml:space="preserve"> dieser</w:t>
+      </w:r>
+      <w:r>
+        <w:t xml:space="preserve"> </w:t>
+      </w:r>
+      <w:r>
+        <w:t xml:space="preserve">wiederrum </w:t>
+      </w:r>
+      <w:r>
+        <w:t xml:space="preserve">Outputs, </w:t>
+      </w:r>
+      <w:r>
+        <w:t>welche nicht Inputs anderer Neuronen sind, sondern die Lösung des Problems quantifiziert darstellen.</w:t>
+      </w:r>
+    </w:p>
+    <w:p>
+      <w:r>
+        <w:t>Für das Lernen Neuronaler Netzwerke</w:t>
+      </w:r>
+      <w:r>
+        <w:t xml:space="preserve"> gibt es verschiedene Ansätze, worunter „</w:t>
+      </w:r>
+      <w:proofErr w:type="spellStart"/>
+      <w:r>
+        <w:t>Supervised</w:t>
+      </w:r>
+      <w:proofErr w:type="spellEnd"/>
+      <w:r>
+        <w:t xml:space="preserve"> Learning“</w:t>
+      </w:r>
+      <w:r>
+        <w:t xml:space="preserve"> das häufigste ist.</w:t>
+      </w:r>
+      <w:r>
+        <w:t xml:space="preserve"> </w:t>
+      </w:r>
+      <w:r>
+        <w:t xml:space="preserve">Es stellt </w:t>
+      </w:r>
+      <w:r>
+        <w:t>das Vergleichen von erwartetem Output eines</w:t>
+      </w:r>
+      <w:r>
+        <w:t xml:space="preserve"> Inputs mit dem berechnetem Output eines Inputs</w:t>
+      </w:r>
+      <w:r>
+        <w:t xml:space="preserve"> und anschließendem manipulieren der Gewichte, um den erwarteten Output näher zu kommen, dar. Wenn es sich allerdings nicht um ein Klassifizierungs- oder Regressionsproblem handelt, da es beispielsweise keine Testdaten gibt, aus denen zu bestimmten Inputs erwartete Outputs hervorgehen, </w:t>
+      </w:r>
+      <w:r>
+        <w:t xml:space="preserve">spricht man von </w:t>
+      </w:r>
+      <w:r>
+        <w:t>sogenannten „Reinforcement Learning</w:t>
+      </w:r>
+      <w:r>
+        <w:t xml:space="preserve">“-Aufgaben. Hier </w:t>
+      </w:r>
+      <w:r>
+        <w:t>eignen sich andere Ansätze</w:t>
+      </w:r>
+      <w:r>
+        <w:t xml:space="preserve"> besser.</w:t>
+      </w:r>
+    </w:p>
+    <w:p>
+      <w:r>
+        <w:t>Da bei „</w:t>
+      </w:r>
+      <w:r>
+        <w:t>Deep Q-Learning</w:t>
+      </w:r>
+      <w:r>
+        <w:t xml:space="preserve">“ </w:t>
+      </w:r>
+      <w:r>
+        <w:t>die Topologie des Netzes</w:t>
+      </w:r>
+      <w:r>
+        <w:t xml:space="preserve">, insbesondere der Hidden Layer, </w:t>
+      </w:r>
+      <w:r>
+        <w:t>sowohl eine große Rolle für den Lern- oder Trainingsprozess spielt, als auch</w:t>
+      </w:r>
+      <w:r>
+        <w:t xml:space="preserve"> vor Trainings</w:t>
+      </w:r>
+      <w:r>
+        <w:t>beginn festgelegt werden muss und starr bleibt</w:t>
+      </w:r>
+      <w:r>
+        <w:t xml:space="preserve">, wird </w:t>
+      </w:r>
+      <w:r>
+        <w:t>nun in</w:t>
+      </w:r>
+      <w:r>
+        <w:t xml:space="preserve"> 2.2</w:t>
+      </w:r>
+      <w:r>
+        <w:t xml:space="preserve"> der </w:t>
+      </w:r>
+      <w:r>
+        <w:t xml:space="preserve">NEAT-Algorithmus </w:t>
+      </w:r>
+      <w:r>
+        <w:t>beschrieben</w:t>
+      </w:r>
+      <w:r>
+        <w:t xml:space="preserve">. Sein </w:t>
+      </w:r>
+      <w:r>
+        <w:t xml:space="preserve">flexibles </w:t>
+      </w:r>
+      <w:r>
+        <w:t>evolvieren der gesamten Topologie während des Trainings</w:t>
+      </w:r>
+      <w:r>
+        <w:t xml:space="preserve"> kommt hypothetisch</w:t>
+      </w:r>
+      <w:r>
+        <w:t xml:space="preserve"> der vollkommenen Unbekanntheit der Anzahl an Inputs und Outputs, sowie optimalen Anzahl von Hidden </w:t>
+      </w:r>
+      <w:proofErr w:type="spellStart"/>
+      <w:r>
+        <w:t>Layers</w:t>
+      </w:r>
+      <w:proofErr w:type="spellEnd"/>
+      <w:r>
+        <w:t xml:space="preserve"> oder Hidden Neuron</w:t>
+      </w:r>
+      <w:r>
+        <w:t>en, zugute</w:t>
+      </w:r>
+      <w:r>
+        <w:t>.</w:t>
+      </w:r>
+    </w:p>
+    <w:p/>
+    <w:p/>
+    <w:p>
+      <w:pPr>
+        <w:pStyle w:val="berschrift2"/>
+      </w:pPr>
+      <w:r>
+        <w:lastRenderedPageBreak/>
+        <w:t>Neuroevolution</w:t>
+      </w:r>
+    </w:p>
+    <w:p/>
+    <w:p>
+      <w:r>
+        <w:t>Laut Kenneth O. Stanley und seinen Kollegen werden</w:t>
+      </w:r>
+      <w:r>
+        <w:t xml:space="preserve"> DNNs</w:t>
+      </w:r>
+      <w:r>
+        <w:t xml:space="preserve"> typischerweise mittels Gradienten basierten Lernalgorithmen namens Backpropagation trainiert</w:t>
+      </w:r>
+      <w:r>
+        <w:t xml:space="preserve">. </w:t>
+      </w:r>
+      <w:r>
+        <w:t>Evolutionäre Strategien</w:t>
+      </w:r>
+      <w:r>
+        <w:t xml:space="preserve"> könnten </w:t>
+      </w:r>
+      <w:r>
+        <w:t xml:space="preserve">mit </w:t>
+      </w:r>
+      <w:r>
+        <w:t>Backpropagation-basierte</w:t>
+      </w:r>
+      <w:r>
+        <w:t>n</w:t>
+      </w:r>
+      <w:r>
+        <w:t xml:space="preserve"> Algorithmen, wie </w:t>
+      </w:r>
+      <w:r>
+        <w:t xml:space="preserve">Q-Learning und Policy </w:t>
+      </w:r>
+      <w:proofErr w:type="spellStart"/>
+      <w:r>
+        <w:t>Gradients</w:t>
+      </w:r>
+      <w:proofErr w:type="spellEnd"/>
+      <w:r>
+        <w:t>, um das Bestreiten von RL-Problemen rivalisieren</w:t>
+      </w:r>
+      <w:r>
+        <w:t>[5]</w:t>
+      </w:r>
+      <w:r>
+        <w:t>.</w:t>
+      </w:r>
+    </w:p>
+    <w:p/>
+    <w:p>
+      <w:r>
+        <w:t>Evolutionäre System, auch Evolutionäre Algorithmen genannt, orientieren sich</w:t>
+      </w:r>
+      <w:r>
+        <w:t xml:space="preserve"> bei der Lösung eines Problems</w:t>
+      </w:r>
+      <w:r>
+        <w:t xml:space="preserve"> an der Evolution realer biologischer Organismen in Populationen</w:t>
+      </w:r>
+      <w:r>
+        <w:t xml:space="preserve">, indem mehrere Individuen als mögliche Lösungen für das Problem über mehrere Generationen hinweg evolvieren. Dabei beschreibt die Fitness jedes Individuums quantitativ, wie gut es das Problem löst. Eine höhere Fitness eines Individuums führt zu einer höheren Wahrscheinlichkeit </w:t>
+      </w:r>
+      <w:r>
+        <w:t xml:space="preserve">seiner Reproduktion in den nächsten Generationen. Die Evolution wird durch genetische Operatoren wie Selektion, bei der eine kleine Anzahl der Individuen mit der höchsten Fitness </w:t>
+      </w:r>
+      <w:r>
+        <w:t xml:space="preserve">zur Reproduktion </w:t>
+      </w:r>
+      <w:r>
+        <w:t>selektiert</w:t>
+      </w:r>
+      <w:r>
+        <w:t xml:space="preserve"> werden; Crossover, bei dem </w:t>
+      </w:r>
+      <w:r>
+        <w:t xml:space="preserve">selektierte Individuen miteinander gekreuzt werden und Mutation, die zufällige Änderungen an Individuen vornimmt. Die Evolution der Individuen wird meistens wiederholt, bis eine maximale Anzahl an Generationen </w:t>
+      </w:r>
+      <w:r>
+        <w:t xml:space="preserve">erreicht wurde </w:t>
+      </w:r>
+      <w:r>
+        <w:t>oder eine andere Bedingung</w:t>
+      </w:r>
+      <w:r>
+        <w:t xml:space="preserve">, wie eine das Vorliegen einer ausreichend guten Lösung, eintritt </w:t>
+      </w:r>
+      <w:r>
+        <w:t>[6]</w:t>
+      </w:r>
+      <w:r>
+        <w:t>.</w:t>
+      </w:r>
+    </w:p>
+    <w:p>
+      <w:pPr>
+        <w:jc w:val="left"/>
+        <w:rPr>
+          <w:lang w:val="en-US"/>
+        </w:rPr>
+      </w:pPr>
+    </w:p>
+    <w:p>
+      <w:pPr>
+        <w:jc w:val="left"/>
+        <w:rPr>
+          <w:lang w:val="en-US"/>
+        </w:rPr>
+      </w:pPr>
+    </w:p>
+    <w:p>
+      <w:pPr>
+        <w:jc w:val="left"/>
+        <w:rPr>
+          <w:lang w:val="en-US"/>
+        </w:rPr>
+      </w:pPr>
+    </w:p>
+    <w:p>
+      <w:pPr>
+        <w:jc w:val="left"/>
+        <w:rPr>
+          <w:lang w:val="en-US"/>
+        </w:rPr>
+      </w:pPr>
+    </w:p>
+    <w:p>
+      <w:pPr>
+        <w:jc w:val="left"/>
+        <w:rPr>
+          <w:lang w:val="en-US"/>
+        </w:rPr>
+      </w:pPr>
+    </w:p>
+    <w:p>
+      <w:pPr>
+        <w:jc w:val="left"/>
+        <w:rPr>
+          <w:lang w:val="en-US"/>
+        </w:rPr>
+      </w:pPr>
+    </w:p>
+    <w:p>
+      <w:pPr>
+        <w:jc w:val="left"/>
+        <w:rPr>
+          <w:lang w:val="en-US"/>
+        </w:rPr>
+      </w:pPr>
+    </w:p>
+    <w:p>
+      <w:r>
+        <w:lastRenderedPageBreak/>
+        <w:t xml:space="preserve">2.2.1 </w:t>
+      </w:r>
+      <w:r>
+        <w:t>NEAT</w:t>
+      </w:r>
+    </w:p>
+    <w:p/>
+    <w:p>
+      <w:r>
+        <w:t>2.2.</w:t>
+      </w:r>
+      <w:r>
+        <w:t>1.1</w:t>
+      </w:r>
+      <w:r>
+        <w:t xml:space="preserve"> Minimal </w:t>
+      </w:r>
+      <w:proofErr w:type="spellStart"/>
+      <w:r>
         <w:t>Structure</w:t>
       </w:r>
       <w:proofErr w:type="spellEnd"/>
@@ -3188,7 +4167,14 @@
     <w:p>
       <w:pPr>
         <w:pStyle w:val="berschrift2"/>
-      </w:pPr>
+        <w:numPr>
+          <w:ilvl w:val="0"/>
+          <w:numId w:val="0"/>
+        </w:numPr>
+      </w:pPr>
+      <w:r>
+        <w:t xml:space="preserve">2.3 </w:t>
+      </w:r>
       <w:r>
         <w:t>Physiksimulation</w:t>
       </w:r>
@@ -3205,7 +4191,13 @@
         <w:t>s</w:t>
       </w:r>
       <w:r>
-        <w:t xml:space="preserve"> Engine</w:t>
+        <w:t xml:space="preserve"> </w:t>
+      </w:r>
+      <w:r>
+        <w:t xml:space="preserve"> </w:t>
+      </w:r>
+      <w:r>
+        <w:t>Engine</w:t>
       </w:r>
     </w:p>
     <w:p>
@@ -3339,7 +4331,7 @@
                     <pic:cNvPicPr/>
                   </pic:nvPicPr>
                   <pic:blipFill>
-                    <a:blip r:embed="rId14"/>
+                    <a:blip r:embed="rId16"/>
                     <a:stretch>
                       <a:fillRect/>
                     </a:stretch>
@@ -3834,7 +4826,11 @@
         <w:t>Faktor der momentanen Rotation für Bezug zur Pose des gesamten KGS pro Kreatur</w:t>
       </w:r>
     </w:p>
-    <w:p/>
+    <w:p>
+      <w:r>
+        <w:t>Bias?</w:t>
+      </w:r>
+    </w:p>
     <w:p>
       <w:pPr>
         <w:pStyle w:val="Listenabsatz"/>
@@ -4351,7 +5347,7 @@
                     <pic:cNvPicPr/>
                   </pic:nvPicPr>
                   <pic:blipFill>
-                    <a:blip r:embed="rId15"/>
+                    <a:blip r:embed="rId17"/>
                     <a:stretch>
                       <a:fillRect/>
                     </a:stretch>
@@ -4410,7 +5406,7 @@
                     <pic:cNvPicPr/>
                   </pic:nvPicPr>
                   <pic:blipFill>
-                    <a:blip r:embed="rId16"/>
+                    <a:blip r:embed="rId18"/>
                     <a:stretch>
                       <a:fillRect/>
                     </a:stretch>
@@ -4469,7 +5465,7 @@
                     <pic:cNvPicPr/>
                   </pic:nvPicPr>
                   <pic:blipFill>
-                    <a:blip r:embed="rId17"/>
+                    <a:blip r:embed="rId19"/>
                     <a:stretch>
                       <a:fillRect/>
                     </a:stretch>
@@ -4528,7 +5524,7 @@
                     <pic:cNvPicPr/>
                   </pic:nvPicPr>
                   <pic:blipFill>
-                    <a:blip r:embed="rId18"/>
+                    <a:blip r:embed="rId20"/>
                     <a:stretch>
                       <a:fillRect/>
                     </a:stretch>
@@ -4587,7 +5583,7 @@
                     <pic:cNvPicPr/>
                   </pic:nvPicPr>
                   <pic:blipFill>
-                    <a:blip r:embed="rId19"/>
+                    <a:blip r:embed="rId21"/>
                     <a:stretch>
                       <a:fillRect/>
                     </a:stretch>
@@ -4664,7 +5660,7 @@
                     <pic:cNvPicPr/>
                   </pic:nvPicPr>
                   <pic:blipFill>
-                    <a:blip r:embed="rId20"/>
+                    <a:blip r:embed="rId22"/>
                     <a:stretch>
                       <a:fillRect/>
                     </a:stretch>
@@ -4711,7 +5707,7 @@
                     <pic:cNvPicPr/>
                   </pic:nvPicPr>
                   <pic:blipFill>
-                    <a:blip r:embed="rId21"/>
+                    <a:blip r:embed="rId23"/>
                     <a:stretch>
                       <a:fillRect/>
                     </a:stretch>
@@ -4808,6 +5804,18 @@
     </w:p>
     <w:p>
       <w:pPr>
+        <w:pStyle w:val="Listenabsatz"/>
+        <w:numPr>
+          <w:ilvl w:val="0"/>
+          <w:numId w:val="12"/>
+        </w:numPr>
+      </w:pPr>
+      <w:r>
+        <w:t>Pro Batch wird ein ANN gespeichert</w:t>
+      </w:r>
+    </w:p>
+    <w:p>
+      <w:pPr>
         <w:pStyle w:val="berschrift1"/>
       </w:pPr>
       <w:r>
@@ -4849,7 +5857,7 @@
                     <pic:cNvPicPr/>
                   </pic:nvPicPr>
                   <pic:blipFill>
-                    <a:blip r:embed="rId22"/>
+                    <a:blip r:embed="rId24"/>
                     <a:stretch>
                       <a:fillRect/>
                     </a:stretch>
@@ -4870,7 +5878,6 @@
         </w:drawing>
       </w:r>
     </w:p>
-    <w:p/>
     <w:p>
       <w:r>
         <w:t xml:space="preserve">Am besten Abgeschnitten hat „Also </w:t>
@@ -4929,6 +5936,9 @@
       </w:pPr>
       <w:r>
         <w:t>Der Unterschied maximaler Distanzen bei verschiedenen Batches war bei Konfiguration …XY… am höchsten</w:t>
+      </w:r>
+      <w:r>
+        <w:t>(Standardabweichung)</w:t>
       </w:r>
     </w:p>
     <w:p>
@@ -5015,6 +6025,24 @@
     </w:p>
     <w:p>
       <w:pPr>
+        <w:pStyle w:val="berschrift2"/>
+      </w:pPr>
+      <w:r>
+        <w:t>Was hätte man noch machen können</w:t>
+      </w:r>
+    </w:p>
+    <w:p/>
+    <w:p>
+      <w:pPr>
+        <w:pStyle w:val="berschrift3"/>
+      </w:pPr>
+      <w:r>
+        <w:t>Kreaturen mit Reibung</w:t>
+      </w:r>
+    </w:p>
+    <w:p/>
+    <w:p>
+      <w:pPr>
         <w:sectPr>
           <w:type w:val="oddPage"/>
           <w:pgSz w:w="11906" w:h="16838" w:code="9"/>
@@ -5024,7 +6052,7 @@
         </w:sectPr>
       </w:pPr>
       <w:r>
-        <w:t>7.2 Was hätte man noch machen können</w:t>
+        <w:t>7.2.1 Besserer Editor</w:t>
       </w:r>
     </w:p>
     <w:p>
@@ -5075,131 +6103,6 @@
       <w:bookmarkEnd w:id="13"/>
       <w:r>
         <w:rPr>
-          <w:rFonts w:cstheme="minorHAnsi"/>
-          <w:noProof/>
-          <w:lang w:eastAsia="de-DE"/>
-        </w:rPr>
-        <mc:AlternateContent>
-          <mc:Choice Requires="wps">
-            <w:drawing>
-              <wp:anchor distT="0" distB="0" distL="114300" distR="114300" simplePos="0" relativeHeight="251677696" behindDoc="0" locked="0" layoutInCell="1" allowOverlap="1" wp14:anchorId="2148FD40" wp14:editId="2A5CC771">
-                <wp:simplePos x="0" y="0"/>
-                <wp:positionH relativeFrom="page">
-                  <wp:posOffset>4563663</wp:posOffset>
-                </wp:positionH>
-                <wp:positionV relativeFrom="paragraph">
-                  <wp:posOffset>5405562</wp:posOffset>
-                </wp:positionV>
-                <wp:extent cx="3275462" cy="2074459"/>
-                <wp:effectExtent l="19050" t="704850" r="39370" b="40640"/>
-                <wp:wrapNone/>
-                <wp:docPr id="11" name="Wolkenförmige Legende 11"/>
-                <wp:cNvGraphicFramePr/>
-                <a:graphic xmlns:a="http://schemas.openxmlformats.org/drawingml/2006/main">
-                  <a:graphicData uri="http://schemas.microsoft.com/office/word/2010/wordprocessingShape">
-                    <wps:wsp>
-                      <wps:cNvSpPr/>
-                      <wps:spPr>
-                        <a:xfrm>
-                          <a:off x="0" y="0"/>
-                          <a:ext cx="3275462" cy="2074459"/>
-                        </a:xfrm>
-                        <a:prstGeom prst="cloudCallout">
-                          <a:avLst>
-                            <a:gd name="adj1" fmla="val -38728"/>
-                            <a:gd name="adj2" fmla="val -80786"/>
-                          </a:avLst>
-                        </a:prstGeom>
-                        <a:solidFill>
-                          <a:schemeClr val="bg1"/>
-                        </a:solidFill>
-                        <a:ln>
-                          <a:solidFill>
-                            <a:srgbClr val="FF0000"/>
-                          </a:solidFill>
-                        </a:ln>
-                      </wps:spPr>
-                      <wps:style>
-                        <a:lnRef idx="2">
-                          <a:schemeClr val="accent1">
-                            <a:shade val="50000"/>
-                          </a:schemeClr>
-                        </a:lnRef>
-                        <a:fillRef idx="1">
-                          <a:schemeClr val="accent1"/>
-                        </a:fillRef>
-                        <a:effectRef idx="0">
-                          <a:schemeClr val="accent1"/>
-                        </a:effectRef>
-                        <a:fontRef idx="minor">
-                          <a:schemeClr val="lt1"/>
-                        </a:fontRef>
-                      </wps:style>
-                      <wps:txbx>
-                        <w:txbxContent>
-                          <w:p>
-                            <w:pPr>
-                              <w:jc w:val="center"/>
-                              <w:rPr>
-                                <w:color w:val="FF0000"/>
-                              </w:rPr>
-                            </w:pPr>
-                            <w:r>
-                              <w:rPr>
-                                <w:color w:val="FF0000"/>
-                              </w:rPr>
-                              <w:t>Fügen Sie hier ihre verwendete Literatur ein. Beachten Sie dabei die Vorgaben zu den Zitierstilen</w:t>
-                            </w:r>
-                          </w:p>
-                        </w:txbxContent>
-                      </wps:txbx>
-                      <wps:bodyPr rot="0" spcFirstLastPara="0" vertOverflow="overflow" horzOverflow="overflow" vert="horz" wrap="square" lIns="91440" tIns="45720" rIns="91440" bIns="45720" numCol="1" spcCol="0" rtlCol="0" fromWordArt="0" anchor="ctr" anchorCtr="0" forceAA="0" compatLnSpc="1">
-                        <a:prstTxWarp prst="textNoShape">
-                          <a:avLst/>
-                        </a:prstTxWarp>
-                        <a:noAutofit/>
-                      </wps:bodyPr>
-                    </wps:wsp>
-                  </a:graphicData>
-                </a:graphic>
-                <wp14:sizeRelH relativeFrom="margin">
-                  <wp14:pctWidth>0</wp14:pctWidth>
-                </wp14:sizeRelH>
-                <wp14:sizeRelV relativeFrom="margin">
-                  <wp14:pctHeight>0</wp14:pctHeight>
-                </wp14:sizeRelV>
-              </wp:anchor>
-            </w:drawing>
-          </mc:Choice>
-          <mc:Fallback>
-            <w:pict>
-              <v:shape w14:anchorId="2148FD40" id="Wolkenförmige Legende 11" o:spid="_x0000_s1031" type="#_x0000_t106" style="position:absolute;left:0;text-align:left;margin-left:359.35pt;margin-top:425.65pt;width:257.9pt;height:163.35pt;z-index:251677696;visibility:visible;mso-wrap-style:square;mso-width-percent:0;mso-height-percent:0;mso-wrap-distance-left:9pt;mso-wrap-distance-top:0;mso-wrap-distance-right:9pt;mso-wrap-distance-bottom:0;mso-position-horizontal:absolute;mso-position-horizontal-relative:page;mso-position-vertical:absolute;mso-position-vertical-relative:text;mso-width-percent:0;mso-height-percent:0;mso-width-relative:margin;mso-height-relative:margin;v-text-anchor:middle" o:gfxdata="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" adj="2435,-6650" fillcolor="white [3212]" strokecolor="red" strokeweight="2pt">
-                <v:textbox>
-                  <w:txbxContent>
-                    <w:p>
-                      <w:pPr>
-                        <w:jc w:val="center"/>
-                        <w:rPr>
-                          <w:color w:val="FF0000"/>
-                        </w:rPr>
-                      </w:pPr>
-                      <w:r>
-                        <w:rPr>
-                          <w:color w:val="FF0000"/>
-                        </w:rPr>
-                        <w:t>Fügen Sie hier ihre verwendete Literatur ein. Beachten Sie dabei die Vorgaben zu den Zitierstilen</w:t>
-                      </w:r>
-                    </w:p>
-                  </w:txbxContent>
-                </v:textbox>
-                <w10:wrap anchorx="page"/>
-              </v:shape>
-            </w:pict>
-          </mc:Fallback>
-        </mc:AlternateContent>
-      </w:r>
-      <w:r>
-        <w:rPr>
           <w:rStyle w:val="fontstyle01"/>
           <w:rFonts w:asciiTheme="minorHAnsi" w:hAnsiTheme="minorHAnsi" w:cstheme="minorHAnsi"/>
           <w:lang w:val="en-US"/>
@@ -5249,10 +6152,321 @@
       </w:r>
     </w:p>
     <w:p>
-      <w:pPr>
+      <w:r>
+        <w:t>[2]</w:t>
+      </w:r>
+      <w:r>
+        <w:t xml:space="preserve"> </w:t>
+      </w:r>
+      <w:r>
+        <w:t xml:space="preserve">Larsen R. Nervensystem. Anästhesie und Intensivmedizin für die Fachpflege. 2016 Jun 14:13–25. German. </w:t>
+      </w:r>
+      <w:proofErr w:type="spellStart"/>
+      <w:r>
+        <w:t>doi</w:t>
+      </w:r>
+      <w:proofErr w:type="spellEnd"/>
+      <w:r>
+        <w:t>: 10.1007/978-3-662-50444-4_2. PMCID: PMC7531560.</w:t>
+      </w:r>
+      <w:r>
+        <w:t xml:space="preserve"> </w:t>
+      </w:r>
+    </w:p>
+    <w:p>
+      <w:r>
+        <w:t xml:space="preserve">[3] </w:t>
+      </w:r>
+      <w:hyperlink r:id="rId25" w:history="1">
+        <w:r>
+          <w:rPr>
+            <w:rStyle w:val="Hyperlink"/>
+          </w:rPr>
+          <w:t>https://machine-learning.paperspace.com/wiki/weights-and-biases</w:t>
+        </w:r>
+      </w:hyperlink>
+    </w:p>
+    <w:p>
+      <w:r>
+        <w:t xml:space="preserve">[4] </w:t>
+      </w:r>
+      <w:hyperlink r:id="rId26" w:history="1">
+        <w:r>
+          <w:rPr>
+            <w:rStyle w:val="Hyperlink"/>
+          </w:rPr>
+          <w:t>https://machinelearningmastery.com/calculus-in-action-neural-networks/</w:t>
+        </w:r>
+      </w:hyperlink>
+    </w:p>
+    <w:p>
+      <w:pPr>
+        <w:rPr>
+          <w:lang w:val="en-US"/>
+        </w:rPr>
+      </w:pPr>
+      <w:r>
+        <w:rPr>
+          <w:lang w:val="en-US"/>
+        </w:rPr>
+        <w:t xml:space="preserve">[5] </w:t>
+      </w:r>
+      <w:r>
+        <w:rPr>
+          <w:lang w:val="en-US"/>
+        </w:rPr>
+        <w:t>„</w:t>
+      </w:r>
+      <w:r>
+        <w:rPr>
+          <w:lang w:val="en-US"/>
+        </w:rPr>
+        <w:t>Deep artificial neural networks (DNNs) are typically trained via gradient-based learning algorithms, namely backpropagation. Evolution</w:t>
+      </w:r>
+      <w:r>
+        <w:rPr>
+          <w:lang w:val="en-US"/>
+        </w:rPr>
+        <w:t xml:space="preserve"> </w:t>
+      </w:r>
+      <w:r>
+        <w:rPr>
+          <w:lang w:val="en-US"/>
+        </w:rPr>
+        <w:t xml:space="preserve">strategies (ES) can rival backprop-based algorithms </w:t>
+      </w:r>
+      <w:r>
+        <w:rPr>
+          <w:lang w:val="en-US"/>
+        </w:rPr>
+        <w:t>such as Q-learning and policy gradients</w:t>
+      </w:r>
+      <w:r>
+        <w:rPr>
+          <w:lang w:val="en-US"/>
+        </w:rPr>
+        <w:t xml:space="preserve"> </w:t>
+      </w:r>
+      <w:r>
+        <w:rPr>
+          <w:lang w:val="en-US"/>
+        </w:rPr>
+        <w:t>on challenging deep reinforcement learning (RL)</w:t>
+      </w:r>
+      <w:r>
+        <w:rPr>
+          <w:lang w:val="en-US"/>
+        </w:rPr>
+        <w:t xml:space="preserve"> </w:t>
+      </w:r>
+      <w:r>
+        <w:rPr>
+          <w:lang w:val="en-US"/>
+        </w:rPr>
+        <w:t>problems.</w:t>
+      </w:r>
+      <w:r>
+        <w:rPr>
+          <w:lang w:val="en-US"/>
+        </w:rPr>
+        <w:t>“</w:t>
+      </w:r>
+      <w:r>
+        <w:rPr>
+          <w:lang w:val="en-US"/>
+        </w:rPr>
+        <w:t xml:space="preserve"> (</w:t>
+      </w:r>
+      <w:proofErr w:type="spellStart"/>
+      <w:r>
+        <w:rPr>
+          <w:lang w:val="en-US"/>
+        </w:rPr>
+        <w:t>Übersetzung</w:t>
+      </w:r>
+      <w:proofErr w:type="spellEnd"/>
+      <w:r>
+        <w:rPr>
+          <w:lang w:val="en-US"/>
+        </w:rPr>
+        <w:t xml:space="preserve"> </w:t>
+      </w:r>
+      <w:proofErr w:type="spellStart"/>
+      <w:r>
+        <w:rPr>
+          <w:lang w:val="en-US"/>
+        </w:rPr>
+        <w:t>durch</w:t>
+      </w:r>
+      <w:proofErr w:type="spellEnd"/>
+      <w:r>
+        <w:rPr>
+          <w:lang w:val="en-US"/>
+        </w:rPr>
+        <w:t xml:space="preserve"> Calvin Dell’Oro)</w:t>
+      </w:r>
+      <w:r>
+        <w:rPr>
+          <w:lang w:val="en-US"/>
+        </w:rPr>
+        <w:t xml:space="preserve"> </w:t>
+      </w:r>
+      <w:r>
+        <w:rPr>
+          <w:lang w:val="en-US"/>
+        </w:rPr>
+        <w:t xml:space="preserve">Such, Felipe &amp; </w:t>
+      </w:r>
+      <w:proofErr w:type="spellStart"/>
+      <w:r>
+        <w:rPr>
+          <w:lang w:val="en-US"/>
+        </w:rPr>
+        <w:t>Madhavan</w:t>
+      </w:r>
+      <w:proofErr w:type="spellEnd"/>
+      <w:r>
+        <w:rPr>
+          <w:lang w:val="en-US"/>
+        </w:rPr>
+        <w:t xml:space="preserve">, </w:t>
+      </w:r>
+      <w:proofErr w:type="spellStart"/>
+      <w:r>
+        <w:rPr>
+          <w:lang w:val="en-US"/>
+        </w:rPr>
+        <w:t>Vashisht</w:t>
+      </w:r>
+      <w:proofErr w:type="spellEnd"/>
+      <w:r>
+        <w:rPr>
+          <w:lang w:val="en-US"/>
+        </w:rPr>
+        <w:t xml:space="preserve"> &amp; Conti, </w:t>
+      </w:r>
+      <w:proofErr w:type="spellStart"/>
+      <w:r>
+        <w:rPr>
+          <w:lang w:val="en-US"/>
+        </w:rPr>
+        <w:t>Edoardo</w:t>
+      </w:r>
+      <w:proofErr w:type="spellEnd"/>
+      <w:r>
+        <w:rPr>
+          <w:lang w:val="en-US"/>
+        </w:rPr>
+        <w:t xml:space="preserve"> &amp; Lehman, Joel &amp; Stanley, Kenneth &amp; Clune, Jeff. </w:t>
+      </w:r>
+      <w:r>
+        <w:rPr>
+          <w:lang w:val="en-US"/>
+        </w:rPr>
+        <w:t xml:space="preserve">(2017). Deep </w:t>
+      </w:r>
+      <w:proofErr w:type="spellStart"/>
+      <w:r>
+        <w:rPr>
+          <w:lang w:val="en-US"/>
+        </w:rPr>
+        <w:t>Neuroevolution</w:t>
+      </w:r>
+      <w:proofErr w:type="spellEnd"/>
+      <w:r>
+        <w:rPr>
+          <w:lang w:val="en-US"/>
+        </w:rPr>
+        <w:t>: Genetic Algorithms Are a Competitive Alternative for Training Deep Neural Networks for Reinforcement Learning.</w:t>
+      </w:r>
+    </w:p>
+    <w:p>
+      <w:pPr>
+        <w:rPr>
+          <w:lang w:val="en-US"/>
+        </w:rPr>
+      </w:pPr>
+      <w:r>
+        <w:rPr>
+          <w:lang w:val="en-US"/>
+        </w:rPr>
+        <w:t>[</w:t>
+      </w:r>
+      <w:r>
+        <w:rPr>
+          <w:lang w:val="en-US"/>
+        </w:rPr>
+        <w:t>6</w:t>
+      </w:r>
+      <w:r>
+        <w:rPr>
+          <w:lang w:val="en-US"/>
+        </w:rPr>
+        <w:t xml:space="preserve">] </w:t>
+      </w:r>
+      <w:r>
+        <w:rPr>
+          <w:lang w:val="en-US"/>
+        </w:rPr>
+        <w:t xml:space="preserve">E. </w:t>
+      </w:r>
+      <w:proofErr w:type="spellStart"/>
+      <w:r>
+        <w:rPr>
+          <w:lang w:val="en-US"/>
+        </w:rPr>
+        <w:t>Galván</w:t>
+      </w:r>
+      <w:proofErr w:type="spellEnd"/>
+      <w:r>
+        <w:rPr>
+          <w:lang w:val="en-US"/>
+        </w:rPr>
+        <w:t xml:space="preserve"> and P. Mooney, "</w:t>
+      </w:r>
+      <w:proofErr w:type="spellStart"/>
+      <w:r>
+        <w:rPr>
+          <w:lang w:val="en-US"/>
+        </w:rPr>
+        <w:t>Neuroevolution</w:t>
+      </w:r>
+      <w:proofErr w:type="spellEnd"/>
+      <w:r>
+        <w:rPr>
+          <w:lang w:val="en-US"/>
+        </w:rPr>
+        <w:t xml:space="preserve"> in Deep Neural Networks: Current Trends and Future Challenges," in IEEE Transactions on Artificial Intelligence, vol. 2, no. 6, pp. 476-493, Dec. 2021, </w:t>
+      </w:r>
+      <w:proofErr w:type="spellStart"/>
+      <w:r>
+        <w:rPr>
+          <w:lang w:val="en-US"/>
+        </w:rPr>
+        <w:t>doi</w:t>
+      </w:r>
+      <w:proofErr w:type="spellEnd"/>
+      <w:r>
+        <w:rPr>
+          <w:lang w:val="en-US"/>
+        </w:rPr>
+        <w:t>: 10.1109/TAI.2021.3067574.</w:t>
+      </w:r>
+      <w:r>
+        <w:rPr>
+          <w:lang w:val="en-US"/>
+        </w:rPr>
+        <w:t xml:space="preserve"> </w:t>
+      </w:r>
+    </w:p>
+    <w:p>
+      <w:pPr>
+        <w:rPr>
+          <w:lang w:val="en-US"/>
+        </w:rPr>
         <w:sectPr>
-          <w:headerReference w:type="even" r:id="rId23"/>
-          <w:headerReference w:type="first" r:id="rId24"/>
+          <w:headerReference w:type="even" r:id="rId27"/>
+          <w:headerReference w:type="first" r:id="rId28"/>
           <w:type w:val="oddPage"/>
           <w:pgSz w:w="11906" w:h="16838" w:code="9"/>
           <w:pgMar w:top="1701" w:right="1418" w:bottom="1134" w:left="1418" w:header="709" w:footer="709" w:gutter="851"/>
@@ -5262,24 +6476,86 @@
         </w:sectPr>
       </w:pPr>
       <w:r>
-        <w:t>[2]</w:t>
-      </w:r>
-      <w:r>
+        <w:rPr>
+          <w:lang w:val="en-US"/>
+        </w:rPr>
+        <w:t xml:space="preserve">[7] </w:t>
+      </w:r>
+      <w:r>
+        <w:rPr>
+          <w:lang w:val="en-US"/>
+        </w:rPr>
+        <w:t xml:space="preserve">Kenneth O. Stanley, </w:t>
+      </w:r>
+      <w:proofErr w:type="spellStart"/>
+      <w:r>
+        <w:rPr>
+          <w:lang w:val="en-US"/>
+        </w:rPr>
+        <w:t>Risto</w:t>
+      </w:r>
+      <w:proofErr w:type="spellEnd"/>
+      <w:r>
+        <w:rPr>
+          <w:lang w:val="en-US"/>
+        </w:rPr>
         <w:t xml:space="preserve"> </w:t>
       </w:r>
-      <w:r>
-        <w:t xml:space="preserve">Larsen R. Nervensystem. Anästhesie und Intensivmedizin für die Fachpflege. 2016 Jun 14:13–25. German. </w:t>
-      </w:r>
       <w:proofErr w:type="spellStart"/>
       <w:r>
+        <w:rPr>
+          <w:lang w:val="en-US"/>
+        </w:rPr>
+        <w:t>Miikkulainen</w:t>
+      </w:r>
+      <w:proofErr w:type="spellEnd"/>
+      <w:r>
+        <w:rPr>
+          <w:lang w:val="en-US"/>
+        </w:rPr>
+        <w:t xml:space="preserve">; Evolving Neural Networks through Augmenting Topologies. </w:t>
+      </w:r>
+      <w:proofErr w:type="spellStart"/>
+      <w:r>
+        <w:rPr>
+          <w:lang w:val="en-US"/>
+        </w:rPr>
+        <w:t>Evol</w:t>
+      </w:r>
+      <w:proofErr w:type="spellEnd"/>
+      <w:r>
+        <w:rPr>
+          <w:lang w:val="en-US"/>
+        </w:rPr>
+        <w:t xml:space="preserve"> </w:t>
+      </w:r>
+      <w:proofErr w:type="spellStart"/>
+      <w:r>
+        <w:rPr>
+          <w:lang w:val="en-US"/>
+        </w:rPr>
+        <w:t>Comput</w:t>
+      </w:r>
+      <w:proofErr w:type="spellEnd"/>
+      <w:r>
+        <w:rPr>
+          <w:lang w:val="en-US"/>
+        </w:rPr>
+        <w:t xml:space="preserve"> 2002; 10 (2): 99–127. </w:t>
+      </w:r>
+      <w:proofErr w:type="spellStart"/>
+      <w:r>
+        <w:rPr>
+          <w:lang w:val="en-US"/>
+        </w:rPr>
         <w:t>doi</w:t>
       </w:r>
       <w:proofErr w:type="spellEnd"/>
       <w:r>
-        <w:t>: 10.1007/978-3-662-50444-4_2. PMCID: PMC7531560.</w:t>
-      </w:r>
-      <w:r>
-        <w:t xml:space="preserve"> </w:t>
+        <w:rPr>
+          <w:lang w:val="en-US"/>
+        </w:rPr>
+        <w:t>: https://doi.org/10.1162/106365602320169811</w:t>
       </w:r>
       <w:r>
         <w:rPr>
@@ -5416,7 +6692,7 @@
           </mc:Choice>
           <mc:Fallback>
             <w:pict>
-              <v:shape w14:anchorId="0CB67152" id="Wolkenförmige Legende 8" o:spid="_x0000_s1032" type="#_x0000_t106" style="position:absolute;left:0;text-align:left;margin-left:19.15pt;margin-top:72.2pt;width:257.9pt;height:163.3pt;z-index:251671552;visibility:visible;mso-wrap-style:square;mso-width-percent:0;mso-height-percent:0;mso-wrap-distance-left:9pt;mso-wrap-distance-top:0;mso-wrap-distance-right:9pt;mso-wrap-distance-bottom:0;mso-position-horizontal:absolute;mso-position-horizontal-relative:text;mso-position-vertical:absolute;mso-position-vertical-relative:text;mso-width-percent:0;mso-height-percent:0;mso-width-relative:margin;mso-height-relative:margin;v-text-anchor:middle" o:gfxdata="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" adj="2435,-6650" fillcolor="white [3212]" strokecolor="red" strokeweight="2pt">
+              <v:shape w14:anchorId="0CB67152" id="Wolkenförmige Legende 8" o:spid="_x0000_s1033" type="#_x0000_t106" style="position:absolute;left:0;text-align:left;margin-left:19.15pt;margin-top:72.2pt;width:257.9pt;height:163.3pt;z-index:251671552;visibility:visible;mso-wrap-style:square;mso-width-percent:0;mso-height-percent:0;mso-wrap-distance-left:9pt;mso-wrap-distance-top:0;mso-wrap-distance-right:9pt;mso-wrap-distance-bottom:0;mso-position-horizontal:absolute;mso-position-horizontal-relative:text;mso-position-vertical:absolute;mso-position-vertical-relative:text;mso-width-percent:0;mso-height-percent:0;mso-width-relative:margin;mso-height-relative:margin;v-text-anchor:middle" o:gfxdata="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" adj="2435,-6650" fillcolor="white [3212]" strokecolor="red" strokeweight="2pt">
                 <v:textbox>
                   <w:txbxContent>
                     <w:p>
@@ -5616,7 +6892,7 @@
           </mc:Choice>
           <mc:Fallback>
             <w:pict>
-              <v:shape w14:anchorId="2267DB45" id="Wolkenförmige Legende 10" o:spid="_x0000_s1033" type="#_x0000_t106" style="position:absolute;left:0;text-align:left;margin-left:84.25pt;margin-top:64.1pt;width:221.35pt;height:126.8pt;z-index:251675648;visibility:visible;mso-wrap-style:square;mso-width-percent:0;mso-height-percent:0;mso-wrap-distance-left:9pt;mso-wrap-distance-top:0;mso-wrap-distance-right:9pt;mso-wrap-distance-bottom:0;mso-position-horizontal:absolute;mso-position-horizontal-relative:text;mso-position-vertical:absolute;mso-position-vertical-relative:text;mso-width-percent:0;mso-height-percent:0;mso-width-relative:margin;mso-height-relative:margin;v-text-anchor:middle" o:gfxdata="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" adj="2435,-6650" fillcolor="white [3212]" strokecolor="red" strokeweight="2pt">
+              <v:shape w14:anchorId="2267DB45" id="Wolkenförmige Legende 10" o:spid="_x0000_s1034" type="#_x0000_t106" style="position:absolute;left:0;text-align:left;margin-left:84.25pt;margin-top:64.1pt;width:221.35pt;height:126.8pt;z-index:251675648;visibility:visible;mso-wrap-style:square;mso-width-percent:0;mso-height-percent:0;mso-wrap-distance-left:9pt;mso-wrap-distance-top:0;mso-wrap-distance-right:9pt;mso-wrap-distance-bottom:0;mso-position-horizontal:absolute;mso-position-horizontal-relative:text;mso-position-vertical:absolute;mso-position-vertical-relative:text;mso-width-percent:0;mso-height-percent:0;mso-width-relative:margin;mso-height-relative:margin;v-text-anchor:middle" o:gfxdata="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" adj="2435,-6650" fillcolor="white [3212]" strokecolor="red" strokeweight="2pt">
                 <v:textbox>
                   <w:txbxContent>
                     <w:p>
@@ -5784,7 +7060,7 @@
           </mc:Choice>
           <mc:Fallback>
             <w:pict>
-              <v:shape w14:anchorId="73391B09" id="Wolkenförmige Legende 9" o:spid="_x0000_s1034" type="#_x0000_t106" style="position:absolute;left:0;text-align:left;margin-left:53.6pt;margin-top:54.6pt;width:257.9pt;height:163.35pt;z-index:251673600;visibility:visible;mso-wrap-style:square;mso-width-percent:0;mso-height-percent:0;mso-wrap-distance-left:9pt;mso-wrap-distance-top:0;mso-wrap-distance-right:9pt;mso-wrap-distance-bottom:0;mso-position-horizontal:absolute;mso-position-horizontal-relative:text;mso-position-vertical:absolute;mso-position-vertical-relative:text;mso-width-percent:0;mso-height-percent:0;mso-width-relative:margin;mso-height-relative:margin;v-text-anchor:middle" o:gfxdata="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" adj="2435,-6650" fillcolor="white [3212]" strokecolor="red" strokeweight="2pt">
+              <v:shape w14:anchorId="73391B09" id="Wolkenförmige Legende 9" o:spid="_x0000_s1035" type="#_x0000_t106" style="position:absolute;left:0;text-align:left;margin-left:53.6pt;margin-top:54.6pt;width:257.9pt;height:163.35pt;z-index:251673600;visibility:visible;mso-wrap-style:square;mso-width-percent:0;mso-height-percent:0;mso-wrap-distance-left:9pt;mso-wrap-distance-top:0;mso-wrap-distance-right:9pt;mso-wrap-distance-bottom:0;mso-position-horizontal:absolute;mso-position-horizontal-relative:text;mso-position-vertical:absolute;mso-position-vertical-relative:text;mso-width-percent:0;mso-height-percent:0;mso-width-relative:margin;mso-height-relative:margin;v-text-anchor:middle" o:gfxdata="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" adj="2435,-6650" fillcolor="white [3212]" strokecolor="red" strokeweight="2pt">
                 <v:textbox>
                   <w:txbxContent>
                     <w:p>
@@ -5810,8 +7086,8 @@
       </w:r>
     </w:p>
     <w:sectPr>
-      <w:headerReference w:type="even" r:id="rId25"/>
-      <w:headerReference w:type="first" r:id="rId26"/>
+      <w:headerReference w:type="even" r:id="rId29"/>
+      <w:headerReference w:type="first" r:id="rId30"/>
       <w:type w:val="oddPage"/>
       <w:pgSz w:w="11906" w:h="16838" w:code="9"/>
       <w:pgMar w:top="1701" w:right="1418" w:bottom="1134" w:left="1418" w:header="709" w:footer="709" w:gutter="851"/>
@@ -6041,7 +7317,7 @@
         <w:rPr>
           <w:noProof/>
         </w:rPr>
-        <w:t>5</w:t>
+        <w:t>7</w:t>
       </w:r>
     </w:fldSimple>
     <w:r>
@@ -6052,7 +7328,7 @@
         <w:rPr>
           <w:noProof/>
         </w:rPr>
-        <w:t>[Eigene Kapitel] Resultate</w:t>
+        <w:t>Ausblick</w:t>
       </w:r>
     </w:fldSimple>
   </w:p>
@@ -6073,7 +7349,7 @@
         <w:rPr>
           <w:noProof/>
         </w:rPr>
-        <w:t>8</w:t>
+        <w:t>7</w:t>
       </w:r>
     </w:fldSimple>
     <w:r>
@@ -6084,7 +7360,7 @@
         <w:rPr>
           <w:noProof/>
         </w:rPr>
-        <w:t>Fazit</w:t>
+        <w:t>Ausblick</w:t>
       </w:r>
     </w:fldSimple>
     <w:r>
@@ -6174,7 +7450,7 @@
         <w:rPr>
           <w:noProof/>
         </w:rPr>
-        <w:t>Stichwortverzeichnis</w:t>
+        <w:t>Eidesstattliche Erklärung</w:t>
       </w:r>
     </w:fldSimple>
     <w:r>
@@ -6858,6 +8134,119 @@
     </w:lvl>
   </w:abstractNum>
   <w:abstractNum w:abstractNumId="5" w15:restartNumberingAfterBreak="0">
+    <w:nsid w:val="3C455C6A"/>
+    <w:multiLevelType w:val="hybridMultilevel"/>
+    <w:tmpl w:val="A4BA1E2C"/>
+    <w:lvl w:ilvl="0" w:tplc="F1ACE368">
+      <w:start w:val="2"/>
+      <w:numFmt w:val="bullet"/>
+      <w:lvlText w:val=""/>
+      <w:lvlJc w:val="left"/>
+      <w:pPr>
+        <w:ind w:left="720" w:hanging="360"/>
+      </w:pPr>
+      <w:rPr>
+        <w:rFonts w:ascii="Wingdings" w:eastAsiaTheme="minorHAnsi" w:hAnsi="Wingdings" w:cstheme="minorBidi" w:hint="default"/>
+      </w:rPr>
+    </w:lvl>
+    <w:lvl w:ilvl="1" w:tplc="04070003" w:tentative="1">
+      <w:start w:val="1"/>
+      <w:numFmt w:val="bullet"/>
+      <w:lvlText w:val="o"/>
+      <w:lvlJc w:val="left"/>
+      <w:pPr>
+        <w:ind w:left="1440" w:hanging="360"/>
+      </w:pPr>
+      <w:rPr>
+        <w:rFonts w:ascii="Courier New" w:hAnsi="Courier New" w:cs="Courier New" w:hint="default"/>
+      </w:rPr>
+    </w:lvl>
+    <w:lvl w:ilvl="2" w:tplc="04070005" w:tentative="1">
+      <w:start w:val="1"/>
+      <w:numFmt w:val="bullet"/>
+      <w:lvlText w:val=""/>
+      <w:lvlJc w:val="left"/>
+      <w:pPr>
+        <w:ind w:left="2160" w:hanging="360"/>
+      </w:pPr>
+      <w:rPr>
+        <w:rFonts w:ascii="Wingdings" w:hAnsi="Wingdings" w:hint="default"/>
+      </w:rPr>
+    </w:lvl>
+    <w:lvl w:ilvl="3" w:tplc="04070001" w:tentative="1">
+      <w:start w:val="1"/>
+      <w:numFmt w:val="bullet"/>
+      <w:lvlText w:val=""/>
+      <w:lvlJc w:val="left"/>
+      <w:pPr>
+        <w:ind w:left="2880" w:hanging="360"/>
+      </w:pPr>
+      <w:rPr>
+        <w:rFonts w:ascii="Symbol" w:hAnsi="Symbol" w:hint="default"/>
+      </w:rPr>
+    </w:lvl>
+    <w:lvl w:ilvl="4" w:tplc="04070003" w:tentative="1">
+      <w:start w:val="1"/>
+      <w:numFmt w:val="bullet"/>
+      <w:lvlText w:val="o"/>
+      <w:lvlJc w:val="left"/>
+      <w:pPr>
+        <w:ind w:left="3600" w:hanging="360"/>
+      </w:pPr>
+      <w:rPr>
+        <w:rFonts w:ascii="Courier New" w:hAnsi="Courier New" w:cs="Courier New" w:hint="default"/>
+      </w:rPr>
+    </w:lvl>
+    <w:lvl w:ilvl="5" w:tplc="04070005" w:tentative="1">
+      <w:start w:val="1"/>
+      <w:numFmt w:val="bullet"/>
+      <w:lvlText w:val=""/>
+      <w:lvlJc w:val="left"/>
+      <w:pPr>
+        <w:ind w:left="4320" w:hanging="360"/>
+      </w:pPr>
+      <w:rPr>
+        <w:rFonts w:ascii="Wingdings" w:hAnsi="Wingdings" w:hint="default"/>
+      </w:rPr>
+    </w:lvl>
+    <w:lvl w:ilvl="6" w:tplc="04070001" w:tentative="1">
+      <w:start w:val="1"/>
+      <w:numFmt w:val="bullet"/>
+      <w:lvlText w:val=""/>
+      <w:lvlJc w:val="left"/>
+      <w:pPr>
+        <w:ind w:left="5040" w:hanging="360"/>
+      </w:pPr>
+      <w:rPr>
+        <w:rFonts w:ascii="Symbol" w:hAnsi="Symbol" w:hint="default"/>
+      </w:rPr>
+    </w:lvl>
+    <w:lvl w:ilvl="7" w:tplc="04070003" w:tentative="1">
+      <w:start w:val="1"/>
+      <w:numFmt w:val="bullet"/>
+      <w:lvlText w:val="o"/>
+      <w:lvlJc w:val="left"/>
+      <w:pPr>
+        <w:ind w:left="5760" w:hanging="360"/>
+      </w:pPr>
+      <w:rPr>
+        <w:rFonts w:ascii="Courier New" w:hAnsi="Courier New" w:cs="Courier New" w:hint="default"/>
+      </w:rPr>
+    </w:lvl>
+    <w:lvl w:ilvl="8" w:tplc="04070005" w:tentative="1">
+      <w:start w:val="1"/>
+      <w:numFmt w:val="bullet"/>
+      <w:lvlText w:val=""/>
+      <w:lvlJc w:val="left"/>
+      <w:pPr>
+        <w:ind w:left="6480" w:hanging="360"/>
+      </w:pPr>
+      <w:rPr>
+        <w:rFonts w:ascii="Wingdings" w:hAnsi="Wingdings" w:hint="default"/>
+      </w:rPr>
+    </w:lvl>
+  </w:abstractNum>
+  <w:abstractNum w:abstractNumId="6" w15:restartNumberingAfterBreak="0">
     <w:nsid w:val="43E019F3"/>
     <w:multiLevelType w:val="hybridMultilevel"/>
     <w:tmpl w:val="7D7A3E8C"/>
@@ -6970,7 +8359,7 @@
       </w:rPr>
     </w:lvl>
   </w:abstractNum>
-  <w:abstractNum w:abstractNumId="6" w15:restartNumberingAfterBreak="0">
+  <w:abstractNum w:abstractNumId="7" w15:restartNumberingAfterBreak="0">
     <w:nsid w:val="44215FCF"/>
     <w:multiLevelType w:val="multilevel"/>
     <w:tmpl w:val="3C6C50E6"/>
@@ -7056,7 +8445,7 @@
       </w:pPr>
     </w:lvl>
   </w:abstractNum>
-  <w:abstractNum w:abstractNumId="7" w15:restartNumberingAfterBreak="0">
+  <w:abstractNum w:abstractNumId="8" w15:restartNumberingAfterBreak="0">
     <w:nsid w:val="549F310B"/>
     <w:multiLevelType w:val="hybridMultilevel"/>
     <w:tmpl w:val="ED406EA8"/>
@@ -7169,7 +8558,7 @@
       </w:rPr>
     </w:lvl>
   </w:abstractNum>
-  <w:abstractNum w:abstractNumId="8" w15:restartNumberingAfterBreak="0">
+  <w:abstractNum w:abstractNumId="9" w15:restartNumberingAfterBreak="0">
     <w:nsid w:val="57BF0848"/>
     <w:multiLevelType w:val="multilevel"/>
     <w:tmpl w:val="0407001F"/>
@@ -7255,7 +8644,7 @@
       </w:pPr>
     </w:lvl>
   </w:abstractNum>
-  <w:abstractNum w:abstractNumId="9" w15:restartNumberingAfterBreak="0">
+  <w:abstractNum w:abstractNumId="10" w15:restartNumberingAfterBreak="0">
     <w:nsid w:val="5DBB0CFA"/>
     <w:multiLevelType w:val="multilevel"/>
     <w:tmpl w:val="9DA0AB9E"/>
@@ -7341,7 +8730,7 @@
       </w:pPr>
     </w:lvl>
   </w:abstractNum>
-  <w:abstractNum w:abstractNumId="10" w15:restartNumberingAfterBreak="0">
+  <w:abstractNum w:abstractNumId="11" w15:restartNumberingAfterBreak="0">
     <w:nsid w:val="6AB73065"/>
     <w:multiLevelType w:val="hybridMultilevel"/>
     <w:tmpl w:val="9DE02060"/>
@@ -7454,7 +8843,7 @@
       </w:rPr>
     </w:lvl>
   </w:abstractNum>
-  <w:abstractNum w:abstractNumId="11" w15:restartNumberingAfterBreak="0">
+  <w:abstractNum w:abstractNumId="12" w15:restartNumberingAfterBreak="0">
     <w:nsid w:val="6B73578B"/>
     <w:multiLevelType w:val="hybridMultilevel"/>
     <w:tmpl w:val="1A7413CA"/>
@@ -7540,7 +8929,7 @@
       </w:pPr>
     </w:lvl>
   </w:abstractNum>
-  <w:abstractNum w:abstractNumId="12" w15:restartNumberingAfterBreak="0">
+  <w:abstractNum w:abstractNumId="13" w15:restartNumberingAfterBreak="0">
     <w:nsid w:val="6BDE7AC4"/>
     <w:multiLevelType w:val="hybridMultilevel"/>
     <w:tmpl w:val="193A45FE"/>
@@ -7653,7 +9042,7 @@
       </w:rPr>
     </w:lvl>
   </w:abstractNum>
-  <w:abstractNum w:abstractNumId="13" w15:restartNumberingAfterBreak="0">
+  <w:abstractNum w:abstractNumId="14" w15:restartNumberingAfterBreak="0">
     <w:nsid w:val="74F53E2D"/>
     <w:multiLevelType w:val="multilevel"/>
     <w:tmpl w:val="A12E08E6"/>
@@ -7749,31 +9138,31 @@
     </w:lvl>
   </w:abstractNum>
   <w:num w:numId="1" w16cid:durableId="941109735">
-    <w:abstractNumId w:val="11"/>
+    <w:abstractNumId w:val="12"/>
   </w:num>
   <w:num w:numId="2" w16cid:durableId="99568635">
-    <w:abstractNumId w:val="9"/>
+    <w:abstractNumId w:val="10"/>
   </w:num>
   <w:num w:numId="3" w16cid:durableId="720323907">
-    <w:abstractNumId w:val="6"/>
+    <w:abstractNumId w:val="7"/>
   </w:num>
   <w:num w:numId="4" w16cid:durableId="794449810">
     <w:abstractNumId w:val="1"/>
   </w:num>
   <w:num w:numId="5" w16cid:durableId="644435165">
-    <w:abstractNumId w:val="8"/>
+    <w:abstractNumId w:val="9"/>
   </w:num>
   <w:num w:numId="6" w16cid:durableId="170610249">
     <w:abstractNumId w:val="3"/>
   </w:num>
   <w:num w:numId="7" w16cid:durableId="1161385627">
-    <w:abstractNumId w:val="13"/>
+    <w:abstractNumId w:val="14"/>
   </w:num>
   <w:num w:numId="8" w16cid:durableId="1951234344">
-    <w:abstractNumId w:val="7"/>
+    <w:abstractNumId w:val="8"/>
   </w:num>
   <w:num w:numId="9" w16cid:durableId="404837427">
-    <w:abstractNumId w:val="13"/>
+    <w:abstractNumId w:val="14"/>
     <w:lvlOverride w:ilvl="0">
       <w:startOverride w:val="3"/>
     </w:lvlOverride>
@@ -7785,7 +9174,7 @@
     </w:lvlOverride>
   </w:num>
   <w:num w:numId="10" w16cid:durableId="460076961">
-    <w:abstractNumId w:val="13"/>
+    <w:abstractNumId w:val="14"/>
     <w:lvlOverride w:ilvl="0">
       <w:startOverride w:val="3"/>
     </w:lvlOverride>
@@ -7797,7 +9186,7 @@
     </w:lvlOverride>
   </w:num>
   <w:num w:numId="11" w16cid:durableId="472455797">
-    <w:abstractNumId w:val="13"/>
+    <w:abstractNumId w:val="14"/>
     <w:lvlOverride w:ilvl="0">
       <w:startOverride w:val="3"/>
     </w:lvlOverride>
@@ -7812,19 +9201,22 @@
     <w:abstractNumId w:val="0"/>
   </w:num>
   <w:num w:numId="13" w16cid:durableId="122164197">
-    <w:abstractNumId w:val="10"/>
+    <w:abstractNumId w:val="11"/>
   </w:num>
   <w:num w:numId="14" w16cid:durableId="1787890236">
-    <w:abstractNumId w:val="5"/>
+    <w:abstractNumId w:val="6"/>
   </w:num>
   <w:num w:numId="15" w16cid:durableId="1032609161">
     <w:abstractNumId w:val="4"/>
   </w:num>
   <w:num w:numId="16" w16cid:durableId="1342202228">
-    <w:abstractNumId w:val="12"/>
+    <w:abstractNumId w:val="13"/>
   </w:num>
   <w:num w:numId="17" w16cid:durableId="470366958">
     <w:abstractNumId w:val="2"/>
+  </w:num>
+  <w:num w:numId="18" w16cid:durableId="1794908551">
+    <w:abstractNumId w:val="5"/>
   </w:num>
 </w:numbering>
 </file>
@@ -8476,7 +9868,6 @@
   <w:style w:type="character" w:default="1" w:styleId="Absatz-Standardschriftart">
     <w:name w:val="Default Paragraph Font"/>
     <w:uiPriority w:val="1"/>
-    <w:semiHidden/>
     <w:unhideWhenUsed/>
   </w:style>
   <w:style w:type="table" w:default="1" w:styleId="NormaleTabelle">
@@ -8868,7 +10259,6 @@
     <w:basedOn w:val="Standard"/>
     <w:next w:val="Standard"/>
     <w:uiPriority w:val="35"/>
-    <w:semiHidden/>
     <w:unhideWhenUsed/>
     <w:qFormat/>
     <w:rsid w:val="007003AD"/>
@@ -9017,6 +10407,21 @@
     <w:rPr>
       <w:color w:val="800080" w:themeColor="followedHyperlink"/>
       <w:u w:val="single"/>
+    </w:rPr>
+  </w:style>
+  <w:style w:type="character" w:customStyle="1" w:styleId="fontstyle31">
+    <w:name w:val="fontstyle31"/>
+    <w:basedOn w:val="Absatz-Standardschriftart"/>
+    <w:rsid w:val="00285EE7"/>
+    <w:rPr>
+      <w:rFonts w:ascii="Times-Italic" w:hAnsi="Times-Italic" w:hint="default"/>
+      <w:b w:val="0"/>
+      <w:bCs w:val="0"/>
+      <w:i/>
+      <w:iCs/>
+      <w:color w:val="242021"/>
+      <w:sz w:val="16"/>
+      <w:szCs w:val="16"/>
     </w:rPr>
   </w:style>
 </w:styles>

</xml_diff>

<commit_message>
update(Thesis): implementation editor concept
</commit_message>
<xml_diff>
--- a/Documents/Thesis.docx
+++ b/Documents/Thesis.docx
@@ -4922,14 +4922,9 @@
       <w:pPr>
         <w:pStyle w:val="berschrift1"/>
       </w:pPr>
-      <w:bookmarkStart w:id="9" w:name="_Toc331872783"/>
       <w:r>
         <w:lastRenderedPageBreak/>
-        <w:t>[Eigene Kapitel]</w:t>
-      </w:r>
-      <w:bookmarkEnd w:id="9"/>
-      <w:r>
-        <w:t xml:space="preserve"> Implementierung</w:t>
+        <w:t>Implementierung</w:t>
       </w:r>
     </w:p>
     <w:p/>
@@ -4941,31 +4936,27 @@
         <w:t>Editor</w:t>
       </w:r>
     </w:p>
-    <w:p>
-      <w:pPr>
-        <w:pStyle w:val="berschrift3"/>
-        <w:numPr>
-          <w:ilvl w:val="2"/>
-          <w:numId w:val="11"/>
-        </w:numPr>
-      </w:pPr>
-      <w:r>
-        <w:t>Interface &amp; Steuerung</w:t>
-      </w:r>
-      <w:r>
-        <w:t xml:space="preserve"> (auch Konzeptionelle)</w:t>
-      </w:r>
-    </w:p>
-    <w:p>
-      <w:r>
-        <w:rPr>
-          <w:noProof/>
-        </w:rPr>
+    <w:p/>
+    <w:p>
+      <w:r>
+        <w:t>Im Editor kann der User mit dem Drücken des Mausrades die Kamera um einen Fixpunkt rotieren. Drückt er gleichzeitig die Shift-Taste, verschiebt er die Kamera, sowie den Fixpunkt um die sie sich dreht. Diese Navigationssteuerung ist an die der Modelling-Software Blender angelehnt</w:t>
+      </w:r>
+    </w:p>
+    <w:p>
+      <w:r>
         <w:drawing>
-          <wp:inline distT="0" distB="0" distL="0" distR="0" wp14:anchorId="7CB71828" wp14:editId="6D2556A2">
-            <wp:extent cx="3532243" cy="2257988"/>
-            <wp:effectExtent l="0" t="0" r="0" b="9525"/>
-            <wp:docPr id="20" name="Grafik 20"/>
+          <wp:anchor distT="0" distB="0" distL="114300" distR="114300" simplePos="0" relativeHeight="251697152" behindDoc="0" locked="0" layoutInCell="1" allowOverlap="1" wp14:anchorId="5B3BE6FF" wp14:editId="2635D2BB">
+            <wp:simplePos x="0" y="0"/>
+            <wp:positionH relativeFrom="margin">
+              <wp:posOffset>3215005</wp:posOffset>
+            </wp:positionH>
+            <wp:positionV relativeFrom="paragraph">
+              <wp:posOffset>99060</wp:posOffset>
+            </wp:positionV>
+            <wp:extent cx="2004060" cy="1192530"/>
+            <wp:effectExtent l="0" t="0" r="0" b="7620"/>
+            <wp:wrapSquare wrapText="bothSides"/>
+            <wp:docPr id="31" name="Grafik 31"/>
             <wp:cNvGraphicFramePr>
               <a:graphicFrameLocks xmlns:a="http://schemas.openxmlformats.org/drawingml/2006/main" noChangeAspect="1"/>
             </wp:cNvGraphicFramePr>
@@ -4977,7 +4968,13 @@
                     <pic:cNvPicPr/>
                   </pic:nvPicPr>
                   <pic:blipFill>
-                    <a:blip r:embed="rId19"/>
+                    <a:blip r:embed="rId19" cstate="print">
+                      <a:extLst>
+                        <a:ext uri="{28A0092B-C50C-407E-A947-70E740481C1C}">
+                          <a14:useLocalDpi xmlns:a14="http://schemas.microsoft.com/office/drawing/2010/main" val="0"/>
+                        </a:ext>
+                      </a:extLst>
+                    </a:blip>
                     <a:stretch>
                       <a:fillRect/>
                     </a:stretch>
@@ -4985,7 +4982,7 @@
                   <pic:spPr>
                     <a:xfrm>
                       <a:off x="0" y="0"/>
-                      <a:ext cx="3541234" cy="2263735"/>
+                      <a:ext cx="2004060" cy="1192530"/>
                     </a:xfrm>
                     <a:prstGeom prst="rect">
                       <a:avLst/>
@@ -4994,97 +4991,589 @@
                 </pic:pic>
               </a:graphicData>
             </a:graphic>
-          </wp:inline>
+          </wp:anchor>
         </w:drawing>
       </w:r>
+      <w:r>
+        <w:rPr>
+          <w:noProof/>
+        </w:rPr>
+        <mc:AlternateContent>
+          <mc:Choice Requires="wps">
+            <w:drawing>
+              <wp:anchor distT="0" distB="0" distL="114300" distR="114300" simplePos="0" relativeHeight="251699200" behindDoc="0" locked="0" layoutInCell="1" allowOverlap="1" wp14:anchorId="70627E03" wp14:editId="3298AD1C">
+                <wp:simplePos x="0" y="0"/>
+                <wp:positionH relativeFrom="margin">
+                  <wp:posOffset>3215005</wp:posOffset>
+                </wp:positionH>
+                <wp:positionV relativeFrom="paragraph">
+                  <wp:posOffset>1349650</wp:posOffset>
+                </wp:positionV>
+                <wp:extent cx="2004060" cy="387350"/>
+                <wp:effectExtent l="0" t="0" r="0" b="0"/>
+                <wp:wrapSquare wrapText="bothSides"/>
+                <wp:docPr id="32" name="Textfeld 32"/>
+                <wp:cNvGraphicFramePr/>
+                <a:graphic xmlns:a="http://schemas.openxmlformats.org/drawingml/2006/main">
+                  <a:graphicData uri="http://schemas.microsoft.com/office/word/2010/wordprocessingShape">
+                    <wps:wsp>
+                      <wps:cNvSpPr txBox="1"/>
+                      <wps:spPr>
+                        <a:xfrm>
+                          <a:off x="0" y="0"/>
+                          <a:ext cx="2004060" cy="387350"/>
+                        </a:xfrm>
+                        <a:prstGeom prst="rect">
+                          <a:avLst/>
+                        </a:prstGeom>
+                        <a:solidFill>
+                          <a:prstClr val="white"/>
+                        </a:solidFill>
+                        <a:ln>
+                          <a:noFill/>
+                        </a:ln>
+                      </wps:spPr>
+                      <wps:txbx>
+                        <w:txbxContent>
+                          <w:p>
+                            <w:pPr>
+                              <w:pStyle w:val="Beschriftung"/>
+                            </w:pPr>
+                            <w:r>
+                              <w:t xml:space="preserve">Abbildung 3.1: Editor </w:t>
+                            </w:r>
+                            <w:proofErr w:type="spellStart"/>
+                            <w:r>
+                              <w:t>BauVorschau</w:t>
+                            </w:r>
+                            <w:proofErr w:type="spellEnd"/>
+                          </w:p>
+                        </w:txbxContent>
+                      </wps:txbx>
+                      <wps:bodyPr rot="0" spcFirstLastPara="0" vertOverflow="overflow" horzOverflow="overflow" vert="horz" wrap="square" lIns="0" tIns="0" rIns="0" bIns="0" numCol="1" spcCol="0" rtlCol="0" fromWordArt="0" anchor="t" anchorCtr="0" forceAA="0" compatLnSpc="1">
+                        <a:prstTxWarp prst="textNoShape">
+                          <a:avLst/>
+                        </a:prstTxWarp>
+                        <a:noAutofit/>
+                      </wps:bodyPr>
+                    </wps:wsp>
+                  </a:graphicData>
+                </a:graphic>
+                <wp14:sizeRelV relativeFrom="margin">
+                  <wp14:pctHeight>0</wp14:pctHeight>
+                </wp14:sizeRelV>
+              </wp:anchor>
+            </w:drawing>
+          </mc:Choice>
+          <mc:Fallback>
+            <w:pict>
+              <v:shape w14:anchorId="70627E03" id="Textfeld 32" o:spid="_x0000_s1036" type="#_x0000_t202" style="position:absolute;left:0;text-align:left;margin-left:253.15pt;margin-top:106.25pt;width:157.8pt;height:30.5pt;z-index:251699200;visibility:visible;mso-wrap-style:square;mso-height-percent:0;mso-wrap-distance-left:9pt;mso-wrap-distance-top:0;mso-wrap-distance-right:9pt;mso-wrap-distance-bottom:0;mso-position-horizontal:absolute;mso-position-horizontal-relative:margin;mso-position-vertical:absolute;mso-position-vertical-relative:text;mso-height-percent:0;mso-height-relative:margin;v-text-anchor:top" o:gfxdata="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" stroked="f">
+                <v:textbox inset="0,0,0,0">
+                  <w:txbxContent>
+                    <w:p>
+                      <w:pPr>
+                        <w:pStyle w:val="Beschriftung"/>
+                      </w:pPr>
+                      <w:r>
+                        <w:t xml:space="preserve">Abbildung 3.1: Editor </w:t>
+                      </w:r>
+                      <w:proofErr w:type="spellStart"/>
+                      <w:r>
+                        <w:t>BauVorschau</w:t>
+                      </w:r>
+                      <w:proofErr w:type="spellEnd"/>
+                    </w:p>
+                  </w:txbxContent>
+                </v:textbox>
+                <w10:wrap type="square" anchorx="margin"/>
+              </v:shape>
+            </w:pict>
+          </mc:Fallback>
+        </mc:AlternateContent>
+      </w:r>
+      <w:r>
+        <w:t xml:space="preserve">Der Editor soll es Benutzern </w:t>
+      </w:r>
+      <w:r>
+        <w:t>ermöglichen</w:t>
+      </w:r>
+      <w:r>
+        <w:t xml:space="preserve">, schnell Kreaturen im KGS zu bauen. Das Andocken neuer Glieder an andere soll mit möglichst wenigen Klicks und Komplikationen möglich sein. </w:t>
+      </w:r>
+      <w:r>
+        <w:t>Schwebt die Maus über einem Glied, wird d</w:t>
+      </w:r>
+      <w:r>
+        <w:t>ie Möglichkeit, ein Glied anzudocken, sowie die voraussichtliche Richtung,</w:t>
+      </w:r>
+      <w:r>
+        <w:t xml:space="preserve"> </w:t>
+      </w:r>
+      <w:r>
+        <w:t>durch ein</w:t>
+      </w:r>
+      <w:r>
+        <w:t xml:space="preserve">e transparente Vorschau signalisiert. </w:t>
+      </w:r>
+    </w:p>
+    <w:p>
+      <w:pPr>
+        <w:rPr>
+          <w:noProof/>
+        </w:rPr>
+      </w:pPr>
+      <w:r>
+        <w:drawing>
+          <wp:anchor distT="0" distB="0" distL="114300" distR="114300" simplePos="0" relativeHeight="251703296" behindDoc="0" locked="0" layoutInCell="1" allowOverlap="1" wp14:anchorId="1E300221" wp14:editId="78BE3A6F">
+            <wp:simplePos x="0" y="0"/>
+            <wp:positionH relativeFrom="margin">
+              <wp:posOffset>2640330</wp:posOffset>
+            </wp:positionH>
+            <wp:positionV relativeFrom="paragraph">
+              <wp:posOffset>133985</wp:posOffset>
+            </wp:positionV>
+            <wp:extent cx="2578735" cy="1210310"/>
+            <wp:effectExtent l="0" t="0" r="0" b="8890"/>
+            <wp:wrapSquare wrapText="bothSides"/>
+            <wp:docPr id="34" name="Grafik 34" descr="Ein Bild, das Licht enthält.&#10;&#10;Automatisch generierte Beschreibung"/>
+            <wp:cNvGraphicFramePr>
+              <a:graphicFrameLocks xmlns:a="http://schemas.openxmlformats.org/drawingml/2006/main" noChangeAspect="1"/>
+            </wp:cNvGraphicFramePr>
+            <a:graphic xmlns:a="http://schemas.openxmlformats.org/drawingml/2006/main">
+              <a:graphicData uri="http://schemas.openxmlformats.org/drawingml/2006/picture">
+                <pic:pic xmlns:pic="http://schemas.openxmlformats.org/drawingml/2006/picture">
+                  <pic:nvPicPr>
+                    <pic:cNvPr id="34" name="Grafik 34" descr="Ein Bild, das Licht enthält.&#10;&#10;Automatisch generierte Beschreibung"/>
+                    <pic:cNvPicPr/>
+                  </pic:nvPicPr>
+                  <pic:blipFill>
+                    <a:blip r:embed="rId20">
+                      <a:extLst>
+                        <a:ext uri="{28A0092B-C50C-407E-A947-70E740481C1C}">
+                          <a14:useLocalDpi xmlns:a14="http://schemas.microsoft.com/office/drawing/2010/main" val="0"/>
+                        </a:ext>
+                      </a:extLst>
+                    </a:blip>
+                    <a:stretch>
+                      <a:fillRect/>
+                    </a:stretch>
+                  </pic:blipFill>
+                  <pic:spPr>
+                    <a:xfrm>
+                      <a:off x="0" y="0"/>
+                      <a:ext cx="2578735" cy="1210310"/>
+                    </a:xfrm>
+                    <a:prstGeom prst="rect">
+                      <a:avLst/>
+                    </a:prstGeom>
+                  </pic:spPr>
+                </pic:pic>
+              </a:graphicData>
+            </a:graphic>
+          </wp:anchor>
+        </w:drawing>
+      </w:r>
+      <w:r>
+        <w:rPr>
+          <w:noProof/>
+        </w:rPr>
+        <mc:AlternateContent>
+          <mc:Choice Requires="wps">
+            <w:drawing>
+              <wp:anchor distT="0" distB="0" distL="114300" distR="114300" simplePos="0" relativeHeight="251705344" behindDoc="0" locked="0" layoutInCell="1" allowOverlap="1" wp14:anchorId="1131CFFF" wp14:editId="634F6ABA">
+                <wp:simplePos x="0" y="0"/>
+                <wp:positionH relativeFrom="column">
+                  <wp:posOffset>2640330</wp:posOffset>
+                </wp:positionH>
+                <wp:positionV relativeFrom="paragraph">
+                  <wp:posOffset>1401936</wp:posOffset>
+                </wp:positionV>
+                <wp:extent cx="2578735" cy="635"/>
+                <wp:effectExtent l="0" t="0" r="0" b="0"/>
+                <wp:wrapSquare wrapText="bothSides"/>
+                <wp:docPr id="35" name="Textfeld 35"/>
+                <wp:cNvGraphicFramePr/>
+                <a:graphic xmlns:a="http://schemas.openxmlformats.org/drawingml/2006/main">
+                  <a:graphicData uri="http://schemas.microsoft.com/office/word/2010/wordprocessingShape">
+                    <wps:wsp>
+                      <wps:cNvSpPr txBox="1"/>
+                      <wps:spPr>
+                        <a:xfrm>
+                          <a:off x="0" y="0"/>
+                          <a:ext cx="2578735" cy="635"/>
+                        </a:xfrm>
+                        <a:prstGeom prst="rect">
+                          <a:avLst/>
+                        </a:prstGeom>
+                        <a:solidFill>
+                          <a:prstClr val="white"/>
+                        </a:solidFill>
+                        <a:ln>
+                          <a:noFill/>
+                        </a:ln>
+                      </wps:spPr>
+                      <wps:txbx>
+                        <w:txbxContent>
+                          <w:p>
+                            <w:pPr>
+                              <w:pStyle w:val="Beschriftung"/>
+                            </w:pPr>
+                            <w:r>
+                              <w:t>Abbildung 3.2: Editor, Längeneinstellung eines Glieds</w:t>
+                            </w:r>
+                          </w:p>
+                        </w:txbxContent>
+                      </wps:txbx>
+                      <wps:bodyPr rot="0" spcFirstLastPara="0" vertOverflow="overflow" horzOverflow="overflow" vert="horz" wrap="square" lIns="0" tIns="0" rIns="0" bIns="0" numCol="1" spcCol="0" rtlCol="0" fromWordArt="0" anchor="t" anchorCtr="0" forceAA="0" compatLnSpc="1">
+                        <a:prstTxWarp prst="textNoShape">
+                          <a:avLst/>
+                        </a:prstTxWarp>
+                        <a:spAutoFit/>
+                      </wps:bodyPr>
+                    </wps:wsp>
+                  </a:graphicData>
+                </a:graphic>
+              </wp:anchor>
+            </w:drawing>
+          </mc:Choice>
+          <mc:Fallback>
+            <w:pict>
+              <v:shape w14:anchorId="1131CFFF" id="Textfeld 35" o:spid="_x0000_s1037" type="#_x0000_t202" style="position:absolute;left:0;text-align:left;margin-left:207.9pt;margin-top:110.4pt;width:203.05pt;height:.05pt;z-index:251705344;visibility:visible;mso-wrap-style:square;mso-wrap-distance-left:9pt;mso-wrap-distance-top:0;mso-wrap-distance-right:9pt;mso-wrap-distance-bottom:0;mso-position-horizontal:absolute;mso-position-horizontal-relative:text;mso-position-vertical:absolute;mso-position-vertical-relative:text;v-text-anchor:top" o:gfxdata="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" stroked="f">
+                <v:textbox style="mso-fit-shape-to-text:t" inset="0,0,0,0">
+                  <w:txbxContent>
+                    <w:p>
+                      <w:pPr>
+                        <w:pStyle w:val="Beschriftung"/>
+                      </w:pPr>
+                      <w:r>
+                        <w:t>Abbildung 3.2: Editor, Längeneinstellung eines Glieds</w:t>
+                      </w:r>
+                    </w:p>
+                  </w:txbxContent>
+                </v:textbox>
+                <w10:wrap type="square"/>
+              </v:shape>
+            </w:pict>
+          </mc:Fallback>
+        </mc:AlternateContent>
+      </w:r>
+      <w:r>
+        <w:t xml:space="preserve">Wird nun die rechte Maustaste betätigt, wird das Glied angedockt und bleibt in einem Modus der Längeneinstellung. Mit der </w:t>
+      </w:r>
+      <w:r>
+        <w:t xml:space="preserve">Position des Mauscursors kann nun die Länge des Glieds in festen Schritten eingestellt werden. Das Glied wird final gebaut, wenn die linke Maustaste erneut </w:t>
+      </w:r>
+      <w:proofErr w:type="spellStart"/>
+      <w:r>
+        <w:t>betätigt</w:t>
+      </w:r>
+      <w:proofErr w:type="spellEnd"/>
+      <w:r>
+        <w:t xml:space="preserve"> wird.</w:t>
+      </w:r>
+      <w:r>
+        <w:rPr>
+          <w:noProof/>
+        </w:rPr>
+        <w:t xml:space="preserve"> </w:t>
+      </w:r>
+      <w:r>
+        <w:rPr>
+          <w:noProof/>
+        </w:rPr>
+        <w:t>Mit der rechten Maustaste kann das Bauen des Glieds abgebrochen werden</w:t>
+      </w:r>
+      <w:r>
+        <w:rPr>
+          <w:noProof/>
+        </w:rPr>
+        <w:t>. Es wurde sich dafür entschieden, in maximal 25 Richtungen pro Glied zu Bauen, anstatt in beliebig viele, um das Bauen symetrischer Kreaturen zu erleichtern. Dies erhöht die initiale Balance der Kreaturen, und beschleunigt somit das Lernen.</w:t>
+      </w:r>
+    </w:p>
+    <w:p/>
+    <w:p>
+      <w:r>
+        <w:rPr>
+          <w:noProof/>
+        </w:rPr>
+        <w:lastRenderedPageBreak/>
+        <w:drawing>
+          <wp:anchor distT="0" distB="0" distL="114300" distR="114300" simplePos="0" relativeHeight="251700224" behindDoc="0" locked="0" layoutInCell="1" allowOverlap="1" wp14:anchorId="1A718A86" wp14:editId="53DFAE54">
+            <wp:simplePos x="0" y="0"/>
+            <wp:positionH relativeFrom="column">
+              <wp:posOffset>-7309</wp:posOffset>
+            </wp:positionH>
+            <wp:positionV relativeFrom="paragraph">
+              <wp:posOffset>359</wp:posOffset>
+            </wp:positionV>
+            <wp:extent cx="3531870" cy="2257425"/>
+            <wp:effectExtent l="0" t="0" r="0" b="9525"/>
+            <wp:wrapSquare wrapText="bothSides"/>
+            <wp:docPr id="20" name="Grafik 20" descr="Ein Bild, das Text, Segelflugzeug enthält.&#10;&#10;Automatisch generierte Beschreibung"/>
+            <wp:cNvGraphicFramePr>
+              <a:graphicFrameLocks xmlns:a="http://schemas.openxmlformats.org/drawingml/2006/main" noChangeAspect="1"/>
+            </wp:cNvGraphicFramePr>
+            <a:graphic xmlns:a="http://schemas.openxmlformats.org/drawingml/2006/main">
+              <a:graphicData uri="http://schemas.openxmlformats.org/drawingml/2006/picture">
+                <pic:pic xmlns:pic="http://schemas.openxmlformats.org/drawingml/2006/picture">
+                  <pic:nvPicPr>
+                    <pic:cNvPr id="20" name="Grafik 20" descr="Ein Bild, das Text, Segelflugzeug enthält.&#10;&#10;Automatisch generierte Beschreibung"/>
+                    <pic:cNvPicPr/>
+                  </pic:nvPicPr>
+                  <pic:blipFill>
+                    <a:blip r:embed="rId21">
+                      <a:extLst>
+                        <a:ext uri="{28A0092B-C50C-407E-A947-70E740481C1C}">
+                          <a14:useLocalDpi xmlns:a14="http://schemas.microsoft.com/office/drawing/2010/main" val="0"/>
+                        </a:ext>
+                      </a:extLst>
+                    </a:blip>
+                    <a:stretch>
+                      <a:fillRect/>
+                    </a:stretch>
+                  </pic:blipFill>
+                  <pic:spPr>
+                    <a:xfrm>
+                      <a:off x="0" y="0"/>
+                      <a:ext cx="3531870" cy="2257425"/>
+                    </a:xfrm>
+                    <a:prstGeom prst="rect">
+                      <a:avLst/>
+                    </a:prstGeom>
+                  </pic:spPr>
+                </pic:pic>
+              </a:graphicData>
+            </a:graphic>
+            <wp14:sizeRelH relativeFrom="margin">
+              <wp14:pctWidth>0</wp14:pctWidth>
+            </wp14:sizeRelH>
+            <wp14:sizeRelV relativeFrom="margin">
+              <wp14:pctHeight>0</wp14:pctHeight>
+            </wp14:sizeRelV>
+          </wp:anchor>
+        </w:drawing>
+      </w:r>
+      <w:r>
+        <w:t>Das Einstellen der</w:t>
+      </w:r>
+      <w:r>
+        <w:t xml:space="preserve"> Rotationslimits</w:t>
+      </w:r>
+      <w:r>
+        <w:t xml:space="preserve"> soll intuitiv erfolgen, und getrennt von dem Bauen erfolgen, weshalb sich für getrennte Modi entschieden wurde.</w:t>
+      </w:r>
+    </w:p>
+    <w:p>
+      <w:r>
+        <w:rPr>
+          <w:noProof/>
+        </w:rPr>
+        <mc:AlternateContent>
+          <mc:Choice Requires="wps">
+            <w:drawing>
+              <wp:anchor distT="0" distB="0" distL="114300" distR="114300" simplePos="0" relativeHeight="251702272" behindDoc="0" locked="0" layoutInCell="1" allowOverlap="1" wp14:anchorId="3C253E76" wp14:editId="0D0A6055">
+                <wp:simplePos x="0" y="0"/>
+                <wp:positionH relativeFrom="column">
+                  <wp:posOffset>-7309</wp:posOffset>
+                </wp:positionH>
+                <wp:positionV relativeFrom="paragraph">
+                  <wp:posOffset>346434</wp:posOffset>
+                </wp:positionV>
+                <wp:extent cx="3531870" cy="635"/>
+                <wp:effectExtent l="0" t="0" r="0" b="0"/>
+                <wp:wrapSquare wrapText="bothSides"/>
+                <wp:docPr id="33" name="Textfeld 33"/>
+                <wp:cNvGraphicFramePr/>
+                <a:graphic xmlns:a="http://schemas.openxmlformats.org/drawingml/2006/main">
+                  <a:graphicData uri="http://schemas.microsoft.com/office/word/2010/wordprocessingShape">
+                    <wps:wsp>
+                      <wps:cNvSpPr txBox="1"/>
+                      <wps:spPr>
+                        <a:xfrm>
+                          <a:off x="0" y="0"/>
+                          <a:ext cx="3531870" cy="635"/>
+                        </a:xfrm>
+                        <a:prstGeom prst="rect">
+                          <a:avLst/>
+                        </a:prstGeom>
+                        <a:solidFill>
+                          <a:prstClr val="white"/>
+                        </a:solidFill>
+                        <a:ln>
+                          <a:noFill/>
+                        </a:ln>
+                      </wps:spPr>
+                      <wps:txbx>
+                        <w:txbxContent>
+                          <w:p>
+                            <w:pPr>
+                              <w:pStyle w:val="Beschriftung"/>
+                              <w:rPr>
+                                <w:noProof/>
+                              </w:rPr>
+                            </w:pPr>
+                            <w:r>
+                              <w:t>Abbildung 3.2</w:t>
+                            </w:r>
+                          </w:p>
+                        </w:txbxContent>
+                      </wps:txbx>
+                      <wps:bodyPr rot="0" spcFirstLastPara="0" vertOverflow="overflow" horzOverflow="overflow" vert="horz" wrap="square" lIns="0" tIns="0" rIns="0" bIns="0" numCol="1" spcCol="0" rtlCol="0" fromWordArt="0" anchor="t" anchorCtr="0" forceAA="0" compatLnSpc="1">
+                        <a:prstTxWarp prst="textNoShape">
+                          <a:avLst/>
+                        </a:prstTxWarp>
+                        <a:spAutoFit/>
+                      </wps:bodyPr>
+                    </wps:wsp>
+                  </a:graphicData>
+                </a:graphic>
+                <wp14:sizeRelH relativeFrom="margin">
+                  <wp14:pctWidth>0</wp14:pctWidth>
+                </wp14:sizeRelH>
+                <wp14:sizeRelV relativeFrom="margin">
+                  <wp14:pctHeight>0</wp14:pctHeight>
+                </wp14:sizeRelV>
+              </wp:anchor>
+            </w:drawing>
+          </mc:Choice>
+          <mc:Fallback>
+            <w:pict>
+              <v:shape w14:anchorId="3C253E76" id="Textfeld 33" o:spid="_x0000_s1038" type="#_x0000_t202" style="position:absolute;left:0;text-align:left;margin-left:-.6pt;margin-top:27.3pt;width:278.1pt;height:.05pt;z-index:251702272;visibility:visible;mso-wrap-style:square;mso-width-percent:0;mso-height-percent:0;mso-wrap-distance-left:9pt;mso-wrap-distance-top:0;mso-wrap-distance-right:9pt;mso-wrap-distance-bottom:0;mso-position-horizontal:absolute;mso-position-horizontal-relative:text;mso-position-vertical:absolute;mso-position-vertical-relative:text;mso-width-percent:0;mso-height-percent:0;mso-width-relative:margin;mso-height-relative:margin;v-text-anchor:top" o:gfxdata="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" stroked="f">
+                <v:textbox style="mso-fit-shape-to-text:t" inset="0,0,0,0">
+                  <w:txbxContent>
+                    <w:p>
+                      <w:pPr>
+                        <w:pStyle w:val="Beschriftung"/>
+                        <w:rPr>
+                          <w:noProof/>
+                        </w:rPr>
+                      </w:pPr>
+                      <w:r>
+                        <w:t>Abbildung 3.2</w:t>
+                      </w:r>
+                    </w:p>
+                  </w:txbxContent>
+                </v:textbox>
+                <w10:wrap type="square"/>
+              </v:shape>
+            </w:pict>
+          </mc:Fallback>
+        </mc:AlternateContent>
+      </w:r>
+      <w:r>
+        <w:t>Sobald mindestens ein Glied an das Startglied angedockt wurde, kann mit der Taste „R“ in den Rotationsmodus, und wieder zurück gewechselt werden</w:t>
+      </w:r>
+      <w:r>
+        <w:t>.</w:t>
+      </w:r>
+    </w:p>
+    <w:p>
+      <w:r>
+        <w:t xml:space="preserve">Die einzelnen Limits können im Rotationsmodus durch „Greifen“ </w:t>
+      </w:r>
+      <w:r>
+        <w:t xml:space="preserve">der roten und grünen Handles </w:t>
+      </w:r>
+      <w:r>
+        <w:t>und anschließendes Bewegen der Maus eingestellt werden.</w:t>
+      </w:r>
+    </w:p>
+    <w:p/>
+    <w:p>
+      <w:r>
+        <w:t xml:space="preserve">Durch Drücken des „Save“ Buttons wird die vorliegende Kreatur auf einem neuen Slot gespeichert. </w:t>
+      </w:r>
+      <w:r>
+        <w:t>Durch Drücken des „</w:t>
+      </w:r>
+      <w:r>
+        <w:t>Load</w:t>
+      </w:r>
+      <w:r>
+        <w:t>“ Buttons</w:t>
+      </w:r>
+      <w:r>
+        <w:t xml:space="preserve"> wird die Kreatur des nächsten Slots geladen. Ein überschreiben der Kreaturen ist momentan nicht implementiert.</w:t>
+      </w:r>
     </w:p>
     <w:p>
       <w:pPr>
         <w:pStyle w:val="berschrift3"/>
-        <w:numPr>
-          <w:ilvl w:val="2"/>
-          <w:numId w:val="11"/>
-        </w:numPr>
-      </w:pPr>
-      <w:r>
-        <w:t>KGS System</w:t>
+      </w:pPr>
+      <w:r>
+        <w:t>Docking und Rotation</w:t>
+      </w:r>
+    </w:p>
+    <w:p>
+      <w:proofErr w:type="spellStart"/>
+      <w:r>
+        <w:t>DockingPoints</w:t>
+      </w:r>
+      <w:proofErr w:type="spellEnd"/>
+      <w:r>
+        <w:t xml:space="preserve">, Handles </w:t>
+      </w:r>
+      <w:proofErr w:type="spellStart"/>
+      <w:r>
+        <w:t>Addon</w:t>
+      </w:r>
+      <w:proofErr w:type="spellEnd"/>
+    </w:p>
+    <w:p>
+      <w:pPr>
+        <w:pStyle w:val="berschrift3"/>
+      </w:pPr>
+      <w:r>
+        <w:t>Serialisierung</w:t>
       </w:r>
     </w:p>
     <w:p/>
     <w:p>
-      <w:r>
-        <w:t>(de-)</w:t>
+      <w:pPr>
+        <w:pStyle w:val="berschrift3"/>
+      </w:pPr>
+      <w:r>
+        <w:t>Editor-Kreatur zu Trainings-K</w:t>
+      </w:r>
+      <w:r>
+        <w:t>reatur</w:t>
+      </w:r>
+    </w:p>
+    <w:p>
+      <w:r>
+        <w:t xml:space="preserve">-Massen, </w:t>
       </w:r>
       <w:proofErr w:type="spellStart"/>
       <w:r>
-        <w:t>Serialization</w:t>
+        <w:t>ArticulatedJoints</w:t>
       </w:r>
       <w:proofErr w:type="spellEnd"/>
-    </w:p>
-    <w:p>
-      <w:pPr>
-        <w:pStyle w:val="berschrift2"/>
-        <w:numPr>
-          <w:ilvl w:val="0"/>
-          <w:numId w:val="0"/>
-        </w:numPr>
-      </w:pPr>
-      <w:r>
-        <w:t>3.1.4</w:t>
-      </w:r>
-      <w:r>
-        <w:t xml:space="preserve"> </w:t>
-      </w:r>
-      <w:r>
-        <w:t>Editor</w:t>
-      </w:r>
-      <w:r>
-        <w:t>-Kreatur zu Trainings-K</w:t>
-      </w:r>
-      <w:r>
-        <w:t>reatur</w:t>
-      </w:r>
-    </w:p>
-    <w:p>
-      <w:r>
-        <w:t xml:space="preserve">-Massen, </w:t>
+      <w:r>
+        <w:t xml:space="preserve"> (</w:t>
       </w:r>
       <w:proofErr w:type="spellStart"/>
       <w:r>
-        <w:t>ArticulatedJoints</w:t>
+        <w:t>settings</w:t>
       </w:r>
       <w:proofErr w:type="spellEnd"/>
       <w:r>
-        <w:t xml:space="preserve"> (</w:t>
+        <w:t xml:space="preserve"> aus BP </w:t>
       </w:r>
       <w:proofErr w:type="spellStart"/>
       <w:r>
-        <w:t>settings</w:t>
+        <w:t>MLAgents</w:t>
       </w:r>
       <w:proofErr w:type="spellEnd"/>
       <w:r>
-        <w:t xml:space="preserve"> aus BP </w:t>
+        <w:t xml:space="preserve">, </w:t>
       </w:r>
       <w:proofErr w:type="spellStart"/>
       <w:r>
-        <w:t>MLAgents</w:t>
+        <w:t>BodyParts</w:t>
       </w:r>
       <w:proofErr w:type="spellEnd"/>
       <w:r>
-        <w:t xml:space="preserve">, </w:t>
-      </w:r>
-      <w:proofErr w:type="spellStart"/>
-      <w:r>
-        <w:t>BodyParts</w:t>
-      </w:r>
-      <w:proofErr w:type="spellEnd"/>
-      <w:r>
-        <w:t>)</w:t>
-      </w:r>
-    </w:p>
-    <w:p>
-      <w:r>
-        <w:t xml:space="preserve">KGS System, </w:t>
+        <w:t xml:space="preserve">)KGS System, </w:t>
       </w:r>
       <w:proofErr w:type="spellStart"/>
       <w:r>
@@ -5105,10 +5594,6 @@
         <w:t>Aktivitätsdiagramm, Klassendiagramm</w:t>
       </w:r>
     </w:p>
-    <w:p/>
-    <w:p/>
-    <w:p/>
-    <w:p/>
     <w:p/>
     <w:p>
       <w:pPr>
@@ -5124,6 +5609,7 @@
       </w:r>
     </w:p>
     <w:p/>
+    <w:p/>
     <w:p>
       <w:r>
         <w:t>Für die Implementierung gibt es an mehreren Stellen verschiedene Konfigurationen. Die Standard-Konfiguration zeichnet den Ausgangszustand aus, die Variations-Konfiguration zeichnet den zu testenden Zustand aus.</w:t>
@@ -5474,6 +5960,7 @@
     </w:p>
     <w:p>
       <w:r>
+        <w:lastRenderedPageBreak/>
         <w:t>Bias?</w:t>
       </w:r>
     </w:p>
@@ -5487,7 +5974,6 @@
       </w:pPr>
       <w:proofErr w:type="spellStart"/>
       <w:r>
-        <w:lastRenderedPageBreak/>
         <w:t>Delinearisierung</w:t>
       </w:r>
       <w:proofErr w:type="spellEnd"/>
@@ -5993,7 +6479,7 @@
                     <pic:cNvPicPr/>
                   </pic:nvPicPr>
                   <pic:blipFill>
-                    <a:blip r:embed="rId20"/>
+                    <a:blip r:embed="rId22"/>
                     <a:stretch>
                       <a:fillRect/>
                     </a:stretch>
@@ -6052,7 +6538,7 @@
                     <pic:cNvPicPr/>
                   </pic:nvPicPr>
                   <pic:blipFill>
-                    <a:blip r:embed="rId21"/>
+                    <a:blip r:embed="rId23"/>
                     <a:stretch>
                       <a:fillRect/>
                     </a:stretch>
@@ -6111,7 +6597,7 @@
                     <pic:cNvPicPr/>
                   </pic:nvPicPr>
                   <pic:blipFill>
-                    <a:blip r:embed="rId22"/>
+                    <a:blip r:embed="rId24"/>
                     <a:stretch>
                       <a:fillRect/>
                     </a:stretch>
@@ -6170,7 +6656,7 @@
                     <pic:cNvPicPr/>
                   </pic:nvPicPr>
                   <pic:blipFill>
-                    <a:blip r:embed="rId23"/>
+                    <a:blip r:embed="rId25"/>
                     <a:stretch>
                       <a:fillRect/>
                     </a:stretch>
@@ -6229,7 +6715,7 @@
                     <pic:cNvPicPr/>
                   </pic:nvPicPr>
                   <pic:blipFill>
-                    <a:blip r:embed="rId24"/>
+                    <a:blip r:embed="rId26"/>
                     <a:stretch>
                       <a:fillRect/>
                     </a:stretch>
@@ -6306,7 +6792,7 @@
                     <pic:cNvPicPr/>
                   </pic:nvPicPr>
                   <pic:blipFill>
-                    <a:blip r:embed="rId25"/>
+                    <a:blip r:embed="rId27"/>
                     <a:stretch>
                       <a:fillRect/>
                     </a:stretch>
@@ -6353,7 +6839,7 @@
                     <pic:cNvPicPr/>
                   </pic:nvPicPr>
                   <pic:blipFill>
-                    <a:blip r:embed="rId26"/>
+                    <a:blip r:embed="rId28"/>
                     <a:stretch>
                       <a:fillRect/>
                     </a:stretch>
@@ -6503,7 +6989,7 @@
                     <pic:cNvPicPr/>
                   </pic:nvPicPr>
                   <pic:blipFill>
-                    <a:blip r:embed="rId27"/>
+                    <a:blip r:embed="rId29"/>
                     <a:stretch>
                       <a:fillRect/>
                     </a:stretch>
@@ -6645,12 +7131,12 @@
       <w:pPr>
         <w:pStyle w:val="berschrift1"/>
       </w:pPr>
-      <w:bookmarkStart w:id="10" w:name="_Toc331872784"/>
+      <w:bookmarkStart w:id="9" w:name="_Toc331872784"/>
       <w:r>
         <w:lastRenderedPageBreak/>
         <w:t>Ausblick</w:t>
       </w:r>
-      <w:bookmarkEnd w:id="10"/>
+      <w:bookmarkEnd w:id="9"/>
     </w:p>
     <w:p/>
     <w:p>
@@ -6712,12 +7198,12 @@
           <w:docGrid w:linePitch="360"/>
         </w:sectPr>
       </w:pPr>
-      <w:bookmarkStart w:id="11" w:name="_Toc331872785"/>
+      <w:bookmarkStart w:id="10" w:name="_Toc331872785"/>
       <w:r>
         <w:lastRenderedPageBreak/>
         <w:t>Fazit</w:t>
       </w:r>
-      <w:bookmarkEnd w:id="11"/>
+      <w:bookmarkEnd w:id="10"/>
     </w:p>
     <w:p>
       <w:pPr>
@@ -6727,12 +7213,12 @@
           <w:numId w:val="0"/>
         </w:numPr>
       </w:pPr>
-      <w:bookmarkStart w:id="12" w:name="_Toc331872786"/>
+      <w:bookmarkStart w:id="11" w:name="_Toc331872786"/>
       <w:r>
         <w:lastRenderedPageBreak/>
         <w:t>Literaturverzeichnis</w:t>
       </w:r>
-      <w:bookmarkEnd w:id="12"/>
+      <w:bookmarkEnd w:id="11"/>
     </w:p>
     <w:p/>
     <w:p>
@@ -6745,8 +7231,8 @@
           <w:lang w:val="en-US"/>
         </w:rPr>
       </w:pPr>
-      <w:bookmarkStart w:id="13" w:name="KrieselDavid"/>
-      <w:bookmarkEnd w:id="13"/>
+      <w:bookmarkStart w:id="12" w:name="KrieselDavid"/>
+      <w:bookmarkEnd w:id="12"/>
       <w:r>
         <w:rPr>
           <w:rStyle w:val="fontstyle01"/>
@@ -6823,7 +7309,7 @@
       <w:r>
         <w:t xml:space="preserve">[3] </w:t>
       </w:r>
-      <w:hyperlink r:id="rId28" w:history="1">
+      <w:hyperlink r:id="rId30" w:history="1">
         <w:r>
           <w:rPr>
             <w:rStyle w:val="Hyperlink"/>
@@ -6836,7 +7322,7 @@
       <w:r>
         <w:t xml:space="preserve">[4] </w:t>
       </w:r>
-      <w:hyperlink r:id="rId29" w:history="1">
+      <w:hyperlink r:id="rId31" w:history="1">
         <w:r>
           <w:rPr>
             <w:rStyle w:val="Hyperlink"/>
@@ -7106,13 +7592,102 @@
       </w:r>
     </w:p>
     <w:p>
-      <w:pPr>
+      <w:r>
         <w:rPr>
           <w:lang w:val="en-US"/>
         </w:rPr>
+        <w:t xml:space="preserve">[7] </w:t>
+      </w:r>
+      <w:r>
+        <w:rPr>
+          <w:lang w:val="en-US"/>
+        </w:rPr>
+        <w:t xml:space="preserve">Kenneth O. Stanley, </w:t>
+      </w:r>
+      <w:proofErr w:type="spellStart"/>
+      <w:r>
+        <w:rPr>
+          <w:lang w:val="en-US"/>
+        </w:rPr>
+        <w:t>Risto</w:t>
+      </w:r>
+      <w:proofErr w:type="spellEnd"/>
+      <w:r>
+        <w:rPr>
+          <w:lang w:val="en-US"/>
+        </w:rPr>
+        <w:t xml:space="preserve"> </w:t>
+      </w:r>
+      <w:proofErr w:type="spellStart"/>
+      <w:r>
+        <w:rPr>
+          <w:lang w:val="en-US"/>
+        </w:rPr>
+        <w:t>Miikkulainen</w:t>
+      </w:r>
+      <w:proofErr w:type="spellEnd"/>
+      <w:r>
+        <w:rPr>
+          <w:lang w:val="en-US"/>
+        </w:rPr>
+        <w:t xml:space="preserve">; Evolving Neural Networks through Augmenting Topologies. </w:t>
+      </w:r>
+      <w:proofErr w:type="spellStart"/>
+      <w:r>
+        <w:t>Evol</w:t>
+      </w:r>
+      <w:proofErr w:type="spellEnd"/>
+      <w:r>
+        <w:t xml:space="preserve"> </w:t>
+      </w:r>
+      <w:proofErr w:type="spellStart"/>
+      <w:r>
+        <w:t>Comput</w:t>
+      </w:r>
+      <w:proofErr w:type="spellEnd"/>
+      <w:r>
+        <w:t xml:space="preserve"> 2002; 10 (2): 99–127. </w:t>
+      </w:r>
+      <w:proofErr w:type="spellStart"/>
+      <w:r>
+        <w:t>doi</w:t>
+      </w:r>
+      <w:proofErr w:type="spellEnd"/>
+      <w:r>
+        <w:t xml:space="preserve">: </w:t>
+      </w:r>
+      <w:hyperlink r:id="rId32" w:history="1">
+        <w:r>
+          <w:rPr>
+            <w:rStyle w:val="Hyperlink"/>
+          </w:rPr>
+          <w:t>https://doi.org/10.1162/106365602320169811</w:t>
+        </w:r>
+      </w:hyperlink>
+    </w:p>
+    <w:p>
+      <w:r>
+        <w:t xml:space="preserve">[8] Blender </w:t>
+      </w:r>
+      <w:r>
+        <w:t>https://www.blender.org/</w:t>
+      </w:r>
+      <w:r>
+        <w:t xml:space="preserve"> </w:t>
+      </w:r>
+      <w:r>
+        <w:br w:type="page"/>
+      </w:r>
+    </w:p>
+    <w:p/>
+    <w:p>
+      <w:pPr>
+        <w:rPr>
+          <w:lang w:val="en-US"/>
+        </w:rPr>
         <w:sectPr>
-          <w:headerReference w:type="even" r:id="rId30"/>
-          <w:headerReference w:type="first" r:id="rId31"/>
+          <w:headerReference w:type="even" r:id="rId33"/>
+          <w:headerReference w:type="first" r:id="rId34"/>
           <w:type w:val="oddPage"/>
           <w:pgSz w:w="11906" w:h="16838" w:code="9"/>
           <w:pgMar w:top="1701" w:right="1418" w:bottom="1134" w:left="1418" w:header="709" w:footer="709" w:gutter="851"/>
@@ -7125,89 +7700,39 @@
         <w:rPr>
           <w:lang w:val="en-US"/>
         </w:rPr>
-        <w:t xml:space="preserve">[7] </w:t>
-      </w:r>
+        <w:t xml:space="preserve">[9]  </w:t>
+      </w:r>
+      <w:proofErr w:type="spellStart"/>
       <w:r>
         <w:rPr>
           <w:lang w:val="en-US"/>
         </w:rPr>
-        <w:t xml:space="preserve">Kenneth O. Stanley, </w:t>
-      </w:r>
-      <w:proofErr w:type="spellStart"/>
+        <w:t>VirtualSTAR</w:t>
+      </w:r>
+      <w:proofErr w:type="spellEnd"/>
       <w:r>
         <w:rPr>
           <w:lang w:val="en-US"/>
         </w:rPr>
-        <w:t>Risto</w:t>
-      </w:r>
-      <w:proofErr w:type="spellEnd"/>
+        <w:t xml:space="preserve">, </w:t>
+      </w:r>
       <w:r>
         <w:rPr>
           <w:lang w:val="en-US"/>
         </w:rPr>
-        <w:t xml:space="preserve"> </w:t>
-      </w:r>
-      <w:proofErr w:type="spellStart"/>
+        <w:t>ANN &amp; NEAT Addon</w:t>
+      </w:r>
       <w:r>
         <w:rPr>
           <w:lang w:val="en-US"/>
         </w:rPr>
-        <w:t>Miikkulainen</w:t>
-      </w:r>
-      <w:proofErr w:type="spellEnd"/>
+        <w:t xml:space="preserve">, Unity Asset Store </w:t>
+      </w:r>
       <w:r>
         <w:rPr>
           <w:lang w:val="en-US"/>
         </w:rPr>
-        <w:t xml:space="preserve">; Evolving Neural Networks through Augmenting Topologies. </w:t>
-      </w:r>
-      <w:proofErr w:type="spellStart"/>
-      <w:r>
-        <w:rPr>
-          <w:lang w:val="en-US"/>
-        </w:rPr>
-        <w:t>Evol</w:t>
-      </w:r>
-      <w:proofErr w:type="spellEnd"/>
-      <w:r>
-        <w:rPr>
-          <w:lang w:val="en-US"/>
-        </w:rPr>
-        <w:t xml:space="preserve"> </w:t>
-      </w:r>
-      <w:proofErr w:type="spellStart"/>
-      <w:r>
-        <w:rPr>
-          <w:lang w:val="en-US"/>
-        </w:rPr>
-        <w:t>Comput</w:t>
-      </w:r>
-      <w:proofErr w:type="spellEnd"/>
-      <w:r>
-        <w:rPr>
-          <w:lang w:val="en-US"/>
-        </w:rPr>
-        <w:t xml:space="preserve"> 2002; 10 (2): 99–127. </w:t>
-      </w:r>
-      <w:proofErr w:type="spellStart"/>
-      <w:r>
-        <w:rPr>
-          <w:lang w:val="en-US"/>
-        </w:rPr>
-        <w:t>doi</w:t>
-      </w:r>
-      <w:proofErr w:type="spellEnd"/>
-      <w:r>
-        <w:rPr>
-          <w:lang w:val="en-US"/>
-        </w:rPr>
-        <w:t>: https://doi.org/10.1162/106365602320169811</w:t>
-      </w:r>
-      <w:r>
-        <w:rPr>
-          <w:lang w:val="en-US"/>
-        </w:rPr>
-        <w:br w:type="page"/>
+        <w:t>https://assetstore.unity.com/packages/tools/ai/ann-neat-138940</w:t>
       </w:r>
     </w:p>
     <w:p>
@@ -7219,12 +7744,12 @@
         </w:numPr>
         <w:ind w:left="360" w:hanging="360"/>
       </w:pPr>
-      <w:bookmarkStart w:id="14" w:name="_Toc331872787"/>
+      <w:bookmarkStart w:id="13" w:name="_Toc331872787"/>
       <w:r>
         <w:lastRenderedPageBreak/>
         <w:t>Stichwortverzeichnis</w:t>
       </w:r>
-      <w:bookmarkEnd w:id="14"/>
+      <w:bookmarkEnd w:id="13"/>
     </w:p>
     <w:p/>
     <w:p>
@@ -7338,7 +7863,7 @@
           </mc:Choice>
           <mc:Fallback>
             <w:pict>
-              <v:shape w14:anchorId="0CB67152" id="Wolkenförmige Legende 8" o:spid="_x0000_s1036" type="#_x0000_t106" style="position:absolute;left:0;text-align:left;margin-left:19.15pt;margin-top:72.2pt;width:257.9pt;height:163.3pt;z-index:251671552;visibility:visible;mso-wrap-style:square;mso-width-percent:0;mso-height-percent:0;mso-wrap-distance-left:9pt;mso-wrap-distance-top:0;mso-wrap-distance-right:9pt;mso-wrap-distance-bottom:0;mso-position-horizontal:absolute;mso-position-horizontal-relative:text;mso-position-vertical:absolute;mso-position-vertical-relative:text;mso-width-percent:0;mso-height-percent:0;mso-width-relative:margin;mso-height-relative:margin;v-text-anchor:middle" o:gfxdata="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" adj="2435,-6650" fillcolor="white [3212]" strokecolor="red" strokeweight="2pt">
+              <v:shape w14:anchorId="0CB67152" id="Wolkenförmige Legende 8" o:spid="_x0000_s1039" type="#_x0000_t106" style="position:absolute;left:0;text-align:left;margin-left:19.15pt;margin-top:72.2pt;width:257.9pt;height:163.3pt;z-index:251671552;visibility:visible;mso-wrap-style:square;mso-width-percent:0;mso-height-percent:0;mso-wrap-distance-left:9pt;mso-wrap-distance-top:0;mso-wrap-distance-right:9pt;mso-wrap-distance-bottom:0;mso-position-horizontal:absolute;mso-position-horizontal-relative:text;mso-position-vertical:absolute;mso-position-vertical-relative:text;mso-width-percent:0;mso-height-percent:0;mso-width-relative:margin;mso-height-relative:margin;v-text-anchor:middle" o:gfxdata="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" adj="2435,-6650" fillcolor="white [3212]" strokecolor="red" strokeweight="2pt">
                 <v:textbox>
                   <w:txbxContent>
                     <w:p>
@@ -7395,12 +7920,12 @@
         </w:numPr>
         <w:ind w:left="360" w:hanging="360"/>
       </w:pPr>
-      <w:bookmarkStart w:id="15" w:name="_Toc331872788"/>
+      <w:bookmarkStart w:id="14" w:name="_Toc331872788"/>
       <w:r>
         <w:lastRenderedPageBreak/>
         <w:t>Eidesstattliche Erklärung</w:t>
       </w:r>
-      <w:bookmarkEnd w:id="15"/>
+      <w:bookmarkEnd w:id="14"/>
     </w:p>
     <w:p>
       <w:r>
@@ -7538,7 +8063,7 @@
           </mc:Choice>
           <mc:Fallback>
             <w:pict>
-              <v:shape w14:anchorId="2267DB45" id="Wolkenförmige Legende 10" o:spid="_x0000_s1037" type="#_x0000_t106" style="position:absolute;left:0;text-align:left;margin-left:84.25pt;margin-top:64.1pt;width:221.35pt;height:126.8pt;z-index:251675648;visibility:visible;mso-wrap-style:square;mso-width-percent:0;mso-height-percent:0;mso-wrap-distance-left:9pt;mso-wrap-distance-top:0;mso-wrap-distance-right:9pt;mso-wrap-distance-bottom:0;mso-position-horizontal:absolute;mso-position-horizontal-relative:text;mso-position-vertical:absolute;mso-position-vertical-relative:text;mso-width-percent:0;mso-height-percent:0;mso-width-relative:margin;mso-height-relative:margin;v-text-anchor:middle" o:gfxdata="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" adj="2435,-6650" fillcolor="white [3212]" strokecolor="red" strokeweight="2pt">
+              <v:shape w14:anchorId="2267DB45" id="Wolkenförmige Legende 10" o:spid="_x0000_s1040" type="#_x0000_t106" style="position:absolute;left:0;text-align:left;margin-left:84.25pt;margin-top:64.1pt;width:221.35pt;height:126.8pt;z-index:251675648;visibility:visible;mso-wrap-style:square;mso-width-percent:0;mso-height-percent:0;mso-wrap-distance-left:9pt;mso-wrap-distance-top:0;mso-wrap-distance-right:9pt;mso-wrap-distance-bottom:0;mso-position-horizontal:absolute;mso-position-horizontal-relative:text;mso-position-vertical:absolute;mso-position-vertical-relative:text;mso-width-percent:0;mso-height-percent:0;mso-width-relative:margin;mso-height-relative:margin;v-text-anchor:middle" o:gfxdata="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" adj="2435,-6650" fillcolor="white [3212]" strokecolor="red" strokeweight="2pt">
                 <v:textbox>
                   <w:txbxContent>
                     <w:p>
@@ -7586,7 +8111,7 @@
           <w:numId w:val="4"/>
         </w:numPr>
       </w:pPr>
-      <w:bookmarkStart w:id="16" w:name="_Toc331872789"/>
+      <w:bookmarkStart w:id="15" w:name="_Toc331872789"/>
       <w:r>
         <w:lastRenderedPageBreak/>
         <w:t>[</w:t>
@@ -7597,7 +8122,7 @@
       <w:r>
         <w:t>]</w:t>
       </w:r>
-      <w:bookmarkEnd w:id="16"/>
+      <w:bookmarkEnd w:id="15"/>
     </w:p>
     <w:p>
       <w:pPr>
@@ -7706,7 +8231,7 @@
           </mc:Choice>
           <mc:Fallback>
             <w:pict>
-              <v:shape w14:anchorId="73391B09" id="Wolkenförmige Legende 9" o:spid="_x0000_s1038" type="#_x0000_t106" style="position:absolute;left:0;text-align:left;margin-left:53.6pt;margin-top:54.6pt;width:257.9pt;height:163.35pt;z-index:251673600;visibility:visible;mso-wrap-style:square;mso-width-percent:0;mso-height-percent:0;mso-wrap-distance-left:9pt;mso-wrap-distance-top:0;mso-wrap-distance-right:9pt;mso-wrap-distance-bottom:0;mso-position-horizontal:absolute;mso-position-horizontal-relative:text;mso-position-vertical:absolute;mso-position-vertical-relative:text;mso-width-percent:0;mso-height-percent:0;mso-width-relative:margin;mso-height-relative:margin;v-text-anchor:middle" o:gfxdata="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" adj="2435,-6650" fillcolor="white [3212]" strokecolor="red" strokeweight="2pt">
+              <v:shape w14:anchorId="73391B09" id="Wolkenförmige Legende 9" o:spid="_x0000_s1041" type="#_x0000_t106" style="position:absolute;left:0;text-align:left;margin-left:53.6pt;margin-top:54.6pt;width:257.9pt;height:163.35pt;z-index:251673600;visibility:visible;mso-wrap-style:square;mso-width-percent:0;mso-height-percent:0;mso-wrap-distance-left:9pt;mso-wrap-distance-top:0;mso-wrap-distance-right:9pt;mso-wrap-distance-bottom:0;mso-position-horizontal:absolute;mso-position-horizontal-relative:text;mso-position-vertical:absolute;mso-position-vertical-relative:text;mso-width-percent:0;mso-height-percent:0;mso-width-relative:margin;mso-height-relative:margin;v-text-anchor:middle" o:gfxdata="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" adj="2435,-6650" fillcolor="white [3212]" strokecolor="red" strokeweight="2pt">
                 <v:textbox>
                   <w:txbxContent>
                     <w:p>
@@ -7732,8 +8257,8 @@
       </w:r>
     </w:p>
     <w:sectPr>
-      <w:headerReference w:type="even" r:id="rId32"/>
-      <w:headerReference w:type="first" r:id="rId33"/>
+      <w:headerReference w:type="even" r:id="rId35"/>
+      <w:headerReference w:type="first" r:id="rId36"/>
       <w:type w:val="oddPage"/>
       <w:pgSz w:w="11906" w:h="16838" w:code="9"/>
       <w:pgMar w:top="1701" w:right="1418" w:bottom="1134" w:left="1418" w:header="709" w:footer="709" w:gutter="851"/>
@@ -7963,7 +8488,7 @@
         <w:rPr>
           <w:noProof/>
         </w:rPr>
-        <w:t>2</w:t>
+        <w:t>6</w:t>
       </w:r>
     </w:fldSimple>
     <w:r>
@@ -7974,7 +8499,7 @@
         <w:rPr>
           <w:noProof/>
         </w:rPr>
-        <w:t>Grundlagen</w:t>
+        <w:t>[Eigene Kapitel] Auswertung und Diskussion</w:t>
       </w:r>
     </w:fldSimple>
   </w:p>
@@ -7995,7 +8520,7 @@
         <w:rPr>
           <w:noProof/>
         </w:rPr>
-        <w:t>3</w:t>
+        <w:t>8</w:t>
       </w:r>
     </w:fldSimple>
     <w:r>
@@ -8006,7 +8531,7 @@
         <w:rPr>
           <w:noProof/>
         </w:rPr>
-        <w:t>[Eigene Kapitel] Implementierung</w:t>
+        <w:t>Fazit</w:t>
       </w:r>
     </w:fldSimple>
     <w:r>
@@ -8075,7 +8600,7 @@
         <w:rPr>
           <w:noProof/>
         </w:rPr>
-        <w:t>Eidesstattliche Erklärung</w:t>
+        <w:t>Literaturverzeichnis</w:t>
       </w:r>
     </w:fldSimple>
   </w:p>
@@ -9833,15 +10358,9 @@
   </w:num>
   <w:num w:numId="11" w16cid:durableId="472455797">
     <w:abstractNumId w:val="14"/>
-    <w:lvlOverride w:ilvl="0">
-      <w:startOverride w:val="3"/>
-    </w:lvlOverride>
-    <w:lvlOverride w:ilvl="1">
-      <w:startOverride w:val="1"/>
-    </w:lvlOverride>
-    <w:lvlOverride w:ilvl="2">
-      <w:startOverride w:val="2"/>
-    </w:lvlOverride>
+    <w:lvlOverride w:ilvl="0"/>
+    <w:lvlOverride w:ilvl="1"/>
+    <w:lvlOverride w:ilvl="2"/>
   </w:num>
   <w:num w:numId="12" w16cid:durableId="1661351115">
     <w:abstractNumId w:val="0"/>
@@ -9863,6 +10382,18 @@
   </w:num>
   <w:num w:numId="18" w16cid:durableId="1794908551">
     <w:abstractNumId w:val="5"/>
+  </w:num>
+  <w:num w:numId="19" w16cid:durableId="1883595794">
+    <w:abstractNumId w:val="14"/>
+    <w:lvlOverride w:ilvl="0">
+      <w:startOverride w:val="3"/>
+    </w:lvlOverride>
+    <w:lvlOverride w:ilvl="1">
+      <w:startOverride w:val="1"/>
+    </w:lvlOverride>
+    <w:lvlOverride w:ilvl="2">
+      <w:startOverride w:val="3"/>
+    </w:lvlOverride>
   </w:num>
 </w:numbering>
 </file>

</xml_diff>

<commit_message>
update(Thesis, Code polish): started method, code cleanup, push before test run of wrong configs corrected
</commit_message>
<xml_diff>
--- a/Documents/Thesis.docx
+++ b/Documents/Thesis.docx
@@ -4929,6 +4929,18 @@
     </w:p>
     <w:p/>
     <w:p>
+      <w:r>
+        <w:t>Für die Implementierung wurde der Editor und die Game-Engine Unity gewählt</w:t>
+      </w:r>
+      <w:r>
+        <w:t>, da sie bereits eine stabile Physics Engine enthält, die für diese Arbeit notwendig ist.</w:t>
+      </w:r>
+      <w:r>
+        <w:t xml:space="preserve"> Programmiert wurde ausschließlich in C#.</w:t>
+      </w:r>
+    </w:p>
+    <w:p/>
+    <w:p>
       <w:pPr>
         <w:pStyle w:val="berschrift2"/>
       </w:pPr>
@@ -4940,6 +4952,9 @@
     <w:p>
       <w:r>
         <w:t>Im Editor kann der User mit dem Drücken des Mausrades die Kamera um einen Fixpunkt rotieren. Drückt er gleichzeitig die Shift-Taste, verschiebt er die Kamera, sowie den Fixpunkt um die sie sich dreht. Diese Navigationssteuerung ist an die der Modelling-Software Blender angelehnt</w:t>
+      </w:r>
+      <w:r>
+        <w:t>, in der die Geometrie für die Glieder erstellt wurde.</w:t>
       </w:r>
     </w:p>
     <w:p>
@@ -5281,12 +5296,19 @@
         <w:rPr>
           <w:noProof/>
         </w:rPr>
-        <w:t>Mit der rechten Maustaste kann das Bauen des Glieds abgebrochen werden</w:t>
+        <w:t xml:space="preserve">Mit der rechten Maustaste kann das Bauen des Glieds </w:t>
       </w:r>
       <w:r>
         <w:rPr>
           <w:noProof/>
         </w:rPr>
+        <w:lastRenderedPageBreak/>
+        <w:t>abgebrochen werden</w:t>
+      </w:r>
+      <w:r>
+        <w:rPr>
+          <w:noProof/>
+        </w:rPr>
         <w:t>. Es wurde sich dafür entschieden, in maximal 25 Richtungen pro Glied zu Bauen, anstatt in beliebig viele, um das Bauen symetrischer Kreaturen zu erleichtern. Dies erhöht die initiale Balance der Kreaturen, und beschleunigt somit das Lernen.</w:t>
       </w:r>
     </w:p>
@@ -5296,7 +5318,6 @@
         <w:rPr>
           <w:noProof/>
         </w:rPr>
-        <w:lastRenderedPageBreak/>
         <w:drawing>
           <wp:anchor distT="0" distB="0" distL="114300" distR="114300" simplePos="0" relativeHeight="251700224" behindDoc="0" locked="0" layoutInCell="1" allowOverlap="1" wp14:anchorId="1A718A86" wp14:editId="53DFAE54">
             <wp:simplePos x="0" y="0"/>
@@ -5371,15 +5392,15 @@
         <mc:AlternateContent>
           <mc:Choice Requires="wps">
             <w:drawing>
-              <wp:anchor distT="0" distB="0" distL="114300" distR="114300" simplePos="0" relativeHeight="251702272" behindDoc="0" locked="0" layoutInCell="1" allowOverlap="1" wp14:anchorId="3C253E76" wp14:editId="0D0A6055">
+              <wp:anchor distT="0" distB="0" distL="114300" distR="114300" simplePos="0" relativeHeight="251702272" behindDoc="0" locked="0" layoutInCell="1" allowOverlap="1" wp14:anchorId="3C253E76" wp14:editId="3FCBD88B">
                 <wp:simplePos x="0" y="0"/>
                 <wp:positionH relativeFrom="column">
-                  <wp:posOffset>-7309</wp:posOffset>
+                  <wp:posOffset>-7620</wp:posOffset>
                 </wp:positionH>
                 <wp:positionV relativeFrom="paragraph">
-                  <wp:posOffset>346434</wp:posOffset>
+                  <wp:posOffset>349250</wp:posOffset>
                 </wp:positionV>
-                <wp:extent cx="3531870" cy="635"/>
+                <wp:extent cx="3531870" cy="403860"/>
                 <wp:effectExtent l="0" t="0" r="0" b="0"/>
                 <wp:wrapSquare wrapText="bothSides"/>
                 <wp:docPr id="33" name="Textfeld 33"/>
@@ -5391,7 +5412,7 @@
                       <wps:spPr>
                         <a:xfrm>
                           <a:off x="0" y="0"/>
-                          <a:ext cx="3531870" cy="635"/>
+                          <a:ext cx="3531870" cy="403860"/>
                         </a:xfrm>
                         <a:prstGeom prst="rect">
                           <a:avLst/>
@@ -5413,7 +5434,13 @@
                               </w:rPr>
                             </w:pPr>
                             <w:r>
-                              <w:t>Abbildung 3.2</w:t>
+                              <w:t>Abbildung 3.</w:t>
+                            </w:r>
+                            <w:r>
+                              <w:t>3</w:t>
+                            </w:r>
+                            <w:r>
+                              <w:t>: Handles für Einstellung der Rotationslimits</w:t>
                             </w:r>
                           </w:p>
                         </w:txbxContent>
@@ -5422,7 +5449,7 @@
                         <a:prstTxWarp prst="textNoShape">
                           <a:avLst/>
                         </a:prstTxWarp>
-                        <a:spAutoFit/>
+                        <a:noAutofit/>
                       </wps:bodyPr>
                     </wps:wsp>
                   </a:graphicData>
@@ -5438,8 +5465,8 @@
           </mc:Choice>
           <mc:Fallback>
             <w:pict>
-              <v:shape w14:anchorId="3C253E76" id="Textfeld 33" o:spid="_x0000_s1038" type="#_x0000_t202" style="position:absolute;left:0;text-align:left;margin-left:-.6pt;margin-top:27.3pt;width:278.1pt;height:.05pt;z-index:251702272;visibility:visible;mso-wrap-style:square;mso-width-percent:0;mso-height-percent:0;mso-wrap-distance-left:9pt;mso-wrap-distance-top:0;mso-wrap-distance-right:9pt;mso-wrap-distance-bottom:0;mso-position-horizontal:absolute;mso-position-horizontal-relative:text;mso-position-vertical:absolute;mso-position-vertical-relative:text;mso-width-percent:0;mso-height-percent:0;mso-width-relative:margin;mso-height-relative:margin;v-text-anchor:top" o:gfxdata="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" stroked="f">
-                <v:textbox style="mso-fit-shape-to-text:t" inset="0,0,0,0">
+              <v:shape w14:anchorId="3C253E76" id="Textfeld 33" o:spid="_x0000_s1038" type="#_x0000_t202" style="position:absolute;left:0;text-align:left;margin-left:-.6pt;margin-top:27.5pt;width:278.1pt;height:31.8pt;z-index:251702272;visibility:visible;mso-wrap-style:square;mso-width-percent:0;mso-height-percent:0;mso-wrap-distance-left:9pt;mso-wrap-distance-top:0;mso-wrap-distance-right:9pt;mso-wrap-distance-bottom:0;mso-position-horizontal:absolute;mso-position-horizontal-relative:text;mso-position-vertical:absolute;mso-position-vertical-relative:text;mso-width-percent:0;mso-height-percent:0;mso-width-relative:margin;mso-height-relative:margin;v-text-anchor:top" o:gfxdata="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" stroked="f">
+                <v:textbox inset="0,0,0,0">
                   <w:txbxContent>
                     <w:p>
                       <w:pPr>
@@ -5449,7 +5476,13 @@
                         </w:rPr>
                       </w:pPr>
                       <w:r>
-                        <w:t>Abbildung 3.2</w:t>
+                        <w:t>Abbildung 3.</w:t>
+                      </w:r>
+                      <w:r>
+                        <w:t>3</w:t>
+                      </w:r>
+                      <w:r>
+                        <w:t>: Handles für Einstellung der Rotationslimits</w:t>
                       </w:r>
                     </w:p>
                   </w:txbxContent>
@@ -5469,7 +5502,13 @@
     </w:p>
     <w:p>
       <w:r>
-        <w:t xml:space="preserve">Die einzelnen Limits können im Rotationsmodus durch „Greifen“ </w:t>
+        <w:t xml:space="preserve">Die einzelnen Limits </w:t>
+      </w:r>
+      <w:r>
+        <w:t xml:space="preserve">(Abb. 3.3) </w:t>
+      </w:r>
+      <w:r>
+        <w:t xml:space="preserve">können im Rotationsmodus durch „Greifen“ </w:t>
       </w:r>
       <w:r>
         <w:t xml:space="preserve">der roten und grünen Handles </w:t>
@@ -5495,6 +5534,246 @@
       <w:r>
         <w:t xml:space="preserve"> wird die Kreatur des nächsten Slots geladen. Ein überschreiben der Kreaturen ist momentan nicht implementiert.</w:t>
       </w:r>
+      <w:r>
+        <w:br/>
+      </w:r>
+      <w:r>
+        <w:br/>
+        <w:t>Durch Drücken des „Start“ Buttons wird die physikalische Simulation und das Training gestartet.</w:t>
+      </w:r>
+    </w:p>
+    <w:p/>
+    <w:p/>
+    <w:p>
+      <w:pPr>
+        <w:pStyle w:val="berschrift3"/>
+      </w:pPr>
+      <w:r>
+        <w:lastRenderedPageBreak/>
+        <w:t xml:space="preserve">State </w:t>
+      </w:r>
+      <w:proofErr w:type="spellStart"/>
+      <w:r>
+        <w:t>Machine</w:t>
+      </w:r>
+      <w:proofErr w:type="spellEnd"/>
+    </w:p>
+    <w:p>
+      <w:r>
+        <w:rPr>
+          <w:noProof/>
+        </w:rPr>
+        <mc:AlternateContent>
+          <mc:Choice Requires="wps">
+            <w:drawing>
+              <wp:anchor distT="0" distB="0" distL="114300" distR="114300" simplePos="0" relativeHeight="251723776" behindDoc="0" locked="0" layoutInCell="1" allowOverlap="1" wp14:anchorId="25DBEBBC" wp14:editId="349C1CE1">
+                <wp:simplePos x="0" y="0"/>
+                <wp:positionH relativeFrom="column">
+                  <wp:posOffset>0</wp:posOffset>
+                </wp:positionH>
+                <wp:positionV relativeFrom="paragraph">
+                  <wp:posOffset>8051800</wp:posOffset>
+                </wp:positionV>
+                <wp:extent cx="4896485" cy="635"/>
+                <wp:effectExtent l="0" t="0" r="0" b="0"/>
+                <wp:wrapSquare wrapText="bothSides"/>
+                <wp:docPr id="51" name="Textfeld 51"/>
+                <wp:cNvGraphicFramePr/>
+                <a:graphic xmlns:a="http://schemas.openxmlformats.org/drawingml/2006/main">
+                  <a:graphicData uri="http://schemas.microsoft.com/office/word/2010/wordprocessingShape">
+                    <wps:wsp>
+                      <wps:cNvSpPr txBox="1"/>
+                      <wps:spPr>
+                        <a:xfrm>
+                          <a:off x="0" y="0"/>
+                          <a:ext cx="4896485" cy="635"/>
+                        </a:xfrm>
+                        <a:prstGeom prst="rect">
+                          <a:avLst/>
+                        </a:prstGeom>
+                        <a:solidFill>
+                          <a:prstClr val="white"/>
+                        </a:solidFill>
+                        <a:ln>
+                          <a:noFill/>
+                        </a:ln>
+                      </wps:spPr>
+                      <wps:txbx>
+                        <w:txbxContent>
+                          <w:p>
+                            <w:pPr>
+                              <w:pStyle w:val="Beschriftung"/>
+                            </w:pPr>
+                            <w:r>
+                              <w:t>Abbildung 3.4</w:t>
+                            </w:r>
+                          </w:p>
+                        </w:txbxContent>
+                      </wps:txbx>
+                      <wps:bodyPr rot="0" spcFirstLastPara="0" vertOverflow="overflow" horzOverflow="overflow" vert="horz" wrap="square" lIns="0" tIns="0" rIns="0" bIns="0" numCol="1" spcCol="0" rtlCol="0" fromWordArt="0" anchor="t" anchorCtr="0" forceAA="0" compatLnSpc="1">
+                        <a:prstTxWarp prst="textNoShape">
+                          <a:avLst/>
+                        </a:prstTxWarp>
+                        <a:spAutoFit/>
+                      </wps:bodyPr>
+                    </wps:wsp>
+                  </a:graphicData>
+                </a:graphic>
+              </wp:anchor>
+            </w:drawing>
+          </mc:Choice>
+          <mc:Fallback>
+            <w:pict>
+              <v:shape w14:anchorId="25DBEBBC" id="Textfeld 51" o:spid="_x0000_s1039" type="#_x0000_t202" style="position:absolute;left:0;text-align:left;margin-left:0;margin-top:634pt;width:385.55pt;height:.05pt;z-index:251723776;visibility:visible;mso-wrap-style:square;mso-wrap-distance-left:9pt;mso-wrap-distance-top:0;mso-wrap-distance-right:9pt;mso-wrap-distance-bottom:0;mso-position-horizontal:absolute;mso-position-horizontal-relative:text;mso-position-vertical:absolute;mso-position-vertical-relative:text;v-text-anchor:top" o:gfxdata="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" stroked="f">
+                <v:textbox style="mso-fit-shape-to-text:t" inset="0,0,0,0">
+                  <w:txbxContent>
+                    <w:p>
+                      <w:pPr>
+                        <w:pStyle w:val="Beschriftung"/>
+                      </w:pPr>
+                      <w:r>
+                        <w:t>Abbildung 3.4</w:t>
+                      </w:r>
+                    </w:p>
+                  </w:txbxContent>
+                </v:textbox>
+                <w10:wrap type="square"/>
+              </v:shape>
+            </w:pict>
+          </mc:Fallback>
+        </mc:AlternateContent>
+      </w:r>
+      <w:r>
+        <w:drawing>
+          <wp:anchor distT="0" distB="0" distL="114300" distR="114300" simplePos="0" relativeHeight="251721728" behindDoc="0" locked="0" layoutInCell="1" allowOverlap="1" wp14:anchorId="024B09F3" wp14:editId="6C2B831B">
+            <wp:simplePos x="0" y="0"/>
+            <wp:positionH relativeFrom="column">
+              <wp:posOffset>-204</wp:posOffset>
+            </wp:positionH>
+            <wp:positionV relativeFrom="paragraph">
+              <wp:posOffset>2696</wp:posOffset>
+            </wp:positionV>
+            <wp:extent cx="4896533" cy="7992590"/>
+            <wp:effectExtent l="0" t="0" r="0" b="8890"/>
+            <wp:wrapSquare wrapText="bothSides"/>
+            <wp:docPr id="50" name="Grafik 50"/>
+            <wp:cNvGraphicFramePr>
+              <a:graphicFrameLocks xmlns:a="http://schemas.openxmlformats.org/drawingml/2006/main" noChangeAspect="1"/>
+            </wp:cNvGraphicFramePr>
+            <a:graphic xmlns:a="http://schemas.openxmlformats.org/drawingml/2006/main">
+              <a:graphicData uri="http://schemas.openxmlformats.org/drawingml/2006/picture">
+                <pic:pic xmlns:pic="http://schemas.openxmlformats.org/drawingml/2006/picture">
+                  <pic:nvPicPr>
+                    <pic:cNvPr id="1" name=""/>
+                    <pic:cNvPicPr/>
+                  </pic:nvPicPr>
+                  <pic:blipFill rotWithShape="1">
+                    <a:blip r:embed="rId22">
+                      <a:extLst>
+                        <a:ext uri="{28A0092B-C50C-407E-A947-70E740481C1C}">
+                          <a14:useLocalDpi xmlns:a14="http://schemas.microsoft.com/office/drawing/2010/main" val="0"/>
+                        </a:ext>
+                      </a:extLst>
+                    </a:blip>
+                    <a:srcRect t="443" b="443"/>
+                    <a:stretch/>
+                  </pic:blipFill>
+                  <pic:spPr>
+                    <a:xfrm>
+                      <a:off x="0" y="0"/>
+                      <a:ext cx="4896533" cy="7992590"/>
+                    </a:xfrm>
+                    <a:prstGeom prst="rect">
+                      <a:avLst/>
+                    </a:prstGeom>
+                  </pic:spPr>
+                </pic:pic>
+              </a:graphicData>
+            </a:graphic>
+            <wp14:sizeRelH relativeFrom="margin">
+              <wp14:pctWidth>0</wp14:pctWidth>
+            </wp14:sizeRelH>
+            <wp14:sizeRelV relativeFrom="margin">
+              <wp14:pctHeight>0</wp14:pctHeight>
+            </wp14:sizeRelV>
+          </wp:anchor>
+        </w:drawing>
+      </w:r>
+    </w:p>
+    <w:p>
+      <w:pPr>
+        <w:pStyle w:val="berschrift3"/>
+        <w:numPr>
+          <w:ilvl w:val="0"/>
+          <w:numId w:val="0"/>
+        </w:numPr>
+        <w:ind w:left="720"/>
+      </w:pPr>
+      <w:r>
+        <w:lastRenderedPageBreak/>
+        <w:t xml:space="preserve">In der Klasse </w:t>
+      </w:r>
+      <w:proofErr w:type="spellStart"/>
+      <w:r>
+        <w:t>CWEditorController</w:t>
+      </w:r>
+      <w:proofErr w:type="spellEnd"/>
+      <w:r>
+        <w:t xml:space="preserve"> wird </w:t>
+      </w:r>
+      <w:r>
+        <w:t xml:space="preserve">in jedem Frame in der Update-Methode eine </w:t>
+      </w:r>
+      <w:proofErr w:type="spellStart"/>
+      <w:r>
+        <w:t>StateMachine</w:t>
+      </w:r>
+      <w:proofErr w:type="spellEnd"/>
+      <w:r>
+        <w:t xml:space="preserve"> durchlaufen, die die verschiedenen Editor-States (</w:t>
+      </w:r>
+      <w:proofErr w:type="spellStart"/>
+      <w:r>
+        <w:t>Navigating</w:t>
+      </w:r>
+      <w:proofErr w:type="spellEnd"/>
+      <w:r>
+        <w:t xml:space="preserve">, </w:t>
+      </w:r>
+      <w:proofErr w:type="spellStart"/>
+      <w:r>
+        <w:t>BuildingLimb</w:t>
+      </w:r>
+      <w:proofErr w:type="spellEnd"/>
+      <w:r>
+        <w:t xml:space="preserve">, </w:t>
+      </w:r>
+      <w:proofErr w:type="spellStart"/>
+      <w:r>
+        <w:t>ViewingRotations</w:t>
+      </w:r>
+      <w:proofErr w:type="spellEnd"/>
+      <w:r>
+        <w:t xml:space="preserve">, </w:t>
+      </w:r>
+      <w:proofErr w:type="spellStart"/>
+      <w:r>
+        <w:t>SettingRotations</w:t>
+      </w:r>
+      <w:proofErr w:type="spellEnd"/>
+      <w:r>
+        <w:t>), deren Wechsel und deren Logik steuert.</w:t>
+      </w:r>
+    </w:p>
+    <w:p>
+      <w:pPr>
+        <w:pStyle w:val="berschrift3"/>
+        <w:numPr>
+          <w:ilvl w:val="0"/>
+          <w:numId w:val="0"/>
+        </w:numPr>
+        <w:ind w:left="720"/>
+      </w:pPr>
     </w:p>
     <w:p>
       <w:pPr>
@@ -5594,6 +5873,16 @@
         <w:t>Aktivitätsdiagramm, Klassendiagramm</w:t>
       </w:r>
     </w:p>
+    <w:p/>
+    <w:p/>
+    <w:p/>
+    <w:p/>
+    <w:p/>
+    <w:p/>
+    <w:p/>
+    <w:p/>
+    <w:p/>
+    <w:p/>
     <w:p/>
     <w:p>
       <w:pPr>
@@ -5609,6 +5898,1202 @@
       </w:r>
     </w:p>
     <w:p/>
+    <w:p>
+      <w:r>
+        <w:t>Für die</w:t>
+      </w:r>
+      <w:r>
+        <w:t xml:space="preserve"> Implementierung des NEAT</w:t>
+      </w:r>
+      <w:r>
+        <w:t xml:space="preserve">-Algorithmus‘ und </w:t>
+      </w:r>
+      <w:r>
+        <w:t xml:space="preserve">Berechnungen von </w:t>
+      </w:r>
+      <w:r>
+        <w:t>Neuronale</w:t>
+      </w:r>
+      <w:r>
+        <w:t>n</w:t>
+      </w:r>
+      <w:r>
+        <w:t xml:space="preserve"> Netzwerke</w:t>
+      </w:r>
+      <w:r>
+        <w:t xml:space="preserve">n wurde auf das Package ANN&amp;NEAT von </w:t>
+      </w:r>
+      <w:proofErr w:type="spellStart"/>
+      <w:r>
+        <w:t>VirtualStar</w:t>
+      </w:r>
+      <w:proofErr w:type="spellEnd"/>
+      <w:r>
+        <w:t xml:space="preserve"> zurückgegriffen [10]</w:t>
+      </w:r>
+      <w:r>
+        <w:t>.</w:t>
+      </w:r>
+    </w:p>
+    <w:p>
+      <w:r>
+        <w:t>ANN&amp;NEAT registriert Instanzen der Klasse „</w:t>
+      </w:r>
+      <w:proofErr w:type="spellStart"/>
+      <w:r>
+        <w:t>CWCreatureBrain</w:t>
+      </w:r>
+      <w:proofErr w:type="spellEnd"/>
+      <w:r>
+        <w:t>“ als „</w:t>
+      </w:r>
+      <w:proofErr w:type="spellStart"/>
+      <w:r>
+        <w:t>StudentChilds</w:t>
+      </w:r>
+      <w:proofErr w:type="spellEnd"/>
+      <w:r>
+        <w:t xml:space="preserve">“, welche in 2.2 beschriebenen Individuen </w:t>
+      </w:r>
+      <w:r>
+        <w:t>oder in 2.3 beschriebenen Genome verkörpern</w:t>
+      </w:r>
+      <w:r>
+        <w:t>, und steuert anhand eingestellter Hyperparameter die in 2.2 und 2.3 beschriebenen genetischen Operationen.</w:t>
+      </w:r>
+    </w:p>
+    <w:p>
+      <w:proofErr w:type="spellStart"/>
+      <w:r>
+        <w:t>CWCreatureBrain</w:t>
+      </w:r>
+      <w:proofErr w:type="spellEnd"/>
+      <w:r>
+        <w:t xml:space="preserve"> stellt</w:t>
+      </w:r>
+      <w:r>
+        <w:t xml:space="preserve">, wie </w:t>
+      </w:r>
+      <w:r>
+        <w:t xml:space="preserve">in Abb. 4.1 erkennbar, </w:t>
+      </w:r>
+      <w:r>
+        <w:t xml:space="preserve">die Schnittstelle zwischen dem ANN&amp;NEAT Package, und </w:t>
+      </w:r>
+      <w:proofErr w:type="spellStart"/>
+      <w:r>
+        <w:t>CWCreatureController</w:t>
+      </w:r>
+      <w:proofErr w:type="spellEnd"/>
+      <w:r>
+        <w:t xml:space="preserve"> dar.</w:t>
+      </w:r>
+      <w:r>
+        <w:t xml:space="preserve"> Hier wird in jedem Frame der Output des Netzwerks</w:t>
+      </w:r>
+      <w:r>
+        <w:t xml:space="preserve"> berechnet und dem </w:t>
+      </w:r>
+      <w:proofErr w:type="spellStart"/>
+      <w:r>
+        <w:t>CWCreatureController</w:t>
+      </w:r>
+      <w:proofErr w:type="spellEnd"/>
+      <w:r>
+        <w:t xml:space="preserve"> übergeben.</w:t>
+      </w:r>
+    </w:p>
+    <w:p>
+      <w:r>
+        <w:rPr>
+          <w:noProof/>
+        </w:rPr>
+        <mc:AlternateContent>
+          <mc:Choice Requires="wps">
+            <w:drawing>
+              <wp:anchor distT="0" distB="0" distL="114300" distR="114300" simplePos="0" relativeHeight="251708416" behindDoc="0" locked="0" layoutInCell="1" allowOverlap="1" wp14:anchorId="54A0FE93" wp14:editId="596CC8FE">
+                <wp:simplePos x="0" y="0"/>
+                <wp:positionH relativeFrom="column">
+                  <wp:posOffset>3175</wp:posOffset>
+                </wp:positionH>
+                <wp:positionV relativeFrom="paragraph">
+                  <wp:posOffset>846455</wp:posOffset>
+                </wp:positionV>
+                <wp:extent cx="5020310" cy="635"/>
+                <wp:effectExtent l="0" t="0" r="0" b="0"/>
+                <wp:wrapSquare wrapText="bothSides"/>
+                <wp:docPr id="38" name="Textfeld 38"/>
+                <wp:cNvGraphicFramePr/>
+                <a:graphic xmlns:a="http://schemas.openxmlformats.org/drawingml/2006/main">
+                  <a:graphicData uri="http://schemas.microsoft.com/office/word/2010/wordprocessingShape">
+                    <wps:wsp>
+                      <wps:cNvSpPr txBox="1"/>
+                      <wps:spPr>
+                        <a:xfrm>
+                          <a:off x="0" y="0"/>
+                          <a:ext cx="5020310" cy="635"/>
+                        </a:xfrm>
+                        <a:prstGeom prst="rect">
+                          <a:avLst/>
+                        </a:prstGeom>
+                        <a:solidFill>
+                          <a:prstClr val="white"/>
+                        </a:solidFill>
+                        <a:ln>
+                          <a:noFill/>
+                        </a:ln>
+                      </wps:spPr>
+                      <wps:txbx>
+                        <w:txbxContent>
+                          <w:p>
+                            <w:pPr>
+                              <w:pStyle w:val="Beschriftung"/>
+                              <w:rPr>
+                                <w:lang w:val="en-US"/>
+                              </w:rPr>
+                            </w:pPr>
+                            <w:r>
+                              <w:t xml:space="preserve">Abbildung </w:t>
+                            </w:r>
+                            <w:r>
+                              <w:t>4.1</w:t>
+                            </w:r>
+                          </w:p>
+                        </w:txbxContent>
+                      </wps:txbx>
+                      <wps:bodyPr rot="0" spcFirstLastPara="0" vertOverflow="overflow" horzOverflow="overflow" vert="horz" wrap="square" lIns="0" tIns="0" rIns="0" bIns="0" numCol="1" spcCol="0" rtlCol="0" fromWordArt="0" anchor="t" anchorCtr="0" forceAA="0" compatLnSpc="1">
+                        <a:prstTxWarp prst="textNoShape">
+                          <a:avLst/>
+                        </a:prstTxWarp>
+                        <a:spAutoFit/>
+                      </wps:bodyPr>
+                    </wps:wsp>
+                  </a:graphicData>
+                </a:graphic>
+              </wp:anchor>
+            </w:drawing>
+          </mc:Choice>
+          <mc:Fallback>
+            <w:pict>
+              <v:shape w14:anchorId="54A0FE93" id="Textfeld 38" o:spid="_x0000_s1040" type="#_x0000_t202" style="position:absolute;left:0;text-align:left;margin-left:.25pt;margin-top:66.65pt;width:395.3pt;height:.05pt;z-index:251708416;visibility:visible;mso-wrap-style:square;mso-wrap-distance-left:9pt;mso-wrap-distance-top:0;mso-wrap-distance-right:9pt;mso-wrap-distance-bottom:0;mso-position-horizontal:absolute;mso-position-horizontal-relative:text;mso-position-vertical:absolute;mso-position-vertical-relative:text;v-text-anchor:top" o:gfxdata="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" stroked="f">
+                <v:textbox style="mso-fit-shape-to-text:t" inset="0,0,0,0">
+                  <w:txbxContent>
+                    <w:p>
+                      <w:pPr>
+                        <w:pStyle w:val="Beschriftung"/>
+                        <w:rPr>
+                          <w:lang w:val="en-US"/>
+                        </w:rPr>
+                      </w:pPr>
+                      <w:r>
+                        <w:t xml:space="preserve">Abbildung </w:t>
+                      </w:r>
+                      <w:r>
+                        <w:t>4.1</w:t>
+                      </w:r>
+                    </w:p>
+                  </w:txbxContent>
+                </v:textbox>
+                <w10:wrap type="square"/>
+              </v:shape>
+            </w:pict>
+          </mc:Fallback>
+        </mc:AlternateContent>
+      </w:r>
+      <w:r>
+        <w:rPr>
+          <w:lang w:val="en-US"/>
+        </w:rPr>
+        <w:drawing>
+          <wp:anchor distT="0" distB="0" distL="114300" distR="114300" simplePos="0" relativeHeight="251706368" behindDoc="0" locked="0" layoutInCell="1" allowOverlap="1" wp14:anchorId="7F6B125E" wp14:editId="39CFA9FD">
+            <wp:simplePos x="0" y="0"/>
+            <wp:positionH relativeFrom="column">
+              <wp:posOffset>3337</wp:posOffset>
+            </wp:positionH>
+            <wp:positionV relativeFrom="paragraph">
+              <wp:posOffset>-1285</wp:posOffset>
+            </wp:positionV>
+            <wp:extent cx="5020376" cy="790685"/>
+            <wp:effectExtent l="0" t="0" r="8890" b="9525"/>
+            <wp:wrapSquare wrapText="bothSides"/>
+            <wp:docPr id="37" name="Grafik 37" descr="Ein Bild, das Text enthält.&#10;&#10;Automatisch generierte Beschreibung"/>
+            <wp:cNvGraphicFramePr>
+              <a:graphicFrameLocks xmlns:a="http://schemas.openxmlformats.org/drawingml/2006/main" noChangeAspect="1"/>
+            </wp:cNvGraphicFramePr>
+            <a:graphic xmlns:a="http://schemas.openxmlformats.org/drawingml/2006/main">
+              <a:graphicData uri="http://schemas.openxmlformats.org/drawingml/2006/picture">
+                <pic:pic xmlns:pic="http://schemas.openxmlformats.org/drawingml/2006/picture">
+                  <pic:nvPicPr>
+                    <pic:cNvPr id="37" name="Grafik 37" descr="Ein Bild, das Text enthält.&#10;&#10;Automatisch generierte Beschreibung"/>
+                    <pic:cNvPicPr/>
+                  </pic:nvPicPr>
+                  <pic:blipFill>
+                    <a:blip r:embed="rId23">
+                      <a:extLst>
+                        <a:ext uri="{28A0092B-C50C-407E-A947-70E740481C1C}">
+                          <a14:useLocalDpi xmlns:a14="http://schemas.microsoft.com/office/drawing/2010/main" val="0"/>
+                        </a:ext>
+                      </a:extLst>
+                    </a:blip>
+                    <a:stretch>
+                      <a:fillRect/>
+                    </a:stretch>
+                  </pic:blipFill>
+                  <pic:spPr>
+                    <a:xfrm>
+                      <a:off x="0" y="0"/>
+                      <a:ext cx="5020376" cy="790685"/>
+                    </a:xfrm>
+                    <a:prstGeom prst="rect">
+                      <a:avLst/>
+                    </a:prstGeom>
+                  </pic:spPr>
+                </pic:pic>
+              </a:graphicData>
+            </a:graphic>
+          </wp:anchor>
+        </w:drawing>
+      </w:r>
+    </w:p>
+    <w:p>
+      <w:r>
+        <w:t xml:space="preserve">Im </w:t>
+      </w:r>
+      <w:proofErr w:type="spellStart"/>
+      <w:r>
+        <w:t>CWCreatureController</w:t>
+      </w:r>
+      <w:proofErr w:type="spellEnd"/>
+      <w:r>
+        <w:t xml:space="preserve"> befindet sich der Teil der eigenen Implementierung, der die Sensoren der Kreaturen als Inputs berechnet, und die Outputs in Steuerbefehle der Gliedmaßen umsetzt, um die Kreatur zu bewegen.</w:t>
+      </w:r>
+      <w:r>
+        <w:t xml:space="preserve"> Die einzelnen Gliedmaßen werden mit </w:t>
+      </w:r>
+      <w:proofErr w:type="spellStart"/>
+      <w:r>
+        <w:t>BodyParts</w:t>
+      </w:r>
+      <w:proofErr w:type="spellEnd"/>
+      <w:r>
+        <w:t xml:space="preserve"> </w:t>
+      </w:r>
+      <w:r>
+        <w:t xml:space="preserve">und </w:t>
+      </w:r>
+      <w:proofErr w:type="spellStart"/>
+      <w:r>
+        <w:t>JointDriveControllern</w:t>
+      </w:r>
+      <w:proofErr w:type="spellEnd"/>
+      <w:r>
+        <w:t xml:space="preserve"> </w:t>
+      </w:r>
+      <w:r>
+        <w:t>realisiert, die</w:t>
+      </w:r>
+      <w:r>
+        <w:t xml:space="preserve"> Steuerbefehle von </w:t>
+      </w:r>
+      <w:proofErr w:type="spellStart"/>
+      <w:r>
+        <w:t>ConfigurableJoints</w:t>
+      </w:r>
+      <w:proofErr w:type="spellEnd"/>
+      <w:r>
+        <w:t xml:space="preserve">, wie dem </w:t>
+      </w:r>
+      <w:r>
+        <w:t>E</w:t>
+      </w:r>
+      <w:r>
+        <w:t xml:space="preserve">instellen eines </w:t>
+      </w:r>
+      <w:proofErr w:type="spellStart"/>
+      <w:r>
+        <w:t>JointDrives</w:t>
+      </w:r>
+      <w:proofErr w:type="spellEnd"/>
+      <w:r>
+        <w:t xml:space="preserve">, zusammenfassen. </w:t>
+      </w:r>
+      <w:proofErr w:type="spellStart"/>
+      <w:r>
+        <w:t>BodyParts</w:t>
+      </w:r>
+      <w:proofErr w:type="spellEnd"/>
+      <w:r>
+        <w:t xml:space="preserve"> und </w:t>
+      </w:r>
+      <w:proofErr w:type="spellStart"/>
+      <w:r>
+        <w:t>JointDriveController</w:t>
+      </w:r>
+      <w:proofErr w:type="spellEnd"/>
+      <w:r>
+        <w:t xml:space="preserve">, sowie wenige Methoden zum Aufsetzen dieser, </w:t>
+      </w:r>
+      <w:r>
+        <w:t>wurden aus dem Unity-eigenen Package ML-</w:t>
+      </w:r>
+      <w:proofErr w:type="spellStart"/>
+      <w:r>
+        <w:t>Agents</w:t>
+      </w:r>
+      <w:proofErr w:type="spellEnd"/>
+      <w:r>
+        <w:t xml:space="preserve"> entnommen [11]</w:t>
+      </w:r>
+      <w:r>
+        <w:t>.</w:t>
+      </w:r>
+      <w:r>
+        <w:t xml:space="preserve"> </w:t>
+      </w:r>
+    </w:p>
+    <w:p>
+      <w:r>
+        <w:t xml:space="preserve">Bei </w:t>
+      </w:r>
+      <w:proofErr w:type="spellStart"/>
+      <w:r>
+        <w:t>Instanzierung</w:t>
+      </w:r>
+      <w:proofErr w:type="spellEnd"/>
+      <w:r>
+        <w:t xml:space="preserve"> eines </w:t>
+      </w:r>
+      <w:proofErr w:type="spellStart"/>
+      <w:r>
+        <w:t>CWCreatureController</w:t>
+      </w:r>
+      <w:proofErr w:type="spellEnd"/>
+      <w:r>
+        <w:t xml:space="preserve"> wird die Anzahl an Inputs und Outputs definiert. Diese hängt von der Anzahl beweglicher Rotationsachsen der Gliedmaßen ab, unterscheidet sich also bei verschiedenen im Editor erstellten Kreaturen stark. </w:t>
+      </w:r>
+    </w:p>
+    <w:p>
+      <w:r>
+        <w:rPr>
+          <w:noProof/>
+        </w:rPr>
+        <w:lastRenderedPageBreak/>
+        <mc:AlternateContent>
+          <mc:Choice Requires="wps">
+            <w:drawing>
+              <wp:anchor distT="0" distB="0" distL="114300" distR="114300" simplePos="0" relativeHeight="251711488" behindDoc="0" locked="0" layoutInCell="1" allowOverlap="1" wp14:anchorId="5A7FD55A" wp14:editId="2BEAD572">
+                <wp:simplePos x="0" y="0"/>
+                <wp:positionH relativeFrom="margin">
+                  <wp:align>right</wp:align>
+                </wp:positionH>
+                <wp:positionV relativeFrom="paragraph">
+                  <wp:posOffset>3126105</wp:posOffset>
+                </wp:positionV>
+                <wp:extent cx="5219065" cy="214630"/>
+                <wp:effectExtent l="0" t="0" r="635" b="0"/>
+                <wp:wrapSquare wrapText="bothSides"/>
+                <wp:docPr id="41" name="Textfeld 41"/>
+                <wp:cNvGraphicFramePr/>
+                <a:graphic xmlns:a="http://schemas.openxmlformats.org/drawingml/2006/main">
+                  <a:graphicData uri="http://schemas.microsoft.com/office/word/2010/wordprocessingShape">
+                    <wps:wsp>
+                      <wps:cNvSpPr txBox="1"/>
+                      <wps:spPr>
+                        <a:xfrm>
+                          <a:off x="0" y="0"/>
+                          <a:ext cx="5219065" cy="214630"/>
+                        </a:xfrm>
+                        <a:prstGeom prst="rect">
+                          <a:avLst/>
+                        </a:prstGeom>
+                        <a:solidFill>
+                          <a:prstClr val="white"/>
+                        </a:solidFill>
+                        <a:ln>
+                          <a:noFill/>
+                        </a:ln>
+                      </wps:spPr>
+                      <wps:txbx>
+                        <w:txbxContent>
+                          <w:p>
+                            <w:pPr>
+                              <w:pStyle w:val="Beschriftung"/>
+                            </w:pPr>
+                            <w:r>
+                              <w:t>Abbildung 4.2</w:t>
+                            </w:r>
+                          </w:p>
+                        </w:txbxContent>
+                      </wps:txbx>
+                      <wps:bodyPr rot="0" spcFirstLastPara="0" vertOverflow="overflow" horzOverflow="overflow" vert="horz" wrap="square" lIns="0" tIns="0" rIns="0" bIns="0" numCol="1" spcCol="0" rtlCol="0" fromWordArt="0" anchor="t" anchorCtr="0" forceAA="0" compatLnSpc="1">
+                        <a:prstTxWarp prst="textNoShape">
+                          <a:avLst/>
+                        </a:prstTxWarp>
+                        <a:noAutofit/>
+                      </wps:bodyPr>
+                    </wps:wsp>
+                  </a:graphicData>
+                </a:graphic>
+                <wp14:sizeRelV relativeFrom="margin">
+                  <wp14:pctHeight>0</wp14:pctHeight>
+                </wp14:sizeRelV>
+              </wp:anchor>
+            </w:drawing>
+          </mc:Choice>
+          <mc:Fallback>
+            <w:pict>
+              <v:shape w14:anchorId="5A7FD55A" id="Textfeld 41" o:spid="_x0000_s1041" type="#_x0000_t202" style="position:absolute;left:0;text-align:left;margin-left:359.75pt;margin-top:246.15pt;width:410.95pt;height:16.9pt;z-index:251711488;visibility:visible;mso-wrap-style:square;mso-height-percent:0;mso-wrap-distance-left:9pt;mso-wrap-distance-top:0;mso-wrap-distance-right:9pt;mso-wrap-distance-bottom:0;mso-position-horizontal:right;mso-position-horizontal-relative:margin;mso-position-vertical:absolute;mso-position-vertical-relative:text;mso-height-percent:0;mso-height-relative:margin;v-text-anchor:top" o:gfxdata="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" stroked="f">
+                <v:textbox inset="0,0,0,0">
+                  <w:txbxContent>
+                    <w:p>
+                      <w:pPr>
+                        <w:pStyle w:val="Beschriftung"/>
+                      </w:pPr>
+                      <w:r>
+                        <w:t>Abbildung 4.2</w:t>
+                      </w:r>
+                    </w:p>
+                  </w:txbxContent>
+                </v:textbox>
+                <w10:wrap type="square" anchorx="margin"/>
+              </v:shape>
+            </w:pict>
+          </mc:Fallback>
+        </mc:AlternateContent>
+      </w:r>
+      <w:r>
+        <w:t xml:space="preserve">Es wird versucht, die Anzahl an Inputs und Outputs minimal zu halten, da größere Netzwerke meistens wesentlich langsamer lernen als kleine. Um dies zu erreichen, werden zunächst nur bewegliche Gliedmaßen </w:t>
+      </w:r>
+      <w:r>
+        <w:t>mit eigenen Sensoren, und somit eigenen Inputs ausgestattet (Abb.4.2</w:t>
+      </w:r>
+      <w:r>
+        <w:t xml:space="preserve">), sowie Outputs nur je rotierbare Achse angelegt (Abb.4.3). Somit resultieren effizient aufgebaute Kreaturen in effizienteren Netzwerken. </w:t>
+      </w:r>
+    </w:p>
+    <w:p>
+      <w:r>
+        <w:drawing>
+          <wp:anchor distT="0" distB="0" distL="114300" distR="114300" simplePos="0" relativeHeight="251712512" behindDoc="0" locked="0" layoutInCell="1" allowOverlap="1" wp14:anchorId="057EFA62" wp14:editId="3BD8DE38">
+            <wp:simplePos x="0" y="0"/>
+            <wp:positionH relativeFrom="column">
+              <wp:posOffset>5080</wp:posOffset>
+            </wp:positionH>
+            <wp:positionV relativeFrom="paragraph">
+              <wp:posOffset>1872615</wp:posOffset>
+            </wp:positionV>
+            <wp:extent cx="5219065" cy="1355090"/>
+            <wp:effectExtent l="0" t="0" r="635" b="0"/>
+            <wp:wrapSquare wrapText="bothSides"/>
+            <wp:docPr id="42" name="Grafik 42"/>
+            <wp:cNvGraphicFramePr>
+              <a:graphicFrameLocks xmlns:a="http://schemas.openxmlformats.org/drawingml/2006/main" noChangeAspect="1"/>
+            </wp:cNvGraphicFramePr>
+            <a:graphic xmlns:a="http://schemas.openxmlformats.org/drawingml/2006/main">
+              <a:graphicData uri="http://schemas.openxmlformats.org/drawingml/2006/picture">
+                <pic:pic xmlns:pic="http://schemas.openxmlformats.org/drawingml/2006/picture">
+                  <pic:nvPicPr>
+                    <pic:cNvPr id="1" name=""/>
+                    <pic:cNvPicPr/>
+                  </pic:nvPicPr>
+                  <pic:blipFill>
+                    <a:blip r:embed="rId24">
+                      <a:extLst>
+                        <a:ext uri="{28A0092B-C50C-407E-A947-70E740481C1C}">
+                          <a14:useLocalDpi xmlns:a14="http://schemas.microsoft.com/office/drawing/2010/main" val="0"/>
+                        </a:ext>
+                      </a:extLst>
+                    </a:blip>
+                    <a:stretch>
+                      <a:fillRect/>
+                    </a:stretch>
+                  </pic:blipFill>
+                  <pic:spPr>
+                    <a:xfrm>
+                      <a:off x="0" y="0"/>
+                      <a:ext cx="5219065" cy="1355090"/>
+                    </a:xfrm>
+                    <a:prstGeom prst="rect">
+                      <a:avLst/>
+                    </a:prstGeom>
+                  </pic:spPr>
+                </pic:pic>
+              </a:graphicData>
+            </a:graphic>
+          </wp:anchor>
+        </w:drawing>
+      </w:r>
+      <w:r>
+        <w:rPr>
+          <w:noProof/>
+        </w:rPr>
+        <mc:AlternateContent>
+          <mc:Choice Requires="wps">
+            <w:drawing>
+              <wp:anchor distT="0" distB="0" distL="114300" distR="114300" simplePos="0" relativeHeight="251714560" behindDoc="0" locked="0" layoutInCell="1" allowOverlap="1" wp14:anchorId="15E9E101" wp14:editId="3AB7E4FF">
+                <wp:simplePos x="0" y="0"/>
+                <wp:positionH relativeFrom="margin">
+                  <wp:posOffset>-635</wp:posOffset>
+                </wp:positionH>
+                <wp:positionV relativeFrom="paragraph">
+                  <wp:posOffset>3372929</wp:posOffset>
+                </wp:positionV>
+                <wp:extent cx="5219065" cy="214630"/>
+                <wp:effectExtent l="0" t="0" r="635" b="0"/>
+                <wp:wrapSquare wrapText="bothSides"/>
+                <wp:docPr id="43" name="Textfeld 43"/>
+                <wp:cNvGraphicFramePr/>
+                <a:graphic xmlns:a="http://schemas.openxmlformats.org/drawingml/2006/main">
+                  <a:graphicData uri="http://schemas.microsoft.com/office/word/2010/wordprocessingShape">
+                    <wps:wsp>
+                      <wps:cNvSpPr txBox="1"/>
+                      <wps:spPr>
+                        <a:xfrm>
+                          <a:off x="0" y="0"/>
+                          <a:ext cx="5219065" cy="214630"/>
+                        </a:xfrm>
+                        <a:prstGeom prst="rect">
+                          <a:avLst/>
+                        </a:prstGeom>
+                        <a:solidFill>
+                          <a:prstClr val="white"/>
+                        </a:solidFill>
+                        <a:ln>
+                          <a:noFill/>
+                        </a:ln>
+                      </wps:spPr>
+                      <wps:txbx>
+                        <w:txbxContent>
+                          <w:p>
+                            <w:pPr>
+                              <w:pStyle w:val="Beschriftung"/>
+                            </w:pPr>
+                            <w:r>
+                              <w:t>Abbildung 4.3</w:t>
+                            </w:r>
+                          </w:p>
+                        </w:txbxContent>
+                      </wps:txbx>
+                      <wps:bodyPr rot="0" spcFirstLastPara="0" vertOverflow="overflow" horzOverflow="overflow" vert="horz" wrap="square" lIns="0" tIns="0" rIns="0" bIns="0" numCol="1" spcCol="0" rtlCol="0" fromWordArt="0" anchor="t" anchorCtr="0" forceAA="0" compatLnSpc="1">
+                        <a:prstTxWarp prst="textNoShape">
+                          <a:avLst/>
+                        </a:prstTxWarp>
+                        <a:noAutofit/>
+                      </wps:bodyPr>
+                    </wps:wsp>
+                  </a:graphicData>
+                </a:graphic>
+                <wp14:sizeRelV relativeFrom="margin">
+                  <wp14:pctHeight>0</wp14:pctHeight>
+                </wp14:sizeRelV>
+              </wp:anchor>
+            </w:drawing>
+          </mc:Choice>
+          <mc:Fallback>
+            <w:pict>
+              <v:shape w14:anchorId="15E9E101" id="Textfeld 43" o:spid="_x0000_s1042" type="#_x0000_t202" style="position:absolute;left:0;text-align:left;margin-left:-.05pt;margin-top:265.6pt;width:410.95pt;height:16.9pt;z-index:251714560;visibility:visible;mso-wrap-style:square;mso-height-percent:0;mso-wrap-distance-left:9pt;mso-wrap-distance-top:0;mso-wrap-distance-right:9pt;mso-wrap-distance-bottom:0;mso-position-horizontal:absolute;mso-position-horizontal-relative:margin;mso-position-vertical:absolute;mso-position-vertical-relative:text;mso-height-percent:0;mso-height-relative:margin;v-text-anchor:top" o:gfxdata="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" stroked="f">
+                <v:textbox inset="0,0,0,0">
+                  <w:txbxContent>
+                    <w:p>
+                      <w:pPr>
+                        <w:pStyle w:val="Beschriftung"/>
+                      </w:pPr>
+                      <w:r>
+                        <w:t>Abbildung 4.3</w:t>
+                      </w:r>
+                    </w:p>
+                  </w:txbxContent>
+                </v:textbox>
+                <w10:wrap type="square" anchorx="margin"/>
+              </v:shape>
+            </w:pict>
+          </mc:Fallback>
+        </mc:AlternateContent>
+      </w:r>
+      <w:r>
+        <w:drawing>
+          <wp:anchor distT="0" distB="0" distL="114300" distR="114300" simplePos="0" relativeHeight="251709440" behindDoc="0" locked="0" layoutInCell="1" allowOverlap="1" wp14:anchorId="6732C2DF" wp14:editId="510AE11D">
+            <wp:simplePos x="0" y="0"/>
+            <wp:positionH relativeFrom="column">
+              <wp:posOffset>5213</wp:posOffset>
+            </wp:positionH>
+            <wp:positionV relativeFrom="paragraph">
+              <wp:posOffset>-4593</wp:posOffset>
+            </wp:positionV>
+            <wp:extent cx="5219065" cy="1369695"/>
+            <wp:effectExtent l="0" t="0" r="635" b="1905"/>
+            <wp:wrapSquare wrapText="bothSides"/>
+            <wp:docPr id="40" name="Grafik 40"/>
+            <wp:cNvGraphicFramePr>
+              <a:graphicFrameLocks xmlns:a="http://schemas.openxmlformats.org/drawingml/2006/main" noChangeAspect="1"/>
+            </wp:cNvGraphicFramePr>
+            <a:graphic xmlns:a="http://schemas.openxmlformats.org/drawingml/2006/main">
+              <a:graphicData uri="http://schemas.openxmlformats.org/drawingml/2006/picture">
+                <pic:pic xmlns:pic="http://schemas.openxmlformats.org/drawingml/2006/picture">
+                  <pic:nvPicPr>
+                    <pic:cNvPr id="1" name=""/>
+                    <pic:cNvPicPr/>
+                  </pic:nvPicPr>
+                  <pic:blipFill>
+                    <a:blip r:embed="rId25">
+                      <a:extLst>
+                        <a:ext uri="{28A0092B-C50C-407E-A947-70E740481C1C}">
+                          <a14:useLocalDpi xmlns:a14="http://schemas.microsoft.com/office/drawing/2010/main" val="0"/>
+                        </a:ext>
+                      </a:extLst>
+                    </a:blip>
+                    <a:stretch>
+                      <a:fillRect/>
+                    </a:stretch>
+                  </pic:blipFill>
+                  <pic:spPr>
+                    <a:xfrm>
+                      <a:off x="0" y="0"/>
+                      <a:ext cx="5219065" cy="1369695"/>
+                    </a:xfrm>
+                    <a:prstGeom prst="rect">
+                      <a:avLst/>
+                    </a:prstGeom>
+                  </pic:spPr>
+                </pic:pic>
+              </a:graphicData>
+            </a:graphic>
+          </wp:anchor>
+        </w:drawing>
+      </w:r>
+    </w:p>
+    <w:p/>
+    <w:p>
+      <w:r>
+        <w:t xml:space="preserve">Unabhängig von dem Aufbau der Kreatur werden sieben Inputs pro Kreatur angelegt (Abb. 4.2), die als Sensoren des Startglieds, welches in ausnahmslos jeder Kreatur vorhanden ist, fungieren. </w:t>
+      </w:r>
+    </w:p>
+    <w:p>
+      <w:r>
+        <w:t xml:space="preserve">In der Funktion </w:t>
+      </w:r>
+      <w:proofErr w:type="spellStart"/>
+      <w:r>
+        <w:t>InputInputs</w:t>
+      </w:r>
+      <w:proofErr w:type="spellEnd"/>
+      <w:r>
+        <w:t xml:space="preserve">() (Abb. 4.4) werden die Inputs auf </w:t>
+      </w:r>
+      <w:r>
+        <w:t>Variablen der Kreatur, der Umgebung oder dem Bezug der Kreatur zur Umgebung,</w:t>
+      </w:r>
+      <w:r>
+        <w:t xml:space="preserve"> gesetzt</w:t>
+      </w:r>
+      <w:r>
+        <w:t>. Die Wahl einiger dieser Werte resultiert biologisch inspirierten oder intuitiven Hypothesen, sie könnten im Training des NEAT Algorithmus‘ zu einer guten Wahrnehmung der momentanen Pose sowie daraus resultierendem Handlungsbedarf führen. Zuerst werden die</w:t>
+      </w:r>
+      <w:r>
+        <w:t xml:space="preserve"> sieben</w:t>
+      </w:r>
+      <w:r>
+        <w:t xml:space="preserve"> den Body betreffenden Sensoren verwertet, darunter die Geschwindigkeit, der Winkel der Geschwindigkeit zu der globalen Z-Achse, der Winkel des Bodys selbst zu der globalen Z-Achse </w:t>
+      </w:r>
+      <w:r>
+        <w:lastRenderedPageBreak/>
+        <w:t xml:space="preserve">sowie Skalarprodukte der lokalen Z-Achse des Bodys mit der globalen Z- und </w:t>
+      </w:r>
+      <w:r>
+        <w:rPr>
+          <w:noProof/>
+        </w:rPr>
+        <mc:AlternateContent>
+          <mc:Choice Requires="wps">
+            <w:drawing>
+              <wp:anchor distT="0" distB="0" distL="114300" distR="114300" simplePos="0" relativeHeight="251720704" behindDoc="0" locked="0" layoutInCell="1" allowOverlap="1" wp14:anchorId="5EA6C48C" wp14:editId="63013DF0">
+                <wp:simplePos x="0" y="0"/>
+                <wp:positionH relativeFrom="margin">
+                  <wp:posOffset>-3175</wp:posOffset>
+                </wp:positionH>
+                <wp:positionV relativeFrom="paragraph">
+                  <wp:posOffset>7933055</wp:posOffset>
+                </wp:positionV>
+                <wp:extent cx="5219065" cy="267335"/>
+                <wp:effectExtent l="0" t="0" r="635" b="0"/>
+                <wp:wrapSquare wrapText="bothSides"/>
+                <wp:docPr id="49" name="Textfeld 49"/>
+                <wp:cNvGraphicFramePr/>
+                <a:graphic xmlns:a="http://schemas.openxmlformats.org/drawingml/2006/main">
+                  <a:graphicData uri="http://schemas.microsoft.com/office/word/2010/wordprocessingShape">
+                    <wps:wsp>
+                      <wps:cNvSpPr txBox="1"/>
+                      <wps:spPr>
+                        <a:xfrm>
+                          <a:off x="0" y="0"/>
+                          <a:ext cx="5219065" cy="267335"/>
+                        </a:xfrm>
+                        <a:prstGeom prst="rect">
+                          <a:avLst/>
+                        </a:prstGeom>
+                        <a:solidFill>
+                          <a:prstClr val="white"/>
+                        </a:solidFill>
+                        <a:ln>
+                          <a:noFill/>
+                        </a:ln>
+                      </wps:spPr>
+                      <wps:txbx>
+                        <w:txbxContent>
+                          <w:p>
+                            <w:pPr>
+                              <w:pStyle w:val="Beschriftung"/>
+                            </w:pPr>
+                            <w:r>
+                              <w:t>Abbildung 4.5</w:t>
+                            </w:r>
+                          </w:p>
+                        </w:txbxContent>
+                      </wps:txbx>
+                      <wps:bodyPr rot="0" spcFirstLastPara="0" vertOverflow="overflow" horzOverflow="overflow" vert="horz" wrap="square" lIns="0" tIns="0" rIns="0" bIns="0" numCol="1" spcCol="0" rtlCol="0" fromWordArt="0" anchor="t" anchorCtr="0" forceAA="0" compatLnSpc="1">
+                        <a:prstTxWarp prst="textNoShape">
+                          <a:avLst/>
+                        </a:prstTxWarp>
+                        <a:noAutofit/>
+                      </wps:bodyPr>
+                    </wps:wsp>
+                  </a:graphicData>
+                </a:graphic>
+                <wp14:sizeRelV relativeFrom="margin">
+                  <wp14:pctHeight>0</wp14:pctHeight>
+                </wp14:sizeRelV>
+              </wp:anchor>
+            </w:drawing>
+          </mc:Choice>
+          <mc:Fallback>
+            <w:pict>
+              <v:shape w14:anchorId="5EA6C48C" id="Textfeld 49" o:spid="_x0000_s1043" type="#_x0000_t202" style="position:absolute;left:0;text-align:left;margin-left:-.25pt;margin-top:624.65pt;width:410.95pt;height:21.05pt;z-index:251720704;visibility:visible;mso-wrap-style:square;mso-height-percent:0;mso-wrap-distance-left:9pt;mso-wrap-distance-top:0;mso-wrap-distance-right:9pt;mso-wrap-distance-bottom:0;mso-position-horizontal:absolute;mso-position-horizontal-relative:margin;mso-position-vertical:absolute;mso-position-vertical-relative:text;mso-height-percent:0;mso-height-relative:margin;v-text-anchor:top" o:gfxdata="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" stroked="f">
+                <v:textbox inset="0,0,0,0">
+                  <w:txbxContent>
+                    <w:p>
+                      <w:pPr>
+                        <w:pStyle w:val="Beschriftung"/>
+                      </w:pPr>
+                      <w:r>
+                        <w:t>Abbildung 4.5</w:t>
+                      </w:r>
+                    </w:p>
+                  </w:txbxContent>
+                </v:textbox>
+                <w10:wrap type="square" anchorx="margin"/>
+              </v:shape>
+            </w:pict>
+          </mc:Fallback>
+        </mc:AlternateContent>
+      </w:r>
+      <w:r>
+        <w:drawing>
+          <wp:anchor distT="0" distB="0" distL="114300" distR="114300" simplePos="0" relativeHeight="251718656" behindDoc="0" locked="0" layoutInCell="1" allowOverlap="1" wp14:anchorId="240EEBB4" wp14:editId="2F40C639">
+            <wp:simplePos x="0" y="0"/>
+            <wp:positionH relativeFrom="column">
+              <wp:posOffset>-3175</wp:posOffset>
+            </wp:positionH>
+            <wp:positionV relativeFrom="paragraph">
+              <wp:posOffset>4605655</wp:posOffset>
+            </wp:positionV>
+            <wp:extent cx="5219065" cy="3272790"/>
+            <wp:effectExtent l="0" t="0" r="635" b="3810"/>
+            <wp:wrapSquare wrapText="bothSides"/>
+            <wp:docPr id="48" name="Grafik 48" descr="Ein Bild, das Text enthält.&#10;&#10;Automatisch generierte Beschreibung"/>
+            <wp:cNvGraphicFramePr>
+              <a:graphicFrameLocks xmlns:a="http://schemas.openxmlformats.org/drawingml/2006/main" noChangeAspect="1"/>
+            </wp:cNvGraphicFramePr>
+            <a:graphic xmlns:a="http://schemas.openxmlformats.org/drawingml/2006/main">
+              <a:graphicData uri="http://schemas.openxmlformats.org/drawingml/2006/picture">
+                <pic:pic xmlns:pic="http://schemas.openxmlformats.org/drawingml/2006/picture">
+                  <pic:nvPicPr>
+                    <pic:cNvPr id="48" name="Grafik 48" descr="Ein Bild, das Text enthält.&#10;&#10;Automatisch generierte Beschreibung"/>
+                    <pic:cNvPicPr/>
+                  </pic:nvPicPr>
+                  <pic:blipFill>
+                    <a:blip r:embed="rId26">
+                      <a:extLst>
+                        <a:ext uri="{28A0092B-C50C-407E-A947-70E740481C1C}">
+                          <a14:useLocalDpi xmlns:a14="http://schemas.microsoft.com/office/drawing/2010/main" val="0"/>
+                        </a:ext>
+                      </a:extLst>
+                    </a:blip>
+                    <a:stretch>
+                      <a:fillRect/>
+                    </a:stretch>
+                  </pic:blipFill>
+                  <pic:spPr>
+                    <a:xfrm>
+                      <a:off x="0" y="0"/>
+                      <a:ext cx="5219065" cy="3272790"/>
+                    </a:xfrm>
+                    <a:prstGeom prst="rect">
+                      <a:avLst/>
+                    </a:prstGeom>
+                  </pic:spPr>
+                </pic:pic>
+              </a:graphicData>
+            </a:graphic>
+          </wp:anchor>
+        </w:drawing>
+      </w:r>
+      <w:r>
+        <w:rPr>
+          <w:noProof/>
+        </w:rPr>
+        <mc:AlternateContent>
+          <mc:Choice Requires="wps">
+            <w:drawing>
+              <wp:anchor distT="0" distB="0" distL="114300" distR="114300" simplePos="0" relativeHeight="251717632" behindDoc="0" locked="0" layoutInCell="1" allowOverlap="1" wp14:anchorId="21064DFF" wp14:editId="7478B15F">
+                <wp:simplePos x="0" y="0"/>
+                <wp:positionH relativeFrom="margin">
+                  <wp:align>left</wp:align>
+                </wp:positionH>
+                <wp:positionV relativeFrom="paragraph">
+                  <wp:posOffset>4231005</wp:posOffset>
+                </wp:positionV>
+                <wp:extent cx="5219065" cy="214630"/>
+                <wp:effectExtent l="0" t="0" r="635" b="0"/>
+                <wp:wrapSquare wrapText="bothSides"/>
+                <wp:docPr id="47" name="Textfeld 47"/>
+                <wp:cNvGraphicFramePr/>
+                <a:graphic xmlns:a="http://schemas.openxmlformats.org/drawingml/2006/main">
+                  <a:graphicData uri="http://schemas.microsoft.com/office/word/2010/wordprocessingShape">
+                    <wps:wsp>
+                      <wps:cNvSpPr txBox="1"/>
+                      <wps:spPr>
+                        <a:xfrm>
+                          <a:off x="0" y="0"/>
+                          <a:ext cx="5219065" cy="214630"/>
+                        </a:xfrm>
+                        <a:prstGeom prst="rect">
+                          <a:avLst/>
+                        </a:prstGeom>
+                        <a:solidFill>
+                          <a:prstClr val="white"/>
+                        </a:solidFill>
+                        <a:ln>
+                          <a:noFill/>
+                        </a:ln>
+                      </wps:spPr>
+                      <wps:txbx>
+                        <w:txbxContent>
+                          <w:p>
+                            <w:pPr>
+                              <w:pStyle w:val="Beschriftung"/>
+                            </w:pPr>
+                            <w:r>
+                              <w:t>Abbildung 4.4</w:t>
+                            </w:r>
+                          </w:p>
+                        </w:txbxContent>
+                      </wps:txbx>
+                      <wps:bodyPr rot="0" spcFirstLastPara="0" vertOverflow="overflow" horzOverflow="overflow" vert="horz" wrap="square" lIns="0" tIns="0" rIns="0" bIns="0" numCol="1" spcCol="0" rtlCol="0" fromWordArt="0" anchor="t" anchorCtr="0" forceAA="0" compatLnSpc="1">
+                        <a:prstTxWarp prst="textNoShape">
+                          <a:avLst/>
+                        </a:prstTxWarp>
+                        <a:noAutofit/>
+                      </wps:bodyPr>
+                    </wps:wsp>
+                  </a:graphicData>
+                </a:graphic>
+                <wp14:sizeRelV relativeFrom="margin">
+                  <wp14:pctHeight>0</wp14:pctHeight>
+                </wp14:sizeRelV>
+              </wp:anchor>
+            </w:drawing>
+          </mc:Choice>
+          <mc:Fallback>
+            <w:pict>
+              <v:shape w14:anchorId="21064DFF" id="Textfeld 47" o:spid="_x0000_s1044" type="#_x0000_t202" style="position:absolute;left:0;text-align:left;margin-left:0;margin-top:333.15pt;width:410.95pt;height:16.9pt;z-index:251717632;visibility:visible;mso-wrap-style:square;mso-height-percent:0;mso-wrap-distance-left:9pt;mso-wrap-distance-top:0;mso-wrap-distance-right:9pt;mso-wrap-distance-bottom:0;mso-position-horizontal:left;mso-position-horizontal-relative:margin;mso-position-vertical:absolute;mso-position-vertical-relative:text;mso-height-percent:0;mso-height-relative:margin;v-text-anchor:top" o:gfxdata="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" stroked="f">
+                <v:textbox inset="0,0,0,0">
+                  <w:txbxContent>
+                    <w:p>
+                      <w:pPr>
+                        <w:pStyle w:val="Beschriftung"/>
+                      </w:pPr>
+                      <w:r>
+                        <w:t>Abbildung 4.4</w:t>
+                      </w:r>
+                    </w:p>
+                  </w:txbxContent>
+                </v:textbox>
+                <w10:wrap type="square" anchorx="margin"/>
+              </v:shape>
+            </w:pict>
+          </mc:Fallback>
+        </mc:AlternateContent>
+      </w:r>
+      <w:r>
+        <w:t>Y-Achse.</w:t>
+      </w:r>
+    </w:p>
+    <w:p>
+      <w:r>
+        <w:drawing>
+          <wp:anchor distT="0" distB="0" distL="114300" distR="114300" simplePos="0" relativeHeight="251715584" behindDoc="0" locked="0" layoutInCell="1" allowOverlap="1" wp14:anchorId="727F775B" wp14:editId="55399062">
+            <wp:simplePos x="0" y="0"/>
+            <wp:positionH relativeFrom="column">
+              <wp:posOffset>-1933</wp:posOffset>
+            </wp:positionH>
+            <wp:positionV relativeFrom="paragraph">
+              <wp:posOffset>469</wp:posOffset>
+            </wp:positionV>
+            <wp:extent cx="5219065" cy="3521075"/>
+            <wp:effectExtent l="0" t="0" r="635" b="3175"/>
+            <wp:wrapSquare wrapText="bothSides"/>
+            <wp:docPr id="46" name="Grafik 46" descr="Ein Bild, das Text enthält.&#10;&#10;Automatisch generierte Beschreibung"/>
+            <wp:cNvGraphicFramePr>
+              <a:graphicFrameLocks xmlns:a="http://schemas.openxmlformats.org/drawingml/2006/main" noChangeAspect="1"/>
+            </wp:cNvGraphicFramePr>
+            <a:graphic xmlns:a="http://schemas.openxmlformats.org/drawingml/2006/main">
+              <a:graphicData uri="http://schemas.openxmlformats.org/drawingml/2006/picture">
+                <pic:pic xmlns:pic="http://schemas.openxmlformats.org/drawingml/2006/picture">
+                  <pic:nvPicPr>
+                    <pic:cNvPr id="46" name="Grafik 46" descr="Ein Bild, das Text enthält.&#10;&#10;Automatisch generierte Beschreibung"/>
+                    <pic:cNvPicPr/>
+                  </pic:nvPicPr>
+                  <pic:blipFill>
+                    <a:blip r:embed="rId27">
+                      <a:extLst>
+                        <a:ext uri="{28A0092B-C50C-407E-A947-70E740481C1C}">
+                          <a14:useLocalDpi xmlns:a14="http://schemas.microsoft.com/office/drawing/2010/main" val="0"/>
+                        </a:ext>
+                      </a:extLst>
+                    </a:blip>
+                    <a:stretch>
+                      <a:fillRect/>
+                    </a:stretch>
+                  </pic:blipFill>
+                  <pic:spPr>
+                    <a:xfrm>
+                      <a:off x="0" y="0"/>
+                      <a:ext cx="5219065" cy="3521075"/>
+                    </a:xfrm>
+                    <a:prstGeom prst="rect">
+                      <a:avLst/>
+                    </a:prstGeom>
+                  </pic:spPr>
+                </pic:pic>
+              </a:graphicData>
+            </a:graphic>
+          </wp:anchor>
+        </w:drawing>
+      </w:r>
+    </w:p>
+    <w:p>
+      <w:r>
+        <w:lastRenderedPageBreak/>
+        <w:t xml:space="preserve">Es folgt die Eingabe je dreier Werte pro bewegliches Glied durch die Methode </w:t>
+      </w:r>
+      <w:proofErr w:type="spellStart"/>
+      <w:r>
+        <w:t>CollectObservationBodyPartOptimized</w:t>
+      </w:r>
+      <w:proofErr w:type="spellEnd"/>
+      <w:r>
+        <w:t xml:space="preserve"> (</w:t>
+      </w:r>
+      <w:r>
+        <w:t>Abb. 4.5</w:t>
+      </w:r>
+      <w:r>
+        <w:t xml:space="preserve">). </w:t>
+      </w:r>
+      <w:r>
+        <w:t>Zwei der</w:t>
+      </w:r>
+      <w:r>
+        <w:t xml:space="preserve"> Inputs werden auf Distanzen zu dem Masseschwerpunkt der gesamten Kreatur gesetzt, </w:t>
+      </w:r>
+      <w:r>
+        <w:t>sowie mit der maximal geschätzten Distanz, die in der Kreatur vorkommen kann, skaliert. Die Ursache hierfür ist die Hypothese, eine Wahrnehmung des Bezugs eines jeden Glieds zu dem Masseschwerpunkt könne den Kreaturen helfen, Genome zu evolvieren, die Umkippen und Stolpern durch bessere Balance vermeiden.</w:t>
+      </w:r>
+      <w:r>
+        <w:t xml:space="preserve"> Ein weiterer Input erzeugt eine Abhängigkeit zu de</w:t>
+      </w:r>
+      <w:r>
+        <w:t xml:space="preserve">r Distanz zum </w:t>
+      </w:r>
+      <w:r>
+        <w:t>Boden, der sich auf der Höhe Y=0 befindet.</w:t>
+      </w:r>
+    </w:p>
+    <w:p>
+      <w:r>
+        <w:t>Die Codezeilen 298-303 werden genauer in 4 erklärt.</w:t>
+      </w:r>
+    </w:p>
+    <w:p>
+      <w:r>
+        <w:drawing>
+          <wp:anchor distT="0" distB="0" distL="114300" distR="114300" simplePos="0" relativeHeight="251724800" behindDoc="0" locked="0" layoutInCell="1" allowOverlap="1" wp14:anchorId="15180C20" wp14:editId="7797BA1A">
+            <wp:simplePos x="0" y="0"/>
+            <wp:positionH relativeFrom="column">
+              <wp:posOffset>-3175</wp:posOffset>
+            </wp:positionH>
+            <wp:positionV relativeFrom="paragraph">
+              <wp:posOffset>1800225</wp:posOffset>
+            </wp:positionV>
+            <wp:extent cx="5219065" cy="3371215"/>
+            <wp:effectExtent l="0" t="0" r="635" b="635"/>
+            <wp:wrapSquare wrapText="bothSides"/>
+            <wp:docPr id="53" name="Grafik 53" descr="Ein Bild, das Text enthält.&#10;&#10;Automatisch generierte Beschreibung"/>
+            <wp:cNvGraphicFramePr>
+              <a:graphicFrameLocks xmlns:a="http://schemas.openxmlformats.org/drawingml/2006/main" noChangeAspect="1"/>
+            </wp:cNvGraphicFramePr>
+            <a:graphic xmlns:a="http://schemas.openxmlformats.org/drawingml/2006/main">
+              <a:graphicData uri="http://schemas.openxmlformats.org/drawingml/2006/picture">
+                <pic:pic xmlns:pic="http://schemas.openxmlformats.org/drawingml/2006/picture">
+                  <pic:nvPicPr>
+                    <pic:cNvPr id="53" name="Grafik 53" descr="Ein Bild, das Text enthält.&#10;&#10;Automatisch generierte Beschreibung"/>
+                    <pic:cNvPicPr/>
+                  </pic:nvPicPr>
+                  <pic:blipFill>
+                    <a:blip r:embed="rId28">
+                      <a:extLst>
+                        <a:ext uri="{28A0092B-C50C-407E-A947-70E740481C1C}">
+                          <a14:useLocalDpi xmlns:a14="http://schemas.microsoft.com/office/drawing/2010/main" val="0"/>
+                        </a:ext>
+                      </a:extLst>
+                    </a:blip>
+                    <a:stretch>
+                      <a:fillRect/>
+                    </a:stretch>
+                  </pic:blipFill>
+                  <pic:spPr>
+                    <a:xfrm>
+                      <a:off x="0" y="0"/>
+                      <a:ext cx="5219065" cy="3371215"/>
+                    </a:xfrm>
+                    <a:prstGeom prst="rect">
+                      <a:avLst/>
+                    </a:prstGeom>
+                  </pic:spPr>
+                </pic:pic>
+              </a:graphicData>
+            </a:graphic>
+          </wp:anchor>
+        </w:drawing>
+      </w:r>
+      <w:r>
+        <w:rPr>
+          <w:noProof/>
+        </w:rPr>
+        <mc:AlternateContent>
+          <mc:Choice Requires="wps">
+            <w:drawing>
+              <wp:anchor distT="0" distB="0" distL="114300" distR="114300" simplePos="0" relativeHeight="251726848" behindDoc="0" locked="0" layoutInCell="1" allowOverlap="1" wp14:anchorId="2D314DD6" wp14:editId="7D5D1912">
+                <wp:simplePos x="0" y="0"/>
+                <wp:positionH relativeFrom="margin">
+                  <wp:posOffset>-635</wp:posOffset>
+                </wp:positionH>
+                <wp:positionV relativeFrom="paragraph">
+                  <wp:posOffset>5224948</wp:posOffset>
+                </wp:positionV>
+                <wp:extent cx="5219065" cy="224155"/>
+                <wp:effectExtent l="0" t="0" r="635" b="4445"/>
+                <wp:wrapSquare wrapText="bothSides"/>
+                <wp:docPr id="54" name="Textfeld 54"/>
+                <wp:cNvGraphicFramePr/>
+                <a:graphic xmlns:a="http://schemas.openxmlformats.org/drawingml/2006/main">
+                  <a:graphicData uri="http://schemas.microsoft.com/office/word/2010/wordprocessingShape">
+                    <wps:wsp>
+                      <wps:cNvSpPr txBox="1"/>
+                      <wps:spPr>
+                        <a:xfrm>
+                          <a:off x="0" y="0"/>
+                          <a:ext cx="5219065" cy="224155"/>
+                        </a:xfrm>
+                        <a:prstGeom prst="rect">
+                          <a:avLst/>
+                        </a:prstGeom>
+                        <a:solidFill>
+                          <a:prstClr val="white"/>
+                        </a:solidFill>
+                        <a:ln>
+                          <a:noFill/>
+                        </a:ln>
+                      </wps:spPr>
+                      <wps:txbx>
+                        <w:txbxContent>
+                          <w:p>
+                            <w:pPr>
+                              <w:pStyle w:val="Beschriftung"/>
+                            </w:pPr>
+                            <w:r>
+                              <w:t>Abbildung 4.6</w:t>
+                            </w:r>
+                          </w:p>
+                        </w:txbxContent>
+                      </wps:txbx>
+                      <wps:bodyPr rot="0" spcFirstLastPara="0" vertOverflow="overflow" horzOverflow="overflow" vert="horz" wrap="square" lIns="0" tIns="0" rIns="0" bIns="0" numCol="1" spcCol="0" rtlCol="0" fromWordArt="0" anchor="t" anchorCtr="0" forceAA="0" compatLnSpc="1">
+                        <a:prstTxWarp prst="textNoShape">
+                          <a:avLst/>
+                        </a:prstTxWarp>
+                        <a:noAutofit/>
+                      </wps:bodyPr>
+                    </wps:wsp>
+                  </a:graphicData>
+                </a:graphic>
+                <wp14:sizeRelV relativeFrom="margin">
+                  <wp14:pctHeight>0</wp14:pctHeight>
+                </wp14:sizeRelV>
+              </wp:anchor>
+            </w:drawing>
+          </mc:Choice>
+          <mc:Fallback>
+            <w:pict>
+              <v:shape w14:anchorId="2D314DD6" id="Textfeld 54" o:spid="_x0000_s1045" type="#_x0000_t202" style="position:absolute;left:0;text-align:left;margin-left:-.05pt;margin-top:411.4pt;width:410.95pt;height:17.65pt;z-index:251726848;visibility:visible;mso-wrap-style:square;mso-height-percent:0;mso-wrap-distance-left:9pt;mso-wrap-distance-top:0;mso-wrap-distance-right:9pt;mso-wrap-distance-bottom:0;mso-position-horizontal:absolute;mso-position-horizontal-relative:margin;mso-position-vertical:absolute;mso-position-vertical-relative:text;mso-height-percent:0;mso-height-relative:margin;v-text-anchor:top" o:gfxdata="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" stroked="f">
+                <v:textbox inset="0,0,0,0">
+                  <w:txbxContent>
+                    <w:p>
+                      <w:pPr>
+                        <w:pStyle w:val="Beschriftung"/>
+                      </w:pPr>
+                      <w:r>
+                        <w:t>Abbildung 4.6</w:t>
+                      </w:r>
+                    </w:p>
+                  </w:txbxContent>
+                </v:textbox>
+                <w10:wrap type="square" anchorx="margin"/>
+              </v:shape>
+            </w:pict>
+          </mc:Fallback>
+        </mc:AlternateContent>
+      </w:r>
+      <w:r>
+        <w:t xml:space="preserve">Die Methode </w:t>
+      </w:r>
+      <w:proofErr w:type="spellStart"/>
+      <w:r>
+        <w:t>CalculateFitness</w:t>
+      </w:r>
+      <w:proofErr w:type="spellEnd"/>
+      <w:r>
+        <w:t xml:space="preserve"> berechnet, wie in Ab</w:t>
+      </w:r>
+      <w:r>
+        <w:t xml:space="preserve">b. 4.6 erkennbar, im einfachsten Fall die Fitness als Z-Position der Kreatur. Dies geht aus der in 1.2 beschriebenen Zielsetzung hervor. </w:t>
+      </w:r>
+      <w:r>
+        <w:t xml:space="preserve">Da Kreaturen mit negativer Fitness, wie im </w:t>
+      </w:r>
+      <w:proofErr w:type="spellStart"/>
+      <w:r>
+        <w:t>CWCreatureController</w:t>
+      </w:r>
+      <w:proofErr w:type="spellEnd"/>
+      <w:r>
+        <w:t xml:space="preserve"> codiert, sofort sterben, also aus der Simulation entfernt werden, wird auf diesen Wert eins addiert. Somit haben die Kreaturen in den ersten Frames einen Spielraum, für Sprünge oder Schritte auszuholen.</w:t>
+      </w:r>
+    </w:p>
+    <w:p>
+      <w:r>
+        <w:t xml:space="preserve"> </w:t>
+      </w:r>
+    </w:p>
     <w:p/>
     <w:p>
       <w:r>
@@ -5960,7 +7445,6 @@
     </w:p>
     <w:p>
       <w:r>
-        <w:lastRenderedPageBreak/>
         <w:t>Bias?</w:t>
       </w:r>
     </w:p>
@@ -5987,6 +7471,7 @@
         </w:numPr>
       </w:pPr>
       <w:r>
+        <w:lastRenderedPageBreak/>
         <w:t>Standard-</w:t>
       </w:r>
       <w:proofErr w:type="spellStart"/>
@@ -6350,99 +7835,290 @@
     <w:p/>
     <w:p/>
     <w:p/>
+    <w:p/>
     <w:p>
       <w:pPr>
         <w:pStyle w:val="berschrift1"/>
       </w:pPr>
       <w:r>
         <w:lastRenderedPageBreak/>
-        <w:t>[Eigene Kapitel]</w:t>
-      </w:r>
-      <w:r>
-        <w:t xml:space="preserve"> Methode</w:t>
-      </w:r>
-    </w:p>
-    <w:p>
-      <w:pPr>
-        <w:pStyle w:val="berschrift3"/>
+        <w:t>Methode</w:t>
+      </w:r>
+    </w:p>
+    <w:p>
+      <w:pPr>
+        <w:pStyle w:val="berschrift2"/>
+      </w:pPr>
+      <w:r>
+        <w:t>Konfigurationen</w:t>
+      </w:r>
+    </w:p>
+    <w:p>
+      <w:r>
+        <w:t xml:space="preserve">Konfigurationen werden im Rahmen dieser Arbeit definiert als Konstellation aus verschiedenen Berechnungstypen von Werten, die hypothetisch Einfluss auf den Lernfortschritt der Individuen nehmen. Die Berechnungstypen </w:t>
+      </w:r>
+      <w:r>
+        <w:t xml:space="preserve">haben jeweils zwei Zustände und </w:t>
+      </w:r>
+      <w:r>
+        <w:t>werden definiert als</w:t>
+      </w:r>
+      <w:r>
+        <w:rPr>
+          <w:noProof/>
+        </w:rPr>
+        <w:t xml:space="preserve"> </w:t>
+      </w:r>
+    </w:p>
+    <w:p>
+      <w:pPr>
+        <w:pStyle w:val="Listenabsatz"/>
         <w:numPr>
           <w:ilvl w:val="0"/>
-          <w:numId w:val="0"/>
+          <w:numId w:val="23"/>
         </w:numPr>
-        <w:ind w:left="720" w:hanging="720"/>
-      </w:pPr>
-      <w:r>
-        <w:t xml:space="preserve">4.1 Data </w:t>
-      </w:r>
+      </w:pPr>
+      <w:r>
+        <w:t>Input Type</w:t>
+      </w:r>
+      <w:r>
+        <w:t xml:space="preserve"> (Abb. 5.1)</w:t>
+      </w:r>
+    </w:p>
+    <w:p>
+      <w:pPr>
+        <w:pStyle w:val="Listenabsatz"/>
+        <w:ind w:left="1440"/>
+      </w:pPr>
+      <w:r>
+        <w:t>Berechnung der Inputs</w:t>
+      </w:r>
+      <w:r>
+        <w:t>:</w:t>
+      </w:r>
+    </w:p>
+    <w:p>
+      <w:pPr>
+        <w:pStyle w:val="Listenabsatz"/>
+        <w:numPr>
+          <w:ilvl w:val="1"/>
+          <w:numId w:val="23"/>
+        </w:numPr>
+      </w:pPr>
       <w:proofErr w:type="spellStart"/>
       <w:r>
-        <w:t>Collecting</w:t>
+        <w:t>Com</w:t>
       </w:r>
       <w:proofErr w:type="spellEnd"/>
-    </w:p>
-    <w:p>
-      <w:pPr>
-        <w:rPr>
-          <w:lang w:val="en-US"/>
-        </w:rPr>
-      </w:pPr>
-      <w:r>
-        <w:rPr>
-          <w:lang w:val="en-US"/>
-        </w:rPr>
-        <w:t xml:space="preserve">- </w:t>
+      <w:r>
+        <w:t xml:space="preserve"> </w:t>
       </w:r>
       <w:proofErr w:type="spellStart"/>
       <w:r>
-        <w:rPr>
-          <w:lang w:val="en-US"/>
-        </w:rPr>
-        <w:t>K</w:t>
-      </w:r>
-      <w:r>
-        <w:rPr>
-          <w:lang w:val="en-US"/>
-        </w:rPr>
-        <w:t>onfiguration</w:t>
-      </w:r>
-      <w:r>
-        <w:rPr>
-          <w:lang w:val="en-US"/>
-        </w:rPr>
-        <w:t>en</w:t>
+        <w:t>Distances</w:t>
       </w:r>
       <w:proofErr w:type="spellEnd"/>
-    </w:p>
-    <w:p>
-      <w:r>
-        <w:rPr>
-          <w:lang w:val="en-US"/>
-        </w:rPr>
-        <w:t xml:space="preserve">- </w:t>
+      <w:r>
+        <w:t xml:space="preserve"> – </w:t>
+      </w:r>
+      <w:r>
+        <w:t xml:space="preserve">Distanz zum </w:t>
+      </w:r>
+      <w:r>
+        <w:t>Masseschwerpunkt</w:t>
+      </w:r>
+      <w:r>
+        <w:t xml:space="preserve"> </w:t>
+      </w:r>
+    </w:p>
+    <w:p>
+      <w:pPr>
+        <w:pStyle w:val="Listenabsatz"/>
+        <w:numPr>
+          <w:ilvl w:val="1"/>
+          <w:numId w:val="23"/>
+        </w:numPr>
+      </w:pPr>
+      <w:r>
+        <w:drawing>
+          <wp:anchor distT="0" distB="0" distL="114300" distR="114300" simplePos="0" relativeHeight="251727872" behindDoc="0" locked="0" layoutInCell="1" allowOverlap="1" wp14:anchorId="7FE4822F" wp14:editId="0ECDB7EF">
+            <wp:simplePos x="0" y="0"/>
+            <wp:positionH relativeFrom="margin">
+              <wp:align>right</wp:align>
+            </wp:positionH>
+            <wp:positionV relativeFrom="paragraph">
+              <wp:posOffset>673687</wp:posOffset>
+            </wp:positionV>
+            <wp:extent cx="5219065" cy="1939290"/>
+            <wp:effectExtent l="0" t="0" r="635" b="3810"/>
+            <wp:wrapSquare wrapText="bothSides"/>
+            <wp:docPr id="55" name="Grafik 55" descr="Ein Bild, das Text enthält.&#10;&#10;Automatisch generierte Beschreibung"/>
+            <wp:cNvGraphicFramePr>
+              <a:graphicFrameLocks xmlns:a="http://schemas.openxmlformats.org/drawingml/2006/main" noChangeAspect="1"/>
+            </wp:cNvGraphicFramePr>
+            <a:graphic xmlns:a="http://schemas.openxmlformats.org/drawingml/2006/main">
+              <a:graphicData uri="http://schemas.openxmlformats.org/drawingml/2006/picture">
+                <pic:pic xmlns:pic="http://schemas.openxmlformats.org/drawingml/2006/picture">
+                  <pic:nvPicPr>
+                    <pic:cNvPr id="55" name="Grafik 55" descr="Ein Bild, das Text enthält.&#10;&#10;Automatisch generierte Beschreibung"/>
+                    <pic:cNvPicPr/>
+                  </pic:nvPicPr>
+                  <pic:blipFill>
+                    <a:blip r:embed="rId29">
+                      <a:extLst>
+                        <a:ext uri="{28A0092B-C50C-407E-A947-70E740481C1C}">
+                          <a14:useLocalDpi xmlns:a14="http://schemas.microsoft.com/office/drawing/2010/main" val="0"/>
+                        </a:ext>
+                      </a:extLst>
+                    </a:blip>
+                    <a:stretch>
+                      <a:fillRect/>
+                    </a:stretch>
+                  </pic:blipFill>
+                  <pic:spPr>
+                    <a:xfrm>
+                      <a:off x="0" y="0"/>
+                      <a:ext cx="5219065" cy="1939290"/>
+                    </a:xfrm>
+                    <a:prstGeom prst="rect">
+                      <a:avLst/>
+                    </a:prstGeom>
+                  </pic:spPr>
+                </pic:pic>
+              </a:graphicData>
+            </a:graphic>
+          </wp:anchor>
+        </w:drawing>
       </w:r>
       <w:proofErr w:type="spellStart"/>
       <w:r>
-        <w:rPr>
-          <w:lang w:val="en-US"/>
-        </w:rPr>
-        <w:t>inspirationen</w:t>
+        <w:t>Rotational</w:t>
       </w:r>
       <w:proofErr w:type="spellEnd"/>
       <w:r>
-        <w:rPr>
-          <w:lang w:val="en-US"/>
-        </w:rPr>
-        <w:t xml:space="preserve"> für </w:t>
+        <w:t xml:space="preserve"> </w:t>
       </w:r>
       <w:proofErr w:type="spellStart"/>
       <w:r>
-        <w:rPr>
-          <w:lang w:val="en-US"/>
-        </w:rPr>
-        <w:t>konfigurationen</w:t>
+        <w:t>Factor</w:t>
       </w:r>
       <w:proofErr w:type="spellEnd"/>
-    </w:p>
+      <w:r>
+        <w:t xml:space="preserve"> </w:t>
+      </w:r>
+      <w:r>
+        <w:t>–</w:t>
+      </w:r>
+      <w:r>
+        <w:t xml:space="preserve"> </w:t>
+      </w:r>
+      <w:r>
+        <w:t xml:space="preserve">Normalisierte </w:t>
+      </w:r>
+      <w:proofErr w:type="spellStart"/>
+      <w:r>
+        <w:t>momentanRotationen</w:t>
+      </w:r>
+      <w:proofErr w:type="spellEnd"/>
+      <w:r>
+        <w:t xml:space="preserve"> zwischen -1 als minimale, und 1 als maximale Rotation</w:t>
+      </w:r>
+    </w:p>
+    <w:p/>
+    <w:p>
+      <w:pPr>
+        <w:pStyle w:val="Listenabsatz"/>
+        <w:numPr>
+          <w:ilvl w:val="0"/>
+          <w:numId w:val="23"/>
+        </w:numPr>
+      </w:pPr>
+      <w:proofErr w:type="spellStart"/>
+      <w:r>
+        <w:t>Delinearization</w:t>
+      </w:r>
+      <w:proofErr w:type="spellEnd"/>
+      <w:r>
+        <w:t xml:space="preserve"> Type</w:t>
+      </w:r>
+    </w:p>
+    <w:p>
+      <w:pPr>
+        <w:pStyle w:val="Listenabsatz"/>
+        <w:numPr>
+          <w:ilvl w:val="1"/>
+          <w:numId w:val="23"/>
+        </w:numPr>
+      </w:pPr>
+    </w:p>
+    <w:p>
+      <w:pPr>
+        <w:pStyle w:val="Listenabsatz"/>
+        <w:numPr>
+          <w:ilvl w:val="0"/>
+          <w:numId w:val="23"/>
+        </w:numPr>
+      </w:pPr>
+      <w:r>
+        <w:t>Hyperparameter Type</w:t>
+      </w:r>
+    </w:p>
+    <w:p>
+      <w:pPr>
+        <w:pStyle w:val="Listenabsatz"/>
+        <w:numPr>
+          <w:ilvl w:val="0"/>
+          <w:numId w:val="23"/>
+        </w:numPr>
+      </w:pPr>
+      <w:r>
+        <w:t xml:space="preserve">Fitness </w:t>
+      </w:r>
+      <w:proofErr w:type="spellStart"/>
+      <w:r>
+        <w:t>Function</w:t>
+      </w:r>
+      <w:proofErr w:type="spellEnd"/>
+      <w:r>
+        <w:t xml:space="preserve"> Type</w:t>
+      </w:r>
+    </w:p>
+    <w:p>
+      <w:pPr>
+        <w:pStyle w:val="Listenabsatz"/>
+        <w:numPr>
+          <w:ilvl w:val="0"/>
+          <w:numId w:val="23"/>
+        </w:numPr>
+      </w:pPr>
+      <w:r>
+        <w:t>Output Type</w:t>
+      </w:r>
+    </w:p>
+    <w:p/>
+    <w:p>
+      <w:pPr>
+        <w:pStyle w:val="Listenabsatz"/>
+      </w:pPr>
+    </w:p>
+    <w:p>
+      <w:pPr>
+        <w:pStyle w:val="Listenabsatz"/>
+        <w:numPr>
+          <w:ilvl w:val="0"/>
+          <w:numId w:val="22"/>
+        </w:numPr>
+      </w:pPr>
+      <w:proofErr w:type="spellStart"/>
+      <w:r>
+        <w:t>Delinearization</w:t>
+      </w:r>
+      <w:proofErr w:type="spellEnd"/>
+      <w:r>
+        <w:t xml:space="preserve"> Type</w:t>
+      </w:r>
+    </w:p>
+    <w:p/>
     <w:p>
       <w:pPr>
         <w:pStyle w:val="Listenabsatz"/>
@@ -6463,8 +8139,9 @@
         <w:rPr>
           <w:noProof/>
         </w:rPr>
+        <w:lastRenderedPageBreak/>
         <w:drawing>
-          <wp:inline distT="0" distB="0" distL="0" distR="0" wp14:anchorId="00B151EB" wp14:editId="2DA044D1">
+          <wp:inline distT="0" distB="0" distL="0" distR="0" wp14:anchorId="66EBB260" wp14:editId="7B26EF67">
             <wp:extent cx="2991267" cy="1028844"/>
             <wp:effectExtent l="0" t="0" r="0" b="0"/>
             <wp:docPr id="12" name="Grafik 12"/>
@@ -6479,7 +8156,7 @@
                     <pic:cNvPicPr/>
                   </pic:nvPicPr>
                   <pic:blipFill>
-                    <a:blip r:embed="rId22"/>
+                    <a:blip r:embed="rId30"/>
                     <a:stretch>
                       <a:fillRect/>
                     </a:stretch>
@@ -6523,7 +8200,7 @@
           <w:noProof/>
         </w:rPr>
         <w:drawing>
-          <wp:inline distT="0" distB="0" distL="0" distR="0" wp14:anchorId="7F88A4D7" wp14:editId="3828D167">
+          <wp:inline distT="0" distB="0" distL="0" distR="0" wp14:anchorId="1FBB3D27" wp14:editId="6D25C906">
             <wp:extent cx="3010320" cy="1028844"/>
             <wp:effectExtent l="0" t="0" r="0" b="0"/>
             <wp:docPr id="13" name="Grafik 13" descr="Ein Bild, das Text enthält.&#10;&#10;Automatisch generierte Beschreibung"/>
@@ -6538,7 +8215,7 @@
                     <pic:cNvPicPr/>
                   </pic:nvPicPr>
                   <pic:blipFill>
-                    <a:blip r:embed="rId23"/>
+                    <a:blip r:embed="rId31"/>
                     <a:stretch>
                       <a:fillRect/>
                     </a:stretch>
@@ -6582,7 +8259,7 @@
           <w:noProof/>
         </w:rPr>
         <w:drawing>
-          <wp:inline distT="0" distB="0" distL="0" distR="0" wp14:anchorId="3439C261" wp14:editId="26E2C64D">
+          <wp:inline distT="0" distB="0" distL="0" distR="0" wp14:anchorId="5D9DCC6F" wp14:editId="09B8B5D7">
             <wp:extent cx="2981741" cy="962159"/>
             <wp:effectExtent l="0" t="0" r="9525" b="9525"/>
             <wp:docPr id="15" name="Grafik 15" descr="Ein Bild, das Text enthält.&#10;&#10;Automatisch generierte Beschreibung"/>
@@ -6597,7 +8274,7 @@
                     <pic:cNvPicPr/>
                   </pic:nvPicPr>
                   <pic:blipFill>
-                    <a:blip r:embed="rId24"/>
+                    <a:blip r:embed="rId32"/>
                     <a:stretch>
                       <a:fillRect/>
                     </a:stretch>
@@ -6641,7 +8318,7 @@
           <w:noProof/>
         </w:rPr>
         <w:drawing>
-          <wp:inline distT="0" distB="0" distL="0" distR="0" wp14:anchorId="14CC888C" wp14:editId="059F1C2F">
+          <wp:inline distT="0" distB="0" distL="0" distR="0" wp14:anchorId="0E24A1B8" wp14:editId="2E5CD48E">
             <wp:extent cx="3010320" cy="990738"/>
             <wp:effectExtent l="0" t="0" r="0" b="0"/>
             <wp:docPr id="16" name="Grafik 16" descr="Ein Bild, das Text enthält.&#10;&#10;Automatisch generierte Beschreibung"/>
@@ -6656,7 +8333,7 @@
                     <pic:cNvPicPr/>
                   </pic:nvPicPr>
                   <pic:blipFill>
-                    <a:blip r:embed="rId25"/>
+                    <a:blip r:embed="rId33"/>
                     <a:stretch>
                       <a:fillRect/>
                     </a:stretch>
@@ -6700,7 +8377,7 @@
           <w:noProof/>
         </w:rPr>
         <w:drawing>
-          <wp:inline distT="0" distB="0" distL="0" distR="0" wp14:anchorId="03CBC4FD" wp14:editId="3B50D4AF">
+          <wp:inline distT="0" distB="0" distL="0" distR="0" wp14:anchorId="3A5314B7" wp14:editId="204E951D">
             <wp:extent cx="2953162" cy="1047896"/>
             <wp:effectExtent l="0" t="0" r="0" b="0"/>
             <wp:docPr id="17" name="Grafik 17" descr="Ein Bild, das Text enthält.&#10;&#10;Automatisch generierte Beschreibung"/>
@@ -6715,7 +8392,7 @@
                     <pic:cNvPicPr/>
                   </pic:nvPicPr>
                   <pic:blipFill>
-                    <a:blip r:embed="rId26"/>
+                    <a:blip r:embed="rId34"/>
                     <a:stretch>
                       <a:fillRect/>
                     </a:stretch>
@@ -6739,16 +8416,52 @@
     <w:p/>
     <w:p/>
     <w:p>
-      <w:r>
-        <w:t xml:space="preserve">- Welche </w:t>
-      </w:r>
-      <w:r>
-        <w:t xml:space="preserve">Test </w:t>
-      </w:r>
-      <w:r>
-        <w:t>Kreaturen und warum?</w:t>
-      </w:r>
-    </w:p>
+      <w:pPr>
+        <w:pStyle w:val="berschrift2"/>
+        <w:numPr>
+          <w:ilvl w:val="0"/>
+          <w:numId w:val="0"/>
+        </w:numPr>
+        <w:ind w:left="576"/>
+      </w:pPr>
+      <w:r>
+        <w:t>Test-Kreaturen</w:t>
+      </w:r>
+    </w:p>
+    <w:p>
+      <w:r>
+        <w:t xml:space="preserve">Der Lernerfolg wird an fünf verschiedenen Kreaturen gelistet. Diese sind, mit </w:t>
+      </w:r>
+      <w:proofErr w:type="spellStart"/>
+      <w:r>
+        <w:t>ausnahme</w:t>
+      </w:r>
+      <w:proofErr w:type="spellEnd"/>
+      <w:r>
+        <w:t xml:space="preserve"> des </w:t>
+      </w:r>
+      <w:proofErr w:type="spellStart"/>
+      <w:r>
+        <w:t>Dreibeiners</w:t>
+      </w:r>
+      <w:proofErr w:type="spellEnd"/>
+      <w:r>
+        <w:t>, in ihrer Form und den Rotationslimits an reale Lebewesen angelehnt, da sie in der Realität bereits Bewegungsmuster evolviert haben. Deshalb werden sie als sinnvoll</w:t>
+      </w:r>
+      <w:r>
+        <w:t xml:space="preserve"> für diese Untersuchung angenommen.</w:t>
+      </w:r>
+      <w:r>
+        <w:t xml:space="preserve"> </w:t>
+      </w:r>
+    </w:p>
+    <w:p>
+      <w:r>
+        <w:lastRenderedPageBreak/>
+        <w:t>Um die Auswirkungen verschiedener</w:t>
+      </w:r>
+    </w:p>
+    <w:p/>
     <w:p>
       <w:r>
         <w:tab/>
@@ -6777,7 +8490,7 @@
           <w:noProof/>
         </w:rPr>
         <w:drawing>
-          <wp:inline distT="0" distB="0" distL="0" distR="0" wp14:anchorId="29D712A2" wp14:editId="00A8667B">
+          <wp:inline distT="0" distB="0" distL="0" distR="0" wp14:anchorId="72FC46EE" wp14:editId="533A0DCC">
             <wp:extent cx="2297148" cy="1818168"/>
             <wp:effectExtent l="0" t="0" r="8255" b="0"/>
             <wp:docPr id="18" name="Grafik 18" descr="Ein Bild, das Outdoorobjekt enthält.&#10;&#10;Automatisch generierte Beschreibung"/>
@@ -6792,7 +8505,7 @@
                     <pic:cNvPicPr/>
                   </pic:nvPicPr>
                   <pic:blipFill>
-                    <a:blip r:embed="rId27"/>
+                    <a:blip r:embed="rId35"/>
                     <a:stretch>
                       <a:fillRect/>
                     </a:stretch>
@@ -6813,53 +8526,91 @@
         </w:drawing>
       </w:r>
     </w:p>
-    <w:p>
-      <w:r>
-        <w:t>Hund</w:t>
-      </w:r>
-    </w:p>
-    <w:p>
-      <w:r>
-        <w:rPr>
-          <w:noProof/>
-        </w:rPr>
-        <w:drawing>
-          <wp:inline distT="0" distB="0" distL="0" distR="0" wp14:anchorId="10078B39" wp14:editId="29167CA6">
-            <wp:extent cx="2349795" cy="1968593"/>
-            <wp:effectExtent l="0" t="0" r="0" b="0"/>
-            <wp:docPr id="19" name="Grafik 19"/>
-            <wp:cNvGraphicFramePr>
-              <a:graphicFrameLocks xmlns:a="http://schemas.openxmlformats.org/drawingml/2006/main" noChangeAspect="1"/>
-            </wp:cNvGraphicFramePr>
-            <a:graphic xmlns:a="http://schemas.openxmlformats.org/drawingml/2006/main">
-              <a:graphicData uri="http://schemas.openxmlformats.org/drawingml/2006/picture">
-                <pic:pic xmlns:pic="http://schemas.openxmlformats.org/drawingml/2006/picture">
-                  <pic:nvPicPr>
-                    <pic:cNvPr id="1" name=""/>
-                    <pic:cNvPicPr/>
-                  </pic:nvPicPr>
-                  <pic:blipFill>
-                    <a:blip r:embed="rId28"/>
-                    <a:stretch>
-                      <a:fillRect/>
-                    </a:stretch>
-                  </pic:blipFill>
-                  <pic:spPr>
-                    <a:xfrm>
-                      <a:off x="0" y="0"/>
-                      <a:ext cx="2357047" cy="1974668"/>
-                    </a:xfrm>
-                    <a:prstGeom prst="rect">
-                      <a:avLst/>
-                    </a:prstGeom>
-                  </pic:spPr>
-                </pic:pic>
-              </a:graphicData>
-            </a:graphic>
-          </wp:inline>
-        </w:drawing>
-      </w:r>
-    </w:p>
+    <w:p/>
+    <w:p>
+      <w:pPr>
+        <w:pStyle w:val="berschrift3"/>
+        <w:numPr>
+          <w:ilvl w:val="0"/>
+          <w:numId w:val="0"/>
+        </w:numPr>
+        <w:ind w:left="720" w:hanging="720"/>
+      </w:pPr>
+      <w:r>
+        <w:t xml:space="preserve"> Data </w:t>
+      </w:r>
+      <w:proofErr w:type="spellStart"/>
+      <w:r>
+        <w:t>Collecting</w:t>
+      </w:r>
+      <w:proofErr w:type="spellEnd"/>
+    </w:p>
+    <w:p>
+      <w:pPr>
+        <w:rPr>
+          <w:lang w:val="en-US"/>
+        </w:rPr>
+      </w:pPr>
+      <w:r>
+        <w:rPr>
+          <w:lang w:val="en-US"/>
+        </w:rPr>
+        <w:t xml:space="preserve">- </w:t>
+      </w:r>
+      <w:proofErr w:type="spellStart"/>
+      <w:r>
+        <w:rPr>
+          <w:lang w:val="en-US"/>
+        </w:rPr>
+        <w:t>K</w:t>
+      </w:r>
+      <w:r>
+        <w:rPr>
+          <w:lang w:val="en-US"/>
+        </w:rPr>
+        <w:t>onfiguration</w:t>
+      </w:r>
+      <w:r>
+        <w:rPr>
+          <w:lang w:val="en-US"/>
+        </w:rPr>
+        <w:t>en</w:t>
+      </w:r>
+      <w:proofErr w:type="spellEnd"/>
+    </w:p>
+    <w:p>
+      <w:r>
+        <w:rPr>
+          <w:lang w:val="en-US"/>
+        </w:rPr>
+        <w:t xml:space="preserve">- </w:t>
+      </w:r>
+      <w:proofErr w:type="spellStart"/>
+      <w:r>
+        <w:rPr>
+          <w:lang w:val="en-US"/>
+        </w:rPr>
+        <w:t>inspirationen</w:t>
+      </w:r>
+      <w:proofErr w:type="spellEnd"/>
+      <w:r>
+        <w:rPr>
+          <w:lang w:val="en-US"/>
+        </w:rPr>
+        <w:t xml:space="preserve"> für </w:t>
+      </w:r>
+      <w:proofErr w:type="spellStart"/>
+      <w:r>
+        <w:rPr>
+          <w:lang w:val="en-US"/>
+        </w:rPr>
+        <w:t>konfigurationen</w:t>
+      </w:r>
+      <w:proofErr w:type="spellEnd"/>
+    </w:p>
+    <w:p/>
+    <w:p/>
+    <w:p/>
     <w:p/>
     <w:p>
       <w:r>
@@ -6989,7 +8740,7 @@
                     <pic:cNvPicPr/>
                   </pic:nvPicPr>
                   <pic:blipFill>
-                    <a:blip r:embed="rId29"/>
+                    <a:blip r:embed="rId36"/>
                     <a:stretch>
                       <a:fillRect/>
                     </a:stretch>
@@ -7309,7 +9060,7 @@
       <w:r>
         <w:t xml:space="preserve">[3] </w:t>
       </w:r>
-      <w:hyperlink r:id="rId30" w:history="1">
+      <w:hyperlink r:id="rId37" w:history="1">
         <w:r>
           <w:rPr>
             <w:rStyle w:val="Hyperlink"/>
@@ -7322,7 +9073,7 @@
       <w:r>
         <w:t xml:space="preserve">[4] </w:t>
       </w:r>
-      <w:hyperlink r:id="rId31" w:history="1">
+      <w:hyperlink r:id="rId38" w:history="1">
         <w:r>
           <w:rPr>
             <w:rStyle w:val="Hyperlink"/>
@@ -7656,7 +9407,7 @@
       <w:r>
         <w:t xml:space="preserve">: </w:t>
       </w:r>
-      <w:hyperlink r:id="rId32" w:history="1">
+      <w:hyperlink r:id="rId39" w:history="1">
         <w:r>
           <w:rPr>
             <w:rStyle w:val="Hyperlink"/>
@@ -7679,15 +9430,100 @@
         <w:br w:type="page"/>
       </w:r>
     </w:p>
-    <w:p/>
     <w:p>
       <w:pPr>
         <w:rPr>
           <w:lang w:val="en-US"/>
         </w:rPr>
+      </w:pPr>
+      <w:r>
+        <w:rPr>
+          <w:lang w:val="en-US"/>
+        </w:rPr>
+        <w:lastRenderedPageBreak/>
+        <w:t xml:space="preserve">[9] Unity Platform </w:t>
+      </w:r>
+      <w:r>
+        <w:rPr>
+          <w:lang w:val="en-US"/>
+        </w:rPr>
+        <w:t>https://unity.com/products/unity-platform</w:t>
+      </w:r>
+    </w:p>
+    <w:p>
+      <w:pPr>
+        <w:rPr>
+          <w:lang w:val="en-US"/>
+        </w:rPr>
+      </w:pPr>
+      <w:r>
+        <w:rPr>
+          <w:lang w:val="en-US"/>
+        </w:rPr>
+        <w:t>[</w:t>
+      </w:r>
+      <w:r>
+        <w:rPr>
+          <w:lang w:val="en-US"/>
+        </w:rPr>
+        <w:t>10</w:t>
+      </w:r>
+      <w:r>
+        <w:rPr>
+          <w:lang w:val="en-US"/>
+        </w:rPr>
+        <w:t>]</w:t>
+      </w:r>
+      <w:r>
+        <w:rPr>
+          <w:lang w:val="en-US"/>
+        </w:rPr>
+        <w:t xml:space="preserve"> </w:t>
+      </w:r>
+      <w:proofErr w:type="spellStart"/>
+      <w:r>
+        <w:rPr>
+          <w:lang w:val="en-US"/>
+        </w:rPr>
+        <w:t>VirtualSTAR</w:t>
+      </w:r>
+      <w:proofErr w:type="spellEnd"/>
+      <w:r>
+        <w:rPr>
+          <w:lang w:val="en-US"/>
+        </w:rPr>
+        <w:t xml:space="preserve">, </w:t>
+      </w:r>
+      <w:r>
+        <w:rPr>
+          <w:lang w:val="en-US"/>
+        </w:rPr>
+        <w:t>ANN &amp; NEAT Addon</w:t>
+      </w:r>
+      <w:r>
+        <w:rPr>
+          <w:lang w:val="en-US"/>
+        </w:rPr>
+        <w:t xml:space="preserve">, Unity Asset Store </w:t>
+      </w:r>
+      <w:hyperlink r:id="rId40" w:history="1">
+        <w:r>
+          <w:rPr>
+            <w:rStyle w:val="Hyperlink"/>
+            <w:lang w:val="en-US"/>
+          </w:rPr>
+          <w:t>https://assetstore.unity.com/packages/tools/ai/ann-neat-138940</w:t>
+        </w:r>
+      </w:hyperlink>
+    </w:p>
+    <w:p>
+      <w:pPr>
+        <w:rPr>
+          <w:lang w:val="en-US"/>
+        </w:rPr>
         <w:sectPr>
-          <w:headerReference w:type="even" r:id="rId33"/>
-          <w:headerReference w:type="first" r:id="rId34"/>
+          <w:headerReference w:type="even" r:id="rId41"/>
+          <w:headerReference w:type="first" r:id="rId42"/>
           <w:type w:val="oddPage"/>
           <w:pgSz w:w="11906" w:h="16838" w:code="9"/>
           <w:pgMar w:top="1701" w:right="1418" w:bottom="1134" w:left="1418" w:header="709" w:footer="709" w:gutter="851"/>
@@ -7700,39 +9536,27 @@
         <w:rPr>
           <w:lang w:val="en-US"/>
         </w:rPr>
-        <w:t xml:space="preserve">[9]  </w:t>
+        <w:t xml:space="preserve">[11] </w:t>
       </w:r>
       <w:proofErr w:type="spellStart"/>
       <w:r>
         <w:rPr>
           <w:lang w:val="en-US"/>
         </w:rPr>
-        <w:t>VirtualSTAR</w:t>
+        <w:t>MLAgents</w:t>
       </w:r>
       <w:proofErr w:type="spellEnd"/>
       <w:r>
         <w:rPr>
           <w:lang w:val="en-US"/>
         </w:rPr>
-        <w:t xml:space="preserve">, </w:t>
+        <w:t xml:space="preserve">, Unity  </w:t>
       </w:r>
       <w:r>
         <w:rPr>
           <w:lang w:val="en-US"/>
         </w:rPr>
-        <w:t>ANN &amp; NEAT Addon</w:t>
-      </w:r>
-      <w:r>
-        <w:rPr>
-          <w:lang w:val="en-US"/>
-        </w:rPr>
-        <w:t xml:space="preserve">, Unity Asset Store </w:t>
-      </w:r>
-      <w:r>
-        <w:rPr>
-          <w:lang w:val="en-US"/>
-        </w:rPr>
-        <w:t>https://assetstore.unity.com/packages/tools/ai/ann-neat-138940</w:t>
+        <w:t>https://docs.unity3d.com/Manual/com.unity.ml-agents.html</w:t>
       </w:r>
     </w:p>
     <w:p>
@@ -7863,7 +9687,7 @@
           </mc:Choice>
           <mc:Fallback>
             <w:pict>
-              <v:shape w14:anchorId="0CB67152" id="Wolkenförmige Legende 8" o:spid="_x0000_s1039" type="#_x0000_t106" style="position:absolute;left:0;text-align:left;margin-left:19.15pt;margin-top:72.2pt;width:257.9pt;height:163.3pt;z-index:251671552;visibility:visible;mso-wrap-style:square;mso-width-percent:0;mso-height-percent:0;mso-wrap-distance-left:9pt;mso-wrap-distance-top:0;mso-wrap-distance-right:9pt;mso-wrap-distance-bottom:0;mso-position-horizontal:absolute;mso-position-horizontal-relative:text;mso-position-vertical:absolute;mso-position-vertical-relative:text;mso-width-percent:0;mso-height-percent:0;mso-width-relative:margin;mso-height-relative:margin;v-text-anchor:middle" o:gfxdata="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" adj="2435,-6650" fillcolor="white [3212]" strokecolor="red" strokeweight="2pt">
+              <v:shape w14:anchorId="0CB67152" id="Wolkenförmige Legende 8" o:spid="_x0000_s1046" type="#_x0000_t106" style="position:absolute;left:0;text-align:left;margin-left:19.15pt;margin-top:72.2pt;width:257.9pt;height:163.3pt;z-index:251671552;visibility:visible;mso-wrap-style:square;mso-width-percent:0;mso-height-percent:0;mso-wrap-distance-left:9pt;mso-wrap-distance-top:0;mso-wrap-distance-right:9pt;mso-wrap-distance-bottom:0;mso-position-horizontal:absolute;mso-position-horizontal-relative:text;mso-position-vertical:absolute;mso-position-vertical-relative:text;mso-width-percent:0;mso-height-percent:0;mso-width-relative:margin;mso-height-relative:margin;v-text-anchor:middle" o:gfxdata="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" adj="2435,-6650" fillcolor="white [3212]" strokecolor="red" strokeweight="2pt">
                 <v:textbox>
                   <w:txbxContent>
                     <w:p>
@@ -8063,7 +9887,7 @@
           </mc:Choice>
           <mc:Fallback>
             <w:pict>
-              <v:shape w14:anchorId="2267DB45" id="Wolkenförmige Legende 10" o:spid="_x0000_s1040" type="#_x0000_t106" style="position:absolute;left:0;text-align:left;margin-left:84.25pt;margin-top:64.1pt;width:221.35pt;height:126.8pt;z-index:251675648;visibility:visible;mso-wrap-style:square;mso-width-percent:0;mso-height-percent:0;mso-wrap-distance-left:9pt;mso-wrap-distance-top:0;mso-wrap-distance-right:9pt;mso-wrap-distance-bottom:0;mso-position-horizontal:absolute;mso-position-horizontal-relative:text;mso-position-vertical:absolute;mso-position-vertical-relative:text;mso-width-percent:0;mso-height-percent:0;mso-width-relative:margin;mso-height-relative:margin;v-text-anchor:middle" o:gfxdata="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" adj="2435,-6650" fillcolor="white [3212]" strokecolor="red" strokeweight="2pt">
+              <v:shape w14:anchorId="2267DB45" id="Wolkenförmige Legende 10" o:spid="_x0000_s1047" type="#_x0000_t106" style="position:absolute;left:0;text-align:left;margin-left:84.25pt;margin-top:64.1pt;width:221.35pt;height:126.8pt;z-index:251675648;visibility:visible;mso-wrap-style:square;mso-width-percent:0;mso-height-percent:0;mso-wrap-distance-left:9pt;mso-wrap-distance-top:0;mso-wrap-distance-right:9pt;mso-wrap-distance-bottom:0;mso-position-horizontal:absolute;mso-position-horizontal-relative:text;mso-position-vertical:absolute;mso-position-vertical-relative:text;mso-width-percent:0;mso-height-percent:0;mso-width-relative:margin;mso-height-relative:margin;v-text-anchor:middle" o:gfxdata="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" adj="2435,-6650" fillcolor="white [3212]" strokecolor="red" strokeweight="2pt">
                 <v:textbox>
                   <w:txbxContent>
                     <w:p>
@@ -8231,7 +10055,7 @@
           </mc:Choice>
           <mc:Fallback>
             <w:pict>
-              <v:shape w14:anchorId="73391B09" id="Wolkenförmige Legende 9" o:spid="_x0000_s1041" type="#_x0000_t106" style="position:absolute;left:0;text-align:left;margin-left:53.6pt;margin-top:54.6pt;width:257.9pt;height:163.35pt;z-index:251673600;visibility:visible;mso-wrap-style:square;mso-width-percent:0;mso-height-percent:0;mso-wrap-distance-left:9pt;mso-wrap-distance-top:0;mso-wrap-distance-right:9pt;mso-wrap-distance-bottom:0;mso-position-horizontal:absolute;mso-position-horizontal-relative:text;mso-position-vertical:absolute;mso-position-vertical-relative:text;mso-width-percent:0;mso-height-percent:0;mso-width-relative:margin;mso-height-relative:margin;v-text-anchor:middle" o:gfxdata="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" adj="2435,-6650" fillcolor="white [3212]" strokecolor="red" strokeweight="2pt">
+              <v:shape w14:anchorId="73391B09" id="Wolkenförmige Legende 9" o:spid="_x0000_s1048" type="#_x0000_t106" style="position:absolute;left:0;text-align:left;margin-left:53.6pt;margin-top:54.6pt;width:257.9pt;height:163.35pt;z-index:251673600;visibility:visible;mso-wrap-style:square;mso-width-percent:0;mso-height-percent:0;mso-wrap-distance-left:9pt;mso-wrap-distance-top:0;mso-wrap-distance-right:9pt;mso-wrap-distance-bottom:0;mso-position-horizontal:absolute;mso-position-horizontal-relative:text;mso-position-vertical:absolute;mso-position-vertical-relative:text;mso-width-percent:0;mso-height-percent:0;mso-width-relative:margin;mso-height-relative:margin;v-text-anchor:middle" o:gfxdata="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" adj="2435,-6650" fillcolor="white [3212]" strokecolor="red" strokeweight="2pt">
                 <v:textbox>
                   <w:txbxContent>
                     <w:p>
@@ -8257,8 +10081,8 @@
       </w:r>
     </w:p>
     <w:sectPr>
-      <w:headerReference w:type="even" r:id="rId35"/>
-      <w:headerReference w:type="first" r:id="rId36"/>
+      <w:headerReference w:type="even" r:id="rId43"/>
+      <w:headerReference w:type="first" r:id="rId44"/>
       <w:type w:val="oddPage"/>
       <w:pgSz w:w="11906" w:h="16838" w:code="9"/>
       <w:pgMar w:top="1701" w:right="1418" w:bottom="1134" w:left="1418" w:header="709" w:footer="709" w:gutter="851"/>
@@ -8488,7 +10312,7 @@
         <w:rPr>
           <w:noProof/>
         </w:rPr>
-        <w:t>6</w:t>
+        <w:t>4</w:t>
       </w:r>
     </w:fldSimple>
     <w:r>
@@ -8499,7 +10323,7 @@
         <w:rPr>
           <w:noProof/>
         </w:rPr>
-        <w:t>[Eigene Kapitel] Auswertung und Diskussion</w:t>
+        <w:t>Methode</w:t>
       </w:r>
     </w:fldSimple>
   </w:p>
@@ -8520,7 +10344,7 @@
         <w:rPr>
           <w:noProof/>
         </w:rPr>
-        <w:t>8</w:t>
+        <w:t>4</w:t>
       </w:r>
     </w:fldSimple>
     <w:r>
@@ -8531,7 +10355,7 @@
         <w:rPr>
           <w:noProof/>
         </w:rPr>
-        <w:t>Fazit</w:t>
+        <w:t>Methode</w:t>
       </w:r>
     </w:fldSimple>
     <w:r>
@@ -8621,7 +10445,7 @@
         <w:rPr>
           <w:noProof/>
         </w:rPr>
-        <w:t>Eidesstattliche Erklärung</w:t>
+        <w:t>Stichwortverzeichnis</w:t>
       </w:r>
     </w:fldSimple>
     <w:r>
@@ -8993,6 +10817,119 @@
     </w:lvl>
   </w:abstractNum>
   <w:abstractNum w:abstractNumId="2" w15:restartNumberingAfterBreak="0">
+    <w:nsid w:val="0DBB032A"/>
+    <w:multiLevelType w:val="hybridMultilevel"/>
+    <w:tmpl w:val="34A2B67E"/>
+    <w:lvl w:ilvl="0" w:tplc="F1ACE368">
+      <w:start w:val="2"/>
+      <w:numFmt w:val="bullet"/>
+      <w:lvlText w:val=""/>
+      <w:lvlJc w:val="left"/>
+      <w:pPr>
+        <w:ind w:left="720" w:hanging="360"/>
+      </w:pPr>
+      <w:rPr>
+        <w:rFonts w:ascii="Wingdings" w:eastAsiaTheme="minorHAnsi" w:hAnsi="Wingdings" w:cstheme="minorBidi" w:hint="default"/>
+      </w:rPr>
+    </w:lvl>
+    <w:lvl w:ilvl="1" w:tplc="04070003" w:tentative="1">
+      <w:start w:val="1"/>
+      <w:numFmt w:val="bullet"/>
+      <w:lvlText w:val="o"/>
+      <w:lvlJc w:val="left"/>
+      <w:pPr>
+        <w:ind w:left="1440" w:hanging="360"/>
+      </w:pPr>
+      <w:rPr>
+        <w:rFonts w:ascii="Courier New" w:hAnsi="Courier New" w:cs="Courier New" w:hint="default"/>
+      </w:rPr>
+    </w:lvl>
+    <w:lvl w:ilvl="2" w:tplc="04070005" w:tentative="1">
+      <w:start w:val="1"/>
+      <w:numFmt w:val="bullet"/>
+      <w:lvlText w:val=""/>
+      <w:lvlJc w:val="left"/>
+      <w:pPr>
+        <w:ind w:left="2160" w:hanging="360"/>
+      </w:pPr>
+      <w:rPr>
+        <w:rFonts w:ascii="Wingdings" w:hAnsi="Wingdings" w:hint="default"/>
+      </w:rPr>
+    </w:lvl>
+    <w:lvl w:ilvl="3" w:tplc="04070001" w:tentative="1">
+      <w:start w:val="1"/>
+      <w:numFmt w:val="bullet"/>
+      <w:lvlText w:val=""/>
+      <w:lvlJc w:val="left"/>
+      <w:pPr>
+        <w:ind w:left="2880" w:hanging="360"/>
+      </w:pPr>
+      <w:rPr>
+        <w:rFonts w:ascii="Symbol" w:hAnsi="Symbol" w:hint="default"/>
+      </w:rPr>
+    </w:lvl>
+    <w:lvl w:ilvl="4" w:tplc="04070003" w:tentative="1">
+      <w:start w:val="1"/>
+      <w:numFmt w:val="bullet"/>
+      <w:lvlText w:val="o"/>
+      <w:lvlJc w:val="left"/>
+      <w:pPr>
+        <w:ind w:left="3600" w:hanging="360"/>
+      </w:pPr>
+      <w:rPr>
+        <w:rFonts w:ascii="Courier New" w:hAnsi="Courier New" w:cs="Courier New" w:hint="default"/>
+      </w:rPr>
+    </w:lvl>
+    <w:lvl w:ilvl="5" w:tplc="04070005" w:tentative="1">
+      <w:start w:val="1"/>
+      <w:numFmt w:val="bullet"/>
+      <w:lvlText w:val=""/>
+      <w:lvlJc w:val="left"/>
+      <w:pPr>
+        <w:ind w:left="4320" w:hanging="360"/>
+      </w:pPr>
+      <w:rPr>
+        <w:rFonts w:ascii="Wingdings" w:hAnsi="Wingdings" w:hint="default"/>
+      </w:rPr>
+    </w:lvl>
+    <w:lvl w:ilvl="6" w:tplc="04070001" w:tentative="1">
+      <w:start w:val="1"/>
+      <w:numFmt w:val="bullet"/>
+      <w:lvlText w:val=""/>
+      <w:lvlJc w:val="left"/>
+      <w:pPr>
+        <w:ind w:left="5040" w:hanging="360"/>
+      </w:pPr>
+      <w:rPr>
+        <w:rFonts w:ascii="Symbol" w:hAnsi="Symbol" w:hint="default"/>
+      </w:rPr>
+    </w:lvl>
+    <w:lvl w:ilvl="7" w:tplc="04070003" w:tentative="1">
+      <w:start w:val="1"/>
+      <w:numFmt w:val="bullet"/>
+      <w:lvlText w:val="o"/>
+      <w:lvlJc w:val="left"/>
+      <w:pPr>
+        <w:ind w:left="5760" w:hanging="360"/>
+      </w:pPr>
+      <w:rPr>
+        <w:rFonts w:ascii="Courier New" w:hAnsi="Courier New" w:cs="Courier New" w:hint="default"/>
+      </w:rPr>
+    </w:lvl>
+    <w:lvl w:ilvl="8" w:tplc="04070005" w:tentative="1">
+      <w:start w:val="1"/>
+      <w:numFmt w:val="bullet"/>
+      <w:lvlText w:val=""/>
+      <w:lvlJc w:val="left"/>
+      <w:pPr>
+        <w:ind w:left="6480" w:hanging="360"/>
+      </w:pPr>
+      <w:rPr>
+        <w:rFonts w:ascii="Wingdings" w:hAnsi="Wingdings" w:hint="default"/>
+      </w:rPr>
+    </w:lvl>
+  </w:abstractNum>
+  <w:abstractNum w:abstractNumId="3" w15:restartNumberingAfterBreak="0">
     <w:nsid w:val="0F264E6A"/>
     <w:multiLevelType w:val="hybridMultilevel"/>
     <w:tmpl w:val="F2683348"/>
@@ -9105,7 +11042,7 @@
       </w:rPr>
     </w:lvl>
   </w:abstractNum>
-  <w:abstractNum w:abstractNumId="3" w15:restartNumberingAfterBreak="0">
+  <w:abstractNum w:abstractNumId="4" w15:restartNumberingAfterBreak="0">
     <w:nsid w:val="110D6462"/>
     <w:multiLevelType w:val="multilevel"/>
     <w:tmpl w:val="0407001F"/>
@@ -9191,7 +11128,120 @@
       </w:pPr>
     </w:lvl>
   </w:abstractNum>
-  <w:abstractNum w:abstractNumId="4" w15:restartNumberingAfterBreak="0">
+  <w:abstractNum w:abstractNumId="5" w15:restartNumberingAfterBreak="0">
+    <w:nsid w:val="23A11CB3"/>
+    <w:multiLevelType w:val="hybridMultilevel"/>
+    <w:tmpl w:val="4BDEF61E"/>
+    <w:lvl w:ilvl="0" w:tplc="F1ACE368">
+      <w:start w:val="2"/>
+      <w:numFmt w:val="bullet"/>
+      <w:lvlText w:val=""/>
+      <w:lvlJc w:val="left"/>
+      <w:pPr>
+        <w:ind w:left="720" w:hanging="360"/>
+      </w:pPr>
+      <w:rPr>
+        <w:rFonts w:ascii="Wingdings" w:eastAsiaTheme="minorHAnsi" w:hAnsi="Wingdings" w:cstheme="minorBidi" w:hint="default"/>
+      </w:rPr>
+    </w:lvl>
+    <w:lvl w:ilvl="1" w:tplc="04070003" w:tentative="1">
+      <w:start w:val="1"/>
+      <w:numFmt w:val="bullet"/>
+      <w:lvlText w:val="o"/>
+      <w:lvlJc w:val="left"/>
+      <w:pPr>
+        <w:ind w:left="1440" w:hanging="360"/>
+      </w:pPr>
+      <w:rPr>
+        <w:rFonts w:ascii="Courier New" w:hAnsi="Courier New" w:cs="Courier New" w:hint="default"/>
+      </w:rPr>
+    </w:lvl>
+    <w:lvl w:ilvl="2" w:tplc="04070005" w:tentative="1">
+      <w:start w:val="1"/>
+      <w:numFmt w:val="bullet"/>
+      <w:lvlText w:val=""/>
+      <w:lvlJc w:val="left"/>
+      <w:pPr>
+        <w:ind w:left="2160" w:hanging="360"/>
+      </w:pPr>
+      <w:rPr>
+        <w:rFonts w:ascii="Wingdings" w:hAnsi="Wingdings" w:hint="default"/>
+      </w:rPr>
+    </w:lvl>
+    <w:lvl w:ilvl="3" w:tplc="04070001" w:tentative="1">
+      <w:start w:val="1"/>
+      <w:numFmt w:val="bullet"/>
+      <w:lvlText w:val=""/>
+      <w:lvlJc w:val="left"/>
+      <w:pPr>
+        <w:ind w:left="2880" w:hanging="360"/>
+      </w:pPr>
+      <w:rPr>
+        <w:rFonts w:ascii="Symbol" w:hAnsi="Symbol" w:hint="default"/>
+      </w:rPr>
+    </w:lvl>
+    <w:lvl w:ilvl="4" w:tplc="04070003" w:tentative="1">
+      <w:start w:val="1"/>
+      <w:numFmt w:val="bullet"/>
+      <w:lvlText w:val="o"/>
+      <w:lvlJc w:val="left"/>
+      <w:pPr>
+        <w:ind w:left="3600" w:hanging="360"/>
+      </w:pPr>
+      <w:rPr>
+        <w:rFonts w:ascii="Courier New" w:hAnsi="Courier New" w:cs="Courier New" w:hint="default"/>
+      </w:rPr>
+    </w:lvl>
+    <w:lvl w:ilvl="5" w:tplc="04070005" w:tentative="1">
+      <w:start w:val="1"/>
+      <w:numFmt w:val="bullet"/>
+      <w:lvlText w:val=""/>
+      <w:lvlJc w:val="left"/>
+      <w:pPr>
+        <w:ind w:left="4320" w:hanging="360"/>
+      </w:pPr>
+      <w:rPr>
+        <w:rFonts w:ascii="Wingdings" w:hAnsi="Wingdings" w:hint="default"/>
+      </w:rPr>
+    </w:lvl>
+    <w:lvl w:ilvl="6" w:tplc="04070001" w:tentative="1">
+      <w:start w:val="1"/>
+      <w:numFmt w:val="bullet"/>
+      <w:lvlText w:val=""/>
+      <w:lvlJc w:val="left"/>
+      <w:pPr>
+        <w:ind w:left="5040" w:hanging="360"/>
+      </w:pPr>
+      <w:rPr>
+        <w:rFonts w:ascii="Symbol" w:hAnsi="Symbol" w:hint="default"/>
+      </w:rPr>
+    </w:lvl>
+    <w:lvl w:ilvl="7" w:tplc="04070003" w:tentative="1">
+      <w:start w:val="1"/>
+      <w:numFmt w:val="bullet"/>
+      <w:lvlText w:val="o"/>
+      <w:lvlJc w:val="left"/>
+      <w:pPr>
+        <w:ind w:left="5760" w:hanging="360"/>
+      </w:pPr>
+      <w:rPr>
+        <w:rFonts w:ascii="Courier New" w:hAnsi="Courier New" w:cs="Courier New" w:hint="default"/>
+      </w:rPr>
+    </w:lvl>
+    <w:lvl w:ilvl="8" w:tplc="04070005" w:tentative="1">
+      <w:start w:val="1"/>
+      <w:numFmt w:val="bullet"/>
+      <w:lvlText w:val=""/>
+      <w:lvlJc w:val="left"/>
+      <w:pPr>
+        <w:ind w:left="6480" w:hanging="360"/>
+      </w:pPr>
+      <w:rPr>
+        <w:rFonts w:ascii="Wingdings" w:hAnsi="Wingdings" w:hint="default"/>
+      </w:rPr>
+    </w:lvl>
+  </w:abstractNum>
+  <w:abstractNum w:abstractNumId="6" w15:restartNumberingAfterBreak="0">
     <w:nsid w:val="29457A66"/>
     <w:multiLevelType w:val="hybridMultilevel"/>
     <w:tmpl w:val="D714CE7C"/>
@@ -9304,7 +11354,7 @@
       </w:rPr>
     </w:lvl>
   </w:abstractNum>
-  <w:abstractNum w:abstractNumId="5" w15:restartNumberingAfterBreak="0">
+  <w:abstractNum w:abstractNumId="7" w15:restartNumberingAfterBreak="0">
     <w:nsid w:val="3C455C6A"/>
     <w:multiLevelType w:val="hybridMultilevel"/>
     <w:tmpl w:val="A4BA1E2C"/>
@@ -9417,7 +11467,7 @@
       </w:rPr>
     </w:lvl>
   </w:abstractNum>
-  <w:abstractNum w:abstractNumId="6" w15:restartNumberingAfterBreak="0">
+  <w:abstractNum w:abstractNumId="8" w15:restartNumberingAfterBreak="0">
     <w:nsid w:val="43E019F3"/>
     <w:multiLevelType w:val="hybridMultilevel"/>
     <w:tmpl w:val="7D7A3E8C"/>
@@ -9530,7 +11580,7 @@
       </w:rPr>
     </w:lvl>
   </w:abstractNum>
-  <w:abstractNum w:abstractNumId="7" w15:restartNumberingAfterBreak="0">
+  <w:abstractNum w:abstractNumId="9" w15:restartNumberingAfterBreak="0">
     <w:nsid w:val="44215FCF"/>
     <w:multiLevelType w:val="multilevel"/>
     <w:tmpl w:val="3C6C50E6"/>
@@ -9616,7 +11666,7 @@
       </w:pPr>
     </w:lvl>
   </w:abstractNum>
-  <w:abstractNum w:abstractNumId="8" w15:restartNumberingAfterBreak="0">
+  <w:abstractNum w:abstractNumId="10" w15:restartNumberingAfterBreak="0">
     <w:nsid w:val="549F310B"/>
     <w:multiLevelType w:val="hybridMultilevel"/>
     <w:tmpl w:val="ED406EA8"/>
@@ -9729,7 +11779,7 @@
       </w:rPr>
     </w:lvl>
   </w:abstractNum>
-  <w:abstractNum w:abstractNumId="9" w15:restartNumberingAfterBreak="0">
+  <w:abstractNum w:abstractNumId="11" w15:restartNumberingAfterBreak="0">
     <w:nsid w:val="57BF0848"/>
     <w:multiLevelType w:val="multilevel"/>
     <w:tmpl w:val="0407001F"/>
@@ -9815,7 +11865,7 @@
       </w:pPr>
     </w:lvl>
   </w:abstractNum>
-  <w:abstractNum w:abstractNumId="10" w15:restartNumberingAfterBreak="0">
+  <w:abstractNum w:abstractNumId="12" w15:restartNumberingAfterBreak="0">
     <w:nsid w:val="5DBB0CFA"/>
     <w:multiLevelType w:val="multilevel"/>
     <w:tmpl w:val="9DA0AB9E"/>
@@ -9901,7 +11951,96 @@
       </w:pPr>
     </w:lvl>
   </w:abstractNum>
-  <w:abstractNum w:abstractNumId="11" w15:restartNumberingAfterBreak="0">
+  <w:abstractNum w:abstractNumId="13" w15:restartNumberingAfterBreak="0">
+    <w:nsid w:val="5DC6418A"/>
+    <w:multiLevelType w:val="hybridMultilevel"/>
+    <w:tmpl w:val="34D416D8"/>
+    <w:lvl w:ilvl="0" w:tplc="0407000F">
+      <w:start w:val="1"/>
+      <w:numFmt w:val="decimal"/>
+      <w:lvlText w:val="%1."/>
+      <w:lvlJc w:val="left"/>
+      <w:pPr>
+        <w:ind w:left="720" w:hanging="360"/>
+      </w:pPr>
+      <w:rPr>
+        <w:rFonts w:hint="default"/>
+      </w:rPr>
+    </w:lvl>
+    <w:lvl w:ilvl="1" w:tplc="04070019">
+      <w:start w:val="1"/>
+      <w:numFmt w:val="lowerLetter"/>
+      <w:lvlText w:val="%2."/>
+      <w:lvlJc w:val="left"/>
+      <w:pPr>
+        <w:ind w:left="1440" w:hanging="360"/>
+      </w:pPr>
+    </w:lvl>
+    <w:lvl w:ilvl="2" w:tplc="0407001B">
+      <w:start w:val="1"/>
+      <w:numFmt w:val="lowerRoman"/>
+      <w:lvlText w:val="%3."/>
+      <w:lvlJc w:val="right"/>
+      <w:pPr>
+        <w:ind w:left="2160" w:hanging="180"/>
+      </w:pPr>
+    </w:lvl>
+    <w:lvl w:ilvl="3" w:tplc="0407000F" w:tentative="1">
+      <w:start w:val="1"/>
+      <w:numFmt w:val="decimal"/>
+      <w:lvlText w:val="%4."/>
+      <w:lvlJc w:val="left"/>
+      <w:pPr>
+        <w:ind w:left="2880" w:hanging="360"/>
+      </w:pPr>
+    </w:lvl>
+    <w:lvl w:ilvl="4" w:tplc="04070019" w:tentative="1">
+      <w:start w:val="1"/>
+      <w:numFmt w:val="lowerLetter"/>
+      <w:lvlText w:val="%5."/>
+      <w:lvlJc w:val="left"/>
+      <w:pPr>
+        <w:ind w:left="3600" w:hanging="360"/>
+      </w:pPr>
+    </w:lvl>
+    <w:lvl w:ilvl="5" w:tplc="0407001B" w:tentative="1">
+      <w:start w:val="1"/>
+      <w:numFmt w:val="lowerRoman"/>
+      <w:lvlText w:val="%6."/>
+      <w:lvlJc w:val="right"/>
+      <w:pPr>
+        <w:ind w:left="4320" w:hanging="180"/>
+      </w:pPr>
+    </w:lvl>
+    <w:lvl w:ilvl="6" w:tplc="0407000F" w:tentative="1">
+      <w:start w:val="1"/>
+      <w:numFmt w:val="decimal"/>
+      <w:lvlText w:val="%7."/>
+      <w:lvlJc w:val="left"/>
+      <w:pPr>
+        <w:ind w:left="5040" w:hanging="360"/>
+      </w:pPr>
+    </w:lvl>
+    <w:lvl w:ilvl="7" w:tplc="04070019" w:tentative="1">
+      <w:start w:val="1"/>
+      <w:numFmt w:val="lowerLetter"/>
+      <w:lvlText w:val="%8."/>
+      <w:lvlJc w:val="left"/>
+      <w:pPr>
+        <w:ind w:left="5760" w:hanging="360"/>
+      </w:pPr>
+    </w:lvl>
+    <w:lvl w:ilvl="8" w:tplc="0407001B" w:tentative="1">
+      <w:start w:val="1"/>
+      <w:numFmt w:val="lowerRoman"/>
+      <w:lvlText w:val="%9."/>
+      <w:lvlJc w:val="right"/>
+      <w:pPr>
+        <w:ind w:left="6480" w:hanging="180"/>
+      </w:pPr>
+    </w:lvl>
+  </w:abstractNum>
+  <w:abstractNum w:abstractNumId="14" w15:restartNumberingAfterBreak="0">
     <w:nsid w:val="6AB73065"/>
     <w:multiLevelType w:val="hybridMultilevel"/>
     <w:tmpl w:val="9DE02060"/>
@@ -10014,7 +12153,7 @@
       </w:rPr>
     </w:lvl>
   </w:abstractNum>
-  <w:abstractNum w:abstractNumId="12" w15:restartNumberingAfterBreak="0">
+  <w:abstractNum w:abstractNumId="15" w15:restartNumberingAfterBreak="0">
     <w:nsid w:val="6B73578B"/>
     <w:multiLevelType w:val="hybridMultilevel"/>
     <w:tmpl w:val="1A7413CA"/>
@@ -10100,7 +12239,7 @@
       </w:pPr>
     </w:lvl>
   </w:abstractNum>
-  <w:abstractNum w:abstractNumId="13" w15:restartNumberingAfterBreak="0">
+  <w:abstractNum w:abstractNumId="16" w15:restartNumberingAfterBreak="0">
     <w:nsid w:val="6BDE7AC4"/>
     <w:multiLevelType w:val="hybridMultilevel"/>
     <w:tmpl w:val="193A45FE"/>
@@ -10213,10 +12352,10 @@
       </w:rPr>
     </w:lvl>
   </w:abstractNum>
-  <w:abstractNum w:abstractNumId="14" w15:restartNumberingAfterBreak="0">
+  <w:abstractNum w:abstractNumId="17" w15:restartNumberingAfterBreak="0">
     <w:nsid w:val="74F53E2D"/>
     <w:multiLevelType w:val="multilevel"/>
-    <w:tmpl w:val="A12E08E6"/>
+    <w:tmpl w:val="4C026AB4"/>
     <w:lvl w:ilvl="0">
       <w:start w:val="1"/>
       <w:numFmt w:val="decimal"/>
@@ -10238,7 +12377,6 @@
       </w:pPr>
     </w:lvl>
     <w:lvl w:ilvl="2">
-      <w:start w:val="1"/>
       <w:numFmt w:val="decimal"/>
       <w:pStyle w:val="berschrift3"/>
       <w:lvlText w:val="%1.%2.%3"/>
@@ -10309,31 +12447,31 @@
     </w:lvl>
   </w:abstractNum>
   <w:num w:numId="1" w16cid:durableId="941109735">
+    <w:abstractNumId w:val="15"/>
+  </w:num>
+  <w:num w:numId="2" w16cid:durableId="99568635">
     <w:abstractNumId w:val="12"/>
   </w:num>
-  <w:num w:numId="2" w16cid:durableId="99568635">
-    <w:abstractNumId w:val="10"/>
-  </w:num>
   <w:num w:numId="3" w16cid:durableId="720323907">
-    <w:abstractNumId w:val="7"/>
+    <w:abstractNumId w:val="9"/>
   </w:num>
   <w:num w:numId="4" w16cid:durableId="794449810">
     <w:abstractNumId w:val="1"/>
   </w:num>
   <w:num w:numId="5" w16cid:durableId="644435165">
-    <w:abstractNumId w:val="9"/>
+    <w:abstractNumId w:val="11"/>
   </w:num>
   <w:num w:numId="6" w16cid:durableId="170610249">
-    <w:abstractNumId w:val="3"/>
+    <w:abstractNumId w:val="4"/>
   </w:num>
   <w:num w:numId="7" w16cid:durableId="1161385627">
-    <w:abstractNumId w:val="14"/>
+    <w:abstractNumId w:val="17"/>
   </w:num>
   <w:num w:numId="8" w16cid:durableId="1951234344">
-    <w:abstractNumId w:val="8"/>
+    <w:abstractNumId w:val="10"/>
   </w:num>
   <w:num w:numId="9" w16cid:durableId="404837427">
-    <w:abstractNumId w:val="14"/>
+    <w:abstractNumId w:val="17"/>
     <w:lvlOverride w:ilvl="0">
       <w:startOverride w:val="3"/>
     </w:lvlOverride>
@@ -10345,7 +12483,7 @@
     </w:lvlOverride>
   </w:num>
   <w:num w:numId="10" w16cid:durableId="460076961">
-    <w:abstractNumId w:val="14"/>
+    <w:abstractNumId w:val="17"/>
     <w:lvlOverride w:ilvl="0">
       <w:startOverride w:val="3"/>
     </w:lvlOverride>
@@ -10357,7 +12495,7 @@
     </w:lvlOverride>
   </w:num>
   <w:num w:numId="11" w16cid:durableId="472455797">
-    <w:abstractNumId w:val="14"/>
+    <w:abstractNumId w:val="17"/>
     <w:lvlOverride w:ilvl="0"/>
     <w:lvlOverride w:ilvl="1"/>
     <w:lvlOverride w:ilvl="2"/>
@@ -10366,25 +12504,25 @@
     <w:abstractNumId w:val="0"/>
   </w:num>
   <w:num w:numId="13" w16cid:durableId="122164197">
-    <w:abstractNumId w:val="11"/>
+    <w:abstractNumId w:val="14"/>
   </w:num>
   <w:num w:numId="14" w16cid:durableId="1787890236">
+    <w:abstractNumId w:val="8"/>
+  </w:num>
+  <w:num w:numId="15" w16cid:durableId="1032609161">
     <w:abstractNumId w:val="6"/>
   </w:num>
-  <w:num w:numId="15" w16cid:durableId="1032609161">
-    <w:abstractNumId w:val="4"/>
-  </w:num>
   <w:num w:numId="16" w16cid:durableId="1342202228">
-    <w:abstractNumId w:val="13"/>
+    <w:abstractNumId w:val="16"/>
   </w:num>
   <w:num w:numId="17" w16cid:durableId="470366958">
-    <w:abstractNumId w:val="2"/>
+    <w:abstractNumId w:val="3"/>
   </w:num>
   <w:num w:numId="18" w16cid:durableId="1794908551">
-    <w:abstractNumId w:val="5"/>
+    <w:abstractNumId w:val="7"/>
   </w:num>
   <w:num w:numId="19" w16cid:durableId="1883595794">
-    <w:abstractNumId w:val="14"/>
+    <w:abstractNumId w:val="17"/>
     <w:lvlOverride w:ilvl="0">
       <w:startOverride w:val="3"/>
     </w:lvlOverride>
@@ -10394,6 +12532,20 @@
     <w:lvlOverride w:ilvl="2">
       <w:startOverride w:val="3"/>
     </w:lvlOverride>
+  </w:num>
+  <w:num w:numId="20" w16cid:durableId="246234517">
+    <w:abstractNumId w:val="17"/>
+    <w:lvlOverride w:ilvl="0"/>
+    <w:lvlOverride w:ilvl="1"/>
+  </w:num>
+  <w:num w:numId="21" w16cid:durableId="116409232">
+    <w:abstractNumId w:val="5"/>
+  </w:num>
+  <w:num w:numId="22" w16cid:durableId="521819224">
+    <w:abstractNumId w:val="2"/>
+  </w:num>
+  <w:num w:numId="23" w16cid:durableId="1344092003">
+    <w:abstractNumId w:val="13"/>
   </w:num>
 </w:numbering>
 </file>

</xml_diff>

<commit_message>
update(TrainingResults, Thesis): last 2 configs run, Thesis Implementation finished
</commit_message>
<xml_diff>
--- a/Documents/Thesis.docx
+++ b/Documents/Thesis.docx
@@ -4730,16 +4730,16 @@
           <w:noProof/>
         </w:rPr>
         <w:drawing>
-          <wp:anchor distT="0" distB="0" distL="114300" distR="114300" simplePos="0" relativeHeight="251694080" behindDoc="0" locked="0" layoutInCell="1" allowOverlap="1" wp14:anchorId="2666E2DB" wp14:editId="6725C5A9">
+          <wp:anchor distT="0" distB="0" distL="114300" distR="114300" simplePos="0" relativeHeight="251694080" behindDoc="0" locked="0" layoutInCell="1" allowOverlap="1" wp14:anchorId="2666E2DB" wp14:editId="0BF75923">
             <wp:simplePos x="0" y="0"/>
             <wp:positionH relativeFrom="margin">
-              <wp:posOffset>4445</wp:posOffset>
+              <wp:align>left</wp:align>
             </wp:positionH>
             <wp:positionV relativeFrom="paragraph">
-              <wp:posOffset>1920875</wp:posOffset>
+              <wp:posOffset>1929501</wp:posOffset>
             </wp:positionV>
             <wp:extent cx="4981575" cy="4935855"/>
-            <wp:effectExtent l="0" t="0" r="0" b="0"/>
+            <wp:effectExtent l="0" t="0" r="9525" b="0"/>
             <wp:wrapSquare wrapText="bothSides"/>
             <wp:docPr id="29" name="Grafik 29"/>
             <wp:cNvGraphicFramePr>
@@ -5762,7 +5762,408 @@
       </w:r>
       <w:proofErr w:type="spellEnd"/>
       <w:r>
-        <w:t>), deren Wechsel und deren Logik steuert.</w:t>
+        <w:t>), deren Wechsel und deren Logik steuert</w:t>
+      </w:r>
+      <w:r>
+        <w:t xml:space="preserve"> (Abb. 3.4)</w:t>
+      </w:r>
+      <w:r>
+        <w:t>.</w:t>
+      </w:r>
+    </w:p>
+    <w:p/>
+    <w:p>
+      <w:pPr>
+        <w:pStyle w:val="berschrift3"/>
+      </w:pPr>
+      <w:r>
+        <w:t>Glied-</w:t>
+      </w:r>
+      <w:r>
+        <w:t>Docking</w:t>
+      </w:r>
+    </w:p>
+    <w:p/>
+    <w:p>
+      <w:r>
+        <w:rPr>
+          <w:noProof/>
+        </w:rPr>
+        <mc:AlternateContent>
+          <mc:Choice Requires="wps">
+            <w:drawing>
+              <wp:anchor distT="0" distB="0" distL="114300" distR="114300" simplePos="0" relativeHeight="251734016" behindDoc="0" locked="0" layoutInCell="1" allowOverlap="1" wp14:anchorId="1F3E1E27" wp14:editId="2D869AE8">
+                <wp:simplePos x="0" y="0"/>
+                <wp:positionH relativeFrom="margin">
+                  <wp:align>left</wp:align>
+                </wp:positionH>
+                <wp:positionV relativeFrom="paragraph">
+                  <wp:posOffset>6527165</wp:posOffset>
+                </wp:positionV>
+                <wp:extent cx="4987290" cy="248920"/>
+                <wp:effectExtent l="0" t="0" r="3810" b="0"/>
+                <wp:wrapSquare wrapText="bothSides"/>
+                <wp:docPr id="61" name="Textfeld 61"/>
+                <wp:cNvGraphicFramePr/>
+                <a:graphic xmlns:a="http://schemas.openxmlformats.org/drawingml/2006/main">
+                  <a:graphicData uri="http://schemas.microsoft.com/office/word/2010/wordprocessingShape">
+                    <wps:wsp>
+                      <wps:cNvSpPr txBox="1"/>
+                      <wps:spPr>
+                        <a:xfrm>
+                          <a:off x="0" y="0"/>
+                          <a:ext cx="4987290" cy="248920"/>
+                        </a:xfrm>
+                        <a:prstGeom prst="rect">
+                          <a:avLst/>
+                        </a:prstGeom>
+                        <a:solidFill>
+                          <a:prstClr val="white"/>
+                        </a:solidFill>
+                        <a:ln>
+                          <a:noFill/>
+                        </a:ln>
+                      </wps:spPr>
+                      <wps:txbx>
+                        <w:txbxContent>
+                          <w:p>
+                            <w:pPr>
+                              <w:pStyle w:val="Beschriftung"/>
+                            </w:pPr>
+                            <w:r>
+                              <w:t>Abbildung 3.5</w:t>
+                            </w:r>
+                          </w:p>
+                        </w:txbxContent>
+                      </wps:txbx>
+                      <wps:bodyPr rot="0" spcFirstLastPara="0" vertOverflow="overflow" horzOverflow="overflow" vert="horz" wrap="square" lIns="0" tIns="0" rIns="0" bIns="0" numCol="1" spcCol="0" rtlCol="0" fromWordArt="0" anchor="t" anchorCtr="0" forceAA="0" compatLnSpc="1">
+                        <a:prstTxWarp prst="textNoShape">
+                          <a:avLst/>
+                        </a:prstTxWarp>
+                        <a:noAutofit/>
+                      </wps:bodyPr>
+                    </wps:wsp>
+                  </a:graphicData>
+                </a:graphic>
+                <wp14:sizeRelH relativeFrom="margin">
+                  <wp14:pctWidth>0</wp14:pctWidth>
+                </wp14:sizeRelH>
+                <wp14:sizeRelV relativeFrom="margin">
+                  <wp14:pctHeight>0</wp14:pctHeight>
+                </wp14:sizeRelV>
+              </wp:anchor>
+            </w:drawing>
+          </mc:Choice>
+          <mc:Fallback>
+            <w:pict>
+              <v:shape w14:anchorId="1F3E1E27" id="Textfeld 61" o:spid="_x0000_s1040" type="#_x0000_t202" style="position:absolute;left:0;text-align:left;margin-left:0;margin-top:513.95pt;width:392.7pt;height:19.6pt;z-index:251734016;visibility:visible;mso-wrap-style:square;mso-width-percent:0;mso-height-percent:0;mso-wrap-distance-left:9pt;mso-wrap-distance-top:0;mso-wrap-distance-right:9pt;mso-wrap-distance-bottom:0;mso-position-horizontal:left;mso-position-horizontal-relative:margin;mso-position-vertical:absolute;mso-position-vertical-relative:text;mso-width-percent:0;mso-height-percent:0;mso-width-relative:margin;mso-height-relative:margin;v-text-anchor:top" o:gfxdata="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" stroked="f">
+                <v:textbox inset="0,0,0,0">
+                  <w:txbxContent>
+                    <w:p>
+                      <w:pPr>
+                        <w:pStyle w:val="Beschriftung"/>
+                      </w:pPr>
+                      <w:r>
+                        <w:t>Abbildung 3.5</w:t>
+                      </w:r>
+                    </w:p>
+                  </w:txbxContent>
+                </v:textbox>
+                <w10:wrap type="square" anchorx="margin"/>
+              </v:shape>
+            </w:pict>
+          </mc:Fallback>
+        </mc:AlternateContent>
+      </w:r>
+      <w:r>
+        <w:drawing>
+          <wp:anchor distT="0" distB="0" distL="114300" distR="114300" simplePos="0" relativeHeight="251731968" behindDoc="0" locked="0" layoutInCell="1" allowOverlap="1" wp14:anchorId="5DE4A54E" wp14:editId="2D42B5B4">
+            <wp:simplePos x="0" y="0"/>
+            <wp:positionH relativeFrom="margin">
+              <wp:align>left</wp:align>
+            </wp:positionH>
+            <wp:positionV relativeFrom="paragraph">
+              <wp:posOffset>2096944</wp:posOffset>
+            </wp:positionV>
+            <wp:extent cx="4987290" cy="4324985"/>
+            <wp:effectExtent l="0" t="0" r="3810" b="0"/>
+            <wp:wrapSquare wrapText="bothSides"/>
+            <wp:docPr id="60" name="Grafik 60"/>
+            <wp:cNvGraphicFramePr>
+              <a:graphicFrameLocks xmlns:a="http://schemas.openxmlformats.org/drawingml/2006/main" noChangeAspect="1"/>
+            </wp:cNvGraphicFramePr>
+            <a:graphic xmlns:a="http://schemas.openxmlformats.org/drawingml/2006/main">
+              <a:graphicData uri="http://schemas.openxmlformats.org/drawingml/2006/picture">
+                <pic:pic xmlns:pic="http://schemas.openxmlformats.org/drawingml/2006/picture">
+                  <pic:nvPicPr>
+                    <pic:cNvPr id="1" name=""/>
+                    <pic:cNvPicPr/>
+                  </pic:nvPicPr>
+                  <pic:blipFill>
+                    <a:blip r:embed="rId23">
+                      <a:extLst>
+                        <a:ext uri="{28A0092B-C50C-407E-A947-70E740481C1C}">
+                          <a14:useLocalDpi xmlns:a14="http://schemas.microsoft.com/office/drawing/2010/main" val="0"/>
+                        </a:ext>
+                      </a:extLst>
+                    </a:blip>
+                    <a:stretch>
+                      <a:fillRect/>
+                    </a:stretch>
+                  </pic:blipFill>
+                  <pic:spPr>
+                    <a:xfrm>
+                      <a:off x="0" y="0"/>
+                      <a:ext cx="4987290" cy="4324985"/>
+                    </a:xfrm>
+                    <a:prstGeom prst="rect">
+                      <a:avLst/>
+                    </a:prstGeom>
+                  </pic:spPr>
+                </pic:pic>
+              </a:graphicData>
+            </a:graphic>
+            <wp14:sizeRelH relativeFrom="margin">
+              <wp14:pctWidth>0</wp14:pctWidth>
+            </wp14:sizeRelH>
+            <wp14:sizeRelV relativeFrom="margin">
+              <wp14:pctHeight>0</wp14:pctHeight>
+            </wp14:sizeRelV>
+          </wp:anchor>
+        </w:drawing>
+      </w:r>
+      <w:r>
+        <w:t xml:space="preserve">Die Implementierung des Andockens von Gliedern in die maximal 25 Richtungen wird durch </w:t>
+      </w:r>
+      <w:proofErr w:type="spellStart"/>
+      <w:r>
+        <w:t>CWDockingBalls</w:t>
+      </w:r>
+      <w:proofErr w:type="spellEnd"/>
+      <w:r>
+        <w:t xml:space="preserve"> realisiert</w:t>
+      </w:r>
+      <w:r>
+        <w:t>, die in jedem Glied aneinander gereiht und für den Benutzer unsichtbar sind</w:t>
+      </w:r>
+      <w:r>
+        <w:t xml:space="preserve">. Sie bestehen aus einem kugelförmigen Collider, der </w:t>
+      </w:r>
+      <w:proofErr w:type="spellStart"/>
+      <w:r>
+        <w:t>Raycasts</w:t>
+      </w:r>
+      <w:proofErr w:type="spellEnd"/>
+      <w:r>
+        <w:t xml:space="preserve"> der Maus abfängt (Abb. </w:t>
+      </w:r>
+      <w:r>
+        <w:t>3.5), sowie die in Abb</w:t>
+      </w:r>
+      <w:r>
+        <w:t>.</w:t>
+      </w:r>
+      <w:r>
+        <w:t xml:space="preserve"> 3.6 farbig markierten 26 </w:t>
+      </w:r>
+      <w:proofErr w:type="spellStart"/>
+      <w:r>
+        <w:t>DockingPoints</w:t>
+      </w:r>
+      <w:proofErr w:type="spellEnd"/>
+      <w:r>
+        <w:t xml:space="preserve">, die lediglich aus Transform Komponenten bestehen, auf jedem </w:t>
+      </w:r>
+      <w:proofErr w:type="spellStart"/>
+      <w:r>
+        <w:t>CWDockingBall</w:t>
+      </w:r>
+      <w:proofErr w:type="spellEnd"/>
+      <w:r>
+        <w:t xml:space="preserve"> verteilt sind und vom Zentrum weg zeigen. </w:t>
+      </w:r>
+      <w:proofErr w:type="spellStart"/>
+      <w:r>
+        <w:t>Raycast</w:t>
+      </w:r>
+      <w:proofErr w:type="spellEnd"/>
+      <w:r>
+        <w:t>-Hits</w:t>
+      </w:r>
+      <w:r>
+        <w:t xml:space="preserve"> auf einem </w:t>
+      </w:r>
+      <w:proofErr w:type="spellStart"/>
+      <w:r>
+        <w:t>CWDockingBall</w:t>
+      </w:r>
+      <w:proofErr w:type="spellEnd"/>
+      <w:r>
+        <w:t xml:space="preserve"> </w:t>
+      </w:r>
+      <w:r>
+        <w:t xml:space="preserve">führen zur Suche des </w:t>
+      </w:r>
+      <w:r>
+        <w:t xml:space="preserve">naheliegendste </w:t>
+      </w:r>
+      <w:proofErr w:type="spellStart"/>
+      <w:r>
+        <w:t>DockingPoint</w:t>
+      </w:r>
+      <w:r>
+        <w:t>s</w:t>
+      </w:r>
+      <w:proofErr w:type="spellEnd"/>
+      <w:r>
+        <w:t xml:space="preserve"> als Starttransformation des neuen </w:t>
+      </w:r>
+      <w:r>
+        <w:t>Kind-</w:t>
+      </w:r>
+      <w:r>
+        <w:t>Glieds.</w:t>
+      </w:r>
+    </w:p>
+    <w:p>
+      <w:r>
+        <w:rPr>
+          <w:noProof/>
+        </w:rPr>
+        <w:lastRenderedPageBreak/>
+        <mc:AlternateContent>
+          <mc:Choice Requires="wps">
+            <w:drawing>
+              <wp:anchor distT="0" distB="0" distL="114300" distR="114300" simplePos="0" relativeHeight="251737088" behindDoc="0" locked="0" layoutInCell="1" allowOverlap="1" wp14:anchorId="1E8126B9" wp14:editId="5A9A22BC">
+                <wp:simplePos x="0" y="0"/>
+                <wp:positionH relativeFrom="margin">
+                  <wp:align>right</wp:align>
+                </wp:positionH>
+                <wp:positionV relativeFrom="paragraph">
+                  <wp:posOffset>4334510</wp:posOffset>
+                </wp:positionV>
+                <wp:extent cx="5219065" cy="213360"/>
+                <wp:effectExtent l="0" t="0" r="635" b="0"/>
+                <wp:wrapSquare wrapText="bothSides"/>
+                <wp:docPr id="62" name="Textfeld 62"/>
+                <wp:cNvGraphicFramePr/>
+                <a:graphic xmlns:a="http://schemas.openxmlformats.org/drawingml/2006/main">
+                  <a:graphicData uri="http://schemas.microsoft.com/office/word/2010/wordprocessingShape">
+                    <wps:wsp>
+                      <wps:cNvSpPr txBox="1"/>
+                      <wps:spPr>
+                        <a:xfrm>
+                          <a:off x="0" y="0"/>
+                          <a:ext cx="5219065" cy="213360"/>
+                        </a:xfrm>
+                        <a:prstGeom prst="rect">
+                          <a:avLst/>
+                        </a:prstGeom>
+                        <a:solidFill>
+                          <a:prstClr val="white"/>
+                        </a:solidFill>
+                        <a:ln>
+                          <a:noFill/>
+                        </a:ln>
+                      </wps:spPr>
+                      <wps:txbx>
+                        <w:txbxContent>
+                          <w:p>
+                            <w:pPr>
+                              <w:pStyle w:val="Beschriftung"/>
+                            </w:pPr>
+                            <w:r>
+                              <w:t>Abbildung 3.6</w:t>
+                            </w:r>
+                          </w:p>
+                        </w:txbxContent>
+                      </wps:txbx>
+                      <wps:bodyPr rot="0" spcFirstLastPara="0" vertOverflow="overflow" horzOverflow="overflow" vert="horz" wrap="square" lIns="0" tIns="0" rIns="0" bIns="0" numCol="1" spcCol="0" rtlCol="0" fromWordArt="0" anchor="t" anchorCtr="0" forceAA="0" compatLnSpc="1">
+                        <a:prstTxWarp prst="textNoShape">
+                          <a:avLst/>
+                        </a:prstTxWarp>
+                        <a:noAutofit/>
+                      </wps:bodyPr>
+                    </wps:wsp>
+                  </a:graphicData>
+                </a:graphic>
+                <wp14:sizeRelV relativeFrom="margin">
+                  <wp14:pctHeight>0</wp14:pctHeight>
+                </wp14:sizeRelV>
+              </wp:anchor>
+            </w:drawing>
+          </mc:Choice>
+          <mc:Fallback>
+            <w:pict>
+              <v:shape w14:anchorId="1E8126B9" id="Textfeld 62" o:spid="_x0000_s1041" type="#_x0000_t202" style="position:absolute;left:0;text-align:left;margin-left:359.75pt;margin-top:341.3pt;width:410.95pt;height:16.8pt;z-index:251737088;visibility:visible;mso-wrap-style:square;mso-height-percent:0;mso-wrap-distance-left:9pt;mso-wrap-distance-top:0;mso-wrap-distance-right:9pt;mso-wrap-distance-bottom:0;mso-position-horizontal:right;mso-position-horizontal-relative:margin;mso-position-vertical:absolute;mso-position-vertical-relative:text;mso-height-percent:0;mso-height-relative:margin;v-text-anchor:top" o:gfxdata="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" stroked="f">
+                <v:textbox inset="0,0,0,0">
+                  <w:txbxContent>
+                    <w:p>
+                      <w:pPr>
+                        <w:pStyle w:val="Beschriftung"/>
+                      </w:pPr>
+                      <w:r>
+                        <w:t>Abbildung 3.6</w:t>
+                      </w:r>
+                    </w:p>
+                  </w:txbxContent>
+                </v:textbox>
+                <w10:wrap type="square" anchorx="margin"/>
+              </v:shape>
+            </w:pict>
+          </mc:Fallback>
+        </mc:AlternateContent>
+      </w:r>
+      <w:r>
+        <w:drawing>
+          <wp:anchor distT="0" distB="0" distL="114300" distR="114300" simplePos="0" relativeHeight="251735040" behindDoc="0" locked="0" layoutInCell="1" allowOverlap="1" wp14:anchorId="1BD198FE" wp14:editId="03A65DF9">
+            <wp:simplePos x="0" y="0"/>
+            <wp:positionH relativeFrom="column">
+              <wp:posOffset>-3810</wp:posOffset>
+            </wp:positionH>
+            <wp:positionV relativeFrom="paragraph">
+              <wp:posOffset>0</wp:posOffset>
+            </wp:positionV>
+            <wp:extent cx="5219065" cy="4290060"/>
+            <wp:effectExtent l="0" t="0" r="635" b="0"/>
+            <wp:wrapSquare wrapText="bothSides"/>
+            <wp:docPr id="59" name="Grafik 59"/>
+            <wp:cNvGraphicFramePr>
+              <a:graphicFrameLocks xmlns:a="http://schemas.openxmlformats.org/drawingml/2006/main" noChangeAspect="1"/>
+            </wp:cNvGraphicFramePr>
+            <a:graphic xmlns:a="http://schemas.openxmlformats.org/drawingml/2006/main">
+              <a:graphicData uri="http://schemas.openxmlformats.org/drawingml/2006/picture">
+                <pic:pic xmlns:pic="http://schemas.openxmlformats.org/drawingml/2006/picture">
+                  <pic:nvPicPr>
+                    <pic:cNvPr id="1" name=""/>
+                    <pic:cNvPicPr/>
+                  </pic:nvPicPr>
+                  <pic:blipFill>
+                    <a:blip r:embed="rId24">
+                      <a:extLst>
+                        <a:ext uri="{28A0092B-C50C-407E-A947-70E740481C1C}">
+                          <a14:useLocalDpi xmlns:a14="http://schemas.microsoft.com/office/drawing/2010/main" val="0"/>
+                        </a:ext>
+                      </a:extLst>
+                    </a:blip>
+                    <a:stretch>
+                      <a:fillRect/>
+                    </a:stretch>
+                  </pic:blipFill>
+                  <pic:spPr>
+                    <a:xfrm>
+                      <a:off x="0" y="0"/>
+                      <a:ext cx="5219065" cy="4290060"/>
+                    </a:xfrm>
+                    <a:prstGeom prst="rect">
+                      <a:avLst/>
+                    </a:prstGeom>
+                  </pic:spPr>
+                </pic:pic>
+              </a:graphicData>
+            </a:graphic>
+          </wp:anchor>
+        </w:drawing>
       </w:r>
     </w:p>
     <w:p>
@@ -5780,108 +6181,772 @@
         <w:pStyle w:val="berschrift3"/>
       </w:pPr>
       <w:r>
-        <w:t>Docking und Rotation</w:t>
-      </w:r>
-    </w:p>
-    <w:p>
+        <w:t>Rotationslimit-Interface</w:t>
+      </w:r>
+    </w:p>
+    <w:p/>
+    <w:p>
+      <w:r>
+        <w:t>Das Einstellen der Rotationslimits</w:t>
+      </w:r>
+      <w:r>
+        <w:t xml:space="preserve"> (Abb. 3.7)</w:t>
+      </w:r>
+      <w:r>
+        <w:t xml:space="preserve"> </w:t>
+      </w:r>
+      <w:r>
+        <w:t xml:space="preserve">wurde durch Verwendung </w:t>
+      </w:r>
+      <w:r>
+        <w:t xml:space="preserve">eines kleinen Teils </w:t>
+      </w:r>
+      <w:r>
+        <w:t>des umfangreichen Packages Unity3DRuntimeTransformGizmo</w:t>
+      </w:r>
+      <w:r>
+        <w:t xml:space="preserve"> realisiert</w:t>
+      </w:r>
+      <w:r>
+        <w:t>, welches die Transformations-Gizmos des Unity-Editors für Anwendung zur Laufzeit nachbildet</w:t>
+      </w:r>
+      <w:r>
+        <w:t xml:space="preserve">. </w:t>
+      </w:r>
+      <w:r>
+        <w:t xml:space="preserve">Es umfasst Translation, Rotation und Skalierung </w:t>
+      </w:r>
+      <w:r>
+        <w:t>sowie viele Einstellungen. Für diese Arbeit wurden einige Stellen im Code geändert, um nur das Rotationstool zu nutzen und die Handles der Achsen auszublenden. Die farbigen Quader als provisorische Handles der X- und Y-Achse</w:t>
+      </w:r>
+      <w:r>
+        <w:t>nrotationslimits</w:t>
+      </w:r>
+      <w:r>
+        <w:t xml:space="preserve"> werden durch die Logik dieses Tools gedreht, während das </w:t>
+      </w:r>
       <w:proofErr w:type="spellStart"/>
       <w:r>
-        <w:t>DockingPoints</w:t>
+        <w:t>Script</w:t>
       </w:r>
       <w:proofErr w:type="spellEnd"/>
       <w:r>
-        <w:t xml:space="preserve">, Handles </w:t>
+        <w:t xml:space="preserve"> </w:t>
       </w:r>
       <w:proofErr w:type="spellStart"/>
       <w:r>
-        <w:t>Addon</w:t>
+        <w:t>CWEditorRotationInterfaceSingleAxis</w:t>
       </w:r>
       <w:proofErr w:type="spellEnd"/>
+      <w:r>
+        <w:t xml:space="preserve"> jeweils die Winkel aktualisiert.</w:t>
+      </w:r>
+    </w:p>
+    <w:p/>
+    <w:p/>
+    <w:p/>
+    <w:p>
+      <w:r>
+        <w:rPr>
+          <w:noProof/>
+        </w:rPr>
+        <mc:AlternateContent>
+          <mc:Choice Requires="wps">
+            <w:drawing>
+              <wp:anchor distT="0" distB="0" distL="114300" distR="114300" simplePos="0" relativeHeight="251740160" behindDoc="0" locked="0" layoutInCell="1" allowOverlap="1" wp14:anchorId="3284BFE0" wp14:editId="4D1FE388">
+                <wp:simplePos x="0" y="0"/>
+                <wp:positionH relativeFrom="column">
+                  <wp:posOffset>-9525</wp:posOffset>
+                </wp:positionH>
+                <wp:positionV relativeFrom="paragraph">
+                  <wp:posOffset>5862320</wp:posOffset>
+                </wp:positionV>
+                <wp:extent cx="5039360" cy="260985"/>
+                <wp:effectExtent l="0" t="0" r="8890" b="5715"/>
+                <wp:wrapSquare wrapText="bothSides"/>
+                <wp:docPr id="65" name="Textfeld 65"/>
+                <wp:cNvGraphicFramePr/>
+                <a:graphic xmlns:a="http://schemas.openxmlformats.org/drawingml/2006/main">
+                  <a:graphicData uri="http://schemas.microsoft.com/office/word/2010/wordprocessingShape">
+                    <wps:wsp>
+                      <wps:cNvSpPr txBox="1"/>
+                      <wps:spPr>
+                        <a:xfrm>
+                          <a:off x="0" y="0"/>
+                          <a:ext cx="5039360" cy="260985"/>
+                        </a:xfrm>
+                        <a:prstGeom prst="rect">
+                          <a:avLst/>
+                        </a:prstGeom>
+                        <a:solidFill>
+                          <a:prstClr val="white"/>
+                        </a:solidFill>
+                        <a:ln>
+                          <a:noFill/>
+                        </a:ln>
+                      </wps:spPr>
+                      <wps:txbx>
+                        <w:txbxContent>
+                          <w:p>
+                            <w:pPr>
+                              <w:pStyle w:val="Beschriftung"/>
+                            </w:pPr>
+                            <w:r>
+                              <w:t>Abbildung 3.7</w:t>
+                            </w:r>
+                          </w:p>
+                        </w:txbxContent>
+                      </wps:txbx>
+                      <wps:bodyPr rot="0" spcFirstLastPara="0" vertOverflow="overflow" horzOverflow="overflow" vert="horz" wrap="square" lIns="0" tIns="0" rIns="0" bIns="0" numCol="1" spcCol="0" rtlCol="0" fromWordArt="0" anchor="t" anchorCtr="0" forceAA="0" compatLnSpc="1">
+                        <a:prstTxWarp prst="textNoShape">
+                          <a:avLst/>
+                        </a:prstTxWarp>
+                        <a:noAutofit/>
+                      </wps:bodyPr>
+                    </wps:wsp>
+                  </a:graphicData>
+                </a:graphic>
+                <wp14:sizeRelV relativeFrom="margin">
+                  <wp14:pctHeight>0</wp14:pctHeight>
+                </wp14:sizeRelV>
+              </wp:anchor>
+            </w:drawing>
+          </mc:Choice>
+          <mc:Fallback>
+            <w:pict>
+              <v:shape w14:anchorId="3284BFE0" id="Textfeld 65" o:spid="_x0000_s1042" type="#_x0000_t202" style="position:absolute;left:0;text-align:left;margin-left:-.75pt;margin-top:461.6pt;width:396.8pt;height:20.55pt;z-index:251740160;visibility:visible;mso-wrap-style:square;mso-height-percent:0;mso-wrap-distance-left:9pt;mso-wrap-distance-top:0;mso-wrap-distance-right:9pt;mso-wrap-distance-bottom:0;mso-position-horizontal:absolute;mso-position-horizontal-relative:text;mso-position-vertical:absolute;mso-position-vertical-relative:text;mso-height-percent:0;mso-height-relative:margin;v-text-anchor:top" o:gfxdata="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" stroked="f">
+                <v:textbox inset="0,0,0,0">
+                  <w:txbxContent>
+                    <w:p>
+                      <w:pPr>
+                        <w:pStyle w:val="Beschriftung"/>
+                      </w:pPr>
+                      <w:r>
+                        <w:t>Abbildung 3.7</w:t>
+                      </w:r>
+                    </w:p>
+                  </w:txbxContent>
+                </v:textbox>
+                <w10:wrap type="square"/>
+              </v:shape>
+            </w:pict>
+          </mc:Fallback>
+        </mc:AlternateContent>
+      </w:r>
+      <w:r>
+        <w:drawing>
+          <wp:anchor distT="0" distB="0" distL="114300" distR="114300" simplePos="0" relativeHeight="251738112" behindDoc="0" locked="0" layoutInCell="1" allowOverlap="1" wp14:anchorId="59AF09DA" wp14:editId="561C3DF4">
+            <wp:simplePos x="0" y="0"/>
+            <wp:positionH relativeFrom="column">
+              <wp:posOffset>-8255</wp:posOffset>
+            </wp:positionH>
+            <wp:positionV relativeFrom="paragraph">
+              <wp:posOffset>839295</wp:posOffset>
+            </wp:positionV>
+            <wp:extent cx="5039428" cy="4963218"/>
+            <wp:effectExtent l="0" t="0" r="8890" b="8890"/>
+            <wp:wrapSquare wrapText="bothSides"/>
+            <wp:docPr id="64" name="Grafik 64" descr="Ein Bild, das Text, Himmel, draußen, Flugzeug enthält.&#10;&#10;Automatisch generierte Beschreibung"/>
+            <wp:cNvGraphicFramePr>
+              <a:graphicFrameLocks xmlns:a="http://schemas.openxmlformats.org/drawingml/2006/main" noChangeAspect="1"/>
+            </wp:cNvGraphicFramePr>
+            <a:graphic xmlns:a="http://schemas.openxmlformats.org/drawingml/2006/main">
+              <a:graphicData uri="http://schemas.openxmlformats.org/drawingml/2006/picture">
+                <pic:pic xmlns:pic="http://schemas.openxmlformats.org/drawingml/2006/picture">
+                  <pic:nvPicPr>
+                    <pic:cNvPr id="64" name="Grafik 64" descr="Ein Bild, das Text, Himmel, draußen, Flugzeug enthält.&#10;&#10;Automatisch generierte Beschreibung"/>
+                    <pic:cNvPicPr/>
+                  </pic:nvPicPr>
+                  <pic:blipFill>
+                    <a:blip r:embed="rId25">
+                      <a:extLst>
+                        <a:ext uri="{28A0092B-C50C-407E-A947-70E740481C1C}">
+                          <a14:useLocalDpi xmlns:a14="http://schemas.microsoft.com/office/drawing/2010/main" val="0"/>
+                        </a:ext>
+                      </a:extLst>
+                    </a:blip>
+                    <a:stretch>
+                      <a:fillRect/>
+                    </a:stretch>
+                  </pic:blipFill>
+                  <pic:spPr>
+                    <a:xfrm>
+                      <a:off x="0" y="0"/>
+                      <a:ext cx="5039428" cy="4963218"/>
+                    </a:xfrm>
+                    <a:prstGeom prst="rect">
+                      <a:avLst/>
+                    </a:prstGeom>
+                  </pic:spPr>
+                </pic:pic>
+              </a:graphicData>
+            </a:graphic>
+          </wp:anchor>
+        </w:drawing>
+      </w:r>
     </w:p>
     <w:p>
       <w:pPr>
         <w:pStyle w:val="berschrift3"/>
       </w:pPr>
       <w:r>
+        <w:lastRenderedPageBreak/>
+        <w:drawing>
+          <wp:anchor distT="0" distB="0" distL="114300" distR="114300" simplePos="0" relativeHeight="251741184" behindDoc="1" locked="0" layoutInCell="1" allowOverlap="1" wp14:anchorId="43163869" wp14:editId="02CB58EF">
+            <wp:simplePos x="0" y="0"/>
+            <wp:positionH relativeFrom="margin">
+              <wp:posOffset>2832735</wp:posOffset>
+            </wp:positionH>
+            <wp:positionV relativeFrom="paragraph">
+              <wp:posOffset>0</wp:posOffset>
+            </wp:positionV>
+            <wp:extent cx="2384425" cy="8538210"/>
+            <wp:effectExtent l="0" t="0" r="0" b="0"/>
+            <wp:wrapTight wrapText="bothSides">
+              <wp:wrapPolygon edited="0">
+                <wp:start x="0" y="0"/>
+                <wp:lineTo x="0" y="21542"/>
+                <wp:lineTo x="21399" y="21542"/>
+                <wp:lineTo x="21399" y="0"/>
+                <wp:lineTo x="0" y="0"/>
+              </wp:wrapPolygon>
+            </wp:wrapTight>
+            <wp:docPr id="66" name="Grafik 66" descr="Ein Bild, das Text enthält.&#10;&#10;Automatisch generierte Beschreibung"/>
+            <wp:cNvGraphicFramePr>
+              <a:graphicFrameLocks xmlns:a="http://schemas.openxmlformats.org/drawingml/2006/main" noChangeAspect="1"/>
+            </wp:cNvGraphicFramePr>
+            <a:graphic xmlns:a="http://schemas.openxmlformats.org/drawingml/2006/main">
+              <a:graphicData uri="http://schemas.openxmlformats.org/drawingml/2006/picture">
+                <pic:pic xmlns:pic="http://schemas.openxmlformats.org/drawingml/2006/picture">
+                  <pic:nvPicPr>
+                    <pic:cNvPr id="66" name="Grafik 66" descr="Ein Bild, das Text enthält.&#10;&#10;Automatisch generierte Beschreibung"/>
+                    <pic:cNvPicPr/>
+                  </pic:nvPicPr>
+                  <pic:blipFill>
+                    <a:blip r:embed="rId26">
+                      <a:extLst>
+                        <a:ext uri="{28A0092B-C50C-407E-A947-70E740481C1C}">
+                          <a14:useLocalDpi xmlns:a14="http://schemas.microsoft.com/office/drawing/2010/main" val="0"/>
+                        </a:ext>
+                      </a:extLst>
+                    </a:blip>
+                    <a:stretch>
+                      <a:fillRect/>
+                    </a:stretch>
+                  </pic:blipFill>
+                  <pic:spPr>
+                    <a:xfrm>
+                      <a:off x="0" y="0"/>
+                      <a:ext cx="2384425" cy="8538210"/>
+                    </a:xfrm>
+                    <a:prstGeom prst="rect">
+                      <a:avLst/>
+                    </a:prstGeom>
+                  </pic:spPr>
+                </pic:pic>
+              </a:graphicData>
+            </a:graphic>
+            <wp14:sizeRelH relativeFrom="margin">
+              <wp14:pctWidth>0</wp14:pctWidth>
+            </wp14:sizeRelH>
+            <wp14:sizeRelV relativeFrom="margin">
+              <wp14:pctHeight>0</wp14:pctHeight>
+            </wp14:sizeRelV>
+          </wp:anchor>
+        </w:drawing>
+      </w:r>
+      <w:r>
         <w:t>Serialisierung</w:t>
       </w:r>
     </w:p>
     <w:p/>
     <w:p>
-      <w:pPr>
-        <w:pStyle w:val="berschrift3"/>
-      </w:pPr>
-      <w:r>
-        <w:t>Editor-Kreatur zu Trainings-K</w:t>
-      </w:r>
-      <w:r>
-        <w:t>reatur</w:t>
-      </w:r>
-    </w:p>
-    <w:p>
-      <w:r>
-        <w:t xml:space="preserve">-Massen, </w:t>
+      <w:r>
+        <w:t xml:space="preserve">Speichert der Benutzer die Kreatur, wird sie mittels der </w:t>
       </w:r>
       <w:proofErr w:type="spellStart"/>
       <w:r>
-        <w:t>ArticulatedJoints</w:t>
+        <w:t>GetData</w:t>
       </w:r>
       <w:proofErr w:type="spellEnd"/>
       <w:r>
-        <w:t xml:space="preserve"> (</w:t>
+        <w:t xml:space="preserve">-Methode, aufgerufen auf dem Start-Glied der Editorszene, serialisiert. </w:t>
       </w:r>
       <w:proofErr w:type="spellStart"/>
       <w:r>
-        <w:t>settings</w:t>
+        <w:t>GetData</w:t>
       </w:r>
       <w:proofErr w:type="spellEnd"/>
       <w:r>
-        <w:t xml:space="preserve"> aus BP </w:t>
+        <w:t xml:space="preserve"> gibt zu jedem Glied die zu serialisierenden Daten, zusammengefasst zu einem </w:t>
       </w:r>
       <w:proofErr w:type="spellStart"/>
       <w:r>
-        <w:t>MLAgents</w:t>
+        <w:t>CWEditorLimbData</w:t>
       </w:r>
       <w:proofErr w:type="spellEnd"/>
       <w:r>
-        <w:t xml:space="preserve">, </w:t>
+        <w:t xml:space="preserve">-Objekt, </w:t>
+      </w:r>
+      <w:r>
+        <w:t xml:space="preserve">zurück. Dieses </w:t>
       </w:r>
       <w:proofErr w:type="spellStart"/>
       <w:r>
-        <w:t>BodyParts</w:t>
+        <w:t>enthät</w:t>
       </w:r>
       <w:proofErr w:type="spellEnd"/>
       <w:r>
-        <w:t xml:space="preserve">)KGS System, </w:t>
+        <w:t xml:space="preserve"> </w:t>
+      </w:r>
+      <w:r>
+        <w:t xml:space="preserve">neben der Position, Rotation, </w:t>
       </w:r>
       <w:proofErr w:type="spellStart"/>
       <w:r>
-        <w:t>DockingBalls</w:t>
+        <w:t>DockingBall</w:t>
       </w:r>
       <w:proofErr w:type="spellEnd"/>
       <w:r>
-        <w:t>, Problem Ausrichtung Docking Balls</w:t>
-      </w:r>
-    </w:p>
-    <w:p/>
-    <w:p>
-      <w:pPr>
-        <w:pStyle w:val="Listenabsatz"/>
-        <w:ind w:left="432"/>
-      </w:pPr>
-      <w:r>
-        <w:t>Aktivitätsdiagramm, Klassendiagramm</w:t>
+        <w:t xml:space="preserve">-Informationen und </w:t>
+      </w:r>
+      <w:proofErr w:type="spellStart"/>
+      <w:r>
+        <w:t>Rotatoinslimits</w:t>
+      </w:r>
+      <w:proofErr w:type="spellEnd"/>
+      <w:r>
+        <w:t xml:space="preserve"> </w:t>
+      </w:r>
+      <w:r>
+        <w:t xml:space="preserve">eine Liste der angedockten </w:t>
+      </w:r>
+      <w:r>
+        <w:t xml:space="preserve">Kind-Glieder, die wiederrum </w:t>
+      </w:r>
+      <w:proofErr w:type="spellStart"/>
+      <w:r>
+        <w:t>CWEditorLimbData</w:t>
+      </w:r>
+      <w:proofErr w:type="spellEnd"/>
+      <w:r>
+        <w:t xml:space="preserve">-Objekte darstellen, indem auf ihnen Rekursiv </w:t>
+      </w:r>
+      <w:proofErr w:type="spellStart"/>
+      <w:r>
+        <w:t>GeData</w:t>
+      </w:r>
+      <w:proofErr w:type="spellEnd"/>
+      <w:r>
+        <w:t xml:space="preserve"> ausgeführt wird.</w:t>
+      </w:r>
+    </w:p>
+    <w:p>
+      <w:r>
+        <w:t>Serialisiert wird im JSON-Format, wobei serialisierte Kreaturen sowie deren im Editor geladene Version KGS-Systeme darstellen.</w:t>
+      </w:r>
+    </w:p>
+    <w:p>
+      <w:r>
+        <w:t>Die serialisierte JSON eines Gliedes mit einem Kind-Glied, welches wiederrum ein Kind-Glied listet ist in Abb.</w:t>
+      </w:r>
+      <w:r>
+        <w:t xml:space="preserve"> 3.</w:t>
+      </w:r>
+      <w:r>
+        <w:t>8</w:t>
+      </w:r>
+      <w:r>
+        <w:t xml:space="preserve"> zu sehen.</w:t>
       </w:r>
     </w:p>
     <w:p/>
     <w:p/>
     <w:p/>
     <w:p/>
+    <w:p>
+      <w:r>
+        <w:rPr>
+          <w:noProof/>
+        </w:rPr>
+        <mc:AlternateContent>
+          <mc:Choice Requires="wps">
+            <w:drawing>
+              <wp:anchor distT="0" distB="0" distL="114300" distR="114300" simplePos="0" relativeHeight="251743232" behindDoc="1" locked="0" layoutInCell="1" allowOverlap="1" wp14:anchorId="29862E31" wp14:editId="157A3465">
+                <wp:simplePos x="0" y="0"/>
+                <wp:positionH relativeFrom="margin">
+                  <wp:align>right</wp:align>
+                </wp:positionH>
+                <wp:positionV relativeFrom="paragraph">
+                  <wp:posOffset>1288151</wp:posOffset>
+                </wp:positionV>
+                <wp:extent cx="2336800" cy="267335"/>
+                <wp:effectExtent l="0" t="0" r="6350" b="0"/>
+                <wp:wrapTight wrapText="bothSides">
+                  <wp:wrapPolygon edited="0">
+                    <wp:start x="0" y="0"/>
+                    <wp:lineTo x="0" y="20010"/>
+                    <wp:lineTo x="21483" y="20010"/>
+                    <wp:lineTo x="21483" y="0"/>
+                    <wp:lineTo x="0" y="0"/>
+                  </wp:wrapPolygon>
+                </wp:wrapTight>
+                <wp:docPr id="67" name="Textfeld 67"/>
+                <wp:cNvGraphicFramePr/>
+                <a:graphic xmlns:a="http://schemas.openxmlformats.org/drawingml/2006/main">
+                  <a:graphicData uri="http://schemas.microsoft.com/office/word/2010/wordprocessingShape">
+                    <wps:wsp>
+                      <wps:cNvSpPr txBox="1"/>
+                      <wps:spPr>
+                        <a:xfrm>
+                          <a:off x="0" y="0"/>
+                          <a:ext cx="2336800" cy="267335"/>
+                        </a:xfrm>
+                        <a:prstGeom prst="rect">
+                          <a:avLst/>
+                        </a:prstGeom>
+                        <a:solidFill>
+                          <a:prstClr val="white"/>
+                        </a:solidFill>
+                        <a:ln>
+                          <a:noFill/>
+                        </a:ln>
+                      </wps:spPr>
+                      <wps:txbx>
+                        <w:txbxContent>
+                          <w:p>
+                            <w:pPr>
+                              <w:pStyle w:val="Beschriftung"/>
+                            </w:pPr>
+                            <w:r>
+                              <w:t>Abbildung 3.</w:t>
+                            </w:r>
+                            <w:r>
+                              <w:t>8</w:t>
+                            </w:r>
+                          </w:p>
+                        </w:txbxContent>
+                      </wps:txbx>
+                      <wps:bodyPr rot="0" spcFirstLastPara="0" vertOverflow="overflow" horzOverflow="overflow" vert="horz" wrap="square" lIns="0" tIns="0" rIns="0" bIns="0" numCol="1" spcCol="0" rtlCol="0" fromWordArt="0" anchor="t" anchorCtr="0" forceAA="0" compatLnSpc="1">
+                        <a:prstTxWarp prst="textNoShape">
+                          <a:avLst/>
+                        </a:prstTxWarp>
+                        <a:noAutofit/>
+                      </wps:bodyPr>
+                    </wps:wsp>
+                  </a:graphicData>
+                </a:graphic>
+                <wp14:sizeRelH relativeFrom="margin">
+                  <wp14:pctWidth>0</wp14:pctWidth>
+                </wp14:sizeRelH>
+                <wp14:sizeRelV relativeFrom="margin">
+                  <wp14:pctHeight>0</wp14:pctHeight>
+                </wp14:sizeRelV>
+              </wp:anchor>
+            </w:drawing>
+          </mc:Choice>
+          <mc:Fallback>
+            <w:pict>
+              <v:shape w14:anchorId="29862E31" id="Textfeld 67" o:spid="_x0000_s1043" type="#_x0000_t202" style="position:absolute;left:0;text-align:left;margin-left:132.8pt;margin-top:101.45pt;width:184pt;height:21.05pt;z-index:-251573248;visibility:visible;mso-wrap-style:square;mso-width-percent:0;mso-height-percent:0;mso-wrap-distance-left:9pt;mso-wrap-distance-top:0;mso-wrap-distance-right:9pt;mso-wrap-distance-bottom:0;mso-position-horizontal:right;mso-position-horizontal-relative:margin;mso-position-vertical:absolute;mso-position-vertical-relative:text;mso-width-percent:0;mso-height-percent:0;mso-width-relative:margin;mso-height-relative:margin;v-text-anchor:top" o:gfxdata="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" stroked="f">
+                <v:textbox inset="0,0,0,0">
+                  <w:txbxContent>
+                    <w:p>
+                      <w:pPr>
+                        <w:pStyle w:val="Beschriftung"/>
+                      </w:pPr>
+                      <w:r>
+                        <w:t>Abbildung 3.</w:t>
+                      </w:r>
+                      <w:r>
+                        <w:t>8</w:t>
+                      </w:r>
+                    </w:p>
+                  </w:txbxContent>
+                </v:textbox>
+                <w10:wrap type="tight" anchorx="margin"/>
+              </v:shape>
+            </w:pict>
+          </mc:Fallback>
+        </mc:AlternateContent>
+      </w:r>
+    </w:p>
+    <w:p>
+      <w:pPr>
+        <w:pStyle w:val="berschrift3"/>
+      </w:pPr>
+      <w:r>
+        <w:lastRenderedPageBreak/>
+        <w:t>Editor-Kreatur zu Trainings-K</w:t>
+      </w:r>
+      <w:r>
+        <w:t>reatur</w:t>
+      </w:r>
+    </w:p>
     <w:p/>
-    <w:p/>
-    <w:p/>
-    <w:p/>
-    <w:p/>
+    <w:p>
+      <w:r>
+        <w:t xml:space="preserve">In der Editor-Szene existieren die erstellten Kreaturen nur als visuelle Repräsentation des KGS. Um in der Trainings-Szene physikalisch berechnet zu werden, sind einige Schritte nötig, die initial von der </w:t>
+      </w:r>
+      <w:proofErr w:type="spellStart"/>
+      <w:r>
+        <w:t>GetPhysicalCreature</w:t>
+      </w:r>
+      <w:proofErr w:type="spellEnd"/>
+      <w:r>
+        <w:t xml:space="preserve">-Methode der </w:t>
+      </w:r>
+      <w:proofErr w:type="spellStart"/>
+      <w:r>
+        <w:t>CWEditorPhysicalCreatureFactory</w:t>
+      </w:r>
+      <w:proofErr w:type="spellEnd"/>
+      <w:r>
+        <w:t xml:space="preserve"> aus gesteuert werden, sowie rekursiv pro Glied von der </w:t>
+      </w:r>
+      <w:proofErr w:type="spellStart"/>
+      <w:r>
+        <w:t>CreateAttachChildLimb</w:t>
+      </w:r>
+      <w:proofErr w:type="spellEnd"/>
+      <w:r>
+        <w:t>-Methode (Abb. 3.9).</w:t>
+      </w:r>
+    </w:p>
+    <w:p>
+      <w:r>
+        <w:t xml:space="preserve">Diese Schritte sind das </w:t>
+      </w:r>
+      <w:r>
+        <w:t xml:space="preserve">Instanziieren neuer </w:t>
+      </w:r>
+      <w:proofErr w:type="spellStart"/>
+      <w:r>
+        <w:t>GameObjekte</w:t>
+      </w:r>
+      <w:proofErr w:type="spellEnd"/>
+      <w:r>
+        <w:t>, die als physikalisch</w:t>
+      </w:r>
+      <w:r>
+        <w:t xml:space="preserve"> berechenbare Versionen der KGS existieren; das Setzen von </w:t>
+      </w:r>
+      <w:proofErr w:type="spellStart"/>
+      <w:r>
+        <w:t>Layern</w:t>
+      </w:r>
+      <w:proofErr w:type="spellEnd"/>
+      <w:r>
+        <w:t>; das Transformieren</w:t>
+      </w:r>
+      <w:r>
+        <w:t xml:space="preserve"> und Herstellen der Objekthierarchie; das Übertragen der </w:t>
+      </w:r>
+      <w:proofErr w:type="spellStart"/>
+      <w:r>
+        <w:t>Meshes</w:t>
+      </w:r>
+      <w:proofErr w:type="spellEnd"/>
+      <w:r>
+        <w:t xml:space="preserve">; das Aufsetzen von Collidern, die sich über die ganzen Glieder spannen; sowie das Zuweisen und Einstellen von </w:t>
+      </w:r>
+      <w:proofErr w:type="spellStart"/>
+      <w:r>
+        <w:t>Rigidbody</w:t>
+      </w:r>
+      <w:proofErr w:type="spellEnd"/>
+      <w:r>
+        <w:t xml:space="preserve">-, </w:t>
+      </w:r>
+      <w:proofErr w:type="spellStart"/>
+      <w:r>
+        <w:t>GroundContact</w:t>
+      </w:r>
+      <w:proofErr w:type="spellEnd"/>
+      <w:r>
+        <w:t xml:space="preserve">- und </w:t>
+      </w:r>
+      <w:proofErr w:type="spellStart"/>
+      <w:r>
+        <w:t>ConfigurableJoint</w:t>
+      </w:r>
+      <w:proofErr w:type="spellEnd"/>
+      <w:r>
+        <w:t xml:space="preserve">-Komponenten. Der letzte Schritt ist der rekursive Aufruf der </w:t>
+      </w:r>
+      <w:proofErr w:type="spellStart"/>
+      <w:r>
+        <w:t>CreateAttachChildLimb</w:t>
+      </w:r>
+      <w:proofErr w:type="spellEnd"/>
+      <w:r>
+        <w:t>-Methode auf allen Kindern eines Glieds.</w:t>
+      </w:r>
+    </w:p>
+    <w:p>
+      <w:r>
+        <w:rPr>
+          <w:noProof/>
+        </w:rPr>
+        <mc:AlternateContent>
+          <mc:Choice Requires="wps">
+            <w:drawing>
+              <wp:anchor distT="0" distB="0" distL="114300" distR="114300" simplePos="0" relativeHeight="251746304" behindDoc="0" locked="0" layoutInCell="1" allowOverlap="1" wp14:anchorId="44A73259" wp14:editId="67695324">
+                <wp:simplePos x="0" y="0"/>
+                <wp:positionH relativeFrom="column">
+                  <wp:posOffset>4445</wp:posOffset>
+                </wp:positionH>
+                <wp:positionV relativeFrom="paragraph">
+                  <wp:posOffset>2863850</wp:posOffset>
+                </wp:positionV>
+                <wp:extent cx="5219065" cy="635"/>
+                <wp:effectExtent l="0" t="0" r="0" b="0"/>
+                <wp:wrapSquare wrapText="bothSides"/>
+                <wp:docPr id="70" name="Textfeld 70"/>
+                <wp:cNvGraphicFramePr/>
+                <a:graphic xmlns:a="http://schemas.openxmlformats.org/drawingml/2006/main">
+                  <a:graphicData uri="http://schemas.microsoft.com/office/word/2010/wordprocessingShape">
+                    <wps:wsp>
+                      <wps:cNvSpPr txBox="1"/>
+                      <wps:spPr>
+                        <a:xfrm>
+                          <a:off x="0" y="0"/>
+                          <a:ext cx="5219065" cy="635"/>
+                        </a:xfrm>
+                        <a:prstGeom prst="rect">
+                          <a:avLst/>
+                        </a:prstGeom>
+                        <a:solidFill>
+                          <a:prstClr val="white"/>
+                        </a:solidFill>
+                        <a:ln>
+                          <a:noFill/>
+                        </a:ln>
+                      </wps:spPr>
+                      <wps:txbx>
+                        <w:txbxContent>
+                          <w:p>
+                            <w:pPr>
+                              <w:pStyle w:val="Beschriftung"/>
+                              <w:rPr>
+                                <w:lang w:val="en-GB"/>
+                              </w:rPr>
+                            </w:pPr>
+                            <w:proofErr w:type="spellStart"/>
+                            <w:r>
+                              <w:rPr>
+                                <w:lang w:val="en-GB"/>
+                              </w:rPr>
+                              <w:t>Abbildung</w:t>
+                            </w:r>
+                            <w:proofErr w:type="spellEnd"/>
+                            <w:r>
+                              <w:rPr>
+                                <w:lang w:val="en-GB"/>
+                              </w:rPr>
+                              <w:t xml:space="preserve"> 3.9</w:t>
+                            </w:r>
+                          </w:p>
+                        </w:txbxContent>
+                      </wps:txbx>
+                      <wps:bodyPr rot="0" spcFirstLastPara="0" vertOverflow="overflow" horzOverflow="overflow" vert="horz" wrap="square" lIns="0" tIns="0" rIns="0" bIns="0" numCol="1" spcCol="0" rtlCol="0" fromWordArt="0" anchor="t" anchorCtr="0" forceAA="0" compatLnSpc="1">
+                        <a:prstTxWarp prst="textNoShape">
+                          <a:avLst/>
+                        </a:prstTxWarp>
+                        <a:spAutoFit/>
+                      </wps:bodyPr>
+                    </wps:wsp>
+                  </a:graphicData>
+                </a:graphic>
+              </wp:anchor>
+            </w:drawing>
+          </mc:Choice>
+          <mc:Fallback>
+            <w:pict>
+              <v:shape w14:anchorId="44A73259" id="Textfeld 70" o:spid="_x0000_s1044" type="#_x0000_t202" style="position:absolute;left:0;text-align:left;margin-left:.35pt;margin-top:225.5pt;width:410.95pt;height:.05pt;z-index:251746304;visibility:visible;mso-wrap-style:square;mso-wrap-distance-left:9pt;mso-wrap-distance-top:0;mso-wrap-distance-right:9pt;mso-wrap-distance-bottom:0;mso-position-horizontal:absolute;mso-position-horizontal-relative:text;mso-position-vertical:absolute;mso-position-vertical-relative:text;v-text-anchor:top" o:gfxdata="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" stroked="f">
+                <v:textbox style="mso-fit-shape-to-text:t" inset="0,0,0,0">
+                  <w:txbxContent>
+                    <w:p>
+                      <w:pPr>
+                        <w:pStyle w:val="Beschriftung"/>
+                        <w:rPr>
+                          <w:lang w:val="en-GB"/>
+                        </w:rPr>
+                      </w:pPr>
+                      <w:proofErr w:type="spellStart"/>
+                      <w:r>
+                        <w:rPr>
+                          <w:lang w:val="en-GB"/>
+                        </w:rPr>
+                        <w:t>Abbildung</w:t>
+                      </w:r>
+                      <w:proofErr w:type="spellEnd"/>
+                      <w:r>
+                        <w:rPr>
+                          <w:lang w:val="en-GB"/>
+                        </w:rPr>
+                        <w:t xml:space="preserve"> 3.9</w:t>
+                      </w:r>
+                    </w:p>
+                  </w:txbxContent>
+                </v:textbox>
+                <w10:wrap type="square"/>
+              </v:shape>
+            </w:pict>
+          </mc:Fallback>
+        </mc:AlternateContent>
+      </w:r>
+      <w:r>
+        <w:drawing>
+          <wp:anchor distT="0" distB="0" distL="114300" distR="114300" simplePos="0" relativeHeight="251744256" behindDoc="0" locked="0" layoutInCell="1" allowOverlap="1" wp14:anchorId="28DAD03C" wp14:editId="2B8D57AC">
+            <wp:simplePos x="0" y="0"/>
+            <wp:positionH relativeFrom="column">
+              <wp:posOffset>4445</wp:posOffset>
+            </wp:positionH>
+            <wp:positionV relativeFrom="paragraph">
+              <wp:posOffset>-1905</wp:posOffset>
+            </wp:positionV>
+            <wp:extent cx="5219065" cy="2808605"/>
+            <wp:effectExtent l="0" t="0" r="635" b="0"/>
+            <wp:wrapSquare wrapText="bothSides"/>
+            <wp:docPr id="69" name="Grafik 69" descr="Ein Bild, das Text enthält.&#10;&#10;Automatisch generierte Beschreibung"/>
+            <wp:cNvGraphicFramePr>
+              <a:graphicFrameLocks xmlns:a="http://schemas.openxmlformats.org/drawingml/2006/main" noChangeAspect="1"/>
+            </wp:cNvGraphicFramePr>
+            <a:graphic xmlns:a="http://schemas.openxmlformats.org/drawingml/2006/main">
+              <a:graphicData uri="http://schemas.openxmlformats.org/drawingml/2006/picture">
+                <pic:pic xmlns:pic="http://schemas.openxmlformats.org/drawingml/2006/picture">
+                  <pic:nvPicPr>
+                    <pic:cNvPr id="69" name="Grafik 69" descr="Ein Bild, das Text enthält.&#10;&#10;Automatisch generierte Beschreibung"/>
+                    <pic:cNvPicPr/>
+                  </pic:nvPicPr>
+                  <pic:blipFill>
+                    <a:blip r:embed="rId27">
+                      <a:extLst>
+                        <a:ext uri="{28A0092B-C50C-407E-A947-70E740481C1C}">
+                          <a14:useLocalDpi xmlns:a14="http://schemas.microsoft.com/office/drawing/2010/main" val="0"/>
+                        </a:ext>
+                      </a:extLst>
+                    </a:blip>
+                    <a:stretch>
+                      <a:fillRect/>
+                    </a:stretch>
+                  </pic:blipFill>
+                  <pic:spPr>
+                    <a:xfrm>
+                      <a:off x="0" y="0"/>
+                      <a:ext cx="5219065" cy="2808605"/>
+                    </a:xfrm>
+                    <a:prstGeom prst="rect">
+                      <a:avLst/>
+                    </a:prstGeom>
+                  </pic:spPr>
+                </pic:pic>
+              </a:graphicData>
+            </a:graphic>
+          </wp:anchor>
+        </w:drawing>
+      </w:r>
+    </w:p>
     <w:p/>
     <w:p/>
     <w:p>
@@ -5897,6 +6962,18 @@
         <w:t>Training</w:t>
       </w:r>
     </w:p>
+    <w:p>
+      <w:pPr>
+        <w:pStyle w:val="berschrift3"/>
+        <w:numPr>
+          <w:ilvl w:val="0"/>
+          <w:numId w:val="0"/>
+        </w:numPr>
+      </w:pPr>
+      <w:r>
+        <w:t>3.2.1 NEAT</w:t>
+      </w:r>
+    </w:p>
     <w:p/>
     <w:p>
       <w:r>
@@ -5960,6 +7037,57 @@
       </w:r>
       <w:r>
         <w:t>, und steuert anhand eingestellter Hyperparameter die in 2.2 und 2.3 beschriebenen genetischen Operationen.</w:t>
+      </w:r>
+      <w:r>
+        <w:t xml:space="preserve"> ANN&amp;NEAT verfügt über ein Interface, auf dessen Variable NL (</w:t>
+      </w:r>
+      <w:proofErr w:type="spellStart"/>
+      <w:r>
+        <w:t>NeatLearning</w:t>
+      </w:r>
+      <w:proofErr w:type="spellEnd"/>
+      <w:r>
+        <w:t xml:space="preserve">) Hyperparameter eingestellt werden können. So auch, wie in der Klasse </w:t>
+      </w:r>
+      <w:proofErr w:type="spellStart"/>
+      <w:r>
+        <w:t>CrawlerLearner</w:t>
+      </w:r>
+      <w:proofErr w:type="spellEnd"/>
+      <w:r>
+        <w:t xml:space="preserve"> zu sehen, welche Variable im </w:t>
+      </w:r>
+      <w:proofErr w:type="spellStart"/>
+      <w:r>
+        <w:t>CWCreatureController</w:t>
+      </w:r>
+      <w:proofErr w:type="spellEnd"/>
+      <w:r>
+        <w:t xml:space="preserve"> die „</w:t>
+      </w:r>
+      <w:proofErr w:type="spellStart"/>
+      <w:r>
+        <w:t>StudentCrash</w:t>
+      </w:r>
+      <w:proofErr w:type="spellEnd"/>
+      <w:r>
+        <w:t>“, als die Bedingung des Sterbens einer Kreatur, und welche die „</w:t>
+      </w:r>
+      <w:proofErr w:type="spellStart"/>
+      <w:r>
+        <w:t>StudentLife</w:t>
+      </w:r>
+      <w:proofErr w:type="spellEnd"/>
+      <w:r>
+        <w:t>“, als Fitness (in diesem Package auch „</w:t>
+      </w:r>
+      <w:proofErr w:type="spellStart"/>
+      <w:r>
+        <w:t>longevity</w:t>
+      </w:r>
+      <w:proofErr w:type="spellEnd"/>
+      <w:r>
+        <w:t xml:space="preserve">“ genannt) darstellt. </w:t>
       </w:r>
     </w:p>
     <w:p>
@@ -6075,7 +7203,7 @@
           </mc:Choice>
           <mc:Fallback>
             <w:pict>
-              <v:shape w14:anchorId="54A0FE93" id="Textfeld 38" o:spid="_x0000_s1040" type="#_x0000_t202" style="position:absolute;left:0;text-align:left;margin-left:.25pt;margin-top:66.65pt;width:395.3pt;height:.05pt;z-index:251708416;visibility:visible;mso-wrap-style:square;mso-wrap-distance-left:9pt;mso-wrap-distance-top:0;mso-wrap-distance-right:9pt;mso-wrap-distance-bottom:0;mso-position-horizontal:absolute;mso-position-horizontal-relative:text;mso-position-vertical:absolute;mso-position-vertical-relative:text;v-text-anchor:top" o:gfxdata="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" stroked="f">
+              <v:shape w14:anchorId="54A0FE93" id="Textfeld 38" o:spid="_x0000_s1045" type="#_x0000_t202" style="position:absolute;left:0;text-align:left;margin-left:.25pt;margin-top:66.65pt;width:395.3pt;height:.05pt;z-index:251708416;visibility:visible;mso-wrap-style:square;mso-wrap-distance-left:9pt;mso-wrap-distance-top:0;mso-wrap-distance-right:9pt;mso-wrap-distance-bottom:0;mso-position-horizontal:absolute;mso-position-horizontal-relative:text;mso-position-vertical:absolute;mso-position-vertical-relative:text;v-text-anchor:top" o:gfxdata="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" stroked="f">
                 <v:textbox style="mso-fit-shape-to-text:t" inset="0,0,0,0">
                   <w:txbxContent>
                     <w:p>
@@ -6128,7 +7256,7 @@
                     <pic:cNvPicPr/>
                   </pic:nvPicPr>
                   <pic:blipFill>
-                    <a:blip r:embed="rId23">
+                    <a:blip r:embed="rId28">
                       <a:extLst>
                         <a:ext uri="{28A0092B-C50C-407E-A947-70E740481C1C}">
                           <a14:useLocalDpi xmlns:a14="http://schemas.microsoft.com/office/drawing/2010/main" val="0"/>
@@ -6155,6 +7283,35 @@
         </w:drawing>
       </w:r>
     </w:p>
+    <w:p/>
+    <w:p/>
+    <w:p/>
+    <w:p/>
+    <w:p>
+      <w:pPr>
+        <w:pStyle w:val="berschrift3"/>
+        <w:numPr>
+          <w:ilvl w:val="0"/>
+          <w:numId w:val="0"/>
+        </w:numPr>
+      </w:pPr>
+      <w:r>
+        <w:lastRenderedPageBreak/>
+        <w:t>3.2.</w:t>
+      </w:r>
+      <w:r>
+        <w:t xml:space="preserve">2 </w:t>
+      </w:r>
+      <w:proofErr w:type="spellStart"/>
+      <w:r>
+        <w:t>CWCreatureController</w:t>
+      </w:r>
+      <w:proofErr w:type="spellEnd"/>
+      <w:r>
+        <w:t xml:space="preserve"> - Inputs</w:t>
+      </w:r>
+    </w:p>
+    <w:p/>
     <w:p>
       <w:r>
         <w:t xml:space="preserve">Im </w:t>
@@ -6274,20 +7431,70 @@
     </w:p>
     <w:p>
       <w:r>
+        <w:drawing>
+          <wp:anchor distT="0" distB="0" distL="114300" distR="114300" simplePos="0" relativeHeight="251712512" behindDoc="0" locked="0" layoutInCell="1" allowOverlap="1" wp14:anchorId="057EFA62" wp14:editId="37CECD84">
+            <wp:simplePos x="0" y="0"/>
+            <wp:positionH relativeFrom="margin">
+              <wp:align>right</wp:align>
+            </wp:positionH>
+            <wp:positionV relativeFrom="paragraph">
+              <wp:posOffset>3217593</wp:posOffset>
+            </wp:positionV>
+            <wp:extent cx="5219065" cy="1355090"/>
+            <wp:effectExtent l="0" t="0" r="635" b="0"/>
+            <wp:wrapSquare wrapText="bothSides"/>
+            <wp:docPr id="42" name="Grafik 42"/>
+            <wp:cNvGraphicFramePr>
+              <a:graphicFrameLocks xmlns:a="http://schemas.openxmlformats.org/drawingml/2006/main" noChangeAspect="1"/>
+            </wp:cNvGraphicFramePr>
+            <a:graphic xmlns:a="http://schemas.openxmlformats.org/drawingml/2006/main">
+              <a:graphicData uri="http://schemas.openxmlformats.org/drawingml/2006/picture">
+                <pic:pic xmlns:pic="http://schemas.openxmlformats.org/drawingml/2006/picture">
+                  <pic:nvPicPr>
+                    <pic:cNvPr id="1" name=""/>
+                    <pic:cNvPicPr/>
+                  </pic:nvPicPr>
+                  <pic:blipFill>
+                    <a:blip r:embed="rId29">
+                      <a:extLst>
+                        <a:ext uri="{28A0092B-C50C-407E-A947-70E740481C1C}">
+                          <a14:useLocalDpi xmlns:a14="http://schemas.microsoft.com/office/drawing/2010/main" val="0"/>
+                        </a:ext>
+                      </a:extLst>
+                    </a:blip>
+                    <a:stretch>
+                      <a:fillRect/>
+                    </a:stretch>
+                  </pic:blipFill>
+                  <pic:spPr>
+                    <a:xfrm>
+                      <a:off x="0" y="0"/>
+                      <a:ext cx="5219065" cy="1355090"/>
+                    </a:xfrm>
+                    <a:prstGeom prst="rect">
+                      <a:avLst/>
+                    </a:prstGeom>
+                  </pic:spPr>
+                </pic:pic>
+              </a:graphicData>
+            </a:graphic>
+          </wp:anchor>
+        </w:drawing>
+      </w:r>
+      <w:r>
         <w:rPr>
           <w:noProof/>
         </w:rPr>
-        <w:lastRenderedPageBreak/>
         <mc:AlternateContent>
           <mc:Choice Requires="wps">
             <w:drawing>
-              <wp:anchor distT="0" distB="0" distL="114300" distR="114300" simplePos="0" relativeHeight="251711488" behindDoc="0" locked="0" layoutInCell="1" allowOverlap="1" wp14:anchorId="5A7FD55A" wp14:editId="2BEAD572">
+              <wp:anchor distT="0" distB="0" distL="114300" distR="114300" simplePos="0" relativeHeight="251711488" behindDoc="0" locked="0" layoutInCell="1" allowOverlap="1" wp14:anchorId="5A7FD55A" wp14:editId="08C38C79">
                 <wp:simplePos x="0" y="0"/>
                 <wp:positionH relativeFrom="margin">
-                  <wp:align>right</wp:align>
+                  <wp:posOffset>15875</wp:posOffset>
                 </wp:positionH>
                 <wp:positionV relativeFrom="paragraph">
-                  <wp:posOffset>3126105</wp:posOffset>
+                  <wp:posOffset>2978150</wp:posOffset>
                 </wp:positionV>
                 <wp:extent cx="5219065" cy="214630"/>
                 <wp:effectExtent l="0" t="0" r="635" b="0"/>
@@ -6342,7 +7549,7 @@
           </mc:Choice>
           <mc:Fallback>
             <w:pict>
-              <v:shape w14:anchorId="5A7FD55A" id="Textfeld 41" o:spid="_x0000_s1041" type="#_x0000_t202" style="position:absolute;left:0;text-align:left;margin-left:359.75pt;margin-top:246.15pt;width:410.95pt;height:16.9pt;z-index:251711488;visibility:visible;mso-wrap-style:square;mso-height-percent:0;mso-wrap-distance-left:9pt;mso-wrap-distance-top:0;mso-wrap-distance-right:9pt;mso-wrap-distance-bottom:0;mso-position-horizontal:right;mso-position-horizontal-relative:margin;mso-position-vertical:absolute;mso-position-vertical-relative:text;mso-height-percent:0;mso-height-relative:margin;v-text-anchor:top" o:gfxdata="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" stroked="f">
+              <v:shape w14:anchorId="5A7FD55A" id="Textfeld 41" o:spid="_x0000_s1046" type="#_x0000_t202" style="position:absolute;left:0;text-align:left;margin-left:1.25pt;margin-top:234.5pt;width:410.95pt;height:16.9pt;z-index:251711488;visibility:visible;mso-wrap-style:square;mso-height-percent:0;mso-wrap-distance-left:9pt;mso-wrap-distance-top:0;mso-wrap-distance-right:9pt;mso-wrap-distance-bottom:0;mso-position-horizontal:absolute;mso-position-horizontal-relative:margin;mso-position-vertical:absolute;mso-position-vertical-relative:text;mso-height-percent:0;mso-height-relative:margin;v-text-anchor:top" o:gfxdata="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" stroked="f">
                 <v:textbox inset="0,0,0,0">
                   <w:txbxContent>
                     <w:p>
@@ -6362,30 +7569,19 @@
         </mc:AlternateContent>
       </w:r>
       <w:r>
-        <w:t xml:space="preserve">Es wird versucht, die Anzahl an Inputs und Outputs minimal zu halten, da größere Netzwerke meistens wesentlich langsamer lernen als kleine. Um dies zu erreichen, werden zunächst nur bewegliche Gliedmaßen </w:t>
-      </w:r>
-      <w:r>
-        <w:t>mit eigenen Sensoren, und somit eigenen Inputs ausgestattet (Abb.4.2</w:t>
-      </w:r>
-      <w:r>
-        <w:t xml:space="preserve">), sowie Outputs nur je rotierbare Achse angelegt (Abb.4.3). Somit resultieren effizient aufgebaute Kreaturen in effizienteren Netzwerken. </w:t>
-      </w:r>
-    </w:p>
-    <w:p>
-      <w:r>
         <w:drawing>
-          <wp:anchor distT="0" distB="0" distL="114300" distR="114300" simplePos="0" relativeHeight="251712512" behindDoc="0" locked="0" layoutInCell="1" allowOverlap="1" wp14:anchorId="057EFA62" wp14:editId="3BD8DE38">
+          <wp:anchor distT="0" distB="0" distL="114300" distR="114300" simplePos="0" relativeHeight="251709440" behindDoc="0" locked="0" layoutInCell="1" allowOverlap="1" wp14:anchorId="6732C2DF" wp14:editId="1E3F21FF">
             <wp:simplePos x="0" y="0"/>
             <wp:positionH relativeFrom="column">
-              <wp:posOffset>5080</wp:posOffset>
+              <wp:posOffset>-6350</wp:posOffset>
             </wp:positionH>
             <wp:positionV relativeFrom="paragraph">
-              <wp:posOffset>1872615</wp:posOffset>
+              <wp:posOffset>1545530</wp:posOffset>
             </wp:positionV>
-            <wp:extent cx="5219065" cy="1355090"/>
-            <wp:effectExtent l="0" t="0" r="635" b="0"/>
+            <wp:extent cx="5219065" cy="1369695"/>
+            <wp:effectExtent l="0" t="0" r="635" b="1905"/>
             <wp:wrapSquare wrapText="bothSides"/>
-            <wp:docPr id="42" name="Grafik 42"/>
+            <wp:docPr id="40" name="Grafik 40"/>
             <wp:cNvGraphicFramePr>
               <a:graphicFrameLocks xmlns:a="http://schemas.openxmlformats.org/drawingml/2006/main" noChangeAspect="1"/>
             </wp:cNvGraphicFramePr>
@@ -6397,7 +7593,7 @@
                     <pic:cNvPicPr/>
                   </pic:nvPicPr>
                   <pic:blipFill>
-                    <a:blip r:embed="rId24">
+                    <a:blip r:embed="rId30">
                       <a:extLst>
                         <a:ext uri="{28A0092B-C50C-407E-A947-70E740481C1C}">
                           <a14:useLocalDpi xmlns:a14="http://schemas.microsoft.com/office/drawing/2010/main" val="0"/>
@@ -6411,7 +7607,7 @@
                   <pic:spPr>
                     <a:xfrm>
                       <a:off x="0" y="0"/>
-                      <a:ext cx="5219065" cy="1355090"/>
+                      <a:ext cx="5219065" cy="1369695"/>
                     </a:xfrm>
                     <a:prstGeom prst="rect">
                       <a:avLst/>
@@ -6430,13 +7626,13 @@
         <mc:AlternateContent>
           <mc:Choice Requires="wps">
             <w:drawing>
-              <wp:anchor distT="0" distB="0" distL="114300" distR="114300" simplePos="0" relativeHeight="251714560" behindDoc="0" locked="0" layoutInCell="1" allowOverlap="1" wp14:anchorId="15E9E101" wp14:editId="3AB7E4FF">
+              <wp:anchor distT="0" distB="0" distL="114300" distR="114300" simplePos="0" relativeHeight="251714560" behindDoc="0" locked="0" layoutInCell="1" allowOverlap="1" wp14:anchorId="15E9E101" wp14:editId="0F1CA064">
                 <wp:simplePos x="0" y="0"/>
                 <wp:positionH relativeFrom="margin">
-                  <wp:posOffset>-635</wp:posOffset>
+                  <wp:posOffset>-3810</wp:posOffset>
                 </wp:positionH>
                 <wp:positionV relativeFrom="paragraph">
-                  <wp:posOffset>3372929</wp:posOffset>
+                  <wp:posOffset>4612640</wp:posOffset>
                 </wp:positionV>
                 <wp:extent cx="5219065" cy="214630"/>
                 <wp:effectExtent l="0" t="0" r="635" b="0"/>
@@ -6491,7 +7687,7 @@
           </mc:Choice>
           <mc:Fallback>
             <w:pict>
-              <v:shape w14:anchorId="15E9E101" id="Textfeld 43" o:spid="_x0000_s1042" type="#_x0000_t202" style="position:absolute;left:0;text-align:left;margin-left:-.05pt;margin-top:265.6pt;width:410.95pt;height:16.9pt;z-index:251714560;visibility:visible;mso-wrap-style:square;mso-height-percent:0;mso-wrap-distance-left:9pt;mso-wrap-distance-top:0;mso-wrap-distance-right:9pt;mso-wrap-distance-bottom:0;mso-position-horizontal:absolute;mso-position-horizontal-relative:margin;mso-position-vertical:absolute;mso-position-vertical-relative:text;mso-height-percent:0;mso-height-relative:margin;v-text-anchor:top" o:gfxdata="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" stroked="f">
+              <v:shape w14:anchorId="15E9E101" id="Textfeld 43" o:spid="_x0000_s1047" type="#_x0000_t202" style="position:absolute;left:0;text-align:left;margin-left:-.3pt;margin-top:363.2pt;width:410.95pt;height:16.9pt;z-index:251714560;visibility:visible;mso-wrap-style:square;mso-height-percent:0;mso-wrap-distance-left:9pt;mso-wrap-distance-top:0;mso-wrap-distance-right:9pt;mso-wrap-distance-bottom:0;mso-position-horizontal:absolute;mso-position-horizontal-relative:margin;mso-position-vertical:absolute;mso-position-vertical-relative:text;mso-height-percent:0;mso-height-relative:margin;v-text-anchor:top" o:gfxdata="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" stroked="f">
                 <v:textbox inset="0,0,0,0">
                   <w:txbxContent>
                     <w:p>
@@ -6511,19 +7707,123 @@
         </mc:AlternateContent>
       </w:r>
       <w:r>
+        <w:t xml:space="preserve">Es wird versucht, die Anzahl an Inputs und Outputs minimal zu halten, da größere Netzwerke meistens wesentlich langsamer lernen als kleine. Um dies zu erreichen, werden zunächst nur bewegliche Gliedmaßen </w:t>
+      </w:r>
+      <w:r>
+        <w:t>mit eigenen Sensoren, und somit eigenen Inputs ausgestattet (Abb.4.2</w:t>
+      </w:r>
+      <w:r>
+        <w:t xml:space="preserve">), sowie Outputs nur je rotierbare Achse angelegt (Abb.4.3). Somit resultieren effizient aufgebaute Kreaturen in effizienteren Netzwerken. </w:t>
+      </w:r>
+    </w:p>
+    <w:p>
+      <w:r>
+        <w:lastRenderedPageBreak/>
+        <w:t xml:space="preserve">Unabhängig von dem Aufbau der Kreatur werden sieben Inputs pro Kreatur angelegt (Abb. 4.2), die als Sensoren des Startglieds, welches in ausnahmslos jeder Kreatur vorhanden ist, fungieren. </w:t>
+      </w:r>
+    </w:p>
+    <w:p>
+      <w:r>
+        <w:rPr>
+          <w:noProof/>
+        </w:rPr>
+        <mc:AlternateContent>
+          <mc:Choice Requires="wps">
+            <w:drawing>
+              <wp:anchor distT="0" distB="0" distL="114300" distR="114300" simplePos="0" relativeHeight="251717632" behindDoc="0" locked="0" layoutInCell="1" allowOverlap="1" wp14:anchorId="21064DFF" wp14:editId="1CB424E3">
+                <wp:simplePos x="0" y="0"/>
+                <wp:positionH relativeFrom="margin">
+                  <wp:align>right</wp:align>
+                </wp:positionH>
+                <wp:positionV relativeFrom="paragraph">
+                  <wp:posOffset>6283325</wp:posOffset>
+                </wp:positionV>
+                <wp:extent cx="5219065" cy="214630"/>
+                <wp:effectExtent l="0" t="0" r="635" b="0"/>
+                <wp:wrapSquare wrapText="bothSides"/>
+                <wp:docPr id="47" name="Textfeld 47"/>
+                <wp:cNvGraphicFramePr/>
+                <a:graphic xmlns:a="http://schemas.openxmlformats.org/drawingml/2006/main">
+                  <a:graphicData uri="http://schemas.microsoft.com/office/word/2010/wordprocessingShape">
+                    <wps:wsp>
+                      <wps:cNvSpPr txBox="1"/>
+                      <wps:spPr>
+                        <a:xfrm>
+                          <a:off x="0" y="0"/>
+                          <a:ext cx="5219065" cy="214630"/>
+                        </a:xfrm>
+                        <a:prstGeom prst="rect">
+                          <a:avLst/>
+                        </a:prstGeom>
+                        <a:solidFill>
+                          <a:prstClr val="white"/>
+                        </a:solidFill>
+                        <a:ln>
+                          <a:noFill/>
+                        </a:ln>
+                      </wps:spPr>
+                      <wps:txbx>
+                        <w:txbxContent>
+                          <w:p>
+                            <w:pPr>
+                              <w:pStyle w:val="Beschriftung"/>
+                            </w:pPr>
+                            <w:r>
+                              <w:t>Abbildung 4.4</w:t>
+                            </w:r>
+                          </w:p>
+                        </w:txbxContent>
+                      </wps:txbx>
+                      <wps:bodyPr rot="0" spcFirstLastPara="0" vertOverflow="overflow" horzOverflow="overflow" vert="horz" wrap="square" lIns="0" tIns="0" rIns="0" bIns="0" numCol="1" spcCol="0" rtlCol="0" fromWordArt="0" anchor="t" anchorCtr="0" forceAA="0" compatLnSpc="1">
+                        <a:prstTxWarp prst="textNoShape">
+                          <a:avLst/>
+                        </a:prstTxWarp>
+                        <a:noAutofit/>
+                      </wps:bodyPr>
+                    </wps:wsp>
+                  </a:graphicData>
+                </a:graphic>
+                <wp14:sizeRelV relativeFrom="margin">
+                  <wp14:pctHeight>0</wp14:pctHeight>
+                </wp14:sizeRelV>
+              </wp:anchor>
+            </w:drawing>
+          </mc:Choice>
+          <mc:Fallback>
+            <w:pict>
+              <v:shape w14:anchorId="21064DFF" id="Textfeld 47" o:spid="_x0000_s1048" type="#_x0000_t202" style="position:absolute;left:0;text-align:left;margin-left:359.75pt;margin-top:494.75pt;width:410.95pt;height:16.9pt;z-index:251717632;visibility:visible;mso-wrap-style:square;mso-height-percent:0;mso-wrap-distance-left:9pt;mso-wrap-distance-top:0;mso-wrap-distance-right:9pt;mso-wrap-distance-bottom:0;mso-position-horizontal:right;mso-position-horizontal-relative:margin;mso-position-vertical:absolute;mso-position-vertical-relative:text;mso-height-percent:0;mso-height-relative:margin;v-text-anchor:top" o:gfxdata="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" stroked="f">
+                <v:textbox inset="0,0,0,0">
+                  <w:txbxContent>
+                    <w:p>
+                      <w:pPr>
+                        <w:pStyle w:val="Beschriftung"/>
+                      </w:pPr>
+                      <w:r>
+                        <w:t>Abbildung 4.4</w:t>
+                      </w:r>
+                    </w:p>
+                  </w:txbxContent>
+                </v:textbox>
+                <w10:wrap type="square" anchorx="margin"/>
+              </v:shape>
+            </w:pict>
+          </mc:Fallback>
+        </mc:AlternateContent>
+      </w:r>
+      <w:r>
         <w:drawing>
-          <wp:anchor distT="0" distB="0" distL="114300" distR="114300" simplePos="0" relativeHeight="251709440" behindDoc="0" locked="0" layoutInCell="1" allowOverlap="1" wp14:anchorId="6732C2DF" wp14:editId="510AE11D">
+          <wp:anchor distT="0" distB="0" distL="114300" distR="114300" simplePos="0" relativeHeight="251715584" behindDoc="0" locked="0" layoutInCell="1" allowOverlap="1" wp14:anchorId="727F775B" wp14:editId="2475D3E5">
             <wp:simplePos x="0" y="0"/>
             <wp:positionH relativeFrom="column">
-              <wp:posOffset>5213</wp:posOffset>
+              <wp:posOffset>-11241</wp:posOffset>
             </wp:positionH>
             <wp:positionV relativeFrom="paragraph">
-              <wp:posOffset>-4593</wp:posOffset>
+              <wp:posOffset>2665615</wp:posOffset>
             </wp:positionV>
-            <wp:extent cx="5219065" cy="1369695"/>
-            <wp:effectExtent l="0" t="0" r="635" b="1905"/>
+            <wp:extent cx="5219065" cy="3521075"/>
+            <wp:effectExtent l="0" t="0" r="635" b="3175"/>
             <wp:wrapSquare wrapText="bothSides"/>
-            <wp:docPr id="40" name="Grafik 40"/>
+            <wp:docPr id="46" name="Grafik 46" descr="Ein Bild, das Text enthält.&#10;&#10;Automatisch generierte Beschreibung"/>
             <wp:cNvGraphicFramePr>
               <a:graphicFrameLocks xmlns:a="http://schemas.openxmlformats.org/drawingml/2006/main" noChangeAspect="1"/>
             </wp:cNvGraphicFramePr>
@@ -6531,11 +7831,11 @@
               <a:graphicData uri="http://schemas.openxmlformats.org/drawingml/2006/picture">
                 <pic:pic xmlns:pic="http://schemas.openxmlformats.org/drawingml/2006/picture">
                   <pic:nvPicPr>
-                    <pic:cNvPr id="1" name=""/>
+                    <pic:cNvPr id="46" name="Grafik 46" descr="Ein Bild, das Text enthält.&#10;&#10;Automatisch generierte Beschreibung"/>
                     <pic:cNvPicPr/>
                   </pic:nvPicPr>
                   <pic:blipFill>
-                    <a:blip r:embed="rId25">
+                    <a:blip r:embed="rId31">
                       <a:extLst>
                         <a:ext uri="{28A0092B-C50C-407E-A947-70E740481C1C}">
                           <a14:useLocalDpi xmlns:a14="http://schemas.microsoft.com/office/drawing/2010/main" val="0"/>
@@ -6549,7 +7849,7 @@
                   <pic:spPr>
                     <a:xfrm>
                       <a:off x="0" y="0"/>
-                      <a:ext cx="5219065" cy="1369695"/>
+                      <a:ext cx="5219065" cy="3521075"/>
                     </a:xfrm>
                     <a:prstGeom prst="rect">
                       <a:avLst/>
@@ -6561,43 +7861,63 @@
           </wp:anchor>
         </w:drawing>
       </w:r>
+      <w:r>
+        <w:t xml:space="preserve">In der Funktion </w:t>
+      </w:r>
+      <w:proofErr w:type="spellStart"/>
+      <w:r>
+        <w:t>InputInputs</w:t>
+      </w:r>
+      <w:proofErr w:type="spellEnd"/>
+      <w:r>
+        <w:t xml:space="preserve">() (Abb. 4.4) werden die Inputs auf </w:t>
+      </w:r>
+      <w:r>
+        <w:t>Variablen der Kreatur, der Umgebung oder dem Bezug der Kreatur zur Umgebung,</w:t>
+      </w:r>
+      <w:r>
+        <w:t xml:space="preserve"> gesetzt</w:t>
+      </w:r>
+      <w:r>
+        <w:t>. Die Wahl einiger dieser Werte resultiert biologisch inspirierten oder intuitiven Hypothesen, sie könnten im Training des NEAT Algorithmus‘ zu einer guten Wahrnehmung der momentanen Pose sowie daraus resultierendem Handlungsbedarf führen. Zuerst werden die</w:t>
+      </w:r>
+      <w:r>
+        <w:t xml:space="preserve"> sieben</w:t>
+      </w:r>
+      <w:r>
+        <w:t xml:space="preserve"> den Body betreffenden Sensoren verwertet, darunter die Geschwindigkeit, der Winkel der Geschwindigkeit zu der globalen Z-Achse, der Winkel des Bodys selbst zu der globalen Z-Achse sowie Skalarprodukte der lokalen Z-Achse des Bodys mit der globalen Z- und Y-Achse.</w:t>
+      </w:r>
     </w:p>
     <w:p/>
-    <w:p>
-      <w:r>
-        <w:t xml:space="preserve">Unabhängig von dem Aufbau der Kreatur werden sieben Inputs pro Kreatur angelegt (Abb. 4.2), die als Sensoren des Startglieds, welches in ausnahmslos jeder Kreatur vorhanden ist, fungieren. </w:t>
-      </w:r>
-    </w:p>
-    <w:p>
-      <w:r>
-        <w:t xml:space="preserve">In der Funktion </w:t>
+    <w:p/>
+    <w:p/>
+    <w:p>
+      <w:r>
+        <w:lastRenderedPageBreak/>
+        <w:t xml:space="preserve">Es folgt die Eingabe je dreier Werte pro bewegliches Glied durch die Methode </w:t>
       </w:r>
       <w:proofErr w:type="spellStart"/>
       <w:r>
-        <w:t>InputInputs</w:t>
+        <w:t>CollectObservationBodyPartOptimized</w:t>
       </w:r>
       <w:proofErr w:type="spellEnd"/>
       <w:r>
-        <w:t xml:space="preserve">() (Abb. 4.4) werden die Inputs auf </w:t>
-      </w:r>
-      <w:r>
-        <w:t>Variablen der Kreatur, der Umgebung oder dem Bezug der Kreatur zur Umgebung,</w:t>
-      </w:r>
-      <w:r>
-        <w:t xml:space="preserve"> gesetzt</w:t>
-      </w:r>
-      <w:r>
-        <w:t>. Die Wahl einiger dieser Werte resultiert biologisch inspirierten oder intuitiven Hypothesen, sie könnten im Training des NEAT Algorithmus‘ zu einer guten Wahrnehmung der momentanen Pose sowie daraus resultierendem Handlungsbedarf führen. Zuerst werden die</w:t>
-      </w:r>
-      <w:r>
-        <w:t xml:space="preserve"> sieben</w:t>
-      </w:r>
-      <w:r>
-        <w:t xml:space="preserve"> den Body betreffenden Sensoren verwertet, darunter die Geschwindigkeit, der Winkel der Geschwindigkeit zu der globalen Z-Achse, der Winkel des Bodys selbst zu der globalen Z-Achse </w:t>
-      </w:r>
-      <w:r>
-        <w:lastRenderedPageBreak/>
-        <w:t xml:space="preserve">sowie Skalarprodukte der lokalen Z-Achse des Bodys mit der globalen Z- und </w:t>
+        <w:t xml:space="preserve"> (</w:t>
+      </w:r>
+      <w:r>
+        <w:t>Abb. 4.5</w:t>
+      </w:r>
+      <w:r>
+        <w:t xml:space="preserve">). </w:t>
+      </w:r>
+      <w:r>
+        <w:t>Zwei der</w:t>
+      </w:r>
+      <w:r>
+        <w:t xml:space="preserve"> Inputs werden auf Distanzen zu dem Masseschwerpunkt der gesamten Kreatur gesetzt, </w:t>
+      </w:r>
+      <w:r>
+        <w:t xml:space="preserve">sowie mit der maximal geschätzten Distanz, die in der Kreatur vorkommen kann, </w:t>
       </w:r>
       <w:r>
         <w:rPr>
@@ -6606,13 +7926,13 @@
         <mc:AlternateContent>
           <mc:Choice Requires="wps">
             <w:drawing>
-              <wp:anchor distT="0" distB="0" distL="114300" distR="114300" simplePos="0" relativeHeight="251720704" behindDoc="0" locked="0" layoutInCell="1" allowOverlap="1" wp14:anchorId="5EA6C48C" wp14:editId="63013DF0">
+              <wp:anchor distT="0" distB="0" distL="114300" distR="114300" simplePos="0" relativeHeight="251720704" behindDoc="0" locked="0" layoutInCell="1" allowOverlap="1" wp14:anchorId="5EA6C48C" wp14:editId="23429A45">
                 <wp:simplePos x="0" y="0"/>
                 <wp:positionH relativeFrom="margin">
-                  <wp:posOffset>-3175</wp:posOffset>
+                  <wp:align>right</wp:align>
                 </wp:positionH>
                 <wp:positionV relativeFrom="paragraph">
-                  <wp:posOffset>7933055</wp:posOffset>
+                  <wp:posOffset>3340446</wp:posOffset>
                 </wp:positionV>
                 <wp:extent cx="5219065" cy="267335"/>
                 <wp:effectExtent l="0" t="0" r="635" b="0"/>
@@ -6667,7 +7987,7 @@
           </mc:Choice>
           <mc:Fallback>
             <w:pict>
-              <v:shape w14:anchorId="5EA6C48C" id="Textfeld 49" o:spid="_x0000_s1043" type="#_x0000_t202" style="position:absolute;left:0;text-align:left;margin-left:-.25pt;margin-top:624.65pt;width:410.95pt;height:21.05pt;z-index:251720704;visibility:visible;mso-wrap-style:square;mso-height-percent:0;mso-wrap-distance-left:9pt;mso-wrap-distance-top:0;mso-wrap-distance-right:9pt;mso-wrap-distance-bottom:0;mso-position-horizontal:absolute;mso-position-horizontal-relative:margin;mso-position-vertical:absolute;mso-position-vertical-relative:text;mso-height-percent:0;mso-height-relative:margin;v-text-anchor:top" o:gfxdata="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" stroked="f">
+              <v:shape w14:anchorId="5EA6C48C" id="Textfeld 49" o:spid="_x0000_s1049" type="#_x0000_t202" style="position:absolute;left:0;text-align:left;margin-left:359.75pt;margin-top:263.05pt;width:410.95pt;height:21.05pt;z-index:251720704;visibility:visible;mso-wrap-style:square;mso-height-percent:0;mso-wrap-distance-left:9pt;mso-wrap-distance-top:0;mso-wrap-distance-right:9pt;mso-wrap-distance-bottom:0;mso-position-horizontal:right;mso-position-horizontal-relative:margin;mso-position-vertical:absolute;mso-position-vertical-relative:text;mso-height-percent:0;mso-height-relative:margin;v-text-anchor:top" o:gfxdata="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" stroked="f">
                 <v:textbox inset="0,0,0,0">
                   <w:txbxContent>
                     <w:p>
@@ -6688,13 +8008,13 @@
       </w:r>
       <w:r>
         <w:drawing>
-          <wp:anchor distT="0" distB="0" distL="114300" distR="114300" simplePos="0" relativeHeight="251718656" behindDoc="0" locked="0" layoutInCell="1" allowOverlap="1" wp14:anchorId="240EEBB4" wp14:editId="2F40C639">
+          <wp:anchor distT="0" distB="0" distL="114300" distR="114300" simplePos="0" relativeHeight="251718656" behindDoc="0" locked="0" layoutInCell="1" allowOverlap="1" wp14:anchorId="240EEBB4" wp14:editId="67E3C0E7">
             <wp:simplePos x="0" y="0"/>
             <wp:positionH relativeFrom="column">
-              <wp:posOffset>-3175</wp:posOffset>
+              <wp:posOffset>2820</wp:posOffset>
             </wp:positionH>
             <wp:positionV relativeFrom="paragraph">
-              <wp:posOffset>4605655</wp:posOffset>
+              <wp:posOffset>124</wp:posOffset>
             </wp:positionV>
             <wp:extent cx="5219065" cy="3272790"/>
             <wp:effectExtent l="0" t="0" r="635" b="3810"/>
@@ -6711,7 +8031,7 @@
                     <pic:cNvPicPr/>
                   </pic:nvPicPr>
                   <pic:blipFill>
-                    <a:blip r:embed="rId26">
+                    <a:blip r:embed="rId32">
                       <a:extLst>
                         <a:ext uri="{28A0092B-C50C-407E-A947-70E740481C1C}">
                           <a14:useLocalDpi xmlns:a14="http://schemas.microsoft.com/office/drawing/2010/main" val="0"/>
@@ -6738,111 +8058,156 @@
         </w:drawing>
       </w:r>
       <w:r>
-        <w:rPr>
-          <w:noProof/>
-        </w:rPr>
-        <mc:AlternateContent>
-          <mc:Choice Requires="wps">
-            <w:drawing>
-              <wp:anchor distT="0" distB="0" distL="114300" distR="114300" simplePos="0" relativeHeight="251717632" behindDoc="0" locked="0" layoutInCell="1" allowOverlap="1" wp14:anchorId="21064DFF" wp14:editId="7478B15F">
-                <wp:simplePos x="0" y="0"/>
-                <wp:positionH relativeFrom="margin">
-                  <wp:align>left</wp:align>
-                </wp:positionH>
-                <wp:positionV relativeFrom="paragraph">
-                  <wp:posOffset>4231005</wp:posOffset>
-                </wp:positionV>
-                <wp:extent cx="5219065" cy="214630"/>
-                <wp:effectExtent l="0" t="0" r="635" b="0"/>
-                <wp:wrapSquare wrapText="bothSides"/>
-                <wp:docPr id="47" name="Textfeld 47"/>
-                <wp:cNvGraphicFramePr/>
-                <a:graphic xmlns:a="http://schemas.openxmlformats.org/drawingml/2006/main">
-                  <a:graphicData uri="http://schemas.microsoft.com/office/word/2010/wordprocessingShape">
-                    <wps:wsp>
-                      <wps:cNvSpPr txBox="1"/>
-                      <wps:spPr>
-                        <a:xfrm>
-                          <a:off x="0" y="0"/>
-                          <a:ext cx="5219065" cy="214630"/>
-                        </a:xfrm>
-                        <a:prstGeom prst="rect">
-                          <a:avLst/>
-                        </a:prstGeom>
-                        <a:solidFill>
-                          <a:prstClr val="white"/>
-                        </a:solidFill>
-                        <a:ln>
-                          <a:noFill/>
-                        </a:ln>
-                      </wps:spPr>
-                      <wps:txbx>
-                        <w:txbxContent>
-                          <w:p>
-                            <w:pPr>
-                              <w:pStyle w:val="Beschriftung"/>
-                            </w:pPr>
-                            <w:r>
-                              <w:t>Abbildung 4.4</w:t>
-                            </w:r>
-                          </w:p>
-                        </w:txbxContent>
-                      </wps:txbx>
-                      <wps:bodyPr rot="0" spcFirstLastPara="0" vertOverflow="overflow" horzOverflow="overflow" vert="horz" wrap="square" lIns="0" tIns="0" rIns="0" bIns="0" numCol="1" spcCol="0" rtlCol="0" fromWordArt="0" anchor="t" anchorCtr="0" forceAA="0" compatLnSpc="1">
-                        <a:prstTxWarp prst="textNoShape">
-                          <a:avLst/>
-                        </a:prstTxWarp>
-                        <a:noAutofit/>
-                      </wps:bodyPr>
-                    </wps:wsp>
-                  </a:graphicData>
-                </a:graphic>
-                <wp14:sizeRelV relativeFrom="margin">
-                  <wp14:pctHeight>0</wp14:pctHeight>
-                </wp14:sizeRelV>
-              </wp:anchor>
-            </w:drawing>
-          </mc:Choice>
-          <mc:Fallback>
-            <w:pict>
-              <v:shape w14:anchorId="21064DFF" id="Textfeld 47" o:spid="_x0000_s1044" type="#_x0000_t202" style="position:absolute;left:0;text-align:left;margin-left:0;margin-top:333.15pt;width:410.95pt;height:16.9pt;z-index:251717632;visibility:visible;mso-wrap-style:square;mso-height-percent:0;mso-wrap-distance-left:9pt;mso-wrap-distance-top:0;mso-wrap-distance-right:9pt;mso-wrap-distance-bottom:0;mso-position-horizontal:left;mso-position-horizontal-relative:margin;mso-position-vertical:absolute;mso-position-vertical-relative:text;mso-height-percent:0;mso-height-relative:margin;v-text-anchor:top" o:gfxdata="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" stroked="f">
-                <v:textbox inset="0,0,0,0">
-                  <w:txbxContent>
-                    <w:p>
-                      <w:pPr>
-                        <w:pStyle w:val="Beschriftung"/>
-                      </w:pPr>
-                      <w:r>
-                        <w:t>Abbildung 4.4</w:t>
-                      </w:r>
-                    </w:p>
-                  </w:txbxContent>
-                </v:textbox>
-                <w10:wrap type="square" anchorx="margin"/>
-              </v:shape>
-            </w:pict>
-          </mc:Fallback>
-        </mc:AlternateContent>
-      </w:r>
-      <w:r>
-        <w:t>Y-Achse.</w:t>
-      </w:r>
-    </w:p>
+        <w:t>skaliert. Die Ursache hierfür ist die Hypothese, eine Wahrnehmung des Bezugs eines jeden Glieds zu dem Masseschwerpunkt könne den Kreaturen helfen, Genome zu evolvieren, die Umkippen und Stolpern durch bessere Balance vermeiden.</w:t>
+      </w:r>
+      <w:r>
+        <w:t xml:space="preserve"> Ein weiterer Input erzeugt eine Abhängigkeit zu de</w:t>
+      </w:r>
+      <w:r>
+        <w:t xml:space="preserve">r Distanz zum </w:t>
+      </w:r>
+      <w:r>
+        <w:t>Boden, der sich auf der Höhe Y=0 befindet.</w:t>
+      </w:r>
+    </w:p>
+    <w:p>
+      <w:r>
+        <w:t>Die Codezeilen 298-303 werden genauer in 4 erklärt.</w:t>
+      </w:r>
+    </w:p>
+    <w:p/>
+    <w:p/>
+    <w:p/>
+    <w:p/>
+    <w:p/>
+    <w:p/>
+    <w:p/>
+    <w:p/>
+    <w:p>
+      <w:pPr>
+        <w:pStyle w:val="berschrift3"/>
+        <w:numPr>
+          <w:ilvl w:val="0"/>
+          <w:numId w:val="0"/>
+        </w:numPr>
+        <w:rPr>
+          <w:lang w:val="en-US"/>
+        </w:rPr>
+      </w:pPr>
+      <w:r>
+        <w:rPr>
+          <w:lang w:val="en-US"/>
+        </w:rPr>
+        <w:t>3.2.</w:t>
+      </w:r>
+      <w:r>
+        <w:rPr>
+          <w:lang w:val="en-US"/>
+        </w:rPr>
+        <w:t>3</w:t>
+      </w:r>
+      <w:r>
+        <w:rPr>
+          <w:lang w:val="en-US"/>
+        </w:rPr>
+        <w:t xml:space="preserve"> </w:t>
+      </w:r>
+      <w:proofErr w:type="spellStart"/>
+      <w:r>
+        <w:rPr>
+          <w:lang w:val="en-US"/>
+        </w:rPr>
+        <w:t>CWCreatureController</w:t>
+      </w:r>
+      <w:proofErr w:type="spellEnd"/>
+      <w:r>
+        <w:rPr>
+          <w:lang w:val="en-US"/>
+        </w:rPr>
+        <w:t xml:space="preserve"> </w:t>
+      </w:r>
+      <w:r>
+        <w:rPr>
+          <w:lang w:val="en-US"/>
+        </w:rPr>
+        <w:t>– Outputs</w:t>
+      </w:r>
+    </w:p>
+    <w:p>
+      <w:pPr>
+        <w:rPr>
+          <w:lang w:val="en-US"/>
+        </w:rPr>
+      </w:pPr>
+    </w:p>
+    <w:p>
+      <w:r>
+        <w:t xml:space="preserve">In der Methode </w:t>
+      </w:r>
+      <w:proofErr w:type="spellStart"/>
+      <w:r>
+        <w:t>OutputOutputs</w:t>
+      </w:r>
+      <w:proofErr w:type="spellEnd"/>
+      <w:r>
+        <w:t xml:space="preserve"> wer</w:t>
+      </w:r>
+      <w:r>
+        <w:t xml:space="preserve">den die beweglichen Glieder gemäß Abbildung 4.6 gesteuert. Die Methode </w:t>
+      </w:r>
+      <w:proofErr w:type="spellStart"/>
+      <w:r>
+        <w:t>SetJointTargetRotation</w:t>
+      </w:r>
+      <w:proofErr w:type="spellEnd"/>
+      <w:r>
+        <w:t xml:space="preserve"> setzt die Zielrotation der Glieder </w:t>
+      </w:r>
+      <w:r>
+        <w:t xml:space="preserve">auf den beweglichen Achsen </w:t>
+      </w:r>
+      <w:r>
+        <w:t xml:space="preserve">je nach Wert des </w:t>
+      </w:r>
+      <w:r>
+        <w:t>zugehörigen</w:t>
+      </w:r>
+      <w:r>
+        <w:t xml:space="preserve"> Outputs, welcher zwischen -1 und 1 liegt, auf einen Wert zwischen dem benutzerdefinierten Rotationsminimum und  -Maximum.</w:t>
+      </w:r>
+    </w:p>
+    <w:p>
+      <w:r>
+        <w:t xml:space="preserve">Die Methode </w:t>
+      </w:r>
+      <w:proofErr w:type="spellStart"/>
+      <w:r>
+        <w:t>SetJointStrength</w:t>
+      </w:r>
+      <w:proofErr w:type="spellEnd"/>
+      <w:r>
+        <w:t xml:space="preserve"> </w:t>
+      </w:r>
+      <w:r>
+        <w:t>wird in dieser Arbeit immer mit dem Wert 0 auf jedem Glied aufgerufen, da dies einer mittleren Stärke entspricht. Weitere Erläuterungen hierzu folgen in 7.</w:t>
+      </w:r>
+    </w:p>
+    <w:p/>
     <w:p>
       <w:r>
         <w:drawing>
-          <wp:anchor distT="0" distB="0" distL="114300" distR="114300" simplePos="0" relativeHeight="251715584" behindDoc="0" locked="0" layoutInCell="1" allowOverlap="1" wp14:anchorId="727F775B" wp14:editId="55399062">
+          <wp:anchor distT="0" distB="0" distL="114300" distR="114300" simplePos="0" relativeHeight="251728896" behindDoc="0" locked="0" layoutInCell="1" allowOverlap="1" wp14:anchorId="7B863C55" wp14:editId="164E3845">
             <wp:simplePos x="0" y="0"/>
             <wp:positionH relativeFrom="column">
-              <wp:posOffset>-1933</wp:posOffset>
+              <wp:posOffset>-1270</wp:posOffset>
             </wp:positionH>
             <wp:positionV relativeFrom="paragraph">
-              <wp:posOffset>469</wp:posOffset>
+              <wp:posOffset>32385</wp:posOffset>
             </wp:positionV>
-            <wp:extent cx="5219065" cy="3521075"/>
-            <wp:effectExtent l="0" t="0" r="635" b="3175"/>
+            <wp:extent cx="5219065" cy="3323590"/>
+            <wp:effectExtent l="0" t="0" r="635" b="0"/>
             <wp:wrapSquare wrapText="bothSides"/>
-            <wp:docPr id="46" name="Grafik 46" descr="Ein Bild, das Text enthält.&#10;&#10;Automatisch generierte Beschreibung"/>
+            <wp:docPr id="56" name="Grafik 56" descr="Ein Bild, das Text enthält.&#10;&#10;Automatisch generierte Beschreibung"/>
             <wp:cNvGraphicFramePr>
               <a:graphicFrameLocks xmlns:a="http://schemas.openxmlformats.org/drawingml/2006/main" noChangeAspect="1"/>
             </wp:cNvGraphicFramePr>
@@ -6850,11 +8215,11 @@
               <a:graphicData uri="http://schemas.openxmlformats.org/drawingml/2006/picture">
                 <pic:pic xmlns:pic="http://schemas.openxmlformats.org/drawingml/2006/picture">
                   <pic:nvPicPr>
-                    <pic:cNvPr id="46" name="Grafik 46" descr="Ein Bild, das Text enthält.&#10;&#10;Automatisch generierte Beschreibung"/>
+                    <pic:cNvPr id="56" name="Grafik 56" descr="Ein Bild, das Text enthält.&#10;&#10;Automatisch generierte Beschreibung"/>
                     <pic:cNvPicPr/>
                   </pic:nvPicPr>
                   <pic:blipFill>
-                    <a:blip r:embed="rId27">
+                    <a:blip r:embed="rId33">
                       <a:extLst>
                         <a:ext uri="{28A0092B-C50C-407E-A947-70E740481C1C}">
                           <a14:useLocalDpi xmlns:a14="http://schemas.microsoft.com/office/drawing/2010/main" val="0"/>
@@ -6868,7 +8233,7 @@
                   <pic:spPr>
                     <a:xfrm>
                       <a:off x="0" y="0"/>
-                      <a:ext cx="5219065" cy="3521075"/>
+                      <a:ext cx="5219065" cy="3323590"/>
                     </a:xfrm>
                     <a:prstGeom prst="rect">
                       <a:avLst/>
@@ -6881,120 +8246,29 @@
         </w:drawing>
       </w:r>
     </w:p>
-    <w:p>
-      <w:r>
+    <w:p/>
+    <w:p/>
+    <w:p>
+      <w:r>
+        <w:rPr>
+          <w:noProof/>
+        </w:rPr>
         <w:lastRenderedPageBreak/>
-        <w:t xml:space="preserve">Es folgt die Eingabe je dreier Werte pro bewegliches Glied durch die Methode </w:t>
-      </w:r>
-      <w:proofErr w:type="spellStart"/>
-      <w:r>
-        <w:t>CollectObservationBodyPartOptimized</w:t>
-      </w:r>
-      <w:proofErr w:type="spellEnd"/>
-      <w:r>
-        <w:t xml:space="preserve"> (</w:t>
-      </w:r>
-      <w:r>
-        <w:t>Abb. 4.5</w:t>
-      </w:r>
-      <w:r>
-        <w:t xml:space="preserve">). </w:t>
-      </w:r>
-      <w:r>
-        <w:t>Zwei der</w:t>
-      </w:r>
-      <w:r>
-        <w:t xml:space="preserve"> Inputs werden auf Distanzen zu dem Masseschwerpunkt der gesamten Kreatur gesetzt, </w:t>
-      </w:r>
-      <w:r>
-        <w:t>sowie mit der maximal geschätzten Distanz, die in der Kreatur vorkommen kann, skaliert. Die Ursache hierfür ist die Hypothese, eine Wahrnehmung des Bezugs eines jeden Glieds zu dem Masseschwerpunkt könne den Kreaturen helfen, Genome zu evolvieren, die Umkippen und Stolpern durch bessere Balance vermeiden.</w:t>
-      </w:r>
-      <w:r>
-        <w:t xml:space="preserve"> Ein weiterer Input erzeugt eine Abhängigkeit zu de</w:t>
-      </w:r>
-      <w:r>
-        <w:t xml:space="preserve">r Distanz zum </w:t>
-      </w:r>
-      <w:r>
-        <w:t>Boden, der sich auf der Höhe Y=0 befindet.</w:t>
-      </w:r>
-    </w:p>
-    <w:p>
-      <w:r>
-        <w:t>Die Codezeilen 298-303 werden genauer in 4 erklärt.</w:t>
-      </w:r>
-    </w:p>
-    <w:p>
-      <w:r>
-        <w:drawing>
-          <wp:anchor distT="0" distB="0" distL="114300" distR="114300" simplePos="0" relativeHeight="251724800" behindDoc="0" locked="0" layoutInCell="1" allowOverlap="1" wp14:anchorId="15180C20" wp14:editId="7797BA1A">
-            <wp:simplePos x="0" y="0"/>
-            <wp:positionH relativeFrom="column">
-              <wp:posOffset>-3175</wp:posOffset>
-            </wp:positionH>
-            <wp:positionV relativeFrom="paragraph">
-              <wp:posOffset>1800225</wp:posOffset>
-            </wp:positionV>
-            <wp:extent cx="5219065" cy="3371215"/>
-            <wp:effectExtent l="0" t="0" r="635" b="635"/>
-            <wp:wrapSquare wrapText="bothSides"/>
-            <wp:docPr id="53" name="Grafik 53" descr="Ein Bild, das Text enthält.&#10;&#10;Automatisch generierte Beschreibung"/>
-            <wp:cNvGraphicFramePr>
-              <a:graphicFrameLocks xmlns:a="http://schemas.openxmlformats.org/drawingml/2006/main" noChangeAspect="1"/>
-            </wp:cNvGraphicFramePr>
-            <a:graphic xmlns:a="http://schemas.openxmlformats.org/drawingml/2006/main">
-              <a:graphicData uri="http://schemas.openxmlformats.org/drawingml/2006/picture">
-                <pic:pic xmlns:pic="http://schemas.openxmlformats.org/drawingml/2006/picture">
-                  <pic:nvPicPr>
-                    <pic:cNvPr id="53" name="Grafik 53" descr="Ein Bild, das Text enthält.&#10;&#10;Automatisch generierte Beschreibung"/>
-                    <pic:cNvPicPr/>
-                  </pic:nvPicPr>
-                  <pic:blipFill>
-                    <a:blip r:embed="rId28">
-                      <a:extLst>
-                        <a:ext uri="{28A0092B-C50C-407E-A947-70E740481C1C}">
-                          <a14:useLocalDpi xmlns:a14="http://schemas.microsoft.com/office/drawing/2010/main" val="0"/>
-                        </a:ext>
-                      </a:extLst>
-                    </a:blip>
-                    <a:stretch>
-                      <a:fillRect/>
-                    </a:stretch>
-                  </pic:blipFill>
-                  <pic:spPr>
-                    <a:xfrm>
-                      <a:off x="0" y="0"/>
-                      <a:ext cx="5219065" cy="3371215"/>
-                    </a:xfrm>
-                    <a:prstGeom prst="rect">
-                      <a:avLst/>
-                    </a:prstGeom>
-                  </pic:spPr>
-                </pic:pic>
-              </a:graphicData>
-            </a:graphic>
-          </wp:anchor>
-        </w:drawing>
-      </w:r>
-      <w:r>
-        <w:rPr>
-          <w:noProof/>
-        </w:rPr>
         <mc:AlternateContent>
           <mc:Choice Requires="wps">
             <w:drawing>
-              <wp:anchor distT="0" distB="0" distL="114300" distR="114300" simplePos="0" relativeHeight="251726848" behindDoc="0" locked="0" layoutInCell="1" allowOverlap="1" wp14:anchorId="2D314DD6" wp14:editId="7D5D1912">
+              <wp:anchor distT="0" distB="0" distL="114300" distR="114300" simplePos="0" relativeHeight="251730944" behindDoc="0" locked="0" layoutInCell="1" allowOverlap="1" wp14:anchorId="4482319F" wp14:editId="51D17FB0">
                 <wp:simplePos x="0" y="0"/>
-                <wp:positionH relativeFrom="margin">
-                  <wp:posOffset>-635</wp:posOffset>
+                <wp:positionH relativeFrom="column">
+                  <wp:posOffset>-8255</wp:posOffset>
                 </wp:positionH>
                 <wp:positionV relativeFrom="paragraph">
-                  <wp:posOffset>5224948</wp:posOffset>
+                  <wp:posOffset>-1106170</wp:posOffset>
                 </wp:positionV>
-                <wp:extent cx="5219065" cy="224155"/>
-                <wp:effectExtent l="0" t="0" r="635" b="4445"/>
+                <wp:extent cx="5219065" cy="217805"/>
+                <wp:effectExtent l="0" t="0" r="635" b="0"/>
                 <wp:wrapSquare wrapText="bothSides"/>
-                <wp:docPr id="54" name="Textfeld 54"/>
+                <wp:docPr id="57" name="Textfeld 57"/>
                 <wp:cNvGraphicFramePr/>
                 <a:graphic xmlns:a="http://schemas.openxmlformats.org/drawingml/2006/main">
                   <a:graphicData uri="http://schemas.microsoft.com/office/word/2010/wordprocessingShape">
@@ -7003,7 +8277,7 @@
                       <wps:spPr>
                         <a:xfrm>
                           <a:off x="0" y="0"/>
-                          <a:ext cx="5219065" cy="224155"/>
+                          <a:ext cx="5219065" cy="217805"/>
                         </a:xfrm>
                         <a:prstGeom prst="rect">
                           <a:avLst/>
@@ -7044,7 +8318,7 @@
           </mc:Choice>
           <mc:Fallback>
             <w:pict>
-              <v:shape w14:anchorId="2D314DD6" id="Textfeld 54" o:spid="_x0000_s1045" type="#_x0000_t202" style="position:absolute;left:0;text-align:left;margin-left:-.05pt;margin-top:411.4pt;width:410.95pt;height:17.65pt;z-index:251726848;visibility:visible;mso-wrap-style:square;mso-height-percent:0;mso-wrap-distance-left:9pt;mso-wrap-distance-top:0;mso-wrap-distance-right:9pt;mso-wrap-distance-bottom:0;mso-position-horizontal:absolute;mso-position-horizontal-relative:margin;mso-position-vertical:absolute;mso-position-vertical-relative:text;mso-height-percent:0;mso-height-relative:margin;v-text-anchor:top" o:gfxdata="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" stroked="f">
+              <v:shape w14:anchorId="4482319F" id="Textfeld 57" o:spid="_x0000_s1050" type="#_x0000_t202" style="position:absolute;left:0;text-align:left;margin-left:-.65pt;margin-top:-87.1pt;width:410.95pt;height:17.15pt;z-index:251730944;visibility:visible;mso-wrap-style:square;mso-height-percent:0;mso-wrap-distance-left:9pt;mso-wrap-distance-top:0;mso-wrap-distance-right:9pt;mso-wrap-distance-bottom:0;mso-position-horizontal:absolute;mso-position-horizontal-relative:text;mso-position-vertical:absolute;mso-position-vertical-relative:text;mso-height-percent:0;mso-height-relative:margin;v-text-anchor:top" o:gfxdata="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" stroked="f">
                 <v:textbox inset="0,0,0,0">
                   <w:txbxContent>
                     <w:p>
@@ -7057,6 +8331,196 @@
                     </w:p>
                   </w:txbxContent>
                 </v:textbox>
+                <w10:wrap type="square"/>
+              </v:shape>
+            </w:pict>
+          </mc:Fallback>
+        </mc:AlternateContent>
+      </w:r>
+    </w:p>
+    <w:p>
+      <w:pPr>
+        <w:pStyle w:val="berschrift3"/>
+        <w:numPr>
+          <w:ilvl w:val="0"/>
+          <w:numId w:val="0"/>
+        </w:numPr>
+        <w:rPr>
+          <w:lang w:val="en-US"/>
+        </w:rPr>
+      </w:pPr>
+      <w:r>
+        <w:rPr>
+          <w:lang w:val="en-US"/>
+        </w:rPr>
+        <w:t>3.2.</w:t>
+      </w:r>
+      <w:r>
+        <w:rPr>
+          <w:lang w:val="en-US"/>
+        </w:rPr>
+        <w:t>4</w:t>
+      </w:r>
+      <w:r>
+        <w:rPr>
+          <w:lang w:val="en-US"/>
+        </w:rPr>
+        <w:t xml:space="preserve"> </w:t>
+      </w:r>
+      <w:proofErr w:type="spellStart"/>
+      <w:r>
+        <w:rPr>
+          <w:lang w:val="en-US"/>
+        </w:rPr>
+        <w:t>CWCreatureController</w:t>
+      </w:r>
+      <w:proofErr w:type="spellEnd"/>
+      <w:r>
+        <w:rPr>
+          <w:lang w:val="en-US"/>
+        </w:rPr>
+        <w:t xml:space="preserve"> –</w:t>
+      </w:r>
+      <w:r>
+        <w:rPr>
+          <w:lang w:val="en-US"/>
+        </w:rPr>
+        <w:t xml:space="preserve"> Fitness</w:t>
+      </w:r>
+    </w:p>
+    <w:p>
+      <w:pPr>
+        <w:rPr>
+          <w:lang w:val="en-US"/>
+        </w:rPr>
+      </w:pPr>
+    </w:p>
+    <w:p>
+      <w:r>
+        <w:t xml:space="preserve">Die Methode </w:t>
+      </w:r>
+      <w:proofErr w:type="spellStart"/>
+      <w:r>
+        <w:t>CalculateFitness</w:t>
+      </w:r>
+      <w:proofErr w:type="spellEnd"/>
+      <w:r>
+        <w:t xml:space="preserve"> berechnet, wie in Ab</w:t>
+      </w:r>
+      <w:r>
+        <w:t xml:space="preserve">b. 4.6 erkennbar, im einfachsten Fall die Fitness als Z-Position der Kreatur. Dies geht aus der in 1.2 beschriebenen Zielsetzung hervor. </w:t>
+      </w:r>
+      <w:r>
+        <w:t xml:space="preserve">Da Kreaturen mit negativer Fitness, wie im </w:t>
+      </w:r>
+      <w:proofErr w:type="spellStart"/>
+      <w:r>
+        <w:t>CWCreatureController</w:t>
+      </w:r>
+      <w:proofErr w:type="spellEnd"/>
+      <w:r>
+        <w:t xml:space="preserve"> codiert, sofort sterben, also aus der Simulation entfernt werden, wird auf diesen Wert ein</w:t>
+      </w:r>
+      <w:r>
+        <w:t xml:space="preserve"> kleiner Bias</w:t>
+      </w:r>
+      <w:r>
+        <w:t xml:space="preserve"> addiert. Somit haben die Kreaturen in den ersten Frames einen Spielraum, für Sprünge oder Schritte auszuholen.</w:t>
+      </w:r>
+    </w:p>
+    <w:p>
+      <w:r>
+        <w:t xml:space="preserve"> </w:t>
+      </w:r>
+    </w:p>
+    <w:p>
+      <w:r>
+        <w:rPr>
+          <w:noProof/>
+        </w:rPr>
+        <mc:AlternateContent>
+          <mc:Choice Requires="wps">
+            <w:drawing>
+              <wp:anchor distT="0" distB="0" distL="114300" distR="114300" simplePos="0" relativeHeight="251726848" behindDoc="0" locked="0" layoutInCell="1" allowOverlap="1" wp14:anchorId="2D314DD6" wp14:editId="6D1C6DDC">
+                <wp:simplePos x="0" y="0"/>
+                <wp:positionH relativeFrom="margin">
+                  <wp:posOffset>-635</wp:posOffset>
+                </wp:positionH>
+                <wp:positionV relativeFrom="paragraph">
+                  <wp:posOffset>3901440</wp:posOffset>
+                </wp:positionV>
+                <wp:extent cx="5219065" cy="224155"/>
+                <wp:effectExtent l="0" t="0" r="635" b="4445"/>
+                <wp:wrapSquare wrapText="bothSides"/>
+                <wp:docPr id="54" name="Textfeld 54"/>
+                <wp:cNvGraphicFramePr/>
+                <a:graphic xmlns:a="http://schemas.openxmlformats.org/drawingml/2006/main">
+                  <a:graphicData uri="http://schemas.microsoft.com/office/word/2010/wordprocessingShape">
+                    <wps:wsp>
+                      <wps:cNvSpPr txBox="1"/>
+                      <wps:spPr>
+                        <a:xfrm>
+                          <a:off x="0" y="0"/>
+                          <a:ext cx="5219065" cy="224155"/>
+                        </a:xfrm>
+                        <a:prstGeom prst="rect">
+                          <a:avLst/>
+                        </a:prstGeom>
+                        <a:solidFill>
+                          <a:prstClr val="white"/>
+                        </a:solidFill>
+                        <a:ln>
+                          <a:noFill/>
+                        </a:ln>
+                      </wps:spPr>
+                      <wps:txbx>
+                        <w:txbxContent>
+                          <w:p>
+                            <w:pPr>
+                              <w:pStyle w:val="Beschriftung"/>
+                            </w:pPr>
+                            <w:r>
+                              <w:t>Abbildung 4.</w:t>
+                            </w:r>
+                            <w:r>
+                              <w:t>7</w:t>
+                            </w:r>
+                          </w:p>
+                        </w:txbxContent>
+                      </wps:txbx>
+                      <wps:bodyPr rot="0" spcFirstLastPara="0" vertOverflow="overflow" horzOverflow="overflow" vert="horz" wrap="square" lIns="0" tIns="0" rIns="0" bIns="0" numCol="1" spcCol="0" rtlCol="0" fromWordArt="0" anchor="t" anchorCtr="0" forceAA="0" compatLnSpc="1">
+                        <a:prstTxWarp prst="textNoShape">
+                          <a:avLst/>
+                        </a:prstTxWarp>
+                        <a:noAutofit/>
+                      </wps:bodyPr>
+                    </wps:wsp>
+                  </a:graphicData>
+                </a:graphic>
+                <wp14:sizeRelV relativeFrom="margin">
+                  <wp14:pctHeight>0</wp14:pctHeight>
+                </wp14:sizeRelV>
+              </wp:anchor>
+            </w:drawing>
+          </mc:Choice>
+          <mc:Fallback>
+            <w:pict>
+              <v:shape w14:anchorId="2D314DD6" id="Textfeld 54" o:spid="_x0000_s1051" type="#_x0000_t202" style="position:absolute;left:0;text-align:left;margin-left:-.05pt;margin-top:307.2pt;width:410.95pt;height:17.65pt;z-index:251726848;visibility:visible;mso-wrap-style:square;mso-height-percent:0;mso-wrap-distance-left:9pt;mso-wrap-distance-top:0;mso-wrap-distance-right:9pt;mso-wrap-distance-bottom:0;mso-position-horizontal:absolute;mso-position-horizontal-relative:margin;mso-position-vertical:absolute;mso-position-vertical-relative:text;mso-height-percent:0;mso-height-relative:margin;v-text-anchor:top" o:gfxdata="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" stroked="f">
+                <v:textbox inset="0,0,0,0">
+                  <w:txbxContent>
+                    <w:p>
+                      <w:pPr>
+                        <w:pStyle w:val="Beschriftung"/>
+                      </w:pPr>
+                      <w:r>
+                        <w:t>Abbildung 4.</w:t>
+                      </w:r>
+                      <w:r>
+                        <w:t>7</w:t>
+                      </w:r>
+                    </w:p>
+                  </w:txbxContent>
+                </v:textbox>
                 <w10:wrap type="square" anchorx="margin"/>
               </v:shape>
             </w:pict>
@@ -7064,36 +8528,62 @@
         </mc:AlternateContent>
       </w:r>
       <w:r>
-        <w:t xml:space="preserve">Die Methode </w:t>
-      </w:r>
-      <w:proofErr w:type="spellStart"/>
-      <w:r>
-        <w:t>CalculateFitness</w:t>
-      </w:r>
-      <w:proofErr w:type="spellEnd"/>
-      <w:r>
-        <w:t xml:space="preserve"> berechnet, wie in Ab</w:t>
-      </w:r>
-      <w:r>
-        <w:t xml:space="preserve">b. 4.6 erkennbar, im einfachsten Fall die Fitness als Z-Position der Kreatur. Dies geht aus der in 1.2 beschriebenen Zielsetzung hervor. </w:t>
-      </w:r>
-      <w:r>
-        <w:t xml:space="preserve">Da Kreaturen mit negativer Fitness, wie im </w:t>
-      </w:r>
-      <w:proofErr w:type="spellStart"/>
-      <w:r>
-        <w:t>CWCreatureController</w:t>
-      </w:r>
-      <w:proofErr w:type="spellEnd"/>
-      <w:r>
-        <w:t xml:space="preserve"> codiert, sofort sterben, also aus der Simulation entfernt werden, wird auf diesen Wert eins addiert. Somit haben die Kreaturen in den ersten Frames einen Spielraum, für Sprünge oder Schritte auszuholen.</w:t>
-      </w:r>
-    </w:p>
-    <w:p>
-      <w:r>
-        <w:t xml:space="preserve"> </w:t>
-      </w:r>
-    </w:p>
+        <w:drawing>
+          <wp:anchor distT="0" distB="0" distL="114300" distR="114300" simplePos="0" relativeHeight="251724800" behindDoc="0" locked="0" layoutInCell="1" allowOverlap="1" wp14:anchorId="15180C20" wp14:editId="1B36CD85">
+            <wp:simplePos x="0" y="0"/>
+            <wp:positionH relativeFrom="column">
+              <wp:posOffset>-3175</wp:posOffset>
+            </wp:positionH>
+            <wp:positionV relativeFrom="paragraph">
+              <wp:posOffset>477083</wp:posOffset>
+            </wp:positionV>
+            <wp:extent cx="5219065" cy="3371215"/>
+            <wp:effectExtent l="0" t="0" r="635" b="635"/>
+            <wp:wrapSquare wrapText="bothSides"/>
+            <wp:docPr id="53" name="Grafik 53" descr="Ein Bild, das Text enthält.&#10;&#10;Automatisch generierte Beschreibung"/>
+            <wp:cNvGraphicFramePr>
+              <a:graphicFrameLocks xmlns:a="http://schemas.openxmlformats.org/drawingml/2006/main" noChangeAspect="1"/>
+            </wp:cNvGraphicFramePr>
+            <a:graphic xmlns:a="http://schemas.openxmlformats.org/drawingml/2006/main">
+              <a:graphicData uri="http://schemas.openxmlformats.org/drawingml/2006/picture">
+                <pic:pic xmlns:pic="http://schemas.openxmlformats.org/drawingml/2006/picture">
+                  <pic:nvPicPr>
+                    <pic:cNvPr id="53" name="Grafik 53" descr="Ein Bild, das Text enthält.&#10;&#10;Automatisch generierte Beschreibung"/>
+                    <pic:cNvPicPr/>
+                  </pic:nvPicPr>
+                  <pic:blipFill>
+                    <a:blip r:embed="rId34">
+                      <a:extLst>
+                        <a:ext uri="{28A0092B-C50C-407E-A947-70E740481C1C}">
+                          <a14:useLocalDpi xmlns:a14="http://schemas.microsoft.com/office/drawing/2010/main" val="0"/>
+                        </a:ext>
+                      </a:extLst>
+                    </a:blip>
+                    <a:stretch>
+                      <a:fillRect/>
+                    </a:stretch>
+                  </pic:blipFill>
+                  <pic:spPr>
+                    <a:xfrm>
+                      <a:off x="0" y="0"/>
+                      <a:ext cx="5219065" cy="3371215"/>
+                    </a:xfrm>
+                    <a:prstGeom prst="rect">
+                      <a:avLst/>
+                    </a:prstGeom>
+                  </pic:spPr>
+                </pic:pic>
+              </a:graphicData>
+            </a:graphic>
+          </wp:anchor>
+        </w:drawing>
+      </w:r>
+    </w:p>
+    <w:p/>
+    <w:p/>
+    <w:p/>
+    <w:p/>
+    <w:p/>
     <w:p/>
     <w:p>
       <w:r>
@@ -7445,6 +8935,7 @@
     </w:p>
     <w:p>
       <w:r>
+        <w:lastRenderedPageBreak/>
         <w:t>Bias?</w:t>
       </w:r>
     </w:p>
@@ -7471,7 +8962,6 @@
         </w:numPr>
       </w:pPr>
       <w:r>
-        <w:lastRenderedPageBreak/>
         <w:t>Standard-</w:t>
       </w:r>
       <w:proofErr w:type="spellStart"/>
@@ -7836,12 +9326,12 @@
     <w:p/>
     <w:p/>
     <w:p/>
+    <w:p/>
     <w:p>
       <w:pPr>
         <w:pStyle w:val="berschrift1"/>
       </w:pPr>
       <w:r>
-        <w:lastRenderedPageBreak/>
         <w:t>Methode</w:t>
       </w:r>
     </w:p>
@@ -7964,7 +9454,7 @@
                     <pic:cNvPicPr/>
                   </pic:nvPicPr>
                   <pic:blipFill>
-                    <a:blip r:embed="rId29">
+                    <a:blip r:embed="rId35">
                       <a:extLst>
                         <a:ext uri="{28A0092B-C50C-407E-A947-70E740481C1C}">
                           <a14:useLocalDpi xmlns:a14="http://schemas.microsoft.com/office/drawing/2010/main" val="0"/>
@@ -8111,6 +9601,7 @@
       </w:pPr>
       <w:proofErr w:type="spellStart"/>
       <w:r>
+        <w:lastRenderedPageBreak/>
         <w:t>Delinearization</w:t>
       </w:r>
       <w:proofErr w:type="spellEnd"/>
@@ -8139,596 +9630,11 @@
         <w:rPr>
           <w:noProof/>
         </w:rPr>
-        <w:lastRenderedPageBreak/>
         <w:drawing>
           <wp:inline distT="0" distB="0" distL="0" distR="0" wp14:anchorId="66EBB260" wp14:editId="7B26EF67">
             <wp:extent cx="2991267" cy="1028844"/>
             <wp:effectExtent l="0" t="0" r="0" b="0"/>
             <wp:docPr id="12" name="Grafik 12"/>
-            <wp:cNvGraphicFramePr>
-              <a:graphicFrameLocks xmlns:a="http://schemas.openxmlformats.org/drawingml/2006/main" noChangeAspect="1"/>
-            </wp:cNvGraphicFramePr>
-            <a:graphic xmlns:a="http://schemas.openxmlformats.org/drawingml/2006/main">
-              <a:graphicData uri="http://schemas.openxmlformats.org/drawingml/2006/picture">
-                <pic:pic xmlns:pic="http://schemas.openxmlformats.org/drawingml/2006/picture">
-                  <pic:nvPicPr>
-                    <pic:cNvPr id="1" name=""/>
-                    <pic:cNvPicPr/>
-                  </pic:nvPicPr>
-                  <pic:blipFill>
-                    <a:blip r:embed="rId30"/>
-                    <a:stretch>
-                      <a:fillRect/>
-                    </a:stretch>
-                  </pic:blipFill>
-                  <pic:spPr>
-                    <a:xfrm>
-                      <a:off x="0" y="0"/>
-                      <a:ext cx="2991267" cy="1028844"/>
-                    </a:xfrm>
-                    <a:prstGeom prst="rect">
-                      <a:avLst/>
-                    </a:prstGeom>
-                  </pic:spPr>
-                </pic:pic>
-              </a:graphicData>
-            </a:graphic>
-          </wp:inline>
-        </w:drawing>
-      </w:r>
-    </w:p>
-    <w:p>
-      <w:pPr>
-        <w:pStyle w:val="Listenabsatz"/>
-        <w:numPr>
-          <w:ilvl w:val="0"/>
-          <w:numId w:val="14"/>
-        </w:numPr>
-      </w:pPr>
-      <w:proofErr w:type="spellStart"/>
-      <w:r>
-        <w:t>RotationalFactor</w:t>
-      </w:r>
-      <w:proofErr w:type="spellEnd"/>
-    </w:p>
-    <w:p>
-      <w:pPr>
-        <w:pStyle w:val="Listenabsatz"/>
-      </w:pPr>
-      <w:r>
-        <w:rPr>
-          <w:noProof/>
-        </w:rPr>
-        <w:drawing>
-          <wp:inline distT="0" distB="0" distL="0" distR="0" wp14:anchorId="1FBB3D27" wp14:editId="6D25C906">
-            <wp:extent cx="3010320" cy="1028844"/>
-            <wp:effectExtent l="0" t="0" r="0" b="0"/>
-            <wp:docPr id="13" name="Grafik 13" descr="Ein Bild, das Text enthält.&#10;&#10;Automatisch generierte Beschreibung"/>
-            <wp:cNvGraphicFramePr>
-              <a:graphicFrameLocks xmlns:a="http://schemas.openxmlformats.org/drawingml/2006/main" noChangeAspect="1"/>
-            </wp:cNvGraphicFramePr>
-            <a:graphic xmlns:a="http://schemas.openxmlformats.org/drawingml/2006/main">
-              <a:graphicData uri="http://schemas.openxmlformats.org/drawingml/2006/picture">
-                <pic:pic xmlns:pic="http://schemas.openxmlformats.org/drawingml/2006/picture">
-                  <pic:nvPicPr>
-                    <pic:cNvPr id="13" name="Grafik 13" descr="Ein Bild, das Text enthält.&#10;&#10;Automatisch generierte Beschreibung"/>
-                    <pic:cNvPicPr/>
-                  </pic:nvPicPr>
-                  <pic:blipFill>
-                    <a:blip r:embed="rId31"/>
-                    <a:stretch>
-                      <a:fillRect/>
-                    </a:stretch>
-                  </pic:blipFill>
-                  <pic:spPr>
-                    <a:xfrm>
-                      <a:off x="0" y="0"/>
-                      <a:ext cx="3010320" cy="1028844"/>
-                    </a:xfrm>
-                    <a:prstGeom prst="rect">
-                      <a:avLst/>
-                    </a:prstGeom>
-                  </pic:spPr>
-                </pic:pic>
-              </a:graphicData>
-            </a:graphic>
-          </wp:inline>
-        </w:drawing>
-      </w:r>
-    </w:p>
-    <w:p>
-      <w:pPr>
-        <w:pStyle w:val="Listenabsatz"/>
-        <w:numPr>
-          <w:ilvl w:val="0"/>
-          <w:numId w:val="14"/>
-        </w:numPr>
-      </w:pPr>
-      <w:proofErr w:type="spellStart"/>
-      <w:r>
-        <w:t>LinearInputs</w:t>
-      </w:r>
-      <w:proofErr w:type="spellEnd"/>
-    </w:p>
-    <w:p>
-      <w:pPr>
-        <w:pStyle w:val="Listenabsatz"/>
-      </w:pPr>
-      <w:r>
-        <w:rPr>
-          <w:noProof/>
-        </w:rPr>
-        <w:drawing>
-          <wp:inline distT="0" distB="0" distL="0" distR="0" wp14:anchorId="5D9DCC6F" wp14:editId="09B8B5D7">
-            <wp:extent cx="2981741" cy="962159"/>
-            <wp:effectExtent l="0" t="0" r="9525" b="9525"/>
-            <wp:docPr id="15" name="Grafik 15" descr="Ein Bild, das Text enthält.&#10;&#10;Automatisch generierte Beschreibung"/>
-            <wp:cNvGraphicFramePr>
-              <a:graphicFrameLocks xmlns:a="http://schemas.openxmlformats.org/drawingml/2006/main" noChangeAspect="1"/>
-            </wp:cNvGraphicFramePr>
-            <a:graphic xmlns:a="http://schemas.openxmlformats.org/drawingml/2006/main">
-              <a:graphicData uri="http://schemas.openxmlformats.org/drawingml/2006/picture">
-                <pic:pic xmlns:pic="http://schemas.openxmlformats.org/drawingml/2006/picture">
-                  <pic:nvPicPr>
-                    <pic:cNvPr id="15" name="Grafik 15" descr="Ein Bild, das Text enthält.&#10;&#10;Automatisch generierte Beschreibung"/>
-                    <pic:cNvPicPr/>
-                  </pic:nvPicPr>
-                  <pic:blipFill>
-                    <a:blip r:embed="rId32"/>
-                    <a:stretch>
-                      <a:fillRect/>
-                    </a:stretch>
-                  </pic:blipFill>
-                  <pic:spPr>
-                    <a:xfrm>
-                      <a:off x="0" y="0"/>
-                      <a:ext cx="2981741" cy="962159"/>
-                    </a:xfrm>
-                    <a:prstGeom prst="rect">
-                      <a:avLst/>
-                    </a:prstGeom>
-                  </pic:spPr>
-                </pic:pic>
-              </a:graphicData>
-            </a:graphic>
-          </wp:inline>
-        </w:drawing>
-      </w:r>
-    </w:p>
-    <w:p>
-      <w:pPr>
-        <w:pStyle w:val="Listenabsatz"/>
-        <w:numPr>
-          <w:ilvl w:val="0"/>
-          <w:numId w:val="14"/>
-        </w:numPr>
-      </w:pPr>
-      <w:proofErr w:type="spellStart"/>
-      <w:r>
-        <w:t>CrossingOn</w:t>
-      </w:r>
-      <w:proofErr w:type="spellEnd"/>
-    </w:p>
-    <w:p>
-      <w:pPr>
-        <w:pStyle w:val="Listenabsatz"/>
-      </w:pPr>
-      <w:r>
-        <w:rPr>
-          <w:noProof/>
-        </w:rPr>
-        <w:drawing>
-          <wp:inline distT="0" distB="0" distL="0" distR="0" wp14:anchorId="0E24A1B8" wp14:editId="2E5CD48E">
-            <wp:extent cx="3010320" cy="990738"/>
-            <wp:effectExtent l="0" t="0" r="0" b="0"/>
-            <wp:docPr id="16" name="Grafik 16" descr="Ein Bild, das Text enthält.&#10;&#10;Automatisch generierte Beschreibung"/>
-            <wp:cNvGraphicFramePr>
-              <a:graphicFrameLocks xmlns:a="http://schemas.openxmlformats.org/drawingml/2006/main" noChangeAspect="1"/>
-            </wp:cNvGraphicFramePr>
-            <a:graphic xmlns:a="http://schemas.openxmlformats.org/drawingml/2006/main">
-              <a:graphicData uri="http://schemas.openxmlformats.org/drawingml/2006/picture">
-                <pic:pic xmlns:pic="http://schemas.openxmlformats.org/drawingml/2006/picture">
-                  <pic:nvPicPr>
-                    <pic:cNvPr id="16" name="Grafik 16" descr="Ein Bild, das Text enthält.&#10;&#10;Automatisch generierte Beschreibung"/>
-                    <pic:cNvPicPr/>
-                  </pic:nvPicPr>
-                  <pic:blipFill>
-                    <a:blip r:embed="rId33"/>
-                    <a:stretch>
-                      <a:fillRect/>
-                    </a:stretch>
-                  </pic:blipFill>
-                  <pic:spPr>
-                    <a:xfrm>
-                      <a:off x="0" y="0"/>
-                      <a:ext cx="3010320" cy="990738"/>
-                    </a:xfrm>
-                    <a:prstGeom prst="rect">
-                      <a:avLst/>
-                    </a:prstGeom>
-                  </pic:spPr>
-                </pic:pic>
-              </a:graphicData>
-            </a:graphic>
-          </wp:inline>
-        </w:drawing>
-      </w:r>
-    </w:p>
-    <w:p>
-      <w:pPr>
-        <w:pStyle w:val="Listenabsatz"/>
-        <w:numPr>
-          <w:ilvl w:val="0"/>
-          <w:numId w:val="14"/>
-        </w:numPr>
-      </w:pPr>
-      <w:proofErr w:type="spellStart"/>
-      <w:r>
-        <w:t>AlsoPunishX</w:t>
-      </w:r>
-      <w:proofErr w:type="spellEnd"/>
-    </w:p>
-    <w:p>
-      <w:pPr>
-        <w:pStyle w:val="Listenabsatz"/>
-      </w:pPr>
-      <w:r>
-        <w:rPr>
-          <w:noProof/>
-        </w:rPr>
-        <w:drawing>
-          <wp:inline distT="0" distB="0" distL="0" distR="0" wp14:anchorId="3A5314B7" wp14:editId="204E951D">
-            <wp:extent cx="2953162" cy="1047896"/>
-            <wp:effectExtent l="0" t="0" r="0" b="0"/>
-            <wp:docPr id="17" name="Grafik 17" descr="Ein Bild, das Text enthält.&#10;&#10;Automatisch generierte Beschreibung"/>
-            <wp:cNvGraphicFramePr>
-              <a:graphicFrameLocks xmlns:a="http://schemas.openxmlformats.org/drawingml/2006/main" noChangeAspect="1"/>
-            </wp:cNvGraphicFramePr>
-            <a:graphic xmlns:a="http://schemas.openxmlformats.org/drawingml/2006/main">
-              <a:graphicData uri="http://schemas.openxmlformats.org/drawingml/2006/picture">
-                <pic:pic xmlns:pic="http://schemas.openxmlformats.org/drawingml/2006/picture">
-                  <pic:nvPicPr>
-                    <pic:cNvPr id="17" name="Grafik 17" descr="Ein Bild, das Text enthält.&#10;&#10;Automatisch generierte Beschreibung"/>
-                    <pic:cNvPicPr/>
-                  </pic:nvPicPr>
-                  <pic:blipFill>
-                    <a:blip r:embed="rId34"/>
-                    <a:stretch>
-                      <a:fillRect/>
-                    </a:stretch>
-                  </pic:blipFill>
-                  <pic:spPr>
-                    <a:xfrm>
-                      <a:off x="0" y="0"/>
-                      <a:ext cx="2953162" cy="1047896"/>
-                    </a:xfrm>
-                    <a:prstGeom prst="rect">
-                      <a:avLst/>
-                    </a:prstGeom>
-                  </pic:spPr>
-                </pic:pic>
-              </a:graphicData>
-            </a:graphic>
-          </wp:inline>
-        </w:drawing>
-      </w:r>
-    </w:p>
-    <w:p/>
-    <w:p/>
-    <w:p>
-      <w:pPr>
-        <w:pStyle w:val="berschrift2"/>
-        <w:numPr>
-          <w:ilvl w:val="0"/>
-          <w:numId w:val="0"/>
-        </w:numPr>
-        <w:ind w:left="576"/>
-      </w:pPr>
-      <w:r>
-        <w:t>Test-Kreaturen</w:t>
-      </w:r>
-    </w:p>
-    <w:p>
-      <w:r>
-        <w:t xml:space="preserve">Der Lernerfolg wird an fünf verschiedenen Kreaturen gelistet. Diese sind, mit </w:t>
-      </w:r>
-      <w:proofErr w:type="spellStart"/>
-      <w:r>
-        <w:t>ausnahme</w:t>
-      </w:r>
-      <w:proofErr w:type="spellEnd"/>
-      <w:r>
-        <w:t xml:space="preserve"> des </w:t>
-      </w:r>
-      <w:proofErr w:type="spellStart"/>
-      <w:r>
-        <w:t>Dreibeiners</w:t>
-      </w:r>
-      <w:proofErr w:type="spellEnd"/>
-      <w:r>
-        <w:t>, in ihrer Form und den Rotationslimits an reale Lebewesen angelehnt, da sie in der Realität bereits Bewegungsmuster evolviert haben. Deshalb werden sie als sinnvoll</w:t>
-      </w:r>
-      <w:r>
-        <w:t xml:space="preserve"> für diese Untersuchung angenommen.</w:t>
-      </w:r>
-      <w:r>
-        <w:t xml:space="preserve"> </w:t>
-      </w:r>
-    </w:p>
-    <w:p>
-      <w:r>
-        <w:lastRenderedPageBreak/>
-        <w:t>Um die Auswirkungen verschiedener</w:t>
-      </w:r>
-    </w:p>
-    <w:p/>
-    <w:p>
-      <w:r>
-        <w:tab/>
-        <w:t xml:space="preserve">- </w:t>
-      </w:r>
-      <w:r>
-        <w:t>Verschiedene Beinanzahl</w:t>
-      </w:r>
-    </w:p>
-    <w:p>
-      <w:pPr>
-        <w:ind w:left="708"/>
-      </w:pPr>
-      <w:r>
-        <w:t>- Angelehnt an die Tierwelt</w:t>
-      </w:r>
-    </w:p>
-    <w:p>
-      <w:r>
-        <w:t>Spinne</w:t>
-      </w:r>
-    </w:p>
-    <w:p>
-      <w:r>
-        <w:rPr>
-          <w:noProof/>
-        </w:rPr>
-        <w:drawing>
-          <wp:inline distT="0" distB="0" distL="0" distR="0" wp14:anchorId="72FC46EE" wp14:editId="533A0DCC">
-            <wp:extent cx="2297148" cy="1818168"/>
-            <wp:effectExtent l="0" t="0" r="8255" b="0"/>
-            <wp:docPr id="18" name="Grafik 18" descr="Ein Bild, das Outdoorobjekt enthält.&#10;&#10;Automatisch generierte Beschreibung"/>
-            <wp:cNvGraphicFramePr>
-              <a:graphicFrameLocks xmlns:a="http://schemas.openxmlformats.org/drawingml/2006/main" noChangeAspect="1"/>
-            </wp:cNvGraphicFramePr>
-            <a:graphic xmlns:a="http://schemas.openxmlformats.org/drawingml/2006/main">
-              <a:graphicData uri="http://schemas.openxmlformats.org/drawingml/2006/picture">
-                <pic:pic xmlns:pic="http://schemas.openxmlformats.org/drawingml/2006/picture">
-                  <pic:nvPicPr>
-                    <pic:cNvPr id="18" name="Grafik 18" descr="Ein Bild, das Outdoorobjekt enthält.&#10;&#10;Automatisch generierte Beschreibung"/>
-                    <pic:cNvPicPr/>
-                  </pic:nvPicPr>
-                  <pic:blipFill>
-                    <a:blip r:embed="rId35"/>
-                    <a:stretch>
-                      <a:fillRect/>
-                    </a:stretch>
-                  </pic:blipFill>
-                  <pic:spPr>
-                    <a:xfrm>
-                      <a:off x="0" y="0"/>
-                      <a:ext cx="2313433" cy="1831057"/>
-                    </a:xfrm>
-                    <a:prstGeom prst="rect">
-                      <a:avLst/>
-                    </a:prstGeom>
-                  </pic:spPr>
-                </pic:pic>
-              </a:graphicData>
-            </a:graphic>
-          </wp:inline>
-        </w:drawing>
-      </w:r>
-    </w:p>
-    <w:p/>
-    <w:p>
-      <w:pPr>
-        <w:pStyle w:val="berschrift3"/>
-        <w:numPr>
-          <w:ilvl w:val="0"/>
-          <w:numId w:val="0"/>
-        </w:numPr>
-        <w:ind w:left="720" w:hanging="720"/>
-      </w:pPr>
-      <w:r>
-        <w:t xml:space="preserve"> Data </w:t>
-      </w:r>
-      <w:proofErr w:type="spellStart"/>
-      <w:r>
-        <w:t>Collecting</w:t>
-      </w:r>
-      <w:proofErr w:type="spellEnd"/>
-    </w:p>
-    <w:p>
-      <w:pPr>
-        <w:rPr>
-          <w:lang w:val="en-US"/>
-        </w:rPr>
-      </w:pPr>
-      <w:r>
-        <w:rPr>
-          <w:lang w:val="en-US"/>
-        </w:rPr>
-        <w:t xml:space="preserve">- </w:t>
-      </w:r>
-      <w:proofErr w:type="spellStart"/>
-      <w:r>
-        <w:rPr>
-          <w:lang w:val="en-US"/>
-        </w:rPr>
-        <w:t>K</w:t>
-      </w:r>
-      <w:r>
-        <w:rPr>
-          <w:lang w:val="en-US"/>
-        </w:rPr>
-        <w:t>onfiguration</w:t>
-      </w:r>
-      <w:r>
-        <w:rPr>
-          <w:lang w:val="en-US"/>
-        </w:rPr>
-        <w:t>en</w:t>
-      </w:r>
-      <w:proofErr w:type="spellEnd"/>
-    </w:p>
-    <w:p>
-      <w:r>
-        <w:rPr>
-          <w:lang w:val="en-US"/>
-        </w:rPr>
-        <w:t xml:space="preserve">- </w:t>
-      </w:r>
-      <w:proofErr w:type="spellStart"/>
-      <w:r>
-        <w:rPr>
-          <w:lang w:val="en-US"/>
-        </w:rPr>
-        <w:t>inspirationen</w:t>
-      </w:r>
-      <w:proofErr w:type="spellEnd"/>
-      <w:r>
-        <w:rPr>
-          <w:lang w:val="en-US"/>
-        </w:rPr>
-        <w:t xml:space="preserve"> für </w:t>
-      </w:r>
-      <w:proofErr w:type="spellStart"/>
-      <w:r>
-        <w:rPr>
-          <w:lang w:val="en-US"/>
-        </w:rPr>
-        <w:t>konfigurationen</w:t>
-      </w:r>
-      <w:proofErr w:type="spellEnd"/>
-    </w:p>
-    <w:p/>
-    <w:p/>
-    <w:p/>
-    <w:p/>
-    <w:p>
-      <w:r>
-        <w:t xml:space="preserve">Test </w:t>
-      </w:r>
-      <w:proofErr w:type="spellStart"/>
-      <w:r>
-        <w:t>runs</w:t>
-      </w:r>
-      <w:proofErr w:type="spellEnd"/>
-      <w:r>
-        <w:t>:</w:t>
-      </w:r>
-    </w:p>
-    <w:p>
-      <w:pPr>
-        <w:pStyle w:val="Listenabsatz"/>
-        <w:numPr>
-          <w:ilvl w:val="0"/>
-          <w:numId w:val="12"/>
-        </w:numPr>
-      </w:pPr>
-      <w:r>
-        <w:t>Jede Konfiguration mit jeder Kreatur getestet</w:t>
-      </w:r>
-    </w:p>
-    <w:p>
-      <w:pPr>
-        <w:pStyle w:val="Listenabsatz"/>
-        <w:numPr>
-          <w:ilvl w:val="0"/>
-          <w:numId w:val="12"/>
-        </w:numPr>
-      </w:pPr>
-      <w:r>
-        <w:t>Mehrere Batches pro Kreatur um Zufall zu verringern</w:t>
-      </w:r>
-    </w:p>
-    <w:p>
-      <w:pPr>
-        <w:pStyle w:val="Listenabsatz"/>
-        <w:numPr>
-          <w:ilvl w:val="0"/>
-          <w:numId w:val="12"/>
-        </w:numPr>
-      </w:pPr>
-      <w:r>
-        <w:t>Pro Batch 5 Minuten Simulationszeit</w:t>
-      </w:r>
-    </w:p>
-    <w:p>
-      <w:pPr>
-        <w:pStyle w:val="Listenabsatz"/>
-        <w:numPr>
-          <w:ilvl w:val="0"/>
-          <w:numId w:val="12"/>
-        </w:numPr>
-      </w:pPr>
-      <w:r>
-        <w:t>Pro Batch unterschiedlich viele Wellen</w:t>
-      </w:r>
-    </w:p>
-    <w:p>
-      <w:pPr>
-        <w:pStyle w:val="Listenabsatz"/>
-        <w:numPr>
-          <w:ilvl w:val="0"/>
-          <w:numId w:val="12"/>
-        </w:numPr>
-      </w:pPr>
-      <w:r>
-        <w:t>Pro Welle wird die maximal-Distanz gespeichert</w:t>
-      </w:r>
-    </w:p>
-    <w:p>
-      <w:pPr>
-        <w:pStyle w:val="Listenabsatz"/>
-        <w:numPr>
-          <w:ilvl w:val="0"/>
-          <w:numId w:val="12"/>
-        </w:numPr>
-      </w:pPr>
-      <w:r>
-        <w:t>Pro Batch wird ein ANN gespeichert</w:t>
-      </w:r>
-    </w:p>
-    <w:p>
-      <w:pPr>
-        <w:pStyle w:val="berschrift1"/>
-      </w:pPr>
-      <w:r>
-        <w:lastRenderedPageBreak/>
-        <w:t>[Eigene Kapitel]</w:t>
-      </w:r>
-      <w:r>
-        <w:t xml:space="preserve"> </w:t>
-      </w:r>
-      <w:r>
-        <w:t>Resultate</w:t>
-      </w:r>
-    </w:p>
-    <w:p/>
-    <w:p>
-      <w:r>
-        <w:t>Hier sind die „Maximale Distanzen“ Die Durchschnitte der Batch-Maxima. Die Batch-Maxima sind jeweils die Höchstwerte der Maximalen Distanzen pro Welle</w:t>
-      </w:r>
-    </w:p>
-    <w:p/>
-    <w:p>
-      <w:r>
-        <w:rPr>
-          <w:noProof/>
-        </w:rPr>
-        <w:drawing>
-          <wp:inline distT="0" distB="0" distL="0" distR="0" wp14:anchorId="18C940DB" wp14:editId="354CE41D">
-            <wp:extent cx="5219065" cy="3488690"/>
-            <wp:effectExtent l="0" t="0" r="635" b="0"/>
-            <wp:docPr id="6" name="Grafik 6"/>
             <wp:cNvGraphicFramePr>
               <a:graphicFrameLocks xmlns:a="http://schemas.openxmlformats.org/drawingml/2006/main" noChangeAspect="1"/>
             </wp:cNvGraphicFramePr>
@@ -8748,6 +9654,559 @@
                   <pic:spPr>
                     <a:xfrm>
                       <a:off x="0" y="0"/>
+                      <a:ext cx="2991267" cy="1028844"/>
+                    </a:xfrm>
+                    <a:prstGeom prst="rect">
+                      <a:avLst/>
+                    </a:prstGeom>
+                  </pic:spPr>
+                </pic:pic>
+              </a:graphicData>
+            </a:graphic>
+          </wp:inline>
+        </w:drawing>
+      </w:r>
+    </w:p>
+    <w:p>
+      <w:pPr>
+        <w:pStyle w:val="Listenabsatz"/>
+        <w:numPr>
+          <w:ilvl w:val="0"/>
+          <w:numId w:val="14"/>
+        </w:numPr>
+      </w:pPr>
+      <w:proofErr w:type="spellStart"/>
+      <w:r>
+        <w:t>RotationalFactor</w:t>
+      </w:r>
+      <w:proofErr w:type="spellEnd"/>
+    </w:p>
+    <w:p>
+      <w:pPr>
+        <w:pStyle w:val="Listenabsatz"/>
+      </w:pPr>
+      <w:r>
+        <w:rPr>
+          <w:noProof/>
+        </w:rPr>
+        <w:drawing>
+          <wp:inline distT="0" distB="0" distL="0" distR="0" wp14:anchorId="1FBB3D27" wp14:editId="6D25C906">
+            <wp:extent cx="3010320" cy="1028844"/>
+            <wp:effectExtent l="0" t="0" r="0" b="0"/>
+            <wp:docPr id="13" name="Grafik 13" descr="Ein Bild, das Text enthält.&#10;&#10;Automatisch generierte Beschreibung"/>
+            <wp:cNvGraphicFramePr>
+              <a:graphicFrameLocks xmlns:a="http://schemas.openxmlformats.org/drawingml/2006/main" noChangeAspect="1"/>
+            </wp:cNvGraphicFramePr>
+            <a:graphic xmlns:a="http://schemas.openxmlformats.org/drawingml/2006/main">
+              <a:graphicData uri="http://schemas.openxmlformats.org/drawingml/2006/picture">
+                <pic:pic xmlns:pic="http://schemas.openxmlformats.org/drawingml/2006/picture">
+                  <pic:nvPicPr>
+                    <pic:cNvPr id="13" name="Grafik 13" descr="Ein Bild, das Text enthält.&#10;&#10;Automatisch generierte Beschreibung"/>
+                    <pic:cNvPicPr/>
+                  </pic:nvPicPr>
+                  <pic:blipFill>
+                    <a:blip r:embed="rId37"/>
+                    <a:stretch>
+                      <a:fillRect/>
+                    </a:stretch>
+                  </pic:blipFill>
+                  <pic:spPr>
+                    <a:xfrm>
+                      <a:off x="0" y="0"/>
+                      <a:ext cx="3010320" cy="1028844"/>
+                    </a:xfrm>
+                    <a:prstGeom prst="rect">
+                      <a:avLst/>
+                    </a:prstGeom>
+                  </pic:spPr>
+                </pic:pic>
+              </a:graphicData>
+            </a:graphic>
+          </wp:inline>
+        </w:drawing>
+      </w:r>
+    </w:p>
+    <w:p>
+      <w:pPr>
+        <w:pStyle w:val="Listenabsatz"/>
+        <w:numPr>
+          <w:ilvl w:val="0"/>
+          <w:numId w:val="14"/>
+        </w:numPr>
+      </w:pPr>
+      <w:proofErr w:type="spellStart"/>
+      <w:r>
+        <w:t>LinearInputs</w:t>
+      </w:r>
+      <w:proofErr w:type="spellEnd"/>
+    </w:p>
+    <w:p>
+      <w:pPr>
+        <w:pStyle w:val="Listenabsatz"/>
+      </w:pPr>
+      <w:r>
+        <w:rPr>
+          <w:noProof/>
+        </w:rPr>
+        <w:drawing>
+          <wp:inline distT="0" distB="0" distL="0" distR="0" wp14:anchorId="5D9DCC6F" wp14:editId="09B8B5D7">
+            <wp:extent cx="2981741" cy="962159"/>
+            <wp:effectExtent l="0" t="0" r="9525" b="9525"/>
+            <wp:docPr id="15" name="Grafik 15" descr="Ein Bild, das Text enthält.&#10;&#10;Automatisch generierte Beschreibung"/>
+            <wp:cNvGraphicFramePr>
+              <a:graphicFrameLocks xmlns:a="http://schemas.openxmlformats.org/drawingml/2006/main" noChangeAspect="1"/>
+            </wp:cNvGraphicFramePr>
+            <a:graphic xmlns:a="http://schemas.openxmlformats.org/drawingml/2006/main">
+              <a:graphicData uri="http://schemas.openxmlformats.org/drawingml/2006/picture">
+                <pic:pic xmlns:pic="http://schemas.openxmlformats.org/drawingml/2006/picture">
+                  <pic:nvPicPr>
+                    <pic:cNvPr id="15" name="Grafik 15" descr="Ein Bild, das Text enthält.&#10;&#10;Automatisch generierte Beschreibung"/>
+                    <pic:cNvPicPr/>
+                  </pic:nvPicPr>
+                  <pic:blipFill>
+                    <a:blip r:embed="rId38"/>
+                    <a:stretch>
+                      <a:fillRect/>
+                    </a:stretch>
+                  </pic:blipFill>
+                  <pic:spPr>
+                    <a:xfrm>
+                      <a:off x="0" y="0"/>
+                      <a:ext cx="2981741" cy="962159"/>
+                    </a:xfrm>
+                    <a:prstGeom prst="rect">
+                      <a:avLst/>
+                    </a:prstGeom>
+                  </pic:spPr>
+                </pic:pic>
+              </a:graphicData>
+            </a:graphic>
+          </wp:inline>
+        </w:drawing>
+      </w:r>
+    </w:p>
+    <w:p>
+      <w:pPr>
+        <w:pStyle w:val="Listenabsatz"/>
+        <w:numPr>
+          <w:ilvl w:val="0"/>
+          <w:numId w:val="14"/>
+        </w:numPr>
+      </w:pPr>
+      <w:proofErr w:type="spellStart"/>
+      <w:r>
+        <w:t>CrossingOn</w:t>
+      </w:r>
+      <w:proofErr w:type="spellEnd"/>
+    </w:p>
+    <w:p>
+      <w:pPr>
+        <w:pStyle w:val="Listenabsatz"/>
+      </w:pPr>
+      <w:r>
+        <w:rPr>
+          <w:noProof/>
+        </w:rPr>
+        <w:drawing>
+          <wp:inline distT="0" distB="0" distL="0" distR="0" wp14:anchorId="0E24A1B8" wp14:editId="2E5CD48E">
+            <wp:extent cx="3010320" cy="990738"/>
+            <wp:effectExtent l="0" t="0" r="0" b="0"/>
+            <wp:docPr id="16" name="Grafik 16" descr="Ein Bild, das Text enthält.&#10;&#10;Automatisch generierte Beschreibung"/>
+            <wp:cNvGraphicFramePr>
+              <a:graphicFrameLocks xmlns:a="http://schemas.openxmlformats.org/drawingml/2006/main" noChangeAspect="1"/>
+            </wp:cNvGraphicFramePr>
+            <a:graphic xmlns:a="http://schemas.openxmlformats.org/drawingml/2006/main">
+              <a:graphicData uri="http://schemas.openxmlformats.org/drawingml/2006/picture">
+                <pic:pic xmlns:pic="http://schemas.openxmlformats.org/drawingml/2006/picture">
+                  <pic:nvPicPr>
+                    <pic:cNvPr id="16" name="Grafik 16" descr="Ein Bild, das Text enthält.&#10;&#10;Automatisch generierte Beschreibung"/>
+                    <pic:cNvPicPr/>
+                  </pic:nvPicPr>
+                  <pic:blipFill>
+                    <a:blip r:embed="rId39"/>
+                    <a:stretch>
+                      <a:fillRect/>
+                    </a:stretch>
+                  </pic:blipFill>
+                  <pic:spPr>
+                    <a:xfrm>
+                      <a:off x="0" y="0"/>
+                      <a:ext cx="3010320" cy="990738"/>
+                    </a:xfrm>
+                    <a:prstGeom prst="rect">
+                      <a:avLst/>
+                    </a:prstGeom>
+                  </pic:spPr>
+                </pic:pic>
+              </a:graphicData>
+            </a:graphic>
+          </wp:inline>
+        </w:drawing>
+      </w:r>
+    </w:p>
+    <w:p>
+      <w:pPr>
+        <w:pStyle w:val="Listenabsatz"/>
+        <w:numPr>
+          <w:ilvl w:val="0"/>
+          <w:numId w:val="14"/>
+        </w:numPr>
+      </w:pPr>
+      <w:proofErr w:type="spellStart"/>
+      <w:r>
+        <w:t>AlsoPunishX</w:t>
+      </w:r>
+      <w:proofErr w:type="spellEnd"/>
+    </w:p>
+    <w:p>
+      <w:pPr>
+        <w:pStyle w:val="Listenabsatz"/>
+      </w:pPr>
+      <w:r>
+        <w:rPr>
+          <w:noProof/>
+        </w:rPr>
+        <w:drawing>
+          <wp:inline distT="0" distB="0" distL="0" distR="0" wp14:anchorId="3A5314B7" wp14:editId="204E951D">
+            <wp:extent cx="2953162" cy="1047896"/>
+            <wp:effectExtent l="0" t="0" r="0" b="0"/>
+            <wp:docPr id="17" name="Grafik 17" descr="Ein Bild, das Text enthält.&#10;&#10;Automatisch generierte Beschreibung"/>
+            <wp:cNvGraphicFramePr>
+              <a:graphicFrameLocks xmlns:a="http://schemas.openxmlformats.org/drawingml/2006/main" noChangeAspect="1"/>
+            </wp:cNvGraphicFramePr>
+            <a:graphic xmlns:a="http://schemas.openxmlformats.org/drawingml/2006/main">
+              <a:graphicData uri="http://schemas.openxmlformats.org/drawingml/2006/picture">
+                <pic:pic xmlns:pic="http://schemas.openxmlformats.org/drawingml/2006/picture">
+                  <pic:nvPicPr>
+                    <pic:cNvPr id="17" name="Grafik 17" descr="Ein Bild, das Text enthält.&#10;&#10;Automatisch generierte Beschreibung"/>
+                    <pic:cNvPicPr/>
+                  </pic:nvPicPr>
+                  <pic:blipFill>
+                    <a:blip r:embed="rId40"/>
+                    <a:stretch>
+                      <a:fillRect/>
+                    </a:stretch>
+                  </pic:blipFill>
+                  <pic:spPr>
+                    <a:xfrm>
+                      <a:off x="0" y="0"/>
+                      <a:ext cx="2953162" cy="1047896"/>
+                    </a:xfrm>
+                    <a:prstGeom prst="rect">
+                      <a:avLst/>
+                    </a:prstGeom>
+                  </pic:spPr>
+                </pic:pic>
+              </a:graphicData>
+            </a:graphic>
+          </wp:inline>
+        </w:drawing>
+      </w:r>
+    </w:p>
+    <w:p/>
+    <w:p/>
+    <w:p>
+      <w:pPr>
+        <w:pStyle w:val="berschrift2"/>
+        <w:numPr>
+          <w:ilvl w:val="0"/>
+          <w:numId w:val="0"/>
+        </w:numPr>
+        <w:ind w:left="576"/>
+      </w:pPr>
+      <w:r>
+        <w:lastRenderedPageBreak/>
+        <w:t>Test-Kreaturen</w:t>
+      </w:r>
+    </w:p>
+    <w:p>
+      <w:r>
+        <w:t xml:space="preserve">Der Lernerfolg wird an fünf verschiedenen Kreaturen gelistet. Diese sind, mit </w:t>
+      </w:r>
+      <w:proofErr w:type="spellStart"/>
+      <w:r>
+        <w:t>ausnahme</w:t>
+      </w:r>
+      <w:proofErr w:type="spellEnd"/>
+      <w:r>
+        <w:t xml:space="preserve"> des </w:t>
+      </w:r>
+      <w:proofErr w:type="spellStart"/>
+      <w:r>
+        <w:t>Dreibeiners</w:t>
+      </w:r>
+      <w:proofErr w:type="spellEnd"/>
+      <w:r>
+        <w:t>, in ihrer Form und den Rotationslimits an reale Lebewesen angelehnt, da sie in der Realität bereits Bewegungsmuster evolviert haben. Deshalb werden sie als sinnvoll</w:t>
+      </w:r>
+      <w:r>
+        <w:t xml:space="preserve"> für diese Untersuchung angenommen.</w:t>
+      </w:r>
+      <w:r>
+        <w:t xml:space="preserve"> </w:t>
+      </w:r>
+    </w:p>
+    <w:p>
+      <w:r>
+        <w:t>Um die Auswirkungen verschiedener</w:t>
+      </w:r>
+    </w:p>
+    <w:p/>
+    <w:p>
+      <w:r>
+        <w:tab/>
+        <w:t xml:space="preserve">- </w:t>
+      </w:r>
+      <w:r>
+        <w:t>Verschiedene Beinanzahl</w:t>
+      </w:r>
+    </w:p>
+    <w:p>
+      <w:pPr>
+        <w:ind w:left="708"/>
+      </w:pPr>
+      <w:r>
+        <w:t>- Angelehnt an die Tierwelt</w:t>
+      </w:r>
+    </w:p>
+    <w:p>
+      <w:r>
+        <w:t>Spinne</w:t>
+      </w:r>
+    </w:p>
+    <w:p>
+      <w:r>
+        <w:rPr>
+          <w:noProof/>
+        </w:rPr>
+        <w:drawing>
+          <wp:inline distT="0" distB="0" distL="0" distR="0" wp14:anchorId="72FC46EE" wp14:editId="533A0DCC">
+            <wp:extent cx="2297148" cy="1818168"/>
+            <wp:effectExtent l="0" t="0" r="8255" b="0"/>
+            <wp:docPr id="18" name="Grafik 18" descr="Ein Bild, das Outdoorobjekt enthält.&#10;&#10;Automatisch generierte Beschreibung"/>
+            <wp:cNvGraphicFramePr>
+              <a:graphicFrameLocks xmlns:a="http://schemas.openxmlformats.org/drawingml/2006/main" noChangeAspect="1"/>
+            </wp:cNvGraphicFramePr>
+            <a:graphic xmlns:a="http://schemas.openxmlformats.org/drawingml/2006/main">
+              <a:graphicData uri="http://schemas.openxmlformats.org/drawingml/2006/picture">
+                <pic:pic xmlns:pic="http://schemas.openxmlformats.org/drawingml/2006/picture">
+                  <pic:nvPicPr>
+                    <pic:cNvPr id="18" name="Grafik 18" descr="Ein Bild, das Outdoorobjekt enthält.&#10;&#10;Automatisch generierte Beschreibung"/>
+                    <pic:cNvPicPr/>
+                  </pic:nvPicPr>
+                  <pic:blipFill>
+                    <a:blip r:embed="rId41"/>
+                    <a:stretch>
+                      <a:fillRect/>
+                    </a:stretch>
+                  </pic:blipFill>
+                  <pic:spPr>
+                    <a:xfrm>
+                      <a:off x="0" y="0"/>
+                      <a:ext cx="2313433" cy="1831057"/>
+                    </a:xfrm>
+                    <a:prstGeom prst="rect">
+                      <a:avLst/>
+                    </a:prstGeom>
+                  </pic:spPr>
+                </pic:pic>
+              </a:graphicData>
+            </a:graphic>
+          </wp:inline>
+        </w:drawing>
+      </w:r>
+    </w:p>
+    <w:p/>
+    <w:p>
+      <w:pPr>
+        <w:pStyle w:val="berschrift3"/>
+        <w:numPr>
+          <w:ilvl w:val="0"/>
+          <w:numId w:val="0"/>
+        </w:numPr>
+        <w:ind w:left="720" w:hanging="720"/>
+      </w:pPr>
+      <w:r>
+        <w:t xml:space="preserve"> Data </w:t>
+      </w:r>
+      <w:proofErr w:type="spellStart"/>
+      <w:r>
+        <w:t>Collecting</w:t>
+      </w:r>
+      <w:proofErr w:type="spellEnd"/>
+    </w:p>
+    <w:p>
+      <w:r>
+        <w:t xml:space="preserve">- </w:t>
+      </w:r>
+      <w:r>
+        <w:t>K</w:t>
+      </w:r>
+      <w:r>
+        <w:t>onfiguration</w:t>
+      </w:r>
+      <w:r>
+        <w:t>en</w:t>
+      </w:r>
+    </w:p>
+    <w:p>
+      <w:r>
+        <w:t xml:space="preserve">- </w:t>
+      </w:r>
+      <w:proofErr w:type="spellStart"/>
+      <w:r>
+        <w:t>inspirationen</w:t>
+      </w:r>
+      <w:proofErr w:type="spellEnd"/>
+      <w:r>
+        <w:t xml:space="preserve"> für </w:t>
+      </w:r>
+      <w:proofErr w:type="spellStart"/>
+      <w:r>
+        <w:t>konfigurationen</w:t>
+      </w:r>
+      <w:proofErr w:type="spellEnd"/>
+    </w:p>
+    <w:p/>
+    <w:p/>
+    <w:p/>
+    <w:p/>
+    <w:p>
+      <w:r>
+        <w:t xml:space="preserve">Test </w:t>
+      </w:r>
+      <w:proofErr w:type="spellStart"/>
+      <w:r>
+        <w:t>runs</w:t>
+      </w:r>
+      <w:proofErr w:type="spellEnd"/>
+      <w:r>
+        <w:t>:</w:t>
+      </w:r>
+    </w:p>
+    <w:p>
+      <w:pPr>
+        <w:pStyle w:val="Listenabsatz"/>
+        <w:numPr>
+          <w:ilvl w:val="0"/>
+          <w:numId w:val="12"/>
+        </w:numPr>
+      </w:pPr>
+      <w:r>
+        <w:lastRenderedPageBreak/>
+        <w:t>Jede Konfiguration mit jeder Kreatur getestet</w:t>
+      </w:r>
+    </w:p>
+    <w:p>
+      <w:pPr>
+        <w:pStyle w:val="Listenabsatz"/>
+        <w:numPr>
+          <w:ilvl w:val="0"/>
+          <w:numId w:val="12"/>
+        </w:numPr>
+      </w:pPr>
+      <w:r>
+        <w:t>Mehrere Batches pro Kreatur um Zufall zu verringern</w:t>
+      </w:r>
+    </w:p>
+    <w:p>
+      <w:pPr>
+        <w:pStyle w:val="Listenabsatz"/>
+        <w:numPr>
+          <w:ilvl w:val="0"/>
+          <w:numId w:val="12"/>
+        </w:numPr>
+      </w:pPr>
+      <w:r>
+        <w:t>Pro Batch 5 Minuten Simulationszeit</w:t>
+      </w:r>
+    </w:p>
+    <w:p>
+      <w:pPr>
+        <w:pStyle w:val="Listenabsatz"/>
+        <w:numPr>
+          <w:ilvl w:val="0"/>
+          <w:numId w:val="12"/>
+        </w:numPr>
+      </w:pPr>
+      <w:r>
+        <w:t>Pro Batch unterschiedlich viele Wellen</w:t>
+      </w:r>
+    </w:p>
+    <w:p>
+      <w:pPr>
+        <w:pStyle w:val="Listenabsatz"/>
+        <w:numPr>
+          <w:ilvl w:val="0"/>
+          <w:numId w:val="12"/>
+        </w:numPr>
+      </w:pPr>
+      <w:r>
+        <w:t>Pro Welle wird die maximal-Distanz gespeichert</w:t>
+      </w:r>
+    </w:p>
+    <w:p>
+      <w:pPr>
+        <w:pStyle w:val="Listenabsatz"/>
+        <w:numPr>
+          <w:ilvl w:val="0"/>
+          <w:numId w:val="12"/>
+        </w:numPr>
+      </w:pPr>
+      <w:r>
+        <w:t>Pro Batch wird ein ANN gespeichert</w:t>
+      </w:r>
+    </w:p>
+    <w:p>
+      <w:pPr>
+        <w:pStyle w:val="berschrift1"/>
+      </w:pPr>
+      <w:r>
+        <w:t>[Eigene Kapitel]</w:t>
+      </w:r>
+      <w:r>
+        <w:t xml:space="preserve"> </w:t>
+      </w:r>
+      <w:r>
+        <w:t>Resultate</w:t>
+      </w:r>
+    </w:p>
+    <w:p/>
+    <w:p>
+      <w:r>
+        <w:t>Hier sind die „Maximale Distanzen“ Die Durchschnitte der Batch-Maxima. Die Batch-Maxima sind jeweils die Höchstwerte der Maximalen Distanzen pro Welle</w:t>
+      </w:r>
+    </w:p>
+    <w:p/>
+    <w:p>
+      <w:r>
+        <w:rPr>
+          <w:noProof/>
+        </w:rPr>
+        <w:drawing>
+          <wp:inline distT="0" distB="0" distL="0" distR="0" wp14:anchorId="18C940DB" wp14:editId="354CE41D">
+            <wp:extent cx="5219065" cy="3488690"/>
+            <wp:effectExtent l="0" t="0" r="635" b="0"/>
+            <wp:docPr id="6" name="Grafik 6"/>
+            <wp:cNvGraphicFramePr>
+              <a:graphicFrameLocks xmlns:a="http://schemas.openxmlformats.org/drawingml/2006/main" noChangeAspect="1"/>
+            </wp:cNvGraphicFramePr>
+            <a:graphic xmlns:a="http://schemas.openxmlformats.org/drawingml/2006/main">
+              <a:graphicData uri="http://schemas.openxmlformats.org/drawingml/2006/picture">
+                <pic:pic xmlns:pic="http://schemas.openxmlformats.org/drawingml/2006/picture">
+                  <pic:nvPicPr>
+                    <pic:cNvPr id="1" name=""/>
+                    <pic:cNvPicPr/>
+                  </pic:nvPicPr>
+                  <pic:blipFill>
+                    <a:blip r:embed="rId42"/>
+                    <a:stretch>
+                      <a:fillRect/>
+                    </a:stretch>
+                  </pic:blipFill>
+                  <pic:spPr>
+                    <a:xfrm>
+                      <a:off x="0" y="0"/>
                       <a:ext cx="5219065" cy="3488690"/>
                     </a:xfrm>
                     <a:prstGeom prst="rect">
@@ -8794,6 +10253,9 @@
       </w:r>
       <w:r>
         <w:br/>
+      </w:r>
+      <w:r>
+        <w:lastRenderedPageBreak/>
         <w:t xml:space="preserve">Der Unterschied zwischen der besten und schlechtesten Kreatur war bei Konfiguration …XY… am höchsten </w:t>
       </w:r>
     </w:p>
@@ -8829,7 +10291,6 @@
         <w:pStyle w:val="berschrift1"/>
       </w:pPr>
       <w:r>
-        <w:lastRenderedPageBreak/>
         <w:t>[Eigene Kapitel]</w:t>
       </w:r>
       <w:r>
@@ -9060,7 +10521,7 @@
       <w:r>
         <w:t xml:space="preserve">[3] </w:t>
       </w:r>
-      <w:hyperlink r:id="rId37" w:history="1">
+      <w:hyperlink r:id="rId43" w:history="1">
         <w:r>
           <w:rPr>
             <w:rStyle w:val="Hyperlink"/>
@@ -9073,7 +10534,7 @@
       <w:r>
         <w:t xml:space="preserve">[4] </w:t>
       </w:r>
-      <w:hyperlink r:id="rId38" w:history="1">
+      <w:hyperlink r:id="rId44" w:history="1">
         <w:r>
           <w:rPr>
             <w:rStyle w:val="Hyperlink"/>
@@ -9343,10 +10804,15 @@
       </w:r>
     </w:p>
     <w:p>
-      <w:r>
+      <w:pPr>
         <w:rPr>
           <w:lang w:val="en-US"/>
         </w:rPr>
+      </w:pPr>
+      <w:r>
+        <w:rPr>
+          <w:lang w:val="en-US"/>
+        </w:rPr>
         <w:t xml:space="preserve">[7] </w:t>
       </w:r>
       <w:r>
@@ -9385,48 +10851,84 @@
       </w:r>
       <w:proofErr w:type="spellStart"/>
       <w:r>
+        <w:rPr>
+          <w:lang w:val="en-US"/>
+        </w:rPr>
         <w:t>Evol</w:t>
       </w:r>
       <w:proofErr w:type="spellEnd"/>
       <w:r>
+        <w:rPr>
+          <w:lang w:val="en-US"/>
+        </w:rPr>
         <w:t xml:space="preserve"> </w:t>
       </w:r>
       <w:proofErr w:type="spellStart"/>
       <w:r>
+        <w:rPr>
+          <w:lang w:val="en-US"/>
+        </w:rPr>
         <w:t>Comput</w:t>
       </w:r>
       <w:proofErr w:type="spellEnd"/>
       <w:r>
+        <w:rPr>
+          <w:lang w:val="en-US"/>
+        </w:rPr>
         <w:t xml:space="preserve"> 2002; 10 (2): 99–127. </w:t>
       </w:r>
       <w:proofErr w:type="spellStart"/>
       <w:r>
+        <w:rPr>
+          <w:lang w:val="en-US"/>
+        </w:rPr>
         <w:t>doi</w:t>
       </w:r>
       <w:proofErr w:type="spellEnd"/>
       <w:r>
+        <w:rPr>
+          <w:lang w:val="en-US"/>
+        </w:rPr>
         <w:t xml:space="preserve">: </w:t>
       </w:r>
-      <w:hyperlink r:id="rId39" w:history="1">
+      <w:hyperlink r:id="rId45" w:history="1">
         <w:r>
           <w:rPr>
             <w:rStyle w:val="Hyperlink"/>
+            <w:lang w:val="en-US"/>
           </w:rPr>
           <w:t>https://doi.org/10.1162/106365602320169811</w:t>
         </w:r>
       </w:hyperlink>
     </w:p>
     <w:p>
-      <w:r>
+      <w:pPr>
+        <w:rPr>
+          <w:lang w:val="en-US"/>
+        </w:rPr>
+      </w:pPr>
+      <w:r>
+        <w:rPr>
+          <w:lang w:val="en-US"/>
+        </w:rPr>
         <w:t xml:space="preserve">[8] Blender </w:t>
       </w:r>
       <w:r>
+        <w:rPr>
+          <w:lang w:val="en-US"/>
+        </w:rPr>
         <w:t>https://www.blender.org/</w:t>
       </w:r>
       <w:r>
+        <w:rPr>
+          <w:lang w:val="en-US"/>
+        </w:rPr>
         <w:t xml:space="preserve"> </w:t>
       </w:r>
       <w:r>
+        <w:rPr>
+          <w:lang w:val="en-US"/>
+        </w:rPr>
         <w:br w:type="page"/>
       </w:r>
     </w:p>
@@ -9506,7 +11008,7 @@
         </w:rPr>
         <w:t xml:space="preserve">, Unity Asset Store </w:t>
       </w:r>
-      <w:hyperlink r:id="rId40" w:history="1">
+      <w:hyperlink r:id="rId46" w:history="1">
         <w:r>
           <w:rPr>
             <w:rStyle w:val="Hyperlink"/>
@@ -9521,9 +11023,51 @@
         <w:rPr>
           <w:lang w:val="en-US"/>
         </w:rPr>
+      </w:pPr>
+      <w:r>
+        <w:rPr>
+          <w:lang w:val="en-US"/>
+        </w:rPr>
+        <w:t>[11</w:t>
+      </w:r>
+      <w:r>
+        <w:rPr>
+          <w:lang w:val="en-US"/>
+        </w:rPr>
+        <w:t xml:space="preserve">] </w:t>
+      </w:r>
+      <w:proofErr w:type="spellStart"/>
+      <w:r>
+        <w:rPr>
+          <w:lang w:val="en-US"/>
+        </w:rPr>
+        <w:t>MLAgents</w:t>
+      </w:r>
+      <w:proofErr w:type="spellEnd"/>
+      <w:r>
+        <w:rPr>
+          <w:lang w:val="en-US"/>
+        </w:rPr>
+        <w:t xml:space="preserve">, Unity  </w:t>
+      </w:r>
+      <w:hyperlink r:id="rId47" w:history="1">
+        <w:r>
+          <w:rPr>
+            <w:rStyle w:val="Hyperlink"/>
+            <w:lang w:val="en-US"/>
+          </w:rPr>
+          <w:t>https://docs.unity3d.com/Manual/com.unity.ml-agents.html</w:t>
+        </w:r>
+      </w:hyperlink>
+    </w:p>
+    <w:p>
+      <w:pPr>
+        <w:rPr>
+          <w:lang w:val="en-US"/>
+        </w:rPr>
         <w:sectPr>
-          <w:headerReference w:type="even" r:id="rId41"/>
-          <w:headerReference w:type="first" r:id="rId42"/>
+          <w:headerReference w:type="even" r:id="rId48"/>
+          <w:headerReference w:type="first" r:id="rId49"/>
           <w:type w:val="oddPage"/>
           <w:pgSz w:w="11906" w:h="16838" w:code="9"/>
           <w:pgMar w:top="1701" w:right="1418" w:bottom="1134" w:left="1418" w:header="709" w:footer="709" w:gutter="851"/>
@@ -9536,27 +11080,13 @@
         <w:rPr>
           <w:lang w:val="en-US"/>
         </w:rPr>
-        <w:t xml:space="preserve">[11] </w:t>
-      </w:r>
-      <w:proofErr w:type="spellStart"/>
+        <w:t xml:space="preserve">[12] Hidden Monk, Unity3DRuntimeTransformGizmo Package </w:t>
+      </w:r>
       <w:r>
         <w:rPr>
           <w:lang w:val="en-US"/>
         </w:rPr>
-        <w:t>MLAgents</w:t>
-      </w:r>
-      <w:proofErr w:type="spellEnd"/>
-      <w:r>
-        <w:rPr>
-          <w:lang w:val="en-US"/>
-        </w:rPr>
-        <w:t xml:space="preserve">, Unity  </w:t>
-      </w:r>
-      <w:r>
-        <w:rPr>
-          <w:lang w:val="en-US"/>
-        </w:rPr>
-        <w:t>https://docs.unity3d.com/Manual/com.unity.ml-agents.html</w:t>
+        <w:t>https://github.com/HiddenMonk/Unity3DRuntimeTransformGizmo</w:t>
       </w:r>
     </w:p>
     <w:p>
@@ -9687,7 +11217,7 @@
           </mc:Choice>
           <mc:Fallback>
             <w:pict>
-              <v:shape w14:anchorId="0CB67152" id="Wolkenförmige Legende 8" o:spid="_x0000_s1046" type="#_x0000_t106" style="position:absolute;left:0;text-align:left;margin-left:19.15pt;margin-top:72.2pt;width:257.9pt;height:163.3pt;z-index:251671552;visibility:visible;mso-wrap-style:square;mso-width-percent:0;mso-height-percent:0;mso-wrap-distance-left:9pt;mso-wrap-distance-top:0;mso-wrap-distance-right:9pt;mso-wrap-distance-bottom:0;mso-position-horizontal:absolute;mso-position-horizontal-relative:text;mso-position-vertical:absolute;mso-position-vertical-relative:text;mso-width-percent:0;mso-height-percent:0;mso-width-relative:margin;mso-height-relative:margin;v-text-anchor:middle" o:gfxdata="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" adj="2435,-6650" fillcolor="white [3212]" strokecolor="red" strokeweight="2pt">
+              <v:shape w14:anchorId="0CB67152" id="Wolkenförmige Legende 8" o:spid="_x0000_s1052" type="#_x0000_t106" style="position:absolute;left:0;text-align:left;margin-left:19.15pt;margin-top:72.2pt;width:257.9pt;height:163.3pt;z-index:251671552;visibility:visible;mso-wrap-style:square;mso-width-percent:0;mso-height-percent:0;mso-wrap-distance-left:9pt;mso-wrap-distance-top:0;mso-wrap-distance-right:9pt;mso-wrap-distance-bottom:0;mso-position-horizontal:absolute;mso-position-horizontal-relative:text;mso-position-vertical:absolute;mso-position-vertical-relative:text;mso-width-percent:0;mso-height-percent:0;mso-width-relative:margin;mso-height-relative:margin;v-text-anchor:middle" o:gfxdata="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" adj="2435,-6650" fillcolor="white [3212]" strokecolor="red" strokeweight="2pt">
                 <v:textbox>
                   <w:txbxContent>
                     <w:p>
@@ -9887,7 +11417,7 @@
           </mc:Choice>
           <mc:Fallback>
             <w:pict>
-              <v:shape w14:anchorId="2267DB45" id="Wolkenförmige Legende 10" o:spid="_x0000_s1047" type="#_x0000_t106" style="position:absolute;left:0;text-align:left;margin-left:84.25pt;margin-top:64.1pt;width:221.35pt;height:126.8pt;z-index:251675648;visibility:visible;mso-wrap-style:square;mso-width-percent:0;mso-height-percent:0;mso-wrap-distance-left:9pt;mso-wrap-distance-top:0;mso-wrap-distance-right:9pt;mso-wrap-distance-bottom:0;mso-position-horizontal:absolute;mso-position-horizontal-relative:text;mso-position-vertical:absolute;mso-position-vertical-relative:text;mso-width-percent:0;mso-height-percent:0;mso-width-relative:margin;mso-height-relative:margin;v-text-anchor:middle" o:gfxdata="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" adj="2435,-6650" fillcolor="white [3212]" strokecolor="red" strokeweight="2pt">
+              <v:shape w14:anchorId="2267DB45" id="Wolkenförmige Legende 10" o:spid="_x0000_s1053" type="#_x0000_t106" style="position:absolute;left:0;text-align:left;margin-left:84.25pt;margin-top:64.1pt;width:221.35pt;height:126.8pt;z-index:251675648;visibility:visible;mso-wrap-style:square;mso-width-percent:0;mso-height-percent:0;mso-wrap-distance-left:9pt;mso-wrap-distance-top:0;mso-wrap-distance-right:9pt;mso-wrap-distance-bottom:0;mso-position-horizontal:absolute;mso-position-horizontal-relative:text;mso-position-vertical:absolute;mso-position-vertical-relative:text;mso-width-percent:0;mso-height-percent:0;mso-width-relative:margin;mso-height-relative:margin;v-text-anchor:middle" o:gfxdata="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" adj="2435,-6650" fillcolor="white [3212]" strokecolor="red" strokeweight="2pt">
                 <v:textbox>
                   <w:txbxContent>
                     <w:p>
@@ -10055,7 +11585,7 @@
           </mc:Choice>
           <mc:Fallback>
             <w:pict>
-              <v:shape w14:anchorId="73391B09" id="Wolkenförmige Legende 9" o:spid="_x0000_s1048" type="#_x0000_t106" style="position:absolute;left:0;text-align:left;margin-left:53.6pt;margin-top:54.6pt;width:257.9pt;height:163.35pt;z-index:251673600;visibility:visible;mso-wrap-style:square;mso-width-percent:0;mso-height-percent:0;mso-wrap-distance-left:9pt;mso-wrap-distance-top:0;mso-wrap-distance-right:9pt;mso-wrap-distance-bottom:0;mso-position-horizontal:absolute;mso-position-horizontal-relative:text;mso-position-vertical:absolute;mso-position-vertical-relative:text;mso-width-percent:0;mso-height-percent:0;mso-width-relative:margin;mso-height-relative:margin;v-text-anchor:middle" o:gfxdata="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" adj="2435,-6650" fillcolor="white [3212]" strokecolor="red" strokeweight="2pt">
+              <v:shape w14:anchorId="73391B09" id="Wolkenförmige Legende 9" o:spid="_x0000_s1054" type="#_x0000_t106" style="position:absolute;left:0;text-align:left;margin-left:53.6pt;margin-top:54.6pt;width:257.9pt;height:163.35pt;z-index:251673600;visibility:visible;mso-wrap-style:square;mso-width-percent:0;mso-height-percent:0;mso-wrap-distance-left:9pt;mso-wrap-distance-top:0;mso-wrap-distance-right:9pt;mso-wrap-distance-bottom:0;mso-position-horizontal:absolute;mso-position-horizontal-relative:text;mso-position-vertical:absolute;mso-position-vertical-relative:text;mso-width-percent:0;mso-height-percent:0;mso-width-relative:margin;mso-height-relative:margin;v-text-anchor:middle" o:gfxdata="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" adj="2435,-6650" fillcolor="white [3212]" strokecolor="red" strokeweight="2pt">
                 <v:textbox>
                   <w:txbxContent>
                     <w:p>
@@ -10081,8 +11611,8 @@
       </w:r>
     </w:p>
     <w:sectPr>
-      <w:headerReference w:type="even" r:id="rId43"/>
-      <w:headerReference w:type="first" r:id="rId44"/>
+      <w:headerReference w:type="even" r:id="rId50"/>
+      <w:headerReference w:type="first" r:id="rId51"/>
       <w:type w:val="oddPage"/>
       <w:pgSz w:w="11906" w:h="16838" w:code="9"/>
       <w:pgMar w:top="1701" w:right="1418" w:bottom="1134" w:left="1418" w:header="709" w:footer="709" w:gutter="851"/>
@@ -10312,7 +11842,7 @@
         <w:rPr>
           <w:noProof/>
         </w:rPr>
-        <w:t>4</w:t>
+        <w:t>3</w:t>
       </w:r>
     </w:fldSimple>
     <w:r>
@@ -10323,7 +11853,7 @@
         <w:rPr>
           <w:noProof/>
         </w:rPr>
-        <w:t>Methode</w:t>
+        <w:t>Implementierung</w:t>
       </w:r>
     </w:fldSimple>
   </w:p>
@@ -10344,7 +11874,7 @@
         <w:rPr>
           <w:noProof/>
         </w:rPr>
-        <w:t>4</w:t>
+        <w:t>3</w:t>
       </w:r>
     </w:fldSimple>
     <w:r>
@@ -10355,7 +11885,7 @@
         <w:rPr>
           <w:noProof/>
         </w:rPr>
-        <w:t>Methode</w:t>
+        <w:t>Implementierung</w:t>
       </w:r>
     </w:fldSimple>
     <w:r>
@@ -10445,7 +11975,7 @@
         <w:rPr>
           <w:noProof/>
         </w:rPr>
-        <w:t>Stichwortverzeichnis</w:t>
+        <w:t>Eidesstattliche Erklärung</w:t>
       </w:r>
     </w:fldSimple>
     <w:r>
@@ -12546,6 +14076,18 @@
   </w:num>
   <w:num w:numId="23" w16cid:durableId="1344092003">
     <w:abstractNumId w:val="13"/>
+  </w:num>
+  <w:num w:numId="24" w16cid:durableId="1742093151">
+    <w:abstractNumId w:val="17"/>
+    <w:lvlOverride w:ilvl="0">
+      <w:startOverride w:val="3"/>
+    </w:lvlOverride>
+    <w:lvlOverride w:ilvl="1">
+      <w:startOverride w:val="2"/>
+    </w:lvlOverride>
+    <w:lvlOverride w:ilvl="2">
+      <w:startOverride w:val="1"/>
+    </w:lvlOverride>
   </w:num>
 </w:numbering>
 </file>

</xml_diff>